<commit_message>
Updated the record_count in the directory artifact of the SDK
</commit_message>
<xml_diff>
--- a/omega/Digital-AV-Ω39.docx
+++ b/omega/Digital-AV-Ω39.docx
@@ -303,7 +303,16 @@
           <w:sz w:val="28"/>
           <w:szCs w:val="28"/>
         </w:rPr>
-        <w:t xml:space="preserve">342A6B325FCE4165CDDA80A0F610B838 </w:t>
+        <w:t>84C1A4F9DB91B2CEB89DC9C22A8F223D</w:t>
+      </w:r>
+      <w:r>
+        <w:rPr>
+          <w:rFonts w:ascii="Consolas" w:hAnsi="Consolas"/>
+          <w:color w:val="0070C0"/>
+          <w:sz w:val="28"/>
+          <w:szCs w:val="28"/>
+        </w:rPr>
+        <w:t xml:space="preserve"> </w:t>
       </w:r>
       <w:r>
         <w:rPr>
@@ -526,23 +535,13 @@
                 <w:bCs/>
               </w:rPr>
             </w:pPr>
-            <w:proofErr w:type="gramStart"/>
             <w:r>
               <w:rPr>
                 <w:rFonts w:ascii="Arial" w:hAnsi="Arial" w:cs="Arial"/>
                 <w:bCs/>
                 <w:color w:val="FFFFFF"/>
               </w:rPr>
-              <w:t>char[</w:t>
-            </w:r>
-            <w:proofErr w:type="gramEnd"/>
-            <w:r>
-              <w:rPr>
-                <w:rFonts w:ascii="Arial" w:hAnsi="Arial" w:cs="Arial"/>
-                <w:bCs/>
-                <w:color w:val="FFFFFF"/>
-              </w:rPr>
-              <w:t>16]</w:t>
+              <w:t>char[16]</w:t>
             </w:r>
           </w:p>
         </w:tc>
@@ -1051,7 +1050,7 @@
               <w:rPr>
                 <w:rFonts w:ascii="Consolas" w:eastAsia="Arial" w:hAnsi="Consolas" w:cs="Arial"/>
               </w:rPr>
-              <w:t>8</w:t>
+              <w:t>9</w:t>
             </w:r>
           </w:p>
         </w:tc>
@@ -1078,7 +1077,6 @@
               </w:rPr>
               <w:t>[ 0x</w:t>
             </w:r>
-            <w:proofErr w:type="gramStart"/>
             <w:r>
               <w:rPr>
                 <w:rFonts w:ascii="Consolas" w:eastAsia="Arial" w:hAnsi="Consolas" w:cs="Arial"/>
@@ -1089,14 +1087,7 @@
               <w:rPr>
                 <w:rFonts w:ascii="Consolas" w:eastAsia="Arial" w:hAnsi="Consolas" w:cs="Arial"/>
               </w:rPr>
-              <w:t xml:space="preserve">,   </w:t>
-            </w:r>
-            <w:proofErr w:type="gramEnd"/>
-            <w:r>
-              <w:rPr>
-                <w:rFonts w:ascii="Consolas" w:eastAsia="Arial" w:hAnsi="Consolas" w:cs="Arial"/>
-              </w:rPr>
-              <w:t xml:space="preserve">    </w:t>
+              <w:t xml:space="preserve">,       </w:t>
             </w:r>
             <w:r>
               <w:rPr>
@@ -1296,14 +1287,7 @@
               <w:rPr>
                 <w:rFonts w:ascii="Consolas" w:eastAsia="Arial" w:hAnsi="Consolas" w:cs="Arial"/>
               </w:rPr>
-              <w:t>3C591FED81F4A67</w:t>
-            </w:r>
-            <w:proofErr w:type="gramStart"/>
-            <w:r>
-              <w:rPr>
-                <w:rFonts w:ascii="Consolas" w:eastAsia="Arial" w:hAnsi="Consolas" w:cs="Arial"/>
-              </w:rPr>
-              <w:t>A</w:t>
+              <w:t>3C591FED81F4A67A</w:t>
             </w:r>
             <w:r>
               <w:rPr>
@@ -1311,7 +1295,6 @@
               </w:rPr>
               <w:t xml:space="preserve"> ]</w:t>
             </w:r>
-            <w:proofErr w:type="gramEnd"/>
           </w:p>
         </w:tc>
       </w:tr>
@@ -1555,14 +1538,7 @@
               <w:rPr>
                 <w:rFonts w:ascii="Consolas" w:eastAsia="Arial" w:hAnsi="Consolas" w:cs="Arial"/>
               </w:rPr>
-              <w:t>BE3A964891126</w:t>
-            </w:r>
-            <w:proofErr w:type="gramStart"/>
-            <w:r>
-              <w:rPr>
-                <w:rFonts w:ascii="Consolas" w:eastAsia="Arial" w:hAnsi="Consolas" w:cs="Arial"/>
-              </w:rPr>
-              <w:t>FBE</w:t>
+              <w:t>BE3A964891126FBE</w:t>
             </w:r>
             <w:r>
               <w:rPr>
@@ -1570,7 +1546,6 @@
               </w:rPr>
               <w:t xml:space="preserve"> ]</w:t>
             </w:r>
-            <w:proofErr w:type="gramEnd"/>
           </w:p>
         </w:tc>
       </w:tr>
@@ -1772,14 +1747,7 @@
               <w:rPr>
                 <w:rFonts w:ascii="Consolas" w:eastAsia="Arial" w:hAnsi="Consolas" w:cs="Arial"/>
               </w:rPr>
-              <w:t>A77DCDB91A85</w:t>
-            </w:r>
-            <w:proofErr w:type="gramStart"/>
-            <w:r>
-              <w:rPr>
-                <w:rFonts w:ascii="Consolas" w:eastAsia="Arial" w:hAnsi="Consolas" w:cs="Arial"/>
-              </w:rPr>
-              <w:t>EFDB</w:t>
+              <w:t>A77DCDB91A85EFDB</w:t>
             </w:r>
             <w:r>
               <w:rPr>
@@ -1787,7 +1755,6 @@
               </w:rPr>
               <w:t xml:space="preserve"> ]</w:t>
             </w:r>
-            <w:proofErr w:type="gramEnd"/>
           </w:p>
         </w:tc>
       </w:tr>
@@ -2027,14 +1994,7 @@
               <w:rPr>
                 <w:rFonts w:ascii="Consolas" w:eastAsia="Arial" w:hAnsi="Consolas" w:cs="Arial"/>
               </w:rPr>
-              <w:t>26845D7A4946</w:t>
-            </w:r>
-            <w:proofErr w:type="gramStart"/>
-            <w:r>
-              <w:rPr>
-                <w:rFonts w:ascii="Consolas" w:eastAsia="Arial" w:hAnsi="Consolas" w:cs="Arial"/>
-              </w:rPr>
-              <w:t>BDFE</w:t>
+              <w:t>26845D7A4946BDFE</w:t>
             </w:r>
             <w:r>
               <w:rPr>
@@ -2042,7 +2002,6 @@
               </w:rPr>
               <w:t xml:space="preserve"> ]</w:t>
             </w:r>
-            <w:proofErr w:type="gramEnd"/>
           </w:p>
         </w:tc>
       </w:tr>
@@ -2071,14 +2030,12 @@
                 <w:szCs w:val="18"/>
               </w:rPr>
             </w:pPr>
-            <w:proofErr w:type="spellStart"/>
             <w:r>
               <w:rPr>
                 <w:rFonts w:ascii="Consolas" w:hAnsi="Consolas"/>
               </w:rPr>
               <w:t>Lemmata</w:t>
             </w:r>
-            <w:proofErr w:type="spellEnd"/>
           </w:p>
         </w:tc>
         <w:tc>
@@ -2284,14 +2241,7 @@
               <w:rPr>
                 <w:rFonts w:ascii="Consolas" w:eastAsia="Arial" w:hAnsi="Consolas" w:cs="Arial"/>
               </w:rPr>
-              <w:t>2D227D8AC5703E</w:t>
-            </w:r>
-            <w:proofErr w:type="gramStart"/>
-            <w:r>
-              <w:rPr>
-                <w:rFonts w:ascii="Consolas" w:eastAsia="Arial" w:hAnsi="Consolas" w:cs="Arial"/>
-              </w:rPr>
-              <w:t>33</w:t>
+              <w:t>2D227D8AC5703E33</w:t>
             </w:r>
             <w:r>
               <w:rPr>
@@ -2299,7 +2249,6 @@
               </w:rPr>
               <w:t xml:space="preserve"> ]</w:t>
             </w:r>
-            <w:proofErr w:type="gramEnd"/>
           </w:p>
         </w:tc>
       </w:tr>
@@ -2332,16 +2281,8 @@
               <w:rPr>
                 <w:rFonts w:ascii="Consolas" w:hAnsi="Consolas"/>
               </w:rPr>
-              <w:t>OOV-</w:t>
-            </w:r>
-            <w:proofErr w:type="spellStart"/>
-            <w:r>
-              <w:rPr>
-                <w:rFonts w:ascii="Consolas" w:hAnsi="Consolas"/>
-              </w:rPr>
-              <w:t>Lemmata</w:t>
-            </w:r>
-            <w:proofErr w:type="spellEnd"/>
+              <w:t>OOV-Lemmata</w:t>
+            </w:r>
           </w:p>
         </w:tc>
         <w:tc>
@@ -2541,14 +2482,7 @@
               <w:rPr>
                 <w:rFonts w:ascii="Consolas" w:eastAsia="Arial" w:hAnsi="Consolas" w:cs="Arial"/>
               </w:rPr>
-              <w:t>EA59B079EF94C96</w:t>
-            </w:r>
-            <w:proofErr w:type="gramStart"/>
-            <w:r>
-              <w:rPr>
-                <w:rFonts w:ascii="Consolas" w:eastAsia="Arial" w:hAnsi="Consolas" w:cs="Arial"/>
-              </w:rPr>
-              <w:t>F</w:t>
+              <w:t>EA59B079EF94C96F</w:t>
             </w:r>
             <w:r>
               <w:rPr>
@@ -2556,7 +2490,6 @@
               </w:rPr>
               <w:t xml:space="preserve"> ]</w:t>
             </w:r>
-            <w:proofErr w:type="gramEnd"/>
           </w:p>
         </w:tc>
       </w:tr>
@@ -2778,14 +2711,7 @@
               <w:rPr>
                 <w:rFonts w:ascii="Consolas" w:eastAsia="Arial" w:hAnsi="Consolas" w:cs="Arial"/>
               </w:rPr>
-              <w:t>3845818BD5A4</w:t>
-            </w:r>
-            <w:proofErr w:type="gramStart"/>
-            <w:r>
-              <w:rPr>
-                <w:rFonts w:ascii="Consolas" w:eastAsia="Arial" w:hAnsi="Consolas" w:cs="Arial"/>
-              </w:rPr>
-              <w:t>DCEC</w:t>
+              <w:t>3845818BD5A4DCEC</w:t>
             </w:r>
             <w:r>
               <w:rPr>
@@ -2793,7 +2719,6 @@
               </w:rPr>
               <w:t xml:space="preserve"> ]</w:t>
             </w:r>
-            <w:proofErr w:type="gramEnd"/>
           </w:p>
         </w:tc>
       </w:tr>
@@ -3007,14 +2932,7 @@
               <w:rPr>
                 <w:rFonts w:ascii="Consolas" w:eastAsia="Arial" w:hAnsi="Consolas" w:cs="Arial"/>
               </w:rPr>
-              <w:t>F0C7ED99D199</w:t>
-            </w:r>
-            <w:proofErr w:type="gramStart"/>
-            <w:r>
-              <w:rPr>
-                <w:rFonts w:ascii="Consolas" w:eastAsia="Arial" w:hAnsi="Consolas" w:cs="Arial"/>
-              </w:rPr>
-              <w:t>CDFF</w:t>
+              <w:t>F0C7ED99D199CDFF</w:t>
             </w:r>
             <w:r>
               <w:rPr>
@@ -3022,7 +2940,6 @@
               </w:rPr>
               <w:t xml:space="preserve"> ]</w:t>
             </w:r>
-            <w:proofErr w:type="gramEnd"/>
           </w:p>
         </w:tc>
       </w:tr>
@@ -3883,27 +3800,7 @@
                 <w:color w:val="FFFFFF"/>
                 <w:sz w:val="24"/>
               </w:rPr>
-              <w:t>B:</w:t>
-            </w:r>
-            <w:proofErr w:type="gramStart"/>
-            <w:r>
-              <w:rPr>
-                <w:rFonts w:ascii="Arial" w:eastAsia="Arial" w:hAnsi="Arial" w:cs="Arial"/>
-                <w:b/>
-                <w:color w:val="FFFFFF"/>
-                <w:sz w:val="24"/>
-              </w:rPr>
-              <w:t>C:V</w:t>
-            </w:r>
-            <w:proofErr w:type="gramEnd"/>
-            <w:r>
-              <w:rPr>
-                <w:rFonts w:ascii="Arial" w:eastAsia="Arial" w:hAnsi="Arial" w:cs="Arial"/>
-                <w:b/>
-                <w:color w:val="FFFFFF"/>
-                <w:sz w:val="24"/>
-              </w:rPr>
-              <w:t>:W</w:t>
+              <w:t>B:C:V:W</w:t>
             </w:r>
             <w:r>
               <w:rPr>
@@ -4212,7 +4109,6 @@
               </w:rPr>
               <w:t>PN+</w:t>
             </w:r>
-            <w:proofErr w:type="gramStart"/>
             <w:r>
               <w:rPr>
                 <w:rFonts w:ascii="Arial" w:eastAsia="Arial" w:hAnsi="Arial" w:cs="Arial"/>
@@ -4220,17 +4116,7 @@
                 <w:color w:val="FFFFFF" w:themeColor="background1"/>
                 <w:sz w:val="24"/>
               </w:rPr>
-              <w:t>POS(</w:t>
-            </w:r>
-            <w:proofErr w:type="gramEnd"/>
-            <w:r>
-              <w:rPr>
-                <w:rFonts w:ascii="Arial" w:eastAsia="Arial" w:hAnsi="Arial" w:cs="Arial"/>
-                <w:b/>
-                <w:color w:val="FFFFFF" w:themeColor="background1"/>
-                <w:sz w:val="24"/>
-              </w:rPr>
-              <w:t>12)</w:t>
+              <w:t>POS(12)</w:t>
             </w:r>
           </w:p>
           <w:p>
@@ -4279,7 +4165,6 @@
                 <w:sz w:val="24"/>
               </w:rPr>
             </w:pPr>
-            <w:proofErr w:type="gramStart"/>
             <w:r>
               <w:rPr>
                 <w:rFonts w:ascii="Arial" w:eastAsia="Arial" w:hAnsi="Arial" w:cs="Arial"/>
@@ -4296,17 +4181,7 @@
                 <w:color w:val="FFFFFF" w:themeColor="background1"/>
                 <w:sz w:val="24"/>
               </w:rPr>
-              <w:t>(</w:t>
-            </w:r>
-            <w:proofErr w:type="gramEnd"/>
-            <w:r>
-              <w:rPr>
-                <w:rFonts w:ascii="Arial" w:eastAsia="Arial" w:hAnsi="Arial" w:cs="Arial"/>
-                <w:b/>
-                <w:color w:val="FFFFFF" w:themeColor="background1"/>
-                <w:sz w:val="24"/>
-              </w:rPr>
-              <w:t>32)</w:t>
+              <w:t>(32)</w:t>
             </w:r>
           </w:p>
           <w:p>
@@ -8560,7 +8435,6 @@
                 <w:color w:val="BDD6EE" w:themeColor="accent1" w:themeTint="66"/>
               </w:rPr>
             </w:pPr>
-            <w:proofErr w:type="gramStart"/>
             <w:r>
               <w:rPr>
                 <w:rFonts w:ascii="Arial" w:eastAsia="Arial" w:hAnsi="Arial" w:cs="Arial"/>
@@ -8568,17 +8442,7 @@
                 <w:color w:val="BDD6EE" w:themeColor="accent1" w:themeTint="66"/>
                 <w:sz w:val="24"/>
               </w:rPr>
-              <w:t>Bit  Pattern</w:t>
-            </w:r>
-            <w:proofErr w:type="gramEnd"/>
-            <w:r>
-              <w:rPr>
-                <w:rFonts w:ascii="Arial" w:eastAsia="Arial" w:hAnsi="Arial" w:cs="Arial"/>
-                <w:b/>
-                <w:color w:val="BDD6EE" w:themeColor="accent1" w:themeTint="66"/>
-                <w:sz w:val="24"/>
-              </w:rPr>
-              <w:t xml:space="preserve"> (Hex)</w:t>
+              <w:t>Bit  Pattern (Hex)</w:t>
             </w:r>
             <w:r>
               <w:rPr>
@@ -9018,7 +8882,6 @@
                 <w:szCs w:val="18"/>
               </w:rPr>
             </w:pPr>
-            <w:proofErr w:type="gramStart"/>
             <w:r>
               <w:rPr>
                 <w:rFonts w:ascii="Consolas" w:eastAsia="Courier New" w:hAnsi="Consolas" w:cs="Courier New"/>
@@ -9026,17 +8889,7 @@
                 <w:sz w:val="18"/>
                 <w:szCs w:val="18"/>
               </w:rPr>
-              <w:t>PUNC::</w:t>
-            </w:r>
-            <w:proofErr w:type="gramEnd"/>
-            <w:r>
-              <w:rPr>
-                <w:rFonts w:ascii="Consolas" w:eastAsia="Courier New" w:hAnsi="Consolas" w:cs="Courier New"/>
-                <w:color w:val="0070C0"/>
-                <w:sz w:val="18"/>
-                <w:szCs w:val="18"/>
-              </w:rPr>
-              <w:t xml:space="preserve">clause </w:t>
+              <w:t xml:space="preserve">PUNC::clause </w:t>
             </w:r>
           </w:p>
         </w:tc>
@@ -9099,7 +8952,6 @@
                 <w:szCs w:val="18"/>
               </w:rPr>
             </w:pPr>
-            <w:proofErr w:type="gramStart"/>
             <w:r>
               <w:rPr>
                 <w:rFonts w:ascii="Consolas" w:eastAsia="Courier New" w:hAnsi="Consolas" w:cs="Courier New"/>
@@ -9107,17 +8959,7 @@
                 <w:sz w:val="18"/>
                 <w:szCs w:val="18"/>
               </w:rPr>
-              <w:t>PUNC::</w:t>
-            </w:r>
-            <w:proofErr w:type="gramEnd"/>
-            <w:r>
-              <w:rPr>
-                <w:rFonts w:ascii="Consolas" w:eastAsia="Courier New" w:hAnsi="Consolas" w:cs="Courier New"/>
-                <w:color w:val="0070C0"/>
-                <w:sz w:val="18"/>
-                <w:szCs w:val="18"/>
-              </w:rPr>
-              <w:t xml:space="preserve">exclamatory </w:t>
+              <w:t xml:space="preserve">PUNC::exclamatory </w:t>
             </w:r>
           </w:p>
         </w:tc>
@@ -9180,7 +9022,6 @@
                 <w:szCs w:val="18"/>
               </w:rPr>
             </w:pPr>
-            <w:proofErr w:type="gramStart"/>
             <w:r>
               <w:rPr>
                 <w:rFonts w:ascii="Consolas" w:eastAsia="Courier New" w:hAnsi="Consolas" w:cs="Courier New"/>
@@ -9188,17 +9029,7 @@
                 <w:sz w:val="18"/>
                 <w:szCs w:val="18"/>
               </w:rPr>
-              <w:t>PUNC::</w:t>
-            </w:r>
-            <w:proofErr w:type="gramEnd"/>
-            <w:r>
-              <w:rPr>
-                <w:rFonts w:ascii="Consolas" w:eastAsia="Courier New" w:hAnsi="Consolas" w:cs="Courier New"/>
-                <w:color w:val="0070C0"/>
-                <w:sz w:val="18"/>
-                <w:szCs w:val="18"/>
-              </w:rPr>
-              <w:t xml:space="preserve">interrogative </w:t>
+              <w:t xml:space="preserve">PUNC::interrogative </w:t>
             </w:r>
           </w:p>
         </w:tc>
@@ -9281,7 +9112,6 @@
                 <w:szCs w:val="18"/>
               </w:rPr>
             </w:pPr>
-            <w:proofErr w:type="gramStart"/>
             <w:r>
               <w:rPr>
                 <w:rFonts w:ascii="Consolas" w:eastAsia="Courier New" w:hAnsi="Consolas" w:cs="Courier New"/>
@@ -9289,17 +9119,7 @@
                 <w:sz w:val="18"/>
                 <w:szCs w:val="18"/>
               </w:rPr>
-              <w:t>PUNC::</w:t>
-            </w:r>
-            <w:proofErr w:type="gramEnd"/>
-            <w:r>
-              <w:rPr>
-                <w:rFonts w:ascii="Consolas" w:eastAsia="Courier New" w:hAnsi="Consolas" w:cs="Courier New"/>
-                <w:color w:val="0070C0"/>
-                <w:sz w:val="18"/>
-                <w:szCs w:val="18"/>
-              </w:rPr>
-              <w:t xml:space="preserve">declarative </w:t>
+              <w:t xml:space="preserve">PUNC::declarative </w:t>
             </w:r>
           </w:p>
         </w:tc>
@@ -9384,7 +9204,6 @@
                 <w:szCs w:val="18"/>
               </w:rPr>
             </w:pPr>
-            <w:proofErr w:type="gramStart"/>
             <w:r>
               <w:rPr>
                 <w:rFonts w:ascii="Consolas" w:eastAsia="Courier New" w:hAnsi="Consolas" w:cs="Courier New"/>
@@ -9392,17 +9211,7 @@
                 <w:sz w:val="18"/>
                 <w:szCs w:val="18"/>
               </w:rPr>
-              <w:t>PUNC::</w:t>
-            </w:r>
-            <w:proofErr w:type="gramEnd"/>
-            <w:r>
-              <w:rPr>
-                <w:rFonts w:ascii="Consolas" w:eastAsia="Courier New" w:hAnsi="Consolas" w:cs="Courier New"/>
-                <w:color w:val="0070C0"/>
-                <w:sz w:val="18"/>
-                <w:szCs w:val="18"/>
-              </w:rPr>
-              <w:t xml:space="preserve">dash </w:t>
+              <w:t xml:space="preserve">PUNC::dash </w:t>
             </w:r>
           </w:p>
         </w:tc>
@@ -9485,7 +9294,6 @@
                 <w:szCs w:val="18"/>
               </w:rPr>
             </w:pPr>
-            <w:proofErr w:type="gramStart"/>
             <w:r>
               <w:rPr>
                 <w:rFonts w:ascii="Consolas" w:eastAsia="Courier New" w:hAnsi="Consolas" w:cs="Courier New"/>
@@ -9493,17 +9301,7 @@
                 <w:sz w:val="18"/>
                 <w:szCs w:val="18"/>
               </w:rPr>
-              <w:t>PUNC::</w:t>
-            </w:r>
-            <w:proofErr w:type="gramEnd"/>
-            <w:r>
-              <w:rPr>
-                <w:rFonts w:ascii="Consolas" w:eastAsia="Courier New" w:hAnsi="Consolas" w:cs="Courier New"/>
-                <w:color w:val="0070C0"/>
-                <w:sz w:val="18"/>
-                <w:szCs w:val="18"/>
-              </w:rPr>
-              <w:t xml:space="preserve">semicolon </w:t>
+              <w:t xml:space="preserve">PUNC::semicolon </w:t>
             </w:r>
           </w:p>
         </w:tc>
@@ -9588,7 +9386,6 @@
                 <w:szCs w:val="18"/>
               </w:rPr>
             </w:pPr>
-            <w:proofErr w:type="gramStart"/>
             <w:r>
               <w:rPr>
                 <w:rFonts w:ascii="Consolas" w:eastAsia="Courier New" w:hAnsi="Consolas" w:cs="Courier New"/>
@@ -9596,17 +9393,7 @@
                 <w:sz w:val="18"/>
                 <w:szCs w:val="18"/>
               </w:rPr>
-              <w:t>PUNC::</w:t>
-            </w:r>
-            <w:proofErr w:type="gramEnd"/>
-            <w:r>
-              <w:rPr>
-                <w:rFonts w:ascii="Consolas" w:eastAsia="Courier New" w:hAnsi="Consolas" w:cs="Courier New"/>
-                <w:color w:val="0070C0"/>
-                <w:sz w:val="18"/>
-                <w:szCs w:val="18"/>
-              </w:rPr>
-              <w:t xml:space="preserve">comma </w:t>
+              <w:t xml:space="preserve">PUNC::comma </w:t>
             </w:r>
           </w:p>
         </w:tc>
@@ -9669,7 +9456,6 @@
                 <w:szCs w:val="18"/>
               </w:rPr>
             </w:pPr>
-            <w:proofErr w:type="gramStart"/>
             <w:r>
               <w:rPr>
                 <w:rFonts w:ascii="Consolas" w:eastAsia="Courier New" w:hAnsi="Consolas" w:cs="Courier New"/>
@@ -9677,17 +9463,7 @@
                 <w:sz w:val="18"/>
                 <w:szCs w:val="18"/>
               </w:rPr>
-              <w:t>PUNC::</w:t>
-            </w:r>
-            <w:proofErr w:type="gramEnd"/>
-            <w:r>
-              <w:rPr>
-                <w:rFonts w:ascii="Consolas" w:eastAsia="Courier New" w:hAnsi="Consolas" w:cs="Courier New"/>
-                <w:color w:val="0070C0"/>
-                <w:sz w:val="18"/>
-                <w:szCs w:val="18"/>
-              </w:rPr>
-              <w:t xml:space="preserve">colon </w:t>
+              <w:t xml:space="preserve">PUNC::colon </w:t>
             </w:r>
           </w:p>
         </w:tc>
@@ -9750,7 +9526,6 @@
                 <w:szCs w:val="18"/>
               </w:rPr>
             </w:pPr>
-            <w:proofErr w:type="gramStart"/>
             <w:r>
               <w:rPr>
                 <w:rFonts w:ascii="Consolas" w:eastAsia="Courier New" w:hAnsi="Consolas" w:cs="Courier New"/>
@@ -9758,17 +9533,7 @@
                 <w:sz w:val="18"/>
                 <w:szCs w:val="18"/>
               </w:rPr>
-              <w:t>PUNC::</w:t>
-            </w:r>
-            <w:proofErr w:type="gramEnd"/>
-            <w:r>
-              <w:rPr>
-                <w:rFonts w:ascii="Consolas" w:eastAsia="Courier New" w:hAnsi="Consolas" w:cs="Courier New"/>
-                <w:color w:val="0070C0"/>
-                <w:sz w:val="18"/>
-                <w:szCs w:val="18"/>
-              </w:rPr>
-              <w:t>possessive</w:t>
+              <w:t>PUNC::possessive</w:t>
             </w:r>
           </w:p>
         </w:tc>
@@ -9831,7 +9596,6 @@
                 <w:szCs w:val="18"/>
               </w:rPr>
             </w:pPr>
-            <w:proofErr w:type="gramStart"/>
             <w:r>
               <w:rPr>
                 <w:rFonts w:ascii="Consolas" w:eastAsia="Courier New" w:hAnsi="Consolas" w:cs="Courier New"/>
@@ -9839,20 +9603,8 @@
                 <w:sz w:val="18"/>
                 <w:szCs w:val="18"/>
               </w:rPr>
-              <w:t>PUNC::</w:t>
-            </w:r>
-            <w:proofErr w:type="spellStart"/>
-            <w:proofErr w:type="gramEnd"/>
-            <w:r>
-              <w:rPr>
-                <w:rFonts w:ascii="Consolas" w:eastAsia="Courier New" w:hAnsi="Consolas" w:cs="Courier New"/>
-                <w:color w:val="0070C0"/>
-                <w:sz w:val="18"/>
-                <w:szCs w:val="18"/>
-              </w:rPr>
-              <w:t>closeParen</w:t>
-            </w:r>
-            <w:proofErr w:type="spellEnd"/>
+              <w:t>PUNC::closeParen</w:t>
+            </w:r>
           </w:p>
         </w:tc>
         <w:tc>
@@ -9934,7 +9686,6 @@
                 <w:szCs w:val="18"/>
               </w:rPr>
             </w:pPr>
-            <w:proofErr w:type="gramStart"/>
             <w:r>
               <w:rPr>
                 <w:rFonts w:ascii="Consolas" w:eastAsia="Courier New" w:hAnsi="Consolas" w:cs="Courier New"/>
@@ -9942,17 +9693,7 @@
                 <w:sz w:val="18"/>
                 <w:szCs w:val="18"/>
               </w:rPr>
-              <w:t>MODE::</w:t>
-            </w:r>
-            <w:proofErr w:type="gramEnd"/>
-            <w:r>
-              <w:rPr>
-                <w:rFonts w:ascii="Consolas" w:eastAsia="Courier New" w:hAnsi="Consolas" w:cs="Courier New"/>
-                <w:color w:val="0070C0"/>
-                <w:sz w:val="18"/>
-                <w:szCs w:val="18"/>
-              </w:rPr>
-              <w:t>parenthetical</w:t>
+              <w:t>MODE::parenthetical</w:t>
             </w:r>
           </w:p>
         </w:tc>
@@ -10047,7 +9788,6 @@
                 <w:szCs w:val="18"/>
               </w:rPr>
             </w:pPr>
-            <w:proofErr w:type="gramStart"/>
             <w:r>
               <w:rPr>
                 <w:rFonts w:ascii="Consolas" w:eastAsia="Courier New" w:hAnsi="Consolas" w:cs="Courier New"/>
@@ -10055,17 +9795,7 @@
                 <w:sz w:val="18"/>
                 <w:szCs w:val="18"/>
               </w:rPr>
-              <w:t>MODE::</w:t>
-            </w:r>
-            <w:proofErr w:type="gramEnd"/>
-            <w:r>
-              <w:rPr>
-                <w:rFonts w:ascii="Consolas" w:eastAsia="Courier New" w:hAnsi="Consolas" w:cs="Courier New"/>
-                <w:color w:val="0070C0"/>
-                <w:sz w:val="18"/>
-                <w:szCs w:val="18"/>
-              </w:rPr>
-              <w:t xml:space="preserve">italics </w:t>
+              <w:t xml:space="preserve">MODE::italics </w:t>
             </w:r>
           </w:p>
         </w:tc>
@@ -10148,7 +9878,6 @@
                 <w:szCs w:val="18"/>
               </w:rPr>
             </w:pPr>
-            <w:proofErr w:type="gramStart"/>
             <w:r>
               <w:rPr>
                 <w:rFonts w:ascii="Consolas" w:eastAsia="Courier New" w:hAnsi="Consolas" w:cs="Courier New"/>
@@ -10156,17 +9885,7 @@
                 <w:sz w:val="18"/>
                 <w:szCs w:val="18"/>
               </w:rPr>
-              <w:t>MODE::</w:t>
-            </w:r>
-            <w:proofErr w:type="gramEnd"/>
-            <w:r>
-              <w:rPr>
-                <w:rFonts w:ascii="Consolas" w:eastAsia="Courier New" w:hAnsi="Consolas" w:cs="Courier New"/>
-                <w:color w:val="0070C0"/>
-                <w:sz w:val="18"/>
-                <w:szCs w:val="18"/>
-              </w:rPr>
-              <w:t xml:space="preserve">Jesus </w:t>
+              <w:t xml:space="preserve">MODE::Jesus </w:t>
             </w:r>
           </w:p>
         </w:tc>
@@ -11399,7 +11118,6 @@
                 <w:color w:val="0070C0"/>
               </w:rPr>
             </w:pPr>
-            <w:proofErr w:type="spellStart"/>
             <w:r>
               <w:rPr>
                 <w:rFonts w:ascii="Consolas" w:eastAsia="Courier New" w:hAnsi="Consolas" w:cs="Courier New"/>
@@ -11407,7 +11125,6 @@
               </w:rPr>
               <w:t>EndBit</w:t>
             </w:r>
-            <w:proofErr w:type="spellEnd"/>
           </w:p>
         </w:tc>
         <w:tc>
@@ -11486,21 +11203,12 @@
                 <w:color w:val="0070C0"/>
               </w:rPr>
             </w:pPr>
-            <w:proofErr w:type="spellStart"/>
             <w:r>
               <w:rPr>
                 <w:rFonts w:ascii="Consolas" w:eastAsia="Courier New" w:hAnsi="Consolas" w:cs="Courier New"/>
                 <w:color w:val="0070C0"/>
               </w:rPr>
-              <w:t>BeginningOfVerse</w:t>
-            </w:r>
-            <w:proofErr w:type="spellEnd"/>
-            <w:r>
-              <w:rPr>
-                <w:rFonts w:ascii="Consolas" w:eastAsia="Courier New" w:hAnsi="Consolas" w:cs="Courier New"/>
-                <w:color w:val="0070C0"/>
-              </w:rPr>
-              <w:t xml:space="preserve"> </w:t>
+              <w:t xml:space="preserve">BeginningOfVerse </w:t>
             </w:r>
           </w:p>
         </w:tc>
@@ -11580,7 +11288,6 @@
                 <w:color w:val="0070C0"/>
               </w:rPr>
             </w:pPr>
-            <w:proofErr w:type="spellStart"/>
             <w:r>
               <w:rPr>
                 <w:rFonts w:ascii="Consolas" w:eastAsia="Courier New" w:hAnsi="Consolas" w:cs="Courier New"/>
@@ -11588,7 +11295,6 @@
               </w:rPr>
               <w:t>EndOfVerse</w:t>
             </w:r>
-            <w:proofErr w:type="spellEnd"/>
           </w:p>
         </w:tc>
         <w:tc>
@@ -11667,21 +11373,12 @@
                 <w:color w:val="0070C0"/>
               </w:rPr>
             </w:pPr>
-            <w:proofErr w:type="spellStart"/>
             <w:r>
               <w:rPr>
                 <w:rFonts w:ascii="Consolas" w:eastAsia="Courier New" w:hAnsi="Consolas" w:cs="Courier New"/>
                 <w:color w:val="0070C0"/>
               </w:rPr>
-              <w:t>BeginningOfChapter</w:t>
-            </w:r>
-            <w:proofErr w:type="spellEnd"/>
-            <w:r>
-              <w:rPr>
-                <w:rFonts w:ascii="Consolas" w:eastAsia="Courier New" w:hAnsi="Consolas" w:cs="Courier New"/>
-                <w:color w:val="0070C0"/>
-              </w:rPr>
-              <w:t xml:space="preserve"> </w:t>
+              <w:t xml:space="preserve">BeginningOfChapter </w:t>
             </w:r>
           </w:p>
         </w:tc>
@@ -11761,7 +11458,6 @@
                 <w:color w:val="0070C0"/>
               </w:rPr>
             </w:pPr>
-            <w:proofErr w:type="spellStart"/>
             <w:r>
               <w:rPr>
                 <w:rFonts w:ascii="Consolas" w:eastAsia="Courier New" w:hAnsi="Consolas" w:cs="Courier New"/>
@@ -11769,7 +11465,6 @@
               </w:rPr>
               <w:t>EndOfChapter</w:t>
             </w:r>
-            <w:proofErr w:type="spellEnd"/>
           </w:p>
         </w:tc>
         <w:tc>
@@ -11848,7 +11543,6 @@
                 <w:color w:val="0070C0"/>
               </w:rPr>
             </w:pPr>
-            <w:proofErr w:type="spellStart"/>
             <w:r>
               <w:rPr>
                 <w:rFonts w:ascii="Consolas" w:eastAsia="Courier New" w:hAnsi="Consolas" w:cs="Courier New"/>
@@ -11856,7 +11550,6 @@
               </w:rPr>
               <w:t>BeginningOfBook</w:t>
             </w:r>
-            <w:proofErr w:type="spellEnd"/>
           </w:p>
         </w:tc>
         <w:tc>
@@ -11935,7 +11628,6 @@
                 <w:color w:val="0070C0"/>
               </w:rPr>
             </w:pPr>
-            <w:proofErr w:type="spellStart"/>
             <w:r>
               <w:rPr>
                 <w:rFonts w:ascii="Consolas" w:eastAsia="Courier New" w:hAnsi="Consolas" w:cs="Courier New"/>
@@ -11943,7 +11635,6 @@
               </w:rPr>
               <w:t>EndOfBook</w:t>
             </w:r>
-            <w:proofErr w:type="spellEnd"/>
           </w:p>
         </w:tc>
         <w:tc>
@@ -12022,7 +11713,6 @@
                 <w:color w:val="0070C0"/>
               </w:rPr>
             </w:pPr>
-            <w:proofErr w:type="spellStart"/>
             <w:r>
               <w:rPr>
                 <w:rFonts w:ascii="Consolas" w:eastAsia="Courier New" w:hAnsi="Consolas" w:cs="Courier New"/>
@@ -12030,7 +11720,6 @@
               </w:rPr>
               <w:t>BeginningOfBible</w:t>
             </w:r>
-            <w:proofErr w:type="spellEnd"/>
           </w:p>
         </w:tc>
         <w:tc>
@@ -12110,7 +11799,6 @@
                 <w:color w:val="0070C0"/>
               </w:rPr>
             </w:pPr>
-            <w:proofErr w:type="spellStart"/>
             <w:r>
               <w:rPr>
                 <w:rFonts w:ascii="Consolas" w:eastAsia="Courier New" w:hAnsi="Consolas" w:cs="Courier New"/>
@@ -12118,7 +11806,6 @@
               </w:rPr>
               <w:t>EndOfBible</w:t>
             </w:r>
-            <w:proofErr w:type="spellEnd"/>
           </w:p>
         </w:tc>
         <w:tc>
@@ -12442,21 +12129,12 @@
                 <w:color w:val="0070C0"/>
               </w:rPr>
             </w:pPr>
-            <w:proofErr w:type="spellStart"/>
             <w:r>
               <w:rPr>
                 <w:rFonts w:ascii="Consolas" w:hAnsi="Consolas"/>
                 <w:color w:val="0070C0"/>
               </w:rPr>
-              <w:t>HardSegmentEnd</w:t>
-            </w:r>
-            <w:proofErr w:type="spellEnd"/>
-            <w:r>
-              <w:rPr>
-                <w:rFonts w:ascii="Consolas" w:hAnsi="Consolas"/>
-                <w:color w:val="0070C0"/>
-              </w:rPr>
-              <w:t xml:space="preserve"> </w:t>
+              <w:t xml:space="preserve">HardSegmentEnd </w:t>
             </w:r>
           </w:p>
         </w:tc>
@@ -12536,7 +12214,6 @@
                 <w:color w:val="0070C0"/>
               </w:rPr>
             </w:pPr>
-            <w:proofErr w:type="spellStart"/>
             <w:r>
               <w:rPr>
                 <w:rFonts w:ascii="Consolas" w:eastAsia="Courier New" w:hAnsi="Consolas" w:cs="Courier New"/>
@@ -12551,7 +12228,6 @@
               </w:rPr>
               <w:t>SegmentEnd</w:t>
             </w:r>
-            <w:proofErr w:type="spellEnd"/>
           </w:p>
         </w:tc>
         <w:tc>
@@ -12630,7 +12306,6 @@
                 <w:color w:val="0070C0"/>
               </w:rPr>
             </w:pPr>
-            <w:proofErr w:type="spellStart"/>
             <w:r>
               <w:rPr>
                 <w:rFonts w:ascii="Consolas" w:hAnsi="Consolas"/>
@@ -12638,7 +12313,6 @@
               </w:rPr>
               <w:t>SoftSegmentEnd</w:t>
             </w:r>
-            <w:proofErr w:type="spellEnd"/>
           </w:p>
         </w:tc>
         <w:tc>
@@ -12717,7 +12391,6 @@
                 <w:color w:val="0070C0"/>
               </w:rPr>
             </w:pPr>
-            <w:proofErr w:type="spellStart"/>
             <w:r>
               <w:rPr>
                 <w:rFonts w:ascii="Consolas" w:eastAsia="Courier New" w:hAnsi="Consolas" w:cs="Courier New"/>
@@ -12732,7 +12405,6 @@
               </w:rPr>
               <w:t>SegmentEnd</w:t>
             </w:r>
-            <w:proofErr w:type="spellEnd"/>
           </w:p>
         </w:tc>
         <w:tc>
@@ -14530,7 +14202,6 @@
                 <w:szCs w:val="18"/>
               </w:rPr>
             </w:pPr>
-            <w:proofErr w:type="spellStart"/>
             <w:r>
               <w:rPr>
                 <w:rFonts w:ascii="Consolas" w:eastAsia="Courier New" w:hAnsi="Consolas" w:cs="Courier New"/>
@@ -14540,7 +14211,6 @@
               </w:rPr>
               <w:t>NounOrPronoun</w:t>
             </w:r>
-            <w:proofErr w:type="spellEnd"/>
           </w:p>
         </w:tc>
         <w:tc>
@@ -16660,7 +16330,6 @@
                               </w:rPr>
                               <w:tab/>
                             </w:r>
-                            <w:proofErr w:type="gramStart"/>
                             <w:r>
                               <w:rPr>
                                 <w:b/>
@@ -16671,7 +16340,6 @@
                               </w:rPr>
                               <w:t>his</w:t>
                             </w:r>
-                            <w:proofErr w:type="gramEnd"/>
                             <w:r>
                               <w:rPr>
                                 <w:color w:val="5B9BD5" w:themeColor="accent1"/>
@@ -16712,7 +16380,6 @@
                               </w:rPr>
                               <w:t>is either masculine or neuter (</w:t>
                             </w:r>
-                            <w:proofErr w:type="gramStart"/>
                             <w:r>
                               <w:rPr>
                                 <w:b/>
@@ -16723,7 +16390,6 @@
                               </w:rPr>
                               <w:t>its</w:t>
                             </w:r>
-                            <w:proofErr w:type="gramEnd"/>
                             <w:r>
                               <w:rPr>
                                 <w:color w:val="5B9BD5" w:themeColor="accent1"/>
@@ -16838,7 +16504,6 @@
                         </w:rPr>
                         <w:tab/>
                       </w:r>
-                      <w:proofErr w:type="gramStart"/>
                       <w:r>
                         <w:rPr>
                           <w:b/>
@@ -16849,7 +16514,6 @@
                         </w:rPr>
                         <w:t>his</w:t>
                       </w:r>
-                      <w:proofErr w:type="gramEnd"/>
                       <w:r>
                         <w:rPr>
                           <w:color w:val="5B9BD5" w:themeColor="accent1"/>
@@ -16890,7 +16554,6 @@
                         </w:rPr>
                         <w:t>is either masculine or neuter (</w:t>
                       </w:r>
-                      <w:proofErr w:type="gramStart"/>
                       <w:r>
                         <w:rPr>
                           <w:b/>
@@ -16901,7 +16564,6 @@
                         </w:rPr>
                         <w:t>its</w:t>
                       </w:r>
-                      <w:proofErr w:type="gramEnd"/>
                       <w:r>
                         <w:rPr>
                           <w:color w:val="5B9BD5" w:themeColor="accent1"/>
@@ -18834,19 +18496,11 @@
                 <w:rFonts w:ascii="Consolas" w:eastAsia="Arial" w:hAnsi="Consolas" w:cs="Arial"/>
               </w:rPr>
             </w:pPr>
-            <w:proofErr w:type="spellStart"/>
-            <w:r>
-              <w:rPr>
-                <w:rFonts w:ascii="Consolas" w:eastAsia="Arial" w:hAnsi="Consolas" w:cs="Arial"/>
-              </w:rPr>
-              <w:t>Gn</w:t>
-            </w:r>
-            <w:proofErr w:type="spellEnd"/>
-            <w:r>
-              <w:rPr>
-                <w:rFonts w:ascii="Consolas" w:eastAsia="Arial" w:hAnsi="Consolas" w:cs="Arial"/>
-              </w:rPr>
-              <w:t>--------</w:t>
+            <w:r>
+              <w:rPr>
+                <w:rFonts w:ascii="Consolas" w:eastAsia="Arial" w:hAnsi="Consolas" w:cs="Arial"/>
+              </w:rPr>
+              <w:t>Gn--------</w:t>
             </w:r>
           </w:p>
         </w:tc>
@@ -19035,21 +18689,7 @@
               <w:rPr>
                 <w:rFonts w:ascii="Consolas" w:eastAsia="Arial" w:hAnsi="Consolas" w:cs="Arial"/>
               </w:rPr>
-              <w:t>Ex-Exo-</w:t>
-            </w:r>
-            <w:proofErr w:type="spellStart"/>
-            <w:r>
-              <w:rPr>
-                <w:rFonts w:ascii="Consolas" w:eastAsia="Arial" w:hAnsi="Consolas" w:cs="Arial"/>
-              </w:rPr>
-              <w:t>Exod</w:t>
-            </w:r>
-            <w:proofErr w:type="spellEnd"/>
-            <w:r>
-              <w:rPr>
-                <w:rFonts w:ascii="Consolas" w:eastAsia="Arial" w:hAnsi="Consolas" w:cs="Arial"/>
-              </w:rPr>
-              <w:t>-</w:t>
+              <w:t>Ex-Exo-Exod-</w:t>
             </w:r>
           </w:p>
         </w:tc>
@@ -19282,19 +18922,11 @@
                 <w:rFonts w:ascii="Consolas" w:eastAsia="Arial" w:hAnsi="Consolas" w:cs="Arial"/>
               </w:rPr>
             </w:pPr>
-            <w:proofErr w:type="spellStart"/>
-            <w:r>
-              <w:rPr>
-                <w:rFonts w:ascii="Consolas" w:eastAsia="Arial" w:hAnsi="Consolas" w:cs="Arial"/>
-              </w:rPr>
-              <w:t>Lv</w:t>
-            </w:r>
-            <w:proofErr w:type="spellEnd"/>
-            <w:r>
-              <w:rPr>
-                <w:rFonts w:ascii="Consolas" w:eastAsia="Arial" w:hAnsi="Consolas" w:cs="Arial"/>
-              </w:rPr>
-              <w:t>--------</w:t>
+            <w:r>
+              <w:rPr>
+                <w:rFonts w:ascii="Consolas" w:eastAsia="Arial" w:hAnsi="Consolas" w:cs="Arial"/>
+              </w:rPr>
+              <w:t>Lv--------</w:t>
             </w:r>
           </w:p>
         </w:tc>
@@ -19914,11 +19546,7 @@
           </mc:Choice>
           <mc:Fallback>
             <w:pict>
-              <v:shapetype w14:anchorId="29316420" id="_x0000_t202" coordsize="21600,21600" o:spt="202" path="m,l,21600r21600,l21600,xe">
-                <v:stroke joinstyle="miter"/>
-                <v:path gradientshapeok="t" o:connecttype="rect"/>
-              </v:shapetype>
-              <v:shape id="Text Box 21" o:spid="_x0000_s1035" type="#_x0000_t202" style="position:absolute;margin-left:-3.9pt;margin-top:80.75pt;width:350.7pt;height:25.8pt;z-index:251728896;visibility:visible;mso-wrap-style:square;mso-width-percent:0;mso-height-percent:0;mso-wrap-distance-left:9pt;mso-wrap-distance-top:3.6pt;mso-wrap-distance-right:9pt;mso-wrap-distance-bottom:3.6pt;mso-position-horizontal:absolute;mso-position-horizontal-relative:margin;mso-position-vertical:absolute;mso-position-vertical-relative:page;mso-width-percent:0;mso-height-percent:0;mso-width-relative:margin;mso-height-relative:margin;v-text-anchor:top" o:gfxdata="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" stroked="f">
+              <v:shape w14:anchorId="29316420" id="Text Box 21" o:spid="_x0000_s1035" type="#_x0000_t202" style="position:absolute;margin-left:-3.9pt;margin-top:80.75pt;width:350.7pt;height:25.8pt;z-index:251728896;visibility:visible;mso-wrap-style:square;mso-width-percent:0;mso-height-percent:0;mso-wrap-distance-left:9pt;mso-wrap-distance-top:3.6pt;mso-wrap-distance-right:9pt;mso-wrap-distance-bottom:3.6pt;mso-position-horizontal:absolute;mso-position-horizontal-relative:margin;mso-position-vertical:absolute;mso-position-vertical-relative:page;mso-width-percent:0;mso-height-percent:0;mso-width-relative:margin;mso-height-relative:margin;v-text-anchor:top" o:gfxdata="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" stroked="f">
                 <v:textbox inset="0,0,0,0">
                   <w:txbxContent>
                     <w:tbl>
@@ -20402,25 +20030,7 @@
                 <w:sz w:val="18"/>
                 <w:szCs w:val="18"/>
               </w:rPr>
-              <w:t>(</w:t>
-            </w:r>
-            <w:proofErr w:type="gramStart"/>
-            <w:r>
-              <w:rPr>
-                <w:rFonts w:eastAsia="Arial" w:cs="Arial"/>
-                <w:sz w:val="18"/>
-                <w:szCs w:val="18"/>
-              </w:rPr>
-              <w:t>genesis</w:t>
-            </w:r>
-            <w:proofErr w:type="gramEnd"/>
-            <w:r>
-              <w:rPr>
-                <w:rFonts w:eastAsia="Arial" w:cs="Arial"/>
-                <w:sz w:val="18"/>
-                <w:szCs w:val="18"/>
-              </w:rPr>
-              <w:t>:1)</w:t>
+              <w:t>(genesis:1)</w:t>
             </w:r>
           </w:p>
         </w:tc>
@@ -20590,25 +20200,7 @@
                 <w:sz w:val="18"/>
                 <w:szCs w:val="18"/>
               </w:rPr>
-              <w:t>(</w:t>
-            </w:r>
-            <w:proofErr w:type="gramStart"/>
-            <w:r>
-              <w:rPr>
-                <w:rFonts w:eastAsia="Arial" w:cs="Arial"/>
-                <w:sz w:val="18"/>
-                <w:szCs w:val="18"/>
-              </w:rPr>
-              <w:t>genesis</w:t>
-            </w:r>
-            <w:proofErr w:type="gramEnd"/>
-            <w:r>
-              <w:rPr>
-                <w:rFonts w:eastAsia="Arial" w:cs="Arial"/>
-                <w:sz w:val="18"/>
-                <w:szCs w:val="18"/>
-              </w:rPr>
-              <w:t>:2)</w:t>
+              <w:t>(genesis:2)</w:t>
             </w:r>
           </w:p>
         </w:tc>
@@ -20786,25 +20378,7 @@
                 <w:sz w:val="18"/>
                 <w:szCs w:val="18"/>
               </w:rPr>
-              <w:t>(</w:t>
-            </w:r>
-            <w:proofErr w:type="gramStart"/>
-            <w:r>
-              <w:rPr>
-                <w:rFonts w:eastAsia="Arial" w:cs="Arial"/>
-                <w:sz w:val="18"/>
-                <w:szCs w:val="18"/>
-              </w:rPr>
-              <w:t>genesis</w:t>
-            </w:r>
-            <w:proofErr w:type="gramEnd"/>
-            <w:r>
-              <w:rPr>
-                <w:rFonts w:eastAsia="Arial" w:cs="Arial"/>
-                <w:sz w:val="18"/>
-                <w:szCs w:val="18"/>
-              </w:rPr>
-              <w:t>:3)</w:t>
+              <w:t>(genesis:3)</w:t>
             </w:r>
           </w:p>
         </w:tc>
@@ -21034,25 +20608,7 @@
                 <w:sz w:val="18"/>
                 <w:szCs w:val="18"/>
               </w:rPr>
-              <w:t>(</w:t>
-            </w:r>
-            <w:proofErr w:type="gramStart"/>
-            <w:r>
-              <w:rPr>
-                <w:rFonts w:eastAsia="Arial" w:cs="Arial"/>
-                <w:sz w:val="18"/>
-                <w:szCs w:val="18"/>
-              </w:rPr>
-              <w:t>revelation</w:t>
-            </w:r>
-            <w:proofErr w:type="gramEnd"/>
-            <w:r>
-              <w:rPr>
-                <w:rFonts w:eastAsia="Arial" w:cs="Arial"/>
-                <w:sz w:val="18"/>
-                <w:szCs w:val="18"/>
-              </w:rPr>
-              <w:t>:20)</w:t>
+              <w:t>(revelation:20)</w:t>
             </w:r>
           </w:p>
         </w:tc>
@@ -21222,25 +20778,7 @@
                 <w:sz w:val="18"/>
                 <w:szCs w:val="18"/>
               </w:rPr>
-              <w:t>(</w:t>
-            </w:r>
-            <w:proofErr w:type="gramStart"/>
-            <w:r>
-              <w:rPr>
-                <w:rFonts w:eastAsia="Arial" w:cs="Arial"/>
-                <w:sz w:val="18"/>
-                <w:szCs w:val="18"/>
-              </w:rPr>
-              <w:t>revelation</w:t>
-            </w:r>
-            <w:proofErr w:type="gramEnd"/>
-            <w:r>
-              <w:rPr>
-                <w:rFonts w:eastAsia="Arial" w:cs="Arial"/>
-                <w:sz w:val="18"/>
-                <w:szCs w:val="18"/>
-              </w:rPr>
-              <w:t>:21)</w:t>
+              <w:t>(revelation:21)</w:t>
             </w:r>
           </w:p>
         </w:tc>
@@ -21410,25 +20948,7 @@
                 <w:sz w:val="18"/>
                 <w:szCs w:val="18"/>
               </w:rPr>
-              <w:t>(</w:t>
-            </w:r>
-            <w:proofErr w:type="gramStart"/>
-            <w:r>
-              <w:rPr>
-                <w:rFonts w:eastAsia="Arial" w:cs="Arial"/>
-                <w:sz w:val="18"/>
-                <w:szCs w:val="18"/>
-              </w:rPr>
-              <w:t>revelation</w:t>
-            </w:r>
-            <w:proofErr w:type="gramEnd"/>
-            <w:r>
-              <w:rPr>
-                <w:rFonts w:eastAsia="Arial" w:cs="Arial"/>
-                <w:sz w:val="18"/>
-                <w:szCs w:val="18"/>
-              </w:rPr>
-              <w:t>:22</w:t>
+              <w:t>(revelation:22</w:t>
             </w:r>
             <w:r>
               <w:rPr>
@@ -21867,9 +21387,8 @@
           <w:sz w:val="28"/>
           <w:szCs w:val="28"/>
         </w:rPr>
-        <w:t xml:space="preserve">erse look-up is now performed using the </w:t>
-      </w:r>
-      <w:proofErr w:type="spellStart"/>
+        <w:t>erse look-up is now performed using the WritIndex and referencing the B:C:V:W field</w:t>
+      </w:r>
       <w:r>
         <w:rPr>
           <w:rFonts w:cstheme="minorHAnsi"/>
@@ -21877,9 +21396,8 @@
           <w:sz w:val="28"/>
           <w:szCs w:val="28"/>
         </w:rPr>
-        <w:t>WritIndex</w:t>
-      </w:r>
-      <w:proofErr w:type="spellEnd"/>
+        <w:t xml:space="preserve"> of </w:t>
+      </w:r>
       <w:r>
         <w:rPr>
           <w:rFonts w:cstheme="minorHAnsi"/>
@@ -21887,9 +21405,8 @@
           <w:sz w:val="28"/>
           <w:szCs w:val="28"/>
         </w:rPr>
-        <w:t xml:space="preserve"> and referencing the B:</w:t>
-      </w:r>
-      <w:proofErr w:type="gramStart"/>
+        <w:t>Written content</w:t>
+      </w:r>
       <w:r>
         <w:rPr>
           <w:rFonts w:cstheme="minorHAnsi"/>
@@ -21897,9 +21414,8 @@
           <w:sz w:val="28"/>
           <w:szCs w:val="28"/>
         </w:rPr>
-        <w:t>C:V</w:t>
-      </w:r>
-      <w:proofErr w:type="gramEnd"/>
+        <w:t>. As WritIndex is now 16-bits, it needs to be added to Book[num]</w:t>
+      </w:r>
       <w:r>
         <w:rPr>
           <w:rFonts w:cstheme="minorHAnsi"/>
@@ -21907,7 +21423,7 @@
           <w:sz w:val="28"/>
           <w:szCs w:val="28"/>
         </w:rPr>
-        <w:t>:W field</w:t>
+        <w:t>.WritIndex</w:t>
       </w:r>
       <w:r>
         <w:rPr>
@@ -21916,7 +21432,7 @@
           <w:sz w:val="28"/>
           <w:szCs w:val="28"/>
         </w:rPr>
-        <w:t xml:space="preserve"> of </w:t>
+        <w:t xml:space="preserve"> on implementations </w:t>
       </w:r>
       <w:r>
         <w:rPr>
@@ -21925,7 +21441,7 @@
           <w:sz w:val="28"/>
           <w:szCs w:val="28"/>
         </w:rPr>
-        <w:t>Written content</w:t>
+        <w:t>where</w:t>
       </w:r>
       <w:r>
         <w:rPr>
@@ -21934,9 +21450,8 @@
           <w:sz w:val="28"/>
           <w:szCs w:val="28"/>
         </w:rPr>
-        <w:t xml:space="preserve">. As </w:t>
-      </w:r>
-      <w:proofErr w:type="spellStart"/>
+        <w:t xml:space="preserve"> deserialization</w:t>
+      </w:r>
       <w:r>
         <w:rPr>
           <w:rFonts w:cstheme="minorHAnsi"/>
@@ -21944,9 +21459,8 @@
           <w:sz w:val="28"/>
           <w:szCs w:val="28"/>
         </w:rPr>
-        <w:t>WritIndex</w:t>
-      </w:r>
-      <w:proofErr w:type="spellEnd"/>
+        <w:t xml:space="preserve"> of </w:t>
+      </w:r>
       <w:r>
         <w:rPr>
           <w:rFonts w:cstheme="minorHAnsi"/>
@@ -21954,9 +21468,8 @@
           <w:sz w:val="28"/>
           <w:szCs w:val="28"/>
         </w:rPr>
-        <w:t xml:space="preserve"> is now 16-bits, it needs to be added to Book[num</w:t>
-      </w:r>
-      <w:proofErr w:type="gramStart"/>
+        <w:t>Written content</w:t>
+      </w:r>
       <w:r>
         <w:rPr>
           <w:rFonts w:cstheme="minorHAnsi"/>
@@ -21964,7 +21477,7 @@
           <w:sz w:val="28"/>
           <w:szCs w:val="28"/>
         </w:rPr>
-        <w:t>]</w:t>
+        <w:t xml:space="preserve"> </w:t>
       </w:r>
       <w:r>
         <w:rPr>
@@ -21973,9 +21486,8 @@
           <w:sz w:val="28"/>
           <w:szCs w:val="28"/>
         </w:rPr>
-        <w:t>.</w:t>
-      </w:r>
-      <w:proofErr w:type="spellStart"/>
+        <w:t>instantiates a</w:t>
+      </w:r>
       <w:r>
         <w:rPr>
           <w:rFonts w:cstheme="minorHAnsi"/>
@@ -21983,10 +21495,8 @@
           <w:sz w:val="28"/>
           <w:szCs w:val="28"/>
         </w:rPr>
-        <w:t>WritIndex</w:t>
-      </w:r>
-      <w:proofErr w:type="spellEnd"/>
-      <w:proofErr w:type="gramEnd"/>
+        <w:t xml:space="preserve"> single array</w:t>
+      </w:r>
       <w:r>
         <w:rPr>
           <w:rFonts w:cstheme="minorHAnsi"/>
@@ -21994,7 +21504,7 @@
           <w:sz w:val="28"/>
           <w:szCs w:val="28"/>
         </w:rPr>
-        <w:t xml:space="preserve"> on implementations </w:t>
+        <w:t xml:space="preserve"> (It is recommended that deserialization creates 66 distinct </w:t>
       </w:r>
       <w:r>
         <w:rPr>
@@ -22003,7 +21513,7 @@
           <w:sz w:val="28"/>
           <w:szCs w:val="28"/>
         </w:rPr>
-        <w:t>where</w:t>
+        <w:t>Written</w:t>
       </w:r>
       <w:r>
         <w:rPr>
@@ -22012,7 +21522,7 @@
           <w:sz w:val="28"/>
           <w:szCs w:val="28"/>
         </w:rPr>
-        <w:t xml:space="preserve"> deserialization</w:t>
+        <w:t xml:space="preserve"> arrays, one for each book. When </w:t>
       </w:r>
       <w:r>
         <w:rPr>
@@ -22021,7 +21531,7 @@
           <w:sz w:val="28"/>
           <w:szCs w:val="28"/>
         </w:rPr>
-        <w:t xml:space="preserve"> of </w:t>
+        <w:t>Written content</w:t>
       </w:r>
       <w:r>
         <w:rPr>
@@ -22030,99 +21540,7 @@
           <w:sz w:val="28"/>
           <w:szCs w:val="28"/>
         </w:rPr>
-        <w:t>Written content</w:t>
-      </w:r>
-      <w:r>
-        <w:rPr>
-          <w:rFonts w:cstheme="minorHAnsi"/>
-          <w:color w:val="000000" w:themeColor="text1"/>
-          <w:sz w:val="28"/>
-          <w:szCs w:val="28"/>
-        </w:rPr>
-        <w:t xml:space="preserve"> </w:t>
-      </w:r>
-      <w:r>
-        <w:rPr>
-          <w:rFonts w:cstheme="minorHAnsi"/>
-          <w:color w:val="000000" w:themeColor="text1"/>
-          <w:sz w:val="28"/>
-          <w:szCs w:val="28"/>
-        </w:rPr>
-        <w:t>instantiates a</w:t>
-      </w:r>
-      <w:r>
-        <w:rPr>
-          <w:rFonts w:cstheme="minorHAnsi"/>
-          <w:color w:val="000000" w:themeColor="text1"/>
-          <w:sz w:val="28"/>
-          <w:szCs w:val="28"/>
-        </w:rPr>
-        <w:t xml:space="preserve"> single array</w:t>
-      </w:r>
-      <w:r>
-        <w:rPr>
-          <w:rFonts w:cstheme="minorHAnsi"/>
-          <w:color w:val="000000" w:themeColor="text1"/>
-          <w:sz w:val="28"/>
-          <w:szCs w:val="28"/>
-        </w:rPr>
-        <w:t xml:space="preserve"> (It is recommended that deserialization creates 66 distinct </w:t>
-      </w:r>
-      <w:r>
-        <w:rPr>
-          <w:rFonts w:cstheme="minorHAnsi"/>
-          <w:color w:val="000000" w:themeColor="text1"/>
-          <w:sz w:val="28"/>
-          <w:szCs w:val="28"/>
-        </w:rPr>
-        <w:t>Written</w:t>
-      </w:r>
-      <w:r>
-        <w:rPr>
-          <w:rFonts w:cstheme="minorHAnsi"/>
-          <w:color w:val="000000" w:themeColor="text1"/>
-          <w:sz w:val="28"/>
-          <w:szCs w:val="28"/>
-        </w:rPr>
-        <w:t xml:space="preserve"> arrays, one for each book. When </w:t>
-      </w:r>
-      <w:r>
-        <w:rPr>
-          <w:rFonts w:cstheme="minorHAnsi"/>
-          <w:color w:val="000000" w:themeColor="text1"/>
-          <w:sz w:val="28"/>
-          <w:szCs w:val="28"/>
-        </w:rPr>
-        <w:t>Written content</w:t>
-      </w:r>
-      <w:r>
-        <w:rPr>
-          <w:rFonts w:cstheme="minorHAnsi"/>
-          <w:color w:val="000000" w:themeColor="text1"/>
-          <w:sz w:val="28"/>
-          <w:szCs w:val="28"/>
-        </w:rPr>
-        <w:t xml:space="preserve"> is segmented by book, the 16-bit </w:t>
-      </w:r>
-      <w:proofErr w:type="spellStart"/>
-      <w:r>
-        <w:rPr>
-          <w:rFonts w:cstheme="minorHAnsi"/>
-          <w:color w:val="000000" w:themeColor="text1"/>
-          <w:sz w:val="28"/>
-          <w:szCs w:val="28"/>
-        </w:rPr>
-        <w:t>WritIndex</w:t>
-      </w:r>
-      <w:proofErr w:type="spellEnd"/>
-      <w:r>
-        <w:rPr>
-          <w:rFonts w:cstheme="minorHAnsi"/>
-          <w:color w:val="000000" w:themeColor="text1"/>
-          <w:sz w:val="28"/>
-          <w:szCs w:val="28"/>
-        </w:rPr>
-        <w:t xml:space="preserve"> is appropriate for direct indexing into the segmented array </w:t>
+        <w:t xml:space="preserve"> is segmented by book, the 16-bit WritIndex is appropriate for direct indexing into the segmented array </w:t>
       </w:r>
       <w:r>
         <w:rPr>
@@ -22490,7 +21908,6 @@
                 <w:szCs w:val="24"/>
               </w:rPr>
             </w:pPr>
-            <w:proofErr w:type="spellStart"/>
             <w:r>
               <w:rPr>
                 <w:rFonts w:eastAsia="Arial" w:cstheme="minorHAnsi"/>
@@ -22499,7 +21916,6 @@
               </w:rPr>
               <w:t>covenantbreaker</w:t>
             </w:r>
-            <w:proofErr w:type="spellEnd"/>
             <w:r>
               <w:rPr>
                 <w:rFonts w:eastAsia="Arial" w:cstheme="minorHAnsi"/>
@@ -22521,7 +21937,6 @@
           <w:szCs w:val="28"/>
         </w:rPr>
       </w:pPr>
-      <w:proofErr w:type="spellStart"/>
       <w:r>
         <w:rPr>
           <w:sz w:val="28"/>
@@ -22534,15 +21949,7 @@
           <w:sz w:val="28"/>
           <w:szCs w:val="28"/>
         </w:rPr>
-        <w:t>ta</w:t>
-      </w:r>
-      <w:proofErr w:type="spellEnd"/>
-      <w:r>
-        <w:rPr>
-          <w:sz w:val="28"/>
-          <w:szCs w:val="28"/>
-        </w:rPr>
-        <w:t xml:space="preserve"> content</w:t>
+        <w:t>ta content</w:t>
       </w:r>
       <w:r>
         <w:rPr>
@@ -22563,55 +21970,7 @@
           <w:sz w:val="28"/>
           <w:szCs w:val="28"/>
         </w:rPr>
-        <w:t xml:space="preserve">The original version obtained </w:t>
-      </w:r>
-      <w:proofErr w:type="spellStart"/>
-      <w:r>
-        <w:rPr>
-          <w:sz w:val="28"/>
-          <w:szCs w:val="28"/>
-        </w:rPr>
-        <w:t>Lemmata</w:t>
-      </w:r>
-      <w:proofErr w:type="spellEnd"/>
-      <w:r>
-        <w:rPr>
-          <w:sz w:val="28"/>
-          <w:szCs w:val="28"/>
-        </w:rPr>
-        <w:t xml:space="preserve"> from the NLTK Python library. Now </w:t>
-      </w:r>
-      <w:proofErr w:type="spellStart"/>
-      <w:r>
-        <w:rPr>
-          <w:sz w:val="28"/>
-          <w:szCs w:val="28"/>
-        </w:rPr>
-        <w:t>Lemmata</w:t>
-      </w:r>
-      <w:proofErr w:type="spellEnd"/>
-      <w:r>
-        <w:rPr>
-          <w:sz w:val="28"/>
-          <w:szCs w:val="28"/>
-        </w:rPr>
-        <w:t xml:space="preserve"> are obtained from the </w:t>
-      </w:r>
-      <w:proofErr w:type="spellStart"/>
-      <w:r>
-        <w:rPr>
-          <w:sz w:val="28"/>
-          <w:szCs w:val="28"/>
-        </w:rPr>
-        <w:t>MorphAdorner</w:t>
-      </w:r>
-      <w:proofErr w:type="spellEnd"/>
-      <w:r>
-        <w:rPr>
-          <w:sz w:val="28"/>
-          <w:szCs w:val="28"/>
-        </w:rPr>
-        <w:t xml:space="preserve"> Java </w:t>
+        <w:t xml:space="preserve">The original version obtained Lemmata from the NLTK Python library. Now Lemmata are obtained from the MorphAdorner Java </w:t>
       </w:r>
       <w:r>
         <w:rPr>
@@ -22625,23 +21984,7 @@
           <w:sz w:val="28"/>
           <w:szCs w:val="28"/>
         </w:rPr>
-        <w:t xml:space="preserve"> (</w:t>
-      </w:r>
-      <w:proofErr w:type="spellStart"/>
-      <w:r>
-        <w:rPr>
-          <w:sz w:val="28"/>
-          <w:szCs w:val="28"/>
-        </w:rPr>
-        <w:t>MorphAdorner</w:t>
-      </w:r>
-      <w:proofErr w:type="spellEnd"/>
-      <w:r>
-        <w:rPr>
-          <w:sz w:val="28"/>
-          <w:szCs w:val="28"/>
-        </w:rPr>
-        <w:t xml:space="preserve"> also performs all of the POS tagging</w:t>
+        <w:t xml:space="preserve"> (MorphAdorner also performs all of the POS tagging</w:t>
       </w:r>
       <w:r>
         <w:rPr>
@@ -22718,23 +22061,7 @@
           <w:sz w:val="28"/>
           <w:szCs w:val="28"/>
         </w:rPr>
-        <w:t>‘</w:t>
-      </w:r>
-      <w:proofErr w:type="spellStart"/>
-      <w:r>
-        <w:rPr>
-          <w:sz w:val="28"/>
-          <w:szCs w:val="28"/>
-        </w:rPr>
-        <w:t>wast</w:t>
-      </w:r>
-      <w:proofErr w:type="spellEnd"/>
-      <w:r>
-        <w:rPr>
-          <w:sz w:val="28"/>
-          <w:szCs w:val="28"/>
-        </w:rPr>
-        <w:t xml:space="preserve">’, </w:t>
+        <w:t xml:space="preserve">‘wast’, </w:t>
       </w:r>
       <w:r>
         <w:rPr>
@@ -22790,96 +22117,7 @@
           <w:sz w:val="28"/>
           <w:szCs w:val="28"/>
         </w:rPr>
-        <w:t xml:space="preserve">Consequently, </w:t>
-      </w:r>
-      <w:proofErr w:type="spellStart"/>
-      <w:r>
-        <w:rPr>
-          <w:sz w:val="28"/>
-          <w:szCs w:val="28"/>
-        </w:rPr>
-        <w:t>Lemmata</w:t>
-      </w:r>
-      <w:proofErr w:type="spellEnd"/>
-      <w:r>
-        <w:rPr>
-          <w:sz w:val="28"/>
-          <w:szCs w:val="28"/>
-        </w:rPr>
-        <w:t xml:space="preserve"> lookup requires the POS tag. Successful lookups into </w:t>
-      </w:r>
-      <w:proofErr w:type="spellStart"/>
-      <w:r>
-        <w:rPr>
-          <w:sz w:val="28"/>
-          <w:szCs w:val="28"/>
-        </w:rPr>
-        <w:t>Lemmata</w:t>
-      </w:r>
-      <w:proofErr w:type="spellEnd"/>
-      <w:r>
-        <w:rPr>
-          <w:sz w:val="28"/>
-          <w:szCs w:val="28"/>
-        </w:rPr>
-        <w:t xml:space="preserve"> result in a list of </w:t>
-      </w:r>
-      <w:proofErr w:type="spellStart"/>
-      <w:r>
-        <w:rPr>
-          <w:sz w:val="28"/>
-          <w:szCs w:val="28"/>
-        </w:rPr>
-        <w:t>WordKeys</w:t>
-      </w:r>
-      <w:proofErr w:type="spellEnd"/>
-      <w:r>
-        <w:rPr>
-          <w:sz w:val="28"/>
-          <w:szCs w:val="28"/>
-        </w:rPr>
-        <w:t xml:space="preserve"> or </w:t>
-      </w:r>
-      <w:proofErr w:type="spellStart"/>
-      <w:proofErr w:type="gramStart"/>
-      <w:r>
-        <w:rPr>
-          <w:sz w:val="28"/>
-          <w:szCs w:val="28"/>
-        </w:rPr>
-        <w:t>OOVKeys</w:t>
-      </w:r>
-      <w:proofErr w:type="spellEnd"/>
-      <w:r>
-        <w:rPr>
-          <w:sz w:val="28"/>
-          <w:szCs w:val="28"/>
-        </w:rPr>
-        <w:t xml:space="preserve">  (</w:t>
-      </w:r>
-      <w:proofErr w:type="gramEnd"/>
-      <w:r>
-        <w:rPr>
-          <w:sz w:val="28"/>
-          <w:szCs w:val="28"/>
-        </w:rPr>
-        <w:t>When a Lemma is OOV , it cannot be found in the Lexicon, but it can be found in the OOV-</w:t>
-      </w:r>
-      <w:proofErr w:type="spellStart"/>
-      <w:r>
-        <w:rPr>
-          <w:sz w:val="28"/>
-          <w:szCs w:val="28"/>
-        </w:rPr>
-        <w:t>Lemmata</w:t>
-      </w:r>
-      <w:proofErr w:type="spellEnd"/>
-      <w:r>
-        <w:rPr>
-          <w:sz w:val="28"/>
-          <w:szCs w:val="28"/>
-        </w:rPr>
-        <w:t xml:space="preserve"> table).</w:t>
+        <w:t>Consequently, Lemmata lookup requires the POS tag. Successful lookups into Lemmata result in a list of WordKeys or OOVKeys  (When a Lemma is OOV , it cannot be found in the Lexicon, but it can be found in the OOV-Lemmata table).</w:t>
       </w:r>
     </w:p>
     <w:p>
@@ -22981,16 +22219,11 @@
                                     <w:pStyle w:val="Heading1"/>
                                     <w:ind w:left="0" w:firstLine="0"/>
                                   </w:pPr>
-                                  <w:proofErr w:type="spellStart"/>
                                   <w:r>
                                     <w:t>Lemma</w:t>
                                   </w:r>
                                   <w:r>
-                                    <w:t>ta</w:t>
-                                  </w:r>
-                                  <w:proofErr w:type="spellEnd"/>
-                                  <w:r>
-                                    <w:t xml:space="preserve"> Content</w:t>
+                                    <w:t>ta Content</w:t>
                                   </w:r>
                                   <w:r>
                                     <w:t xml:space="preserve"> </w:t>
@@ -23107,16 +22340,11 @@
                               <w:pStyle w:val="Heading1"/>
                               <w:ind w:left="0" w:firstLine="0"/>
                             </w:pPr>
-                            <w:proofErr w:type="spellStart"/>
                             <w:r>
                               <w:t>Lemma</w:t>
                             </w:r>
                             <w:r>
-                              <w:t>ta</w:t>
-                            </w:r>
-                            <w:proofErr w:type="spellEnd"/>
-                            <w:r>
-                              <w:t xml:space="preserve"> Content</w:t>
+                              <w:t>ta Content</w:t>
                             </w:r>
                             <w:r>
                               <w:t xml:space="preserve"> </w:t>
@@ -23257,19 +22485,8 @@
                 <w:color w:val="BDD6EE" w:themeColor="accent1" w:themeTint="66"/>
                 <w:sz w:val="24"/>
               </w:rPr>
-              <w:t xml:space="preserve">1 </w:t>
-            </w:r>
-            <w:proofErr w:type="gramStart"/>
-            <w:r>
-              <w:rPr>
-                <w:rFonts w:ascii="Arial" w:eastAsia="Arial" w:hAnsi="Arial" w:cs="Arial"/>
-                <w:b/>
-                <w:color w:val="BDD6EE" w:themeColor="accent1" w:themeTint="66"/>
-                <w:sz w:val="24"/>
-              </w:rPr>
-              <w:t>bits</w:t>
-            </w:r>
-            <w:proofErr w:type="gramEnd"/>
+              <w:t>1 bits</w:t>
+            </w:r>
           </w:p>
         </w:tc>
         <w:tc>
@@ -23533,13 +22750,8 @@
             <w:r>
               <w:t>(</w:t>
             </w:r>
-            <w:proofErr w:type="gramStart"/>
-            <w:r>
-              <w:t>binary</w:t>
-            </w:r>
-            <w:proofErr w:type="gramEnd"/>
-            <w:r>
-              <w:t xml:space="preserve"> of </w:t>
+            <w:r>
+              <w:t xml:space="preserve">binary of </w:t>
             </w:r>
             <w:r>
               <w:rPr>
@@ -23776,7 +22988,6 @@
                 <w:sz w:val="24"/>
               </w:rPr>
             </w:pPr>
-            <w:proofErr w:type="spellStart"/>
             <w:r>
               <w:rPr>
                 <w:rFonts w:ascii="Arial" w:eastAsia="Arial" w:hAnsi="Arial" w:cs="Arial"/>
@@ -23784,17 +22995,7 @@
                 <w:color w:val="FFFFFF"/>
                 <w:sz w:val="24"/>
               </w:rPr>
-              <w:t>Lemmata</w:t>
-            </w:r>
-            <w:proofErr w:type="spellEnd"/>
-            <w:r>
-              <w:rPr>
-                <w:rFonts w:ascii="Arial" w:eastAsia="Arial" w:hAnsi="Arial" w:cs="Arial"/>
-                <w:b/>
-                <w:color w:val="FFFFFF"/>
-                <w:sz w:val="24"/>
-              </w:rPr>
-              <w:t xml:space="preserve"> Array</w:t>
+              <w:t>Lemmata Array</w:t>
             </w:r>
           </w:p>
           <w:p>
@@ -24443,25 +23644,7 @@
                 <w:sz w:val="24"/>
                 <w:szCs w:val="24"/>
               </w:rPr>
-              <w:t>002 (</w:t>
-            </w:r>
-            <w:proofErr w:type="spellStart"/>
-            <w:r>
-              <w:rPr>
-                <w:rFonts w:eastAsia="Arial" w:cstheme="minorHAnsi"/>
-                <w:sz w:val="24"/>
-                <w:szCs w:val="24"/>
-              </w:rPr>
-              <w:t>i</w:t>
-            </w:r>
-            <w:proofErr w:type="spellEnd"/>
-            <w:r>
-              <w:rPr>
-                <w:rFonts w:eastAsia="Arial" w:cstheme="minorHAnsi"/>
-                <w:sz w:val="24"/>
-                <w:szCs w:val="24"/>
-              </w:rPr>
-              <w:t>)</w:t>
+              <w:t>002 (i)</w:t>
             </w:r>
           </w:p>
         </w:tc>
@@ -24772,7 +23955,6 @@
               </w:rPr>
               <w:t xml:space="preserve"> (</w:t>
             </w:r>
-            <w:proofErr w:type="spellStart"/>
             <w:r>
               <w:rPr>
                 <w:sz w:val="24"/>
@@ -24780,7 +23962,6 @@
               </w:rPr>
               <w:t>elim</w:t>
             </w:r>
-            <w:proofErr w:type="spellEnd"/>
             <w:r>
               <w:rPr>
                 <w:sz w:val="24"/>
@@ -25577,16 +24758,11 @@
                               <w:t>OOV</w:t>
                             </w:r>
                             <w:r>
-                              <w:t>-</w:t>
-                            </w:r>
-                            <w:proofErr w:type="spellStart"/>
-                            <w:r>
-                              <w:t>Lemma</w:t>
+                              <w:t>-Lemma</w:t>
                             </w:r>
                             <w:r>
                               <w:t>ta</w:t>
                             </w:r>
-                            <w:proofErr w:type="spellEnd"/>
                             <w:r>
                               <w:t xml:space="preserve"> Content</w:t>
                             </w:r>
@@ -25640,16 +24816,11 @@
                         <w:t>OOV</w:t>
                       </w:r>
                       <w:r>
-                        <w:t>-</w:t>
-                      </w:r>
-                      <w:proofErr w:type="spellStart"/>
-                      <w:r>
-                        <w:t>Lemma</w:t>
+                        <w:t>-Lemma</w:t>
                       </w:r>
                       <w:r>
                         <w:t>ta</w:t>
                       </w:r>
-                      <w:proofErr w:type="spellEnd"/>
                       <w:r>
                         <w:t xml:space="preserve"> Content</w:t>
                       </w:r>
@@ -25852,25 +25023,23 @@
           <w:sz w:val="28"/>
           <w:szCs w:val="28"/>
         </w:rPr>
-        <w:t xml:space="preserve">. This is </w:t>
-      </w:r>
-      <w:proofErr w:type="gramStart"/>
+        <w:t xml:space="preserve">. This is an 5-bit </w:t>
+      </w:r>
       <w:r>
         <w:rPr>
           <w:rFonts w:asciiTheme="minorHAnsi" w:hAnsiTheme="minorHAnsi" w:cstheme="minorHAnsi"/>
           <w:sz w:val="28"/>
           <w:szCs w:val="28"/>
         </w:rPr>
-        <w:t>an</w:t>
-      </w:r>
-      <w:proofErr w:type="gramEnd"/>
+        <w:t>encoded value</w:t>
+      </w:r>
       <w:r>
         <w:rPr>
           <w:rFonts w:asciiTheme="minorHAnsi" w:hAnsiTheme="minorHAnsi" w:cstheme="minorHAnsi"/>
           <w:sz w:val="28"/>
           <w:szCs w:val="28"/>
         </w:rPr>
-        <w:t xml:space="preserve"> 5-bit </w:t>
+        <w:t xml:space="preserve">.  </w:t>
       </w:r>
       <w:r>
         <w:rPr>
@@ -25878,7 +25047,7 @@
           <w:sz w:val="28"/>
           <w:szCs w:val="28"/>
         </w:rPr>
-        <w:t>encoded value</w:t>
+        <w:t>A reference implementation</w:t>
       </w:r>
       <w:r>
         <w:rPr>
@@ -25886,7 +25055,7 @@
           <w:sz w:val="28"/>
           <w:szCs w:val="28"/>
         </w:rPr>
-        <w:t xml:space="preserve">.  </w:t>
+        <w:t xml:space="preserve"> </w:t>
       </w:r>
       <w:r>
         <w:rPr>
@@ -25894,7 +25063,7 @@
           <w:sz w:val="28"/>
           <w:szCs w:val="28"/>
         </w:rPr>
-        <w:t>A reference implementation</w:t>
+        <w:t>for</w:t>
       </w:r>
       <w:r>
         <w:rPr>
@@ -25902,6 +25071,22 @@
           <w:sz w:val="28"/>
           <w:szCs w:val="28"/>
         </w:rPr>
+        <w:t xml:space="preserve"> decod</w:t>
+      </w:r>
+      <w:r>
+        <w:rPr>
+          <w:rFonts w:asciiTheme="minorHAnsi" w:hAnsiTheme="minorHAnsi" w:cstheme="minorHAnsi"/>
+          <w:sz w:val="28"/>
+          <w:szCs w:val="28"/>
+        </w:rPr>
+        <w:t>ing</w:t>
+      </w:r>
+      <w:r>
+        <w:rPr>
+          <w:rFonts w:asciiTheme="minorHAnsi" w:hAnsiTheme="minorHAnsi" w:cstheme="minorHAnsi"/>
+          <w:sz w:val="28"/>
+          <w:szCs w:val="28"/>
+        </w:rPr>
         <w:t xml:space="preserve"> </w:t>
       </w:r>
       <w:r>
@@ -25910,7 +25095,7 @@
           <w:sz w:val="28"/>
           <w:szCs w:val="28"/>
         </w:rPr>
-        <w:t>for</w:t>
+        <w:t>this POS</w:t>
       </w:r>
       <w:r>
         <w:rPr>
@@ -25918,7 +25103,7 @@
           <w:sz w:val="28"/>
           <w:szCs w:val="28"/>
         </w:rPr>
-        <w:t xml:space="preserve"> decod</w:t>
+        <w:t xml:space="preserve"> value </w:t>
       </w:r>
       <w:r>
         <w:rPr>
@@ -25926,7 +25111,7 @@
           <w:sz w:val="28"/>
           <w:szCs w:val="28"/>
         </w:rPr>
-        <w:t>ing</w:t>
+        <w:t>into a human</w:t>
       </w:r>
       <w:r>
         <w:rPr>
@@ -25942,57 +25127,7 @@
           <w:sz w:val="28"/>
           <w:szCs w:val="28"/>
         </w:rPr>
-        <w:t>this POS</w:t>
-      </w:r>
-      <w:r>
-        <w:rPr>
-          <w:rFonts w:asciiTheme="minorHAnsi" w:hAnsiTheme="minorHAnsi" w:cstheme="minorHAnsi"/>
-          <w:sz w:val="28"/>
-          <w:szCs w:val="28"/>
-        </w:rPr>
-        <w:t xml:space="preserve"> value </w:t>
-      </w:r>
-      <w:r>
-        <w:rPr>
-          <w:rFonts w:asciiTheme="minorHAnsi" w:hAnsiTheme="minorHAnsi" w:cstheme="minorHAnsi"/>
-          <w:sz w:val="28"/>
-          <w:szCs w:val="28"/>
-        </w:rPr>
-        <w:t>into a human</w:t>
-      </w:r>
-      <w:r>
-        <w:rPr>
-          <w:rFonts w:asciiTheme="minorHAnsi" w:hAnsiTheme="minorHAnsi" w:cstheme="minorHAnsi"/>
-          <w:sz w:val="28"/>
-          <w:szCs w:val="28"/>
-        </w:rPr>
-        <w:t xml:space="preserve"> </w:t>
-      </w:r>
-      <w:r>
-        <w:rPr>
-          <w:rFonts w:asciiTheme="minorHAnsi" w:hAnsiTheme="minorHAnsi" w:cstheme="minorHAnsi"/>
-          <w:sz w:val="28"/>
-          <w:szCs w:val="28"/>
-        </w:rPr>
-        <w:t xml:space="preserve">readable POS string can be found in the </w:t>
-      </w:r>
-      <w:proofErr w:type="spellStart"/>
-      <w:r>
-        <w:rPr>
-          <w:rFonts w:asciiTheme="minorHAnsi" w:hAnsiTheme="minorHAnsi" w:cstheme="minorHAnsi"/>
-          <w:sz w:val="28"/>
-          <w:szCs w:val="28"/>
-        </w:rPr>
-        <w:t>github</w:t>
-      </w:r>
-      <w:proofErr w:type="spellEnd"/>
-      <w:r>
-        <w:rPr>
-          <w:rFonts w:asciiTheme="minorHAnsi" w:hAnsiTheme="minorHAnsi" w:cstheme="minorHAnsi"/>
-          <w:sz w:val="28"/>
-          <w:szCs w:val="28"/>
-        </w:rPr>
-        <w:t xml:space="preserve"> repo</w:t>
+        <w:t>readable POS string can be found in the github repo</w:t>
       </w:r>
       <w:r>
         <w:rPr>
@@ -26317,7 +25452,6 @@
                 <w:szCs w:val="24"/>
               </w:rPr>
             </w:pPr>
-            <w:proofErr w:type="gramStart"/>
             <w:r>
               <w:rPr>
                 <w:rFonts w:ascii="Arial" w:eastAsia="Arial" w:hAnsi="Arial" w:cs="Arial"/>
@@ -26326,18 +25460,7 @@
                 <w:sz w:val="24"/>
                 <w:szCs w:val="24"/>
               </w:rPr>
-              <w:t>POS[</w:t>
-            </w:r>
-            <w:proofErr w:type="gramEnd"/>
-            <w:r>
-              <w:rPr>
-                <w:rFonts w:ascii="Arial" w:eastAsia="Arial" w:hAnsi="Arial" w:cs="Arial"/>
-                <w:b/>
-                <w:color w:val="FFFFFF" w:themeColor="background1"/>
-                <w:sz w:val="24"/>
-                <w:szCs w:val="24"/>
-              </w:rPr>
-              <w:t>0]</w:t>
+              <w:t>POS[0]</w:t>
             </w:r>
           </w:p>
           <w:p>
@@ -26397,7 +25520,6 @@
                 <w:szCs w:val="24"/>
               </w:rPr>
             </w:pPr>
-            <w:proofErr w:type="gramStart"/>
             <w:r>
               <w:rPr>
                 <w:rFonts w:ascii="Arial" w:eastAsia="Arial" w:hAnsi="Arial" w:cs="Arial"/>
@@ -26406,18 +25528,7 @@
                 <w:sz w:val="24"/>
                 <w:szCs w:val="24"/>
               </w:rPr>
-              <w:t>POS[</w:t>
-            </w:r>
-            <w:proofErr w:type="gramEnd"/>
-            <w:r>
-              <w:rPr>
-                <w:rFonts w:ascii="Arial" w:eastAsia="Arial" w:hAnsi="Arial" w:cs="Arial"/>
-                <w:b/>
-                <w:color w:val="FFFFFF" w:themeColor="background1"/>
-                <w:sz w:val="24"/>
-                <w:szCs w:val="24"/>
-              </w:rPr>
-              <w:t>1]</w:t>
+              <w:t>POS[1]</w:t>
             </w:r>
           </w:p>
           <w:p>
@@ -26477,7 +25588,6 @@
                 <w:szCs w:val="24"/>
               </w:rPr>
             </w:pPr>
-            <w:proofErr w:type="gramStart"/>
             <w:r>
               <w:rPr>
                 <w:rFonts w:ascii="Arial" w:eastAsia="Arial" w:hAnsi="Arial" w:cs="Arial"/>
@@ -26486,18 +25596,7 @@
                 <w:sz w:val="24"/>
                 <w:szCs w:val="24"/>
               </w:rPr>
-              <w:t>POS[</w:t>
-            </w:r>
-            <w:proofErr w:type="gramEnd"/>
-            <w:r>
-              <w:rPr>
-                <w:rFonts w:ascii="Arial" w:eastAsia="Arial" w:hAnsi="Arial" w:cs="Arial"/>
-                <w:b/>
-                <w:color w:val="FFFFFF" w:themeColor="background1"/>
-                <w:sz w:val="24"/>
-                <w:szCs w:val="24"/>
-              </w:rPr>
-              <w:t>2]</w:t>
+              <w:t>POS[2]</w:t>
             </w:r>
           </w:p>
           <w:p>
@@ -26762,9 +25861,56 @@
                 <w:sz w:val="16"/>
                 <w:szCs w:val="16"/>
               </w:rPr>
-              <w:t xml:space="preserve"> </w:t>
-            </w:r>
-            <w:proofErr w:type="gramStart"/>
+              <w:t xml:space="preserve"> [ ]</w:t>
+            </w:r>
+          </w:p>
+        </w:tc>
+        <w:tc>
+          <w:tcPr>
+            <w:tcW w:w="990" w:type="dxa"/>
+            <w:tcBorders>
+              <w:top w:val="single" w:sz="12" w:space="0" w:color="auto"/>
+              <w:left w:val="single" w:sz="12" w:space="0" w:color="FFFFFF" w:themeColor="background1"/>
+              <w:bottom w:val="single" w:sz="12" w:space="0" w:color="000000" w:themeColor="text1"/>
+              <w:right w:val="single" w:sz="12" w:space="0" w:color="FFFFFF" w:themeColor="background1"/>
+            </w:tcBorders>
+            <w:shd w:val="clear" w:color="auto" w:fill="000000"/>
+            <w:vAlign w:val="center"/>
+          </w:tcPr>
+          <w:p>
+            <w:pPr>
+              <w:keepNext/>
+              <w:keepLines/>
+              <w:ind w:left="14"/>
+              <w:rPr>
+                <w:rFonts w:ascii="Arial" w:eastAsia="Arial" w:hAnsi="Arial" w:cs="Arial"/>
+                <w:b/>
+                <w:color w:val="FFFFFF"/>
+                <w:sz w:val="24"/>
+              </w:rPr>
+            </w:pPr>
+            <w:r>
+              <w:rPr>
+                <w:rFonts w:ascii="Arial" w:eastAsia="Arial" w:hAnsi="Arial" w:cs="Arial"/>
+                <w:b/>
+                <w:color w:val="FFFFFF"/>
+                <w:sz w:val="24"/>
+              </w:rPr>
+              <w:t>Display</w:t>
+            </w:r>
+          </w:p>
+          <w:p>
+            <w:pPr>
+              <w:keepNext/>
+              <w:keepLines/>
+              <w:ind w:left="14"/>
+              <w:rPr>
+                <w:rFonts w:ascii="Arial" w:eastAsia="Arial" w:hAnsi="Arial" w:cs="Arial"/>
+                <w:b/>
+                <w:color w:val="FFFFFF"/>
+                <w:sz w:val="24"/>
+              </w:rPr>
+            </w:pPr>
             <w:r>
               <w:rPr>
                 <w:rFonts w:ascii="Arial" w:eastAsia="Arial" w:hAnsi="Arial" w:cs="Arial"/>
@@ -26773,58 +25919,8 @@
                 <w:sz w:val="16"/>
                 <w:szCs w:val="16"/>
               </w:rPr>
-              <w:t>[ ]</w:t>
-            </w:r>
-            <w:proofErr w:type="gramEnd"/>
-          </w:p>
-        </w:tc>
-        <w:tc>
-          <w:tcPr>
-            <w:tcW w:w="990" w:type="dxa"/>
-            <w:tcBorders>
-              <w:top w:val="single" w:sz="12" w:space="0" w:color="auto"/>
-              <w:left w:val="single" w:sz="12" w:space="0" w:color="FFFFFF" w:themeColor="background1"/>
-              <w:bottom w:val="single" w:sz="12" w:space="0" w:color="000000" w:themeColor="text1"/>
-              <w:right w:val="single" w:sz="12" w:space="0" w:color="FFFFFF" w:themeColor="background1"/>
-            </w:tcBorders>
-            <w:shd w:val="clear" w:color="auto" w:fill="000000"/>
-            <w:vAlign w:val="center"/>
-          </w:tcPr>
-          <w:p>
-            <w:pPr>
-              <w:keepNext/>
-              <w:keepLines/>
-              <w:ind w:left="14"/>
-              <w:rPr>
-                <w:rFonts w:ascii="Arial" w:eastAsia="Arial" w:hAnsi="Arial" w:cs="Arial"/>
-                <w:b/>
-                <w:color w:val="FFFFFF"/>
-                <w:sz w:val="24"/>
-              </w:rPr>
-            </w:pPr>
-            <w:r>
-              <w:rPr>
-                <w:rFonts w:ascii="Arial" w:eastAsia="Arial" w:hAnsi="Arial" w:cs="Arial"/>
-                <w:b/>
-                <w:color w:val="FFFFFF"/>
-                <w:sz w:val="24"/>
-              </w:rPr>
-              <w:t>Display</w:t>
-            </w:r>
-          </w:p>
-          <w:p>
-            <w:pPr>
-              <w:keepNext/>
-              <w:keepLines/>
-              <w:ind w:left="14"/>
-              <w:rPr>
-                <w:rFonts w:ascii="Arial" w:eastAsia="Arial" w:hAnsi="Arial" w:cs="Arial"/>
-                <w:b/>
-                <w:color w:val="FFFFFF"/>
-                <w:sz w:val="24"/>
-              </w:rPr>
-            </w:pPr>
-            <w:proofErr w:type="gramStart"/>
+              <w:t>char[</w:t>
+            </w:r>
             <w:r>
               <w:rPr>
                 <w:rFonts w:ascii="Arial" w:eastAsia="Arial" w:hAnsi="Arial" w:cs="Arial"/>
@@ -26833,9 +25929,8 @@
                 <w:sz w:val="16"/>
                 <w:szCs w:val="16"/>
               </w:rPr>
-              <w:t>char[</w:t>
-            </w:r>
-            <w:proofErr w:type="gramEnd"/>
+              <w:t xml:space="preserve"> </w:t>
+            </w:r>
             <w:r>
               <w:rPr>
                 <w:rFonts w:ascii="Arial" w:eastAsia="Arial" w:hAnsi="Arial" w:cs="Arial"/>
@@ -26844,8 +25939,56 @@
                 <w:sz w:val="16"/>
                 <w:szCs w:val="16"/>
               </w:rPr>
-              <w:t xml:space="preserve"> </w:t>
-            </w:r>
+              <w:t>]</w:t>
+            </w:r>
+          </w:p>
+        </w:tc>
+        <w:tc>
+          <w:tcPr>
+            <w:tcW w:w="1085" w:type="dxa"/>
+            <w:tcBorders>
+              <w:top w:val="single" w:sz="12" w:space="0" w:color="auto"/>
+              <w:left w:val="single" w:sz="12" w:space="0" w:color="FFFFFF" w:themeColor="background1"/>
+              <w:bottom w:val="single" w:sz="12" w:space="0" w:color="000000" w:themeColor="text1"/>
+              <w:right w:val="single" w:sz="12" w:space="0" w:color="auto"/>
+            </w:tcBorders>
+            <w:shd w:val="clear" w:color="auto" w:fill="000000"/>
+            <w:vAlign w:val="center"/>
+          </w:tcPr>
+          <w:p>
+            <w:pPr>
+              <w:keepNext/>
+              <w:keepLines/>
+              <w:ind w:left="14"/>
+              <w:rPr>
+                <w:rFonts w:ascii="Arial" w:eastAsia="Arial" w:hAnsi="Arial" w:cs="Arial"/>
+                <w:b/>
+                <w:color w:val="FFFFFF"/>
+                <w:sz w:val="24"/>
+              </w:rPr>
+            </w:pPr>
+            <w:r>
+              <w:rPr>
+                <w:rFonts w:ascii="Arial" w:eastAsia="Arial" w:hAnsi="Arial" w:cs="Arial"/>
+                <w:b/>
+                <w:color w:val="FFFFFF"/>
+                <w:sz w:val="24"/>
+              </w:rPr>
+              <w:t>Modern</w:t>
+            </w:r>
+          </w:p>
+          <w:p>
+            <w:pPr>
+              <w:keepNext/>
+              <w:keepLines/>
+              <w:ind w:left="14"/>
+              <w:rPr>
+                <w:rFonts w:ascii="Arial" w:eastAsia="Arial" w:hAnsi="Arial" w:cs="Arial"/>
+                <w:b/>
+                <w:color w:val="FFFFFF"/>
+                <w:sz w:val="24"/>
+              </w:rPr>
+            </w:pPr>
             <w:r>
               <w:rPr>
                 <w:rFonts w:ascii="Arial" w:eastAsia="Arial" w:hAnsi="Arial" w:cs="Arial"/>
@@ -26854,56 +25997,8 @@
                 <w:sz w:val="16"/>
                 <w:szCs w:val="16"/>
               </w:rPr>
-              <w:t>]</w:t>
-            </w:r>
-          </w:p>
-        </w:tc>
-        <w:tc>
-          <w:tcPr>
-            <w:tcW w:w="1085" w:type="dxa"/>
-            <w:tcBorders>
-              <w:top w:val="single" w:sz="12" w:space="0" w:color="auto"/>
-              <w:left w:val="single" w:sz="12" w:space="0" w:color="FFFFFF" w:themeColor="background1"/>
-              <w:bottom w:val="single" w:sz="12" w:space="0" w:color="000000" w:themeColor="text1"/>
-              <w:right w:val="single" w:sz="12" w:space="0" w:color="auto"/>
-            </w:tcBorders>
-            <w:shd w:val="clear" w:color="auto" w:fill="000000"/>
-            <w:vAlign w:val="center"/>
-          </w:tcPr>
-          <w:p>
-            <w:pPr>
-              <w:keepNext/>
-              <w:keepLines/>
-              <w:ind w:left="14"/>
-              <w:rPr>
-                <w:rFonts w:ascii="Arial" w:eastAsia="Arial" w:hAnsi="Arial" w:cs="Arial"/>
-                <w:b/>
-                <w:color w:val="FFFFFF"/>
-                <w:sz w:val="24"/>
-              </w:rPr>
-            </w:pPr>
-            <w:r>
-              <w:rPr>
-                <w:rFonts w:ascii="Arial" w:eastAsia="Arial" w:hAnsi="Arial" w:cs="Arial"/>
-                <w:b/>
-                <w:color w:val="FFFFFF"/>
-                <w:sz w:val="24"/>
-              </w:rPr>
-              <w:t>Modern</w:t>
-            </w:r>
-          </w:p>
-          <w:p>
-            <w:pPr>
-              <w:keepNext/>
-              <w:keepLines/>
-              <w:ind w:left="14"/>
-              <w:rPr>
-                <w:rFonts w:ascii="Arial" w:eastAsia="Arial" w:hAnsi="Arial" w:cs="Arial"/>
-                <w:b/>
-                <w:color w:val="FFFFFF"/>
-                <w:sz w:val="24"/>
-              </w:rPr>
-            </w:pPr>
+              <w:t>char</w:t>
+            </w:r>
             <w:r>
               <w:rPr>
                 <w:rFonts w:ascii="Arial" w:eastAsia="Arial" w:hAnsi="Arial" w:cs="Arial"/>
@@ -26912,30 +26007,8 @@
                 <w:sz w:val="16"/>
                 <w:szCs w:val="16"/>
               </w:rPr>
-              <w:t>char</w:t>
-            </w:r>
-            <w:r>
-              <w:rPr>
-                <w:rFonts w:ascii="Arial" w:eastAsia="Arial" w:hAnsi="Arial" w:cs="Arial"/>
-                <w:b/>
-                <w:color w:val="FFFFFF"/>
-                <w:sz w:val="16"/>
-                <w:szCs w:val="16"/>
-              </w:rPr>
-              <w:t xml:space="preserve"> </w:t>
-            </w:r>
-            <w:proofErr w:type="gramStart"/>
-            <w:r>
-              <w:rPr>
-                <w:rFonts w:ascii="Arial" w:eastAsia="Arial" w:hAnsi="Arial" w:cs="Arial"/>
-                <w:b/>
-                <w:color w:val="FFFFFF"/>
-                <w:sz w:val="16"/>
-                <w:szCs w:val="16"/>
-              </w:rPr>
-              <w:t>[ ]</w:t>
-            </w:r>
-            <w:proofErr w:type="gramEnd"/>
+              <w:t xml:space="preserve"> [ ]</w:t>
+            </w:r>
           </w:p>
         </w:tc>
       </w:tr>
@@ -27601,7 +26674,6 @@
               </w:rPr>
               <w:t xml:space="preserve">Entities = </w:t>
             </w:r>
-            <w:proofErr w:type="gramStart"/>
             <w:r>
               <w:rPr>
                 <w:rFonts w:eastAsia="Arial" w:cstheme="minorHAnsi"/>
@@ -27609,7 +26681,6 @@
               </w:rPr>
               <w:t>{ }</w:t>
             </w:r>
-            <w:proofErr w:type="gramEnd"/>
           </w:p>
           <w:p>
             <w:pPr>
@@ -27885,7 +26956,6 @@
                 <w:color w:val="808080" w:themeColor="background1" w:themeShade="80"/>
               </w:rPr>
             </w:pPr>
-            <w:proofErr w:type="spellStart"/>
             <w:r>
               <w:rPr>
                 <w:rFonts w:eastAsia="Arial" w:cstheme="minorHAnsi"/>
@@ -27893,7 +26963,6 @@
               </w:rPr>
               <w:t>i</w:t>
             </w:r>
-            <w:proofErr w:type="spellEnd"/>
           </w:p>
         </w:tc>
         <w:tc>
@@ -27966,7 +27035,6 @@
               </w:rPr>
               <w:t xml:space="preserve">Entities = </w:t>
             </w:r>
-            <w:proofErr w:type="gramStart"/>
             <w:r>
               <w:rPr>
                 <w:rFonts w:eastAsia="Arial" w:cstheme="minorHAnsi"/>
@@ -27974,7 +27042,6 @@
               </w:rPr>
               <w:t>{ }</w:t>
             </w:r>
-            <w:proofErr w:type="gramEnd"/>
           </w:p>
           <w:p>
             <w:pPr>
@@ -28657,7 +27724,6 @@
                 <w:color w:val="808080" w:themeColor="background1" w:themeShade="80"/>
               </w:rPr>
             </w:pPr>
-            <w:proofErr w:type="spellStart"/>
             <w:r>
               <w:rPr>
                 <w:rFonts w:eastAsia="Arial" w:cstheme="minorHAnsi"/>
@@ -28665,7 +27731,6 @@
               </w:rPr>
               <w:t>adam</w:t>
             </w:r>
-            <w:proofErr w:type="spellEnd"/>
           </w:p>
         </w:tc>
         <w:tc>
@@ -29166,7 +28231,6 @@
               </w:rPr>
               <w:t xml:space="preserve">Entities = </w:t>
             </w:r>
-            <w:proofErr w:type="gramStart"/>
             <w:r>
               <w:rPr>
                 <w:rFonts w:eastAsia="Arial" w:cstheme="minorHAnsi"/>
@@ -29174,7 +28238,6 @@
               </w:rPr>
               <w:t>{ }</w:t>
             </w:r>
-            <w:proofErr w:type="gramEnd"/>
           </w:p>
           <w:p>
             <w:pPr>
@@ -29525,30 +28588,8 @@
               <w:rPr>
                 <w:rFonts w:eastAsia="Arial" w:cstheme="minorHAnsi"/>
               </w:rPr>
-              <w:t>aher-</w:t>
-            </w:r>
-            <w:proofErr w:type="spellStart"/>
-            <w:r>
-              <w:rPr>
-                <w:rFonts w:eastAsia="Arial" w:cstheme="minorHAnsi"/>
-              </w:rPr>
-              <w:t>shalal</w:t>
-            </w:r>
-            <w:proofErr w:type="spellEnd"/>
-            <w:r>
-              <w:rPr>
-                <w:rFonts w:eastAsia="Arial" w:cstheme="minorHAnsi"/>
-              </w:rPr>
-              <w:t>-hash-</w:t>
-            </w:r>
-            <w:proofErr w:type="spellStart"/>
-            <w:r>
-              <w:rPr>
-                <w:rFonts w:eastAsia="Arial" w:cstheme="minorHAnsi"/>
-              </w:rPr>
-              <w:t>baz</w:t>
-            </w:r>
-            <w:proofErr w:type="spellEnd"/>
+              <w:t>aher-shalal-hash-baz</w:t>
+            </w:r>
           </w:p>
         </w:tc>
         <w:tc>
@@ -29598,7 +28639,6 @@
               </w:rPr>
               <w:t xml:space="preserve">Entities = </w:t>
             </w:r>
-            <w:proofErr w:type="gramStart"/>
             <w:r>
               <w:rPr>
                 <w:rFonts w:eastAsia="Arial" w:cstheme="minorHAnsi"/>
@@ -29606,7 +28646,6 @@
               </w:rPr>
               <w:t>{ }</w:t>
             </w:r>
-            <w:proofErr w:type="gramEnd"/>
           </w:p>
           <w:p>
             <w:pPr>
@@ -30039,25 +29078,23 @@
           <w:sz w:val="28"/>
           <w:szCs w:val="28"/>
         </w:rPr>
-        <w:t>the PN+</w:t>
-      </w:r>
-      <w:proofErr w:type="gramStart"/>
+        <w:t xml:space="preserve">the PN+POS(12) </w:t>
+      </w:r>
       <w:r>
         <w:rPr>
           <w:rFonts w:asciiTheme="minorHAnsi" w:hAnsiTheme="minorHAnsi" w:cstheme="minorHAnsi"/>
           <w:sz w:val="28"/>
           <w:szCs w:val="28"/>
         </w:rPr>
-        <w:t>POS(</w:t>
-      </w:r>
-      <w:proofErr w:type="gramEnd"/>
+        <w:t xml:space="preserve">field and </w:t>
+      </w:r>
       <w:r>
         <w:rPr>
           <w:rFonts w:asciiTheme="minorHAnsi" w:hAnsiTheme="minorHAnsi" w:cstheme="minorHAnsi"/>
           <w:sz w:val="28"/>
           <w:szCs w:val="28"/>
         </w:rPr>
-        <w:t xml:space="preserve">12) </w:t>
+        <w:t>the POS(32) fi</w:t>
       </w:r>
       <w:r>
         <w:rPr>
@@ -30065,7 +29102,7 @@
           <w:sz w:val="28"/>
           <w:szCs w:val="28"/>
         </w:rPr>
-        <w:t xml:space="preserve">field and </w:t>
+        <w:t>eld are</w:t>
       </w:r>
       <w:r>
         <w:rPr>
@@ -30073,7 +29110,7 @@
           <w:sz w:val="28"/>
           <w:szCs w:val="28"/>
         </w:rPr>
-        <w:t>the POS(32) fi</w:t>
+        <w:t xml:space="preserve"> found in </w:t>
       </w:r>
       <w:r>
         <w:rPr>
@@ -30081,7 +29118,7 @@
           <w:sz w:val="28"/>
           <w:szCs w:val="28"/>
         </w:rPr>
-        <w:t>eld are</w:t>
+        <w:t>Written content</w:t>
       </w:r>
       <w:r>
         <w:rPr>
@@ -30089,7 +29126,7 @@
           <w:sz w:val="28"/>
           <w:szCs w:val="28"/>
         </w:rPr>
-        <w:t xml:space="preserve"> found in </w:t>
+        <w:t>. And both</w:t>
       </w:r>
       <w:r>
         <w:rPr>
@@ -30097,6 +29134,214 @@
           <w:sz w:val="28"/>
           <w:szCs w:val="28"/>
         </w:rPr>
+        <w:t xml:space="preserve"> represent Part-of-Speech</w:t>
+      </w:r>
+      <w:r>
+        <w:rPr>
+          <w:rFonts w:asciiTheme="minorHAnsi" w:hAnsiTheme="minorHAnsi" w:cstheme="minorHAnsi"/>
+          <w:sz w:val="28"/>
+          <w:szCs w:val="28"/>
+        </w:rPr>
+        <w:t xml:space="preserve">, </w:t>
+      </w:r>
+      <w:r>
+        <w:rPr>
+          <w:rFonts w:asciiTheme="minorHAnsi" w:hAnsiTheme="minorHAnsi" w:cstheme="minorHAnsi"/>
+          <w:sz w:val="28"/>
+          <w:szCs w:val="28"/>
+        </w:rPr>
+        <w:t xml:space="preserve">in </w:t>
+      </w:r>
+      <w:r>
+        <w:rPr>
+          <w:rFonts w:asciiTheme="minorHAnsi" w:hAnsiTheme="minorHAnsi" w:cstheme="minorHAnsi"/>
+          <w:sz w:val="28"/>
+          <w:szCs w:val="28"/>
+        </w:rPr>
+        <w:t xml:space="preserve">different, </w:t>
+      </w:r>
+      <w:r>
+        <w:rPr>
+          <w:rFonts w:asciiTheme="minorHAnsi" w:hAnsiTheme="minorHAnsi" w:cstheme="minorHAnsi"/>
+          <w:sz w:val="28"/>
+          <w:szCs w:val="28"/>
+        </w:rPr>
+        <w:t xml:space="preserve">but related manners.  POS(12) is entirely bitwise, and therefore easier to make programmatic determinations based upon that field. POS(32) is a 5-bit encoded string. Decoding the 32-bit value into a string can be performed using the reference code cited </w:t>
+      </w:r>
+      <w:r>
+        <w:rPr>
+          <w:rFonts w:asciiTheme="minorHAnsi" w:hAnsiTheme="minorHAnsi" w:cstheme="minorHAnsi"/>
+          <w:sz w:val="28"/>
+          <w:szCs w:val="28"/>
+        </w:rPr>
+        <w:t xml:space="preserve">on this page </w:t>
+      </w:r>
+      <w:r>
+        <w:rPr>
+          <w:rFonts w:asciiTheme="minorHAnsi" w:hAnsiTheme="minorHAnsi" w:cstheme="minorHAnsi"/>
+          <w:sz w:val="28"/>
+          <w:szCs w:val="28"/>
+        </w:rPr>
+        <w:t xml:space="preserve">below.  POS tagging was </w:t>
+      </w:r>
+      <w:r>
+        <w:rPr>
+          <w:rFonts w:asciiTheme="minorHAnsi" w:hAnsiTheme="minorHAnsi" w:cstheme="minorHAnsi"/>
+          <w:sz w:val="28"/>
+          <w:szCs w:val="28"/>
+        </w:rPr>
+        <w:t>extracted from</w:t>
+      </w:r>
+      <w:r>
+        <w:rPr>
+          <w:rFonts w:asciiTheme="minorHAnsi" w:hAnsiTheme="minorHAnsi" w:cstheme="minorHAnsi"/>
+          <w:sz w:val="28"/>
+          <w:szCs w:val="28"/>
+        </w:rPr>
+        <w:t xml:space="preserve"> Morph-Adorner (also cited below). POS(12) is derived both from the MorphAdorner tag and innate knowledge in the Digital-AV compiler of pronouns and morphology. </w:t>
+      </w:r>
+      <w:r>
+        <w:rPr>
+          <w:rFonts w:asciiTheme="minorHAnsi" w:hAnsiTheme="minorHAnsi" w:cstheme="minorHAnsi"/>
+          <w:sz w:val="28"/>
+          <w:szCs w:val="28"/>
+        </w:rPr>
+        <w:t>POS(32) is an encoded human-readable string.</w:t>
+      </w:r>
+      <w:r>
+        <w:rPr>
+          <w:rFonts w:asciiTheme="minorHAnsi" w:hAnsiTheme="minorHAnsi" w:cstheme="minorHAnsi"/>
+          <w:sz w:val="28"/>
+          <w:szCs w:val="28"/>
+        </w:rPr>
+        <w:t xml:space="preserve"> An </w:t>
+      </w:r>
+      <w:r>
+        <w:rPr>
+          <w:rFonts w:asciiTheme="minorHAnsi" w:hAnsiTheme="minorHAnsi" w:cstheme="minorHAnsi"/>
+          <w:sz w:val="28"/>
+          <w:szCs w:val="28"/>
+        </w:rPr>
+        <w:t>earlier</w:t>
+      </w:r>
+      <w:r>
+        <w:rPr>
+          <w:rFonts w:asciiTheme="minorHAnsi" w:hAnsiTheme="minorHAnsi" w:cstheme="minorHAnsi"/>
+          <w:sz w:val="28"/>
+          <w:szCs w:val="28"/>
+        </w:rPr>
+        <w:t xml:space="preserve"> version of the SDK contained a HashMap, mapping </w:t>
+      </w:r>
+      <w:r>
+        <w:rPr>
+          <w:rFonts w:asciiTheme="minorHAnsi" w:hAnsiTheme="minorHAnsi" w:cstheme="minorHAnsi"/>
+          <w:sz w:val="28"/>
+          <w:szCs w:val="28"/>
+        </w:rPr>
+        <w:t xml:space="preserve">each </w:t>
+      </w:r>
+      <w:r>
+        <w:rPr>
+          <w:rFonts w:asciiTheme="minorHAnsi" w:hAnsiTheme="minorHAnsi" w:cstheme="minorHAnsi"/>
+          <w:sz w:val="28"/>
+          <w:szCs w:val="28"/>
+        </w:rPr>
+        <w:t xml:space="preserve">POS(32) </w:t>
+      </w:r>
+      <w:r>
+        <w:rPr>
+          <w:rFonts w:asciiTheme="minorHAnsi" w:hAnsiTheme="minorHAnsi" w:cstheme="minorHAnsi"/>
+          <w:sz w:val="28"/>
+          <w:szCs w:val="28"/>
+        </w:rPr>
+        <w:t xml:space="preserve">value </w:t>
+      </w:r>
+      <w:r>
+        <w:rPr>
+          <w:rFonts w:asciiTheme="minorHAnsi" w:hAnsiTheme="minorHAnsi" w:cstheme="minorHAnsi"/>
+          <w:sz w:val="28"/>
+          <w:szCs w:val="28"/>
+        </w:rPr>
+        <w:t>into a collection of POS(12)</w:t>
+      </w:r>
+      <w:r>
+        <w:rPr>
+          <w:rFonts w:asciiTheme="minorHAnsi" w:hAnsiTheme="minorHAnsi" w:cstheme="minorHAnsi"/>
+          <w:sz w:val="28"/>
+          <w:szCs w:val="28"/>
+        </w:rPr>
+        <w:t xml:space="preserve"> values</w:t>
+      </w:r>
+      <w:r>
+        <w:rPr>
+          <w:rFonts w:asciiTheme="minorHAnsi" w:hAnsiTheme="minorHAnsi" w:cstheme="minorHAnsi"/>
+          <w:sz w:val="28"/>
+          <w:szCs w:val="28"/>
+        </w:rPr>
+        <w:t xml:space="preserve">. However, that file </w:t>
+      </w:r>
+      <w:r>
+        <w:rPr>
+          <w:rFonts w:asciiTheme="minorHAnsi" w:hAnsiTheme="minorHAnsi" w:cstheme="minorHAnsi"/>
+          <w:sz w:val="28"/>
+          <w:szCs w:val="28"/>
+        </w:rPr>
+        <w:t xml:space="preserve">was deemed incomplete and has been eliminated from the SDK. </w:t>
+      </w:r>
+      <w:r>
+        <w:rPr>
+          <w:rFonts w:asciiTheme="minorHAnsi" w:hAnsiTheme="minorHAnsi" w:cstheme="minorHAnsi"/>
+          <w:sz w:val="28"/>
+          <w:szCs w:val="28"/>
+        </w:rPr>
+        <w:t>That</w:t>
+      </w:r>
+      <w:r>
+        <w:rPr>
+          <w:rFonts w:asciiTheme="minorHAnsi" w:hAnsiTheme="minorHAnsi" w:cstheme="minorHAnsi"/>
+          <w:sz w:val="28"/>
+          <w:szCs w:val="28"/>
+        </w:rPr>
+        <w:t xml:space="preserve"> mapping</w:t>
+      </w:r>
+      <w:r>
+        <w:rPr>
+          <w:rFonts w:asciiTheme="minorHAnsi" w:hAnsiTheme="minorHAnsi" w:cstheme="minorHAnsi"/>
+          <w:sz w:val="28"/>
+          <w:szCs w:val="28"/>
+        </w:rPr>
+        <w:t xml:space="preserve"> might be useful, but is easily</w:t>
+      </w:r>
+      <w:r>
+        <w:rPr>
+          <w:rFonts w:asciiTheme="minorHAnsi" w:hAnsiTheme="minorHAnsi" w:cstheme="minorHAnsi"/>
+          <w:sz w:val="28"/>
+          <w:szCs w:val="28"/>
+        </w:rPr>
+        <w:t xml:space="preserve"> inferred</w:t>
+      </w:r>
+      <w:r>
+        <w:rPr>
+          <w:rFonts w:asciiTheme="minorHAnsi" w:hAnsiTheme="minorHAnsi" w:cstheme="minorHAnsi"/>
+          <w:sz w:val="28"/>
+          <w:szCs w:val="28"/>
+        </w:rPr>
+        <w:t xml:space="preserve"> </w:t>
+      </w:r>
+      <w:r>
+        <w:rPr>
+          <w:rFonts w:asciiTheme="minorHAnsi" w:hAnsiTheme="minorHAnsi" w:cstheme="minorHAnsi"/>
+          <w:sz w:val="28"/>
+          <w:szCs w:val="28"/>
+        </w:rPr>
+        <w:t xml:space="preserve">from </w:t>
+      </w:r>
+      <w:r>
+        <w:rPr>
+          <w:rFonts w:asciiTheme="minorHAnsi" w:hAnsiTheme="minorHAnsi" w:cstheme="minorHAnsi"/>
+          <w:sz w:val="28"/>
+          <w:szCs w:val="28"/>
+        </w:rPr>
         <w:t>Written content</w:t>
       </w:r>
       <w:r>
@@ -30105,341 +29350,7 @@
           <w:sz w:val="28"/>
           <w:szCs w:val="28"/>
         </w:rPr>
-        <w:t>. And both</w:t>
-      </w:r>
-      <w:r>
-        <w:rPr>
-          <w:rFonts w:asciiTheme="minorHAnsi" w:hAnsiTheme="minorHAnsi" w:cstheme="minorHAnsi"/>
-          <w:sz w:val="28"/>
-          <w:szCs w:val="28"/>
-        </w:rPr>
-        <w:t xml:space="preserve"> represent Part-of-Speech</w:t>
-      </w:r>
-      <w:r>
-        <w:rPr>
-          <w:rFonts w:asciiTheme="minorHAnsi" w:hAnsiTheme="minorHAnsi" w:cstheme="minorHAnsi"/>
-          <w:sz w:val="28"/>
-          <w:szCs w:val="28"/>
-        </w:rPr>
-        <w:t xml:space="preserve">, </w:t>
-      </w:r>
-      <w:r>
-        <w:rPr>
-          <w:rFonts w:asciiTheme="minorHAnsi" w:hAnsiTheme="minorHAnsi" w:cstheme="minorHAnsi"/>
-          <w:sz w:val="28"/>
-          <w:szCs w:val="28"/>
-        </w:rPr>
-        <w:t xml:space="preserve">in </w:t>
-      </w:r>
-      <w:r>
-        <w:rPr>
-          <w:rFonts w:asciiTheme="minorHAnsi" w:hAnsiTheme="minorHAnsi" w:cstheme="minorHAnsi"/>
-          <w:sz w:val="28"/>
-          <w:szCs w:val="28"/>
-        </w:rPr>
-        <w:t xml:space="preserve">different, </w:t>
-      </w:r>
-      <w:r>
-        <w:rPr>
-          <w:rFonts w:asciiTheme="minorHAnsi" w:hAnsiTheme="minorHAnsi" w:cstheme="minorHAnsi"/>
-          <w:sz w:val="28"/>
-          <w:szCs w:val="28"/>
-        </w:rPr>
-        <w:t xml:space="preserve">but related manners.  </w:t>
-      </w:r>
-      <w:proofErr w:type="gramStart"/>
-      <w:r>
-        <w:rPr>
-          <w:rFonts w:asciiTheme="minorHAnsi" w:hAnsiTheme="minorHAnsi" w:cstheme="minorHAnsi"/>
-          <w:sz w:val="28"/>
-          <w:szCs w:val="28"/>
-        </w:rPr>
-        <w:t>POS(</w:t>
-      </w:r>
-      <w:proofErr w:type="gramEnd"/>
-      <w:r>
-        <w:rPr>
-          <w:rFonts w:asciiTheme="minorHAnsi" w:hAnsiTheme="minorHAnsi" w:cstheme="minorHAnsi"/>
-          <w:sz w:val="28"/>
-          <w:szCs w:val="28"/>
-        </w:rPr>
-        <w:t xml:space="preserve">12) is entirely bitwise, and therefore easier to make programmatic determinations based upon that field. </w:t>
-      </w:r>
-      <w:proofErr w:type="gramStart"/>
-      <w:r>
-        <w:rPr>
-          <w:rFonts w:asciiTheme="minorHAnsi" w:hAnsiTheme="minorHAnsi" w:cstheme="minorHAnsi"/>
-          <w:sz w:val="28"/>
-          <w:szCs w:val="28"/>
-        </w:rPr>
-        <w:t>POS(</w:t>
-      </w:r>
-      <w:proofErr w:type="gramEnd"/>
-      <w:r>
-        <w:rPr>
-          <w:rFonts w:asciiTheme="minorHAnsi" w:hAnsiTheme="minorHAnsi" w:cstheme="minorHAnsi"/>
-          <w:sz w:val="28"/>
-          <w:szCs w:val="28"/>
-        </w:rPr>
-        <w:t xml:space="preserve">32) is a 5-bit encoded string. Decoding the 32-bit value into a string can be performed using the reference code cited </w:t>
-      </w:r>
-      <w:r>
-        <w:rPr>
-          <w:rFonts w:asciiTheme="minorHAnsi" w:hAnsiTheme="minorHAnsi" w:cstheme="minorHAnsi"/>
-          <w:sz w:val="28"/>
-          <w:szCs w:val="28"/>
-        </w:rPr>
-        <w:t xml:space="preserve">on this page </w:t>
-      </w:r>
-      <w:r>
-        <w:rPr>
-          <w:rFonts w:asciiTheme="minorHAnsi" w:hAnsiTheme="minorHAnsi" w:cstheme="minorHAnsi"/>
-          <w:sz w:val="28"/>
-          <w:szCs w:val="28"/>
-        </w:rPr>
-        <w:t xml:space="preserve">below.  POS tagging was </w:t>
-      </w:r>
-      <w:r>
-        <w:rPr>
-          <w:rFonts w:asciiTheme="minorHAnsi" w:hAnsiTheme="minorHAnsi" w:cstheme="minorHAnsi"/>
-          <w:sz w:val="28"/>
-          <w:szCs w:val="28"/>
-        </w:rPr>
-        <w:t>extracted from</w:t>
-      </w:r>
-      <w:r>
-        <w:rPr>
-          <w:rFonts w:asciiTheme="minorHAnsi" w:hAnsiTheme="minorHAnsi" w:cstheme="minorHAnsi"/>
-          <w:sz w:val="28"/>
-          <w:szCs w:val="28"/>
-        </w:rPr>
-        <w:t xml:space="preserve"> Morph-Adorner (also cited below). </w:t>
-      </w:r>
-      <w:proofErr w:type="gramStart"/>
-      <w:r>
-        <w:rPr>
-          <w:rFonts w:asciiTheme="minorHAnsi" w:hAnsiTheme="minorHAnsi" w:cstheme="minorHAnsi"/>
-          <w:sz w:val="28"/>
-          <w:szCs w:val="28"/>
-        </w:rPr>
-        <w:t>POS(</w:t>
-      </w:r>
-      <w:proofErr w:type="gramEnd"/>
-      <w:r>
-        <w:rPr>
-          <w:rFonts w:asciiTheme="minorHAnsi" w:hAnsiTheme="minorHAnsi" w:cstheme="minorHAnsi"/>
-          <w:sz w:val="28"/>
-          <w:szCs w:val="28"/>
-        </w:rPr>
-        <w:t xml:space="preserve">12) is derived both from the </w:t>
-      </w:r>
-      <w:proofErr w:type="spellStart"/>
-      <w:r>
-        <w:rPr>
-          <w:rFonts w:asciiTheme="minorHAnsi" w:hAnsiTheme="minorHAnsi" w:cstheme="minorHAnsi"/>
-          <w:sz w:val="28"/>
-          <w:szCs w:val="28"/>
-        </w:rPr>
-        <w:t>MorphAdorner</w:t>
-      </w:r>
-      <w:proofErr w:type="spellEnd"/>
-      <w:r>
-        <w:rPr>
-          <w:rFonts w:asciiTheme="minorHAnsi" w:hAnsiTheme="minorHAnsi" w:cstheme="minorHAnsi"/>
-          <w:sz w:val="28"/>
-          <w:szCs w:val="28"/>
-        </w:rPr>
-        <w:t xml:space="preserve"> tag and innate knowledge in the Digital-AV compiler of pronouns and morphology. </w:t>
-      </w:r>
-      <w:proofErr w:type="gramStart"/>
-      <w:r>
-        <w:rPr>
-          <w:rFonts w:asciiTheme="minorHAnsi" w:hAnsiTheme="minorHAnsi" w:cstheme="minorHAnsi"/>
-          <w:sz w:val="28"/>
-          <w:szCs w:val="28"/>
-        </w:rPr>
-        <w:t>POS(</w:t>
-      </w:r>
-      <w:proofErr w:type="gramEnd"/>
-      <w:r>
-        <w:rPr>
-          <w:rFonts w:asciiTheme="minorHAnsi" w:hAnsiTheme="minorHAnsi" w:cstheme="minorHAnsi"/>
-          <w:sz w:val="28"/>
-          <w:szCs w:val="28"/>
-        </w:rPr>
-        <w:t>32) is an encoded human-readable string.</w:t>
-      </w:r>
-      <w:r>
-        <w:rPr>
-          <w:rFonts w:asciiTheme="minorHAnsi" w:hAnsiTheme="minorHAnsi" w:cstheme="minorHAnsi"/>
-          <w:sz w:val="28"/>
-          <w:szCs w:val="28"/>
-        </w:rPr>
-        <w:t xml:space="preserve"> An </w:t>
-      </w:r>
-      <w:r>
-        <w:rPr>
-          <w:rFonts w:asciiTheme="minorHAnsi" w:hAnsiTheme="minorHAnsi" w:cstheme="minorHAnsi"/>
-          <w:sz w:val="28"/>
-          <w:szCs w:val="28"/>
-        </w:rPr>
-        <w:t>earlier</w:t>
-      </w:r>
-      <w:r>
-        <w:rPr>
-          <w:rFonts w:asciiTheme="minorHAnsi" w:hAnsiTheme="minorHAnsi" w:cstheme="minorHAnsi"/>
-          <w:sz w:val="28"/>
-          <w:szCs w:val="28"/>
-        </w:rPr>
-        <w:t xml:space="preserve"> version of the SDK contained a HashMap, mapping </w:t>
-      </w:r>
-      <w:r>
-        <w:rPr>
-          <w:rFonts w:asciiTheme="minorHAnsi" w:hAnsiTheme="minorHAnsi" w:cstheme="minorHAnsi"/>
-          <w:sz w:val="28"/>
-          <w:szCs w:val="28"/>
-        </w:rPr>
-        <w:t xml:space="preserve">each </w:t>
-      </w:r>
-      <w:proofErr w:type="gramStart"/>
-      <w:r>
-        <w:rPr>
-          <w:rFonts w:asciiTheme="minorHAnsi" w:hAnsiTheme="minorHAnsi" w:cstheme="minorHAnsi"/>
-          <w:sz w:val="28"/>
-          <w:szCs w:val="28"/>
-        </w:rPr>
-        <w:t>POS(</w:t>
-      </w:r>
-      <w:proofErr w:type="gramEnd"/>
-      <w:r>
-        <w:rPr>
-          <w:rFonts w:asciiTheme="minorHAnsi" w:hAnsiTheme="minorHAnsi" w:cstheme="minorHAnsi"/>
-          <w:sz w:val="28"/>
-          <w:szCs w:val="28"/>
-        </w:rPr>
-        <w:t xml:space="preserve">32) </w:t>
-      </w:r>
-      <w:r>
-        <w:rPr>
-          <w:rFonts w:asciiTheme="minorHAnsi" w:hAnsiTheme="minorHAnsi" w:cstheme="minorHAnsi"/>
-          <w:sz w:val="28"/>
-          <w:szCs w:val="28"/>
-        </w:rPr>
-        <w:t xml:space="preserve">value </w:t>
-      </w:r>
-      <w:r>
-        <w:rPr>
-          <w:rFonts w:asciiTheme="minorHAnsi" w:hAnsiTheme="minorHAnsi" w:cstheme="minorHAnsi"/>
-          <w:sz w:val="28"/>
-          <w:szCs w:val="28"/>
-        </w:rPr>
-        <w:t>into a collection of POS(12)</w:t>
-      </w:r>
-      <w:r>
-        <w:rPr>
-          <w:rFonts w:asciiTheme="minorHAnsi" w:hAnsiTheme="minorHAnsi" w:cstheme="minorHAnsi"/>
-          <w:sz w:val="28"/>
-          <w:szCs w:val="28"/>
-        </w:rPr>
-        <w:t xml:space="preserve"> values</w:t>
-      </w:r>
-      <w:r>
-        <w:rPr>
-          <w:rFonts w:asciiTheme="minorHAnsi" w:hAnsiTheme="minorHAnsi" w:cstheme="minorHAnsi"/>
-          <w:sz w:val="28"/>
-          <w:szCs w:val="28"/>
-        </w:rPr>
-        <w:t xml:space="preserve">. However, that file </w:t>
-      </w:r>
-      <w:r>
-        <w:rPr>
-          <w:rFonts w:asciiTheme="minorHAnsi" w:hAnsiTheme="minorHAnsi" w:cstheme="minorHAnsi"/>
-          <w:sz w:val="28"/>
-          <w:szCs w:val="28"/>
-        </w:rPr>
-        <w:t xml:space="preserve">was deemed incomplete and has been eliminated from the SDK. </w:t>
-      </w:r>
-      <w:r>
-        <w:rPr>
-          <w:rFonts w:asciiTheme="minorHAnsi" w:hAnsiTheme="minorHAnsi" w:cstheme="minorHAnsi"/>
-          <w:sz w:val="28"/>
-          <w:szCs w:val="28"/>
-        </w:rPr>
-        <w:t>That</w:t>
-      </w:r>
-      <w:r>
-        <w:rPr>
-          <w:rFonts w:asciiTheme="minorHAnsi" w:hAnsiTheme="minorHAnsi" w:cstheme="minorHAnsi"/>
-          <w:sz w:val="28"/>
-          <w:szCs w:val="28"/>
-        </w:rPr>
-        <w:t xml:space="preserve"> mapping</w:t>
-      </w:r>
-      <w:r>
-        <w:rPr>
-          <w:rFonts w:asciiTheme="minorHAnsi" w:hAnsiTheme="minorHAnsi" w:cstheme="minorHAnsi"/>
-          <w:sz w:val="28"/>
-          <w:szCs w:val="28"/>
-        </w:rPr>
-        <w:t xml:space="preserve"> might be useful, but is easily</w:t>
-      </w:r>
-      <w:r>
-        <w:rPr>
-          <w:rFonts w:asciiTheme="minorHAnsi" w:hAnsiTheme="minorHAnsi" w:cstheme="minorHAnsi"/>
-          <w:sz w:val="28"/>
-          <w:szCs w:val="28"/>
-        </w:rPr>
-        <w:t xml:space="preserve"> inferred</w:t>
-      </w:r>
-      <w:r>
-        <w:rPr>
-          <w:rFonts w:asciiTheme="minorHAnsi" w:hAnsiTheme="minorHAnsi" w:cstheme="minorHAnsi"/>
-          <w:sz w:val="28"/>
-          <w:szCs w:val="28"/>
-        </w:rPr>
-        <w:t xml:space="preserve"> </w:t>
-      </w:r>
-      <w:r>
-        <w:rPr>
-          <w:rFonts w:asciiTheme="minorHAnsi" w:hAnsiTheme="minorHAnsi" w:cstheme="minorHAnsi"/>
-          <w:sz w:val="28"/>
-          <w:szCs w:val="28"/>
-        </w:rPr>
-        <w:t xml:space="preserve">from </w:t>
-      </w:r>
-      <w:r>
-        <w:rPr>
-          <w:rFonts w:asciiTheme="minorHAnsi" w:hAnsiTheme="minorHAnsi" w:cstheme="minorHAnsi"/>
-          <w:sz w:val="28"/>
-          <w:szCs w:val="28"/>
-        </w:rPr>
-        <w:t>Written content</w:t>
-      </w:r>
-      <w:r>
-        <w:rPr>
-          <w:rFonts w:asciiTheme="minorHAnsi" w:hAnsiTheme="minorHAnsi" w:cstheme="minorHAnsi"/>
-          <w:sz w:val="28"/>
-          <w:szCs w:val="28"/>
-        </w:rPr>
-        <w:t xml:space="preserve">.  AV-Lexicon contains only </w:t>
-      </w:r>
-      <w:proofErr w:type="gramStart"/>
-      <w:r>
-        <w:rPr>
-          <w:rFonts w:asciiTheme="minorHAnsi" w:hAnsiTheme="minorHAnsi" w:cstheme="minorHAnsi"/>
-          <w:sz w:val="28"/>
-          <w:szCs w:val="28"/>
-        </w:rPr>
-        <w:t>POS(</w:t>
-      </w:r>
-      <w:proofErr w:type="gramEnd"/>
-      <w:r>
-        <w:rPr>
-          <w:rFonts w:asciiTheme="minorHAnsi" w:hAnsiTheme="minorHAnsi" w:cstheme="minorHAnsi"/>
-          <w:sz w:val="28"/>
-          <w:szCs w:val="28"/>
-        </w:rPr>
-        <w:t>32) references, and no POS(12) references.</w:t>
+        <w:t>.  AV-Lexicon contains only POS(32) references, and no POS(12) references.</w:t>
       </w:r>
     </w:p>
     <w:p>
@@ -30476,25 +29387,7 @@
           <w:sz w:val="28"/>
           <w:szCs w:val="28"/>
         </w:rPr>
-        <w:t>PN+</w:t>
-      </w:r>
-      <w:proofErr w:type="gramStart"/>
-      <w:r>
-        <w:rPr>
-          <w:rFonts w:asciiTheme="minorHAnsi" w:hAnsiTheme="minorHAnsi" w:cstheme="minorHAnsi"/>
-          <w:sz w:val="28"/>
-          <w:szCs w:val="28"/>
-        </w:rPr>
-        <w:t>POS(</w:t>
-      </w:r>
-      <w:proofErr w:type="gramEnd"/>
-      <w:r>
-        <w:rPr>
-          <w:rFonts w:asciiTheme="minorHAnsi" w:hAnsiTheme="minorHAnsi" w:cstheme="minorHAnsi"/>
-          <w:sz w:val="28"/>
-          <w:szCs w:val="28"/>
-        </w:rPr>
-        <w:t xml:space="preserve">12) field </w:t>
+        <w:t xml:space="preserve">PN+POS(12) field </w:t>
       </w:r>
       <w:r>
         <w:rPr>
@@ -30589,7 +29482,6 @@
           <w:t>https://github.com/kwonus/AVXText/blob/master/FiveBitEncoding.cs</w:t>
         </w:r>
       </w:hyperlink>
-      <w:proofErr w:type="gramStart"/>
       <w:r>
         <w:t xml:space="preserve">   </w:t>
       </w:r>
@@ -30601,7 +29493,6 @@
         </w:rPr>
         <w:t>[</w:t>
       </w:r>
-      <w:proofErr w:type="gramEnd"/>
       <w:r>
         <w:t xml:space="preserve"> </w:t>
       </w:r>
@@ -30627,7 +29518,6 @@
         </w:rPr>
         <w:t xml:space="preserve">string </w:t>
       </w:r>
-      <w:proofErr w:type="spellStart"/>
       <w:r>
         <w:rPr>
           <w:b/>
@@ -30635,7 +29525,6 @@
         </w:rPr>
         <w:t>DecodePOS</w:t>
       </w:r>
-      <w:proofErr w:type="spellEnd"/>
       <w:r>
         <w:rPr>
           <w:b/>
@@ -31182,23 +30071,7 @@
                 <w:rFonts w:eastAsia="Arial" w:cstheme="minorHAnsi"/>
                 <w:color w:val="000000" w:themeColor="text1"/>
               </w:rPr>
-              <w:t xml:space="preserve">Lexicon </w:t>
-            </w:r>
-            <w:proofErr w:type="spellStart"/>
-            <w:r>
-              <w:rPr>
-                <w:rFonts w:eastAsia="Arial" w:cstheme="minorHAnsi"/>
-                <w:color w:val="000000" w:themeColor="text1"/>
-              </w:rPr>
-              <w:t>WordKey</w:t>
-            </w:r>
-            <w:proofErr w:type="spellEnd"/>
-            <w:r>
-              <w:rPr>
-                <w:rFonts w:eastAsia="Arial" w:cstheme="minorHAnsi"/>
-                <w:color w:val="000000" w:themeColor="text1"/>
-              </w:rPr>
-              <w:t xml:space="preserve"> for </w:t>
+              <w:t xml:space="preserve">Lexicon WordKey for </w:t>
             </w:r>
             <w:r>
               <w:rPr>
@@ -31445,23 +30318,7 @@
                 <w:rFonts w:eastAsia="Arial" w:cstheme="minorHAnsi"/>
                 <w:color w:val="000000" w:themeColor="text1"/>
               </w:rPr>
-              <w:t xml:space="preserve">Lexicon </w:t>
-            </w:r>
-            <w:proofErr w:type="spellStart"/>
-            <w:r>
-              <w:rPr>
-                <w:rFonts w:eastAsia="Arial" w:cstheme="minorHAnsi"/>
-                <w:color w:val="000000" w:themeColor="text1"/>
-              </w:rPr>
-              <w:t>WordKey</w:t>
-            </w:r>
-            <w:proofErr w:type="spellEnd"/>
-            <w:r>
-              <w:rPr>
-                <w:rFonts w:eastAsia="Arial" w:cstheme="minorHAnsi"/>
-                <w:color w:val="000000" w:themeColor="text1"/>
-              </w:rPr>
-              <w:t xml:space="preserve"> for </w:t>
+              <w:t xml:space="preserve">Lexicon WordKey for </w:t>
             </w:r>
             <w:r>
               <w:rPr>
@@ -31682,23 +30539,7 @@
                 <w:rFonts w:eastAsia="Arial" w:cstheme="minorHAnsi"/>
                 <w:color w:val="000000" w:themeColor="text1"/>
               </w:rPr>
-              <w:t xml:space="preserve">Lexicon </w:t>
-            </w:r>
-            <w:proofErr w:type="spellStart"/>
-            <w:r>
-              <w:rPr>
-                <w:rFonts w:eastAsia="Arial" w:cstheme="minorHAnsi"/>
-                <w:color w:val="000000" w:themeColor="text1"/>
-              </w:rPr>
-              <w:t>WordKey</w:t>
-            </w:r>
-            <w:proofErr w:type="spellEnd"/>
-            <w:r>
-              <w:rPr>
-                <w:rFonts w:eastAsia="Arial" w:cstheme="minorHAnsi"/>
-                <w:color w:val="000000" w:themeColor="text1"/>
-              </w:rPr>
-              <w:t xml:space="preserve"> for </w:t>
+              <w:t xml:space="preserve">Lexicon WordKey for </w:t>
             </w:r>
             <w:r>
               <w:rPr>
@@ -31998,16 +30839,8 @@
         <w:rPr>
           <w:sz w:val="28"/>
         </w:rPr>
-        <w:t xml:space="preserve">; one record for all lexicon entries and all OOV </w:t>
-      </w:r>
-      <w:proofErr w:type="spellStart"/>
-      <w:r>
-        <w:rPr>
-          <w:sz w:val="28"/>
-        </w:rPr>
-        <w:t>lemmata</w:t>
-      </w:r>
-      <w:proofErr w:type="spellEnd"/>
+        <w:t>; one record for all lexicon entries and all OOV lemmata</w:t>
+      </w:r>
       <w:r>
         <w:rPr>
           <w:sz w:val="28"/>
@@ -32062,7 +30895,6 @@
                 <w:sz w:val="24"/>
               </w:rPr>
             </w:pPr>
-            <w:proofErr w:type="spellStart"/>
             <w:r>
               <w:rPr>
                 <w:rFonts w:ascii="Arial" w:eastAsia="Arial" w:hAnsi="Arial" w:cs="Arial"/>
@@ -32072,7 +30904,6 @@
               </w:rPr>
               <w:t>WordKey</w:t>
             </w:r>
-            <w:proofErr w:type="spellEnd"/>
           </w:p>
           <w:p>
             <w:pPr>
@@ -32553,23 +31384,7 @@
                 <w:rFonts w:eastAsia="Arial" w:cstheme="minorHAnsi"/>
                 <w:color w:val="000000" w:themeColor="text1"/>
               </w:rPr>
-              <w:t xml:space="preserve">Lexicon </w:t>
-            </w:r>
-            <w:proofErr w:type="spellStart"/>
-            <w:r>
-              <w:rPr>
-                <w:rFonts w:eastAsia="Arial" w:cstheme="minorHAnsi"/>
-                <w:color w:val="000000" w:themeColor="text1"/>
-              </w:rPr>
-              <w:t>WordKey</w:t>
-            </w:r>
-            <w:proofErr w:type="spellEnd"/>
-            <w:r>
-              <w:rPr>
-                <w:rFonts w:eastAsia="Arial" w:cstheme="minorHAnsi"/>
-                <w:color w:val="000000" w:themeColor="text1"/>
-              </w:rPr>
-              <w:t xml:space="preserve"> for ‘a’ (</w:t>
+              <w:t>Lexicon WordKey for ‘a’ (</w:t>
             </w:r>
             <w:r>
               <w:rPr>
@@ -32611,17 +31426,8 @@
                 <w:rFonts w:eastAsia="Arial" w:cstheme="minorHAnsi"/>
                 <w:color w:val="000000" w:themeColor="text1"/>
               </w:rPr>
-              <w:t>ˈ</w:t>
-            </w:r>
-            <w:proofErr w:type="spellStart"/>
-            <w:r>
-              <w:rPr>
-                <w:rFonts w:eastAsia="Arial" w:cstheme="minorHAnsi"/>
-                <w:color w:val="000000" w:themeColor="text1"/>
-              </w:rPr>
-              <w:t>eɪ</w:t>
-            </w:r>
-            <w:proofErr w:type="spellEnd"/>
+              <w:t>ˈeɪ</w:t>
+            </w:r>
           </w:p>
         </w:tc>
         <w:tc>
@@ -32837,23 +31643,7 @@
                 <w:rFonts w:eastAsia="Arial" w:cstheme="minorHAnsi"/>
                 <w:color w:val="000000" w:themeColor="text1"/>
               </w:rPr>
-              <w:t xml:space="preserve">Lexicon </w:t>
-            </w:r>
-            <w:proofErr w:type="spellStart"/>
-            <w:r>
-              <w:rPr>
-                <w:rFonts w:eastAsia="Arial" w:cstheme="minorHAnsi"/>
-                <w:color w:val="000000" w:themeColor="text1"/>
-              </w:rPr>
-              <w:t>WordKey</w:t>
-            </w:r>
-            <w:proofErr w:type="spellEnd"/>
-            <w:r>
-              <w:rPr>
-                <w:rFonts w:eastAsia="Arial" w:cstheme="minorHAnsi"/>
-                <w:color w:val="000000" w:themeColor="text1"/>
-              </w:rPr>
-              <w:t xml:space="preserve"> for ‘</w:t>
+              <w:t>Lexicon WordKey for ‘</w:t>
             </w:r>
             <w:r>
               <w:rPr>
@@ -32902,17 +31692,8 @@
                 <w:rFonts w:eastAsia="Arial" w:cstheme="minorHAnsi"/>
                 <w:color w:val="000000" w:themeColor="text1"/>
               </w:rPr>
-              <w:t>ˈ</w:t>
-            </w:r>
-            <w:proofErr w:type="spellStart"/>
-            <w:r>
-              <w:rPr>
-                <w:rFonts w:eastAsia="Arial" w:cstheme="minorHAnsi"/>
-                <w:color w:val="000000" w:themeColor="text1"/>
-              </w:rPr>
-              <w:t>ɛɹən</w:t>
-            </w:r>
-            <w:proofErr w:type="spellEnd"/>
+              <w:t>ˈɛɹən</w:t>
+            </w:r>
           </w:p>
         </w:tc>
         <w:tc>
@@ -33112,39 +31893,7 @@
                 <w:rFonts w:eastAsia="Arial" w:cstheme="minorHAnsi"/>
                 <w:color w:val="000000" w:themeColor="text1"/>
               </w:rPr>
-              <w:t xml:space="preserve">Lexicon </w:t>
-            </w:r>
-            <w:proofErr w:type="spellStart"/>
-            <w:r>
-              <w:rPr>
-                <w:rFonts w:eastAsia="Arial" w:cstheme="minorHAnsi"/>
-                <w:color w:val="000000" w:themeColor="text1"/>
-              </w:rPr>
-              <w:t>WordKey</w:t>
-            </w:r>
-            <w:proofErr w:type="spellEnd"/>
-            <w:r>
-              <w:rPr>
-                <w:rFonts w:eastAsia="Arial" w:cstheme="minorHAnsi"/>
-                <w:color w:val="000000" w:themeColor="text1"/>
-              </w:rPr>
-              <w:t xml:space="preserve"> for ‘</w:t>
-            </w:r>
-            <w:proofErr w:type="spellStart"/>
-            <w:r>
-              <w:rPr>
-                <w:rFonts w:eastAsia="Arial" w:cstheme="minorHAnsi"/>
-                <w:color w:val="000000" w:themeColor="text1"/>
-              </w:rPr>
-              <w:t>baptist</w:t>
-            </w:r>
-            <w:proofErr w:type="spellEnd"/>
-            <w:r>
-              <w:rPr>
-                <w:rFonts w:eastAsia="Arial" w:cstheme="minorHAnsi"/>
-                <w:color w:val="000000" w:themeColor="text1"/>
-              </w:rPr>
-              <w:t>’</w:t>
+              <w:t>Lexicon WordKey for ‘baptist’</w:t>
             </w:r>
             <w:r>
               <w:rPr>
@@ -33179,17 +31928,8 @@
                 <w:rFonts w:eastAsia="Arial" w:cstheme="minorHAnsi"/>
                 <w:color w:val="000000" w:themeColor="text1"/>
               </w:rPr>
-              <w:t>ˈ</w:t>
-            </w:r>
-            <w:proofErr w:type="spellStart"/>
-            <w:r>
-              <w:rPr>
-                <w:rFonts w:eastAsia="Arial" w:cstheme="minorHAnsi"/>
-                <w:color w:val="000000" w:themeColor="text1"/>
-              </w:rPr>
-              <w:t>bæptəst</w:t>
-            </w:r>
-            <w:proofErr w:type="spellEnd"/>
+              <w:t>ˈbæptəst</w:t>
+            </w:r>
           </w:p>
         </w:tc>
         <w:tc>
@@ -33243,17 +31983,8 @@
                 <w:rFonts w:eastAsia="Arial" w:cstheme="minorHAnsi"/>
                 <w:color w:val="000000" w:themeColor="text1"/>
               </w:rPr>
-              <w:t>ˈ</w:t>
-            </w:r>
-            <w:proofErr w:type="spellStart"/>
-            <w:r>
-              <w:rPr>
-                <w:rFonts w:eastAsia="Arial" w:cstheme="minorHAnsi"/>
-                <w:color w:val="000000" w:themeColor="text1"/>
-              </w:rPr>
-              <w:t>bæptɪst</w:t>
-            </w:r>
-            <w:proofErr w:type="spellEnd"/>
+              <w:t>ˈbæptɪst</w:t>
+            </w:r>
           </w:p>
         </w:tc>
         <w:tc>
@@ -33411,23 +32142,7 @@
                 <w:rFonts w:eastAsia="Arial" w:cstheme="minorHAnsi"/>
                 <w:color w:val="000000" w:themeColor="text1"/>
               </w:rPr>
-              <w:t xml:space="preserve">Lexicon </w:t>
-            </w:r>
-            <w:proofErr w:type="spellStart"/>
-            <w:r>
-              <w:rPr>
-                <w:rFonts w:eastAsia="Arial" w:cstheme="minorHAnsi"/>
-                <w:color w:val="000000" w:themeColor="text1"/>
-              </w:rPr>
-              <w:t>WordKey</w:t>
-            </w:r>
-            <w:proofErr w:type="spellEnd"/>
-            <w:r>
-              <w:rPr>
-                <w:rFonts w:eastAsia="Arial" w:cstheme="minorHAnsi"/>
-                <w:color w:val="000000" w:themeColor="text1"/>
-              </w:rPr>
-              <w:t xml:space="preserve"> for ‘</w:t>
+              <w:t>Lexicon WordKey for ‘</w:t>
             </w:r>
             <w:r>
               <w:rPr>
@@ -33471,7 +32186,6 @@
                 <w:color w:val="000000" w:themeColor="text1"/>
               </w:rPr>
             </w:pPr>
-            <w:proofErr w:type="spellStart"/>
             <w:r>
               <w:rPr>
                 <w:rFonts w:eastAsia="Arial" w:cstheme="minorHAnsi"/>
@@ -33479,7 +32193,6 @@
               </w:rPr>
               <w:t>ɹəˈsiv</w:t>
             </w:r>
-            <w:proofErr w:type="spellEnd"/>
           </w:p>
         </w:tc>
         <w:tc>
@@ -33528,7 +32241,6 @@
                 <w:color w:val="000000" w:themeColor="text1"/>
               </w:rPr>
             </w:pPr>
-            <w:proofErr w:type="spellStart"/>
             <w:r>
               <w:rPr>
                 <w:rFonts w:eastAsia="Arial" w:cstheme="minorHAnsi"/>
@@ -33536,7 +32248,6 @@
               </w:rPr>
               <w:t>ɹiˈsiv</w:t>
             </w:r>
-            <w:proofErr w:type="spellEnd"/>
           </w:p>
         </w:tc>
         <w:tc>
@@ -33587,7 +32298,6 @@
                 <w:color w:val="000000" w:themeColor="text1"/>
               </w:rPr>
             </w:pPr>
-            <w:proofErr w:type="spellStart"/>
             <w:r>
               <w:rPr>
                 <w:rFonts w:eastAsia="Arial" w:cstheme="minorHAnsi"/>
@@ -33595,7 +32305,6 @@
               </w:rPr>
               <w:t>ɹɪˈsiv</w:t>
             </w:r>
-            <w:proofErr w:type="spellEnd"/>
           </w:p>
         </w:tc>
         <w:tc>
@@ -33736,17 +32445,8 @@
                 <w:rFonts w:eastAsia="Arial" w:cstheme="minorHAnsi"/>
                 <w:color w:val="000000" w:themeColor="text1"/>
               </w:rPr>
-              <w:t>ˈ</w:t>
-            </w:r>
-            <w:proofErr w:type="spellStart"/>
-            <w:r>
-              <w:rPr>
-                <w:rFonts w:eastAsia="Arial" w:cstheme="minorHAnsi"/>
-                <w:color w:val="000000" w:themeColor="text1"/>
-              </w:rPr>
-              <w:t>eɪd</w:t>
-            </w:r>
-            <w:proofErr w:type="spellEnd"/>
+              <w:t>ˈeɪd</w:t>
+            </w:r>
           </w:p>
         </w:tc>
         <w:tc>
@@ -33949,7 +32649,6 @@
               </w:rPr>
               <w:t>OOV key for ‘</w:t>
             </w:r>
-            <w:proofErr w:type="spellStart"/>
             <w:r>
               <w:rPr>
                 <w:rFonts w:eastAsia="Arial" w:cstheme="minorHAnsi"/>
@@ -33957,7 +32656,6 @@
               </w:rPr>
               <w:t>covenantbreaker</w:t>
             </w:r>
-            <w:proofErr w:type="spellEnd"/>
             <w:r>
               <w:rPr>
                 <w:rFonts w:eastAsia="Arial" w:cstheme="minorHAnsi"/>
@@ -33991,17 +32689,8 @@
                 <w:rFonts w:eastAsia="Arial" w:cstheme="minorHAnsi"/>
                 <w:color w:val="000000" w:themeColor="text1"/>
               </w:rPr>
-              <w:t>ˈ</w:t>
-            </w:r>
-            <w:proofErr w:type="spellStart"/>
-            <w:r>
-              <w:rPr>
-                <w:rFonts w:eastAsia="Arial" w:cstheme="minorHAnsi"/>
-                <w:color w:val="000000" w:themeColor="text1"/>
-              </w:rPr>
-              <w:t>kəvənəntˈbɹeɪkɝ</w:t>
-            </w:r>
-            <w:proofErr w:type="spellEnd"/>
+              <w:t>ˈkəvənəntˈbɹeɪkɝ</w:t>
+            </w:r>
           </w:p>
         </w:tc>
         <w:tc>
@@ -34205,18 +32894,8 @@
           <w:sz w:val="20"/>
           <w:szCs w:val="20"/>
         </w:rPr>
-        <w:t xml:space="preserve">phonetic representations are provided for all entries in the lexicon and all OOV </w:t>
-      </w:r>
-      <w:proofErr w:type="spellStart"/>
-      <w:r>
-        <w:rPr>
-          <w:bCs/>
-          <w:sz w:val="20"/>
-          <w:szCs w:val="20"/>
-        </w:rPr>
-        <w:t>lemmata</w:t>
-      </w:r>
-      <w:proofErr w:type="spellEnd"/>
+        <w:t>phonetic representations are provided for all entries in the lexicon and all OOV lemmata</w:t>
+      </w:r>
       <w:r>
         <w:rPr>
           <w:bCs/>
@@ -34328,18 +33007,8 @@
           <w:sz w:val="20"/>
           <w:szCs w:val="20"/>
         </w:rPr>
-        <w:t xml:space="preserve">) may contain </w:t>
-      </w:r>
-      <w:proofErr w:type="spellStart"/>
-      <w:r>
-        <w:rPr>
-          <w:bCs/>
-          <w:sz w:val="20"/>
-          <w:szCs w:val="20"/>
-        </w:rPr>
-        <w:t>NUPhone</w:t>
-      </w:r>
-      <w:proofErr w:type="spellEnd"/>
+        <w:t>) may contain NUPhone</w:t>
+      </w:r>
       <w:r>
         <w:rPr>
           <w:rStyle w:val="FootnoteReference"/>
@@ -34641,17 +33310,15 @@
           <w:sz w:val="20"/>
           <w:szCs w:val="20"/>
         </w:rPr>
-        <w:t xml:space="preserve"> </w:t>
-      </w:r>
-      <w:proofErr w:type="spellStart"/>
+        <w:t xml:space="preserve"> RemObjects Oxygene</w:t>
+      </w:r>
       <w:r>
         <w:rPr>
           <w:sz w:val="20"/>
           <w:szCs w:val="20"/>
         </w:rPr>
-        <w:t>RemObjects</w:t>
-      </w:r>
-      <w:proofErr w:type="spellEnd"/>
+        <w:t>/Pascal as</w:t>
+      </w:r>
       <w:r>
         <w:rPr>
           <w:sz w:val="20"/>
@@ -34659,294 +33326,292 @@
         </w:rPr>
         <w:t xml:space="preserve"> </w:t>
       </w:r>
-      <w:proofErr w:type="spellStart"/>
       <w:r>
         <w:rPr>
           <w:sz w:val="20"/>
           <w:szCs w:val="20"/>
         </w:rPr>
-        <w:t>Oxygene</w:t>
-      </w:r>
-      <w:proofErr w:type="spellEnd"/>
+        <w:t>the</w:t>
+      </w:r>
       <w:r>
         <w:rPr>
           <w:sz w:val="20"/>
           <w:szCs w:val="20"/>
         </w:rPr>
-        <w:t>/Pascal as</w:t>
+        <w:t xml:space="preserve"> development platform</w:t>
       </w:r>
       <w:r>
         <w:rPr>
           <w:sz w:val="20"/>
           <w:szCs w:val="20"/>
         </w:rPr>
-        <w:t xml:space="preserve"> </w:t>
+        <w:t>. It was released as open source</w:t>
       </w:r>
       <w:r>
         <w:rPr>
           <w:sz w:val="20"/>
           <w:szCs w:val="20"/>
         </w:rPr>
-        <w:t>the</w:t>
+        <w:t>.  Later,</w:t>
       </w:r>
       <w:r>
         <w:rPr>
           <w:sz w:val="20"/>
           <w:szCs w:val="20"/>
         </w:rPr>
-        <w:t xml:space="preserve"> development platform</w:t>
+        <w:t xml:space="preserve"> </w:t>
       </w:r>
       <w:r>
         <w:rPr>
           <w:sz w:val="20"/>
           <w:szCs w:val="20"/>
         </w:rPr>
-        <w:t>. It was released as open source</w:t>
+        <w:t>AV-</w:t>
       </w:r>
       <w:r>
         <w:rPr>
           <w:sz w:val="20"/>
           <w:szCs w:val="20"/>
         </w:rPr>
-        <w:t>.  Later,</w:t>
+        <w:t>2011 was “compiled</w:t>
       </w:r>
       <w:r>
         <w:rPr>
           <w:sz w:val="20"/>
           <w:szCs w:val="20"/>
         </w:rPr>
-        <w:t xml:space="preserve"> </w:t>
+        <w:t xml:space="preserve">” </w:t>
       </w:r>
       <w:r>
         <w:rPr>
           <w:sz w:val="20"/>
           <w:szCs w:val="20"/>
         </w:rPr>
-        <w:t>AV-</w:t>
+        <w:t>using AV-</w:t>
       </w:r>
       <w:r>
         <w:rPr>
           <w:sz w:val="20"/>
           <w:szCs w:val="20"/>
         </w:rPr>
-        <w:t>2011 was “compiled</w:t>
+        <w:t>2008</w:t>
       </w:r>
       <w:r>
         <w:rPr>
           <w:sz w:val="20"/>
           <w:szCs w:val="20"/>
         </w:rPr>
-        <w:t xml:space="preserve">” </w:t>
+        <w:t xml:space="preserve"> as a baseline</w:t>
       </w:r>
       <w:r>
         <w:rPr>
           <w:sz w:val="20"/>
           <w:szCs w:val="20"/>
         </w:rPr>
-        <w:t>using AV-</w:t>
+        <w:t xml:space="preserve">.  </w:t>
       </w:r>
       <w:r>
         <w:rPr>
           <w:sz w:val="20"/>
           <w:szCs w:val="20"/>
         </w:rPr>
-        <w:t>2008</w:t>
+        <w:t>Subsequently</w:t>
       </w:r>
       <w:r>
         <w:rPr>
           <w:sz w:val="20"/>
           <w:szCs w:val="20"/>
         </w:rPr>
-        <w:t xml:space="preserve"> as a baseline</w:t>
+        <w:t>, t</w:t>
       </w:r>
       <w:r>
         <w:rPr>
           <w:sz w:val="20"/>
           <w:szCs w:val="20"/>
         </w:rPr>
-        <w:t xml:space="preserve">.  </w:t>
+        <w:t xml:space="preserve">he </w:t>
       </w:r>
       <w:r>
         <w:rPr>
           <w:sz w:val="20"/>
           <w:szCs w:val="20"/>
         </w:rPr>
-        <w:t>Subsequently</w:t>
+        <w:t>2017</w:t>
       </w:r>
       <w:r>
         <w:rPr>
           <w:sz w:val="20"/>
           <w:szCs w:val="20"/>
         </w:rPr>
-        <w:t>, t</w:t>
+        <w:t>/2018</w:t>
       </w:r>
       <w:r>
         <w:rPr>
           <w:sz w:val="20"/>
           <w:szCs w:val="20"/>
         </w:rPr>
-        <w:t xml:space="preserve">he </w:t>
+        <w:t xml:space="preserve"> Edition</w:t>
       </w:r>
       <w:r>
         <w:rPr>
           <w:sz w:val="20"/>
           <w:szCs w:val="20"/>
         </w:rPr>
-        <w:t>2017</w:t>
+        <w:t>s</w:t>
       </w:r>
       <w:r>
         <w:rPr>
           <w:sz w:val="20"/>
           <w:szCs w:val="20"/>
         </w:rPr>
-        <w:t>/2018</w:t>
+        <w:t xml:space="preserve"> </w:t>
       </w:r>
       <w:r>
         <w:rPr>
           <w:sz w:val="20"/>
           <w:szCs w:val="20"/>
         </w:rPr>
-        <w:t xml:space="preserve"> Edition</w:t>
+        <w:t xml:space="preserve">were </w:t>
       </w:r>
       <w:r>
         <w:rPr>
           <w:sz w:val="20"/>
           <w:szCs w:val="20"/>
         </w:rPr>
-        <w:t>s</w:t>
+        <w:t>“compiled</w:t>
       </w:r>
       <w:r>
         <w:rPr>
           <w:sz w:val="20"/>
           <w:szCs w:val="20"/>
         </w:rPr>
-        <w:t xml:space="preserve"> </w:t>
+        <w:t>”</w:t>
       </w:r>
       <w:r>
         <w:rPr>
           <w:sz w:val="20"/>
           <w:szCs w:val="20"/>
         </w:rPr>
-        <w:t xml:space="preserve">were </w:t>
+        <w:t xml:space="preserve"> </w:t>
       </w:r>
       <w:r>
         <w:rPr>
           <w:sz w:val="20"/>
           <w:szCs w:val="20"/>
         </w:rPr>
-        <w:t>“compiled</w:t>
+        <w:t>using AV-</w:t>
       </w:r>
       <w:r>
         <w:rPr>
           <w:sz w:val="20"/>
           <w:szCs w:val="20"/>
         </w:rPr>
-        <w:t>”</w:t>
+        <w:t xml:space="preserve">2011 </w:t>
       </w:r>
       <w:r>
         <w:rPr>
           <w:sz w:val="20"/>
           <w:szCs w:val="20"/>
         </w:rPr>
-        <w:t xml:space="preserve"> </w:t>
+        <w:t>as a baseline</w:t>
       </w:r>
       <w:r>
         <w:rPr>
           <w:sz w:val="20"/>
           <w:szCs w:val="20"/>
         </w:rPr>
-        <w:t>using AV-</w:t>
+        <w:t xml:space="preserve">.  </w:t>
       </w:r>
       <w:r>
         <w:rPr>
           <w:sz w:val="20"/>
           <w:szCs w:val="20"/>
         </w:rPr>
-        <w:t xml:space="preserve">2011 </w:t>
+        <w:t xml:space="preserve">The Z07 </w:t>
       </w:r>
       <w:r>
         <w:rPr>
           <w:sz w:val="20"/>
           <w:szCs w:val="20"/>
         </w:rPr>
-        <w:t>as a baseline</w:t>
+        <w:t>release</w:t>
       </w:r>
       <w:r>
         <w:rPr>
           <w:sz w:val="20"/>
           <w:szCs w:val="20"/>
         </w:rPr>
-        <w:t xml:space="preserve">.  </w:t>
+        <w:t xml:space="preserve"> of the </w:t>
       </w:r>
       <w:r>
         <w:rPr>
           <w:sz w:val="20"/>
           <w:szCs w:val="20"/>
         </w:rPr>
-        <w:t xml:space="preserve">The Z07 </w:t>
+        <w:t xml:space="preserve">SDK </w:t>
       </w:r>
       <w:r>
         <w:rPr>
           <w:sz w:val="20"/>
           <w:szCs w:val="20"/>
         </w:rPr>
-        <w:t>release</w:t>
+        <w:t>were</w:t>
       </w:r>
       <w:r>
         <w:rPr>
           <w:sz w:val="20"/>
           <w:szCs w:val="20"/>
         </w:rPr>
-        <w:t xml:space="preserve"> of the </w:t>
+        <w:t xml:space="preserve"> baselined from AV-</w:t>
       </w:r>
       <w:r>
         <w:rPr>
           <w:sz w:val="20"/>
           <w:szCs w:val="20"/>
         </w:rPr>
-        <w:t xml:space="preserve">SDK </w:t>
+        <w:t>2018</w:t>
       </w:r>
       <w:r>
         <w:rPr>
           <w:sz w:val="20"/>
           <w:szCs w:val="20"/>
         </w:rPr>
-        <w:t>were</w:t>
+        <w:t xml:space="preserve"> edition</w:t>
       </w:r>
       <w:r>
         <w:rPr>
           <w:sz w:val="20"/>
           <w:szCs w:val="20"/>
         </w:rPr>
-        <w:t xml:space="preserve"> baselined from AV-</w:t>
+        <w:t xml:space="preserve"> using the </w:t>
       </w:r>
       <w:r>
         <w:rPr>
           <w:sz w:val="20"/>
           <w:szCs w:val="20"/>
         </w:rPr>
-        <w:t>2018</w:t>
+        <w:t>K817</w:t>
       </w:r>
       <w:r>
         <w:rPr>
           <w:sz w:val="20"/>
           <w:szCs w:val="20"/>
         </w:rPr>
-        <w:t xml:space="preserve"> edition</w:t>
+        <w:t xml:space="preserve"> </w:t>
       </w:r>
       <w:r>
         <w:rPr>
           <w:sz w:val="20"/>
           <w:szCs w:val="20"/>
         </w:rPr>
-        <w:t xml:space="preserve"> using the </w:t>
+        <w:t>release</w:t>
       </w:r>
       <w:r>
         <w:rPr>
           <w:sz w:val="20"/>
           <w:szCs w:val="20"/>
         </w:rPr>
-        <w:t>K817</w:t>
+        <w:t>.</w:t>
       </w:r>
       <w:r>
         <w:rPr>
@@ -34960,143 +33625,120 @@
           <w:sz w:val="20"/>
           <w:szCs w:val="20"/>
         </w:rPr>
-        <w:t>release</w:t>
+        <w:t>C#</w:t>
       </w:r>
       <w:r>
         <w:rPr>
           <w:sz w:val="20"/>
           <w:szCs w:val="20"/>
         </w:rPr>
-        <w:t>.</w:t>
+        <w:t xml:space="preserve"> is now</w:t>
       </w:r>
       <w:r>
         <w:rPr>
           <w:sz w:val="20"/>
           <w:szCs w:val="20"/>
         </w:rPr>
-        <w:t xml:space="preserve"> </w:t>
+        <w:t xml:space="preserve"> the programming language of the SDK compile</w:t>
       </w:r>
       <w:r>
         <w:rPr>
           <w:sz w:val="20"/>
           <w:szCs w:val="20"/>
         </w:rPr>
-        <w:t>C#</w:t>
+        <w:t>r; and</w:t>
       </w:r>
       <w:r>
         <w:rPr>
           <w:sz w:val="20"/>
           <w:szCs w:val="20"/>
         </w:rPr>
-        <w:t xml:space="preserve"> is now</w:t>
+        <w:t xml:space="preserve"> the </w:t>
       </w:r>
       <w:r>
         <w:rPr>
           <w:sz w:val="20"/>
           <w:szCs w:val="20"/>
         </w:rPr>
-        <w:t xml:space="preserve"> the programming language of the SDK compile</w:t>
+        <w:t xml:space="preserve">ancient </w:t>
       </w:r>
       <w:r>
         <w:rPr>
           <w:sz w:val="20"/>
           <w:szCs w:val="20"/>
         </w:rPr>
-        <w:t>r; and</w:t>
+        <w:t xml:space="preserve">pascal sources were finally retired </w:t>
       </w:r>
       <w:r>
         <w:rPr>
           <w:sz w:val="20"/>
           <w:szCs w:val="20"/>
         </w:rPr>
-        <w:t xml:space="preserve"> the </w:t>
+        <w:t xml:space="preserve">(replaced by C# sources) </w:t>
       </w:r>
       <w:r>
         <w:rPr>
           <w:sz w:val="20"/>
           <w:szCs w:val="20"/>
         </w:rPr>
-        <w:t xml:space="preserve">ancient </w:t>
+        <w:t>in 201</w:t>
       </w:r>
       <w:r>
         <w:rPr>
           <w:sz w:val="20"/>
           <w:szCs w:val="20"/>
         </w:rPr>
-        <w:t xml:space="preserve">pascal sources were finally retired </w:t>
+        <w:t>8</w:t>
       </w:r>
       <w:r>
         <w:rPr>
           <w:sz w:val="20"/>
           <w:szCs w:val="20"/>
         </w:rPr>
-        <w:t xml:space="preserve">(replaced by C# sources) </w:t>
+        <w:t>.</w:t>
       </w:r>
       <w:r>
         <w:rPr>
           <w:sz w:val="20"/>
           <w:szCs w:val="20"/>
         </w:rPr>
-        <w:t>in 201</w:t>
+        <w:t xml:space="preserve"> </w:t>
       </w:r>
       <w:r>
         <w:rPr>
           <w:sz w:val="20"/>
           <w:szCs w:val="20"/>
         </w:rPr>
-        <w:t>8</w:t>
+        <w:t xml:space="preserve"> The SDK</w:t>
       </w:r>
       <w:r>
         <w:rPr>
           <w:sz w:val="20"/>
           <w:szCs w:val="20"/>
         </w:rPr>
-        <w:t>.</w:t>
+        <w:t>-</w:t>
       </w:r>
       <w:r>
         <w:rPr>
           <w:sz w:val="20"/>
           <w:szCs w:val="20"/>
         </w:rPr>
-        <w:t xml:space="preserve"> </w:t>
+        <w:t xml:space="preserve">compiler </w:t>
       </w:r>
       <w:r>
         <w:rPr>
           <w:sz w:val="20"/>
           <w:szCs w:val="20"/>
         </w:rPr>
-        <w:t xml:space="preserve"> The SDK</w:t>
+        <w:t xml:space="preserve">uses </w:t>
       </w:r>
       <w:r>
         <w:rPr>
           <w:sz w:val="20"/>
           <w:szCs w:val="20"/>
         </w:rPr>
-        <w:t>-</w:t>
-      </w:r>
-      <w:r>
-        <w:rPr>
-          <w:sz w:val="20"/>
-          <w:szCs w:val="20"/>
-        </w:rPr>
-        <w:t xml:space="preserve">compiler </w:t>
-      </w:r>
-      <w:r>
-        <w:rPr>
-          <w:sz w:val="20"/>
-          <w:szCs w:val="20"/>
-        </w:rPr>
-        <w:t xml:space="preserve">uses </w:t>
-      </w:r>
-      <w:proofErr w:type="spellStart"/>
-      <w:r>
-        <w:rPr>
-          <w:sz w:val="20"/>
-          <w:szCs w:val="20"/>
-        </w:rPr>
         <w:t>MorpAdorner</w:t>
       </w:r>
-      <w:proofErr w:type="spellEnd"/>
       <w:r>
         <w:rPr>
           <w:rStyle w:val="FootnoteReference"/>
@@ -35203,23 +33845,7 @@
           <w:sz w:val="20"/>
           <w:szCs w:val="20"/>
         </w:rPr>
-        <w:t xml:space="preserve">used when </w:t>
-      </w:r>
-      <w:proofErr w:type="spellStart"/>
-      <w:r>
-        <w:rPr>
-          <w:sz w:val="20"/>
-          <w:szCs w:val="20"/>
-        </w:rPr>
-        <w:t>MorphAdorner</w:t>
-      </w:r>
-      <w:proofErr w:type="spellEnd"/>
-      <w:r>
-        <w:rPr>
-          <w:sz w:val="20"/>
-          <w:szCs w:val="20"/>
-        </w:rPr>
-        <w:t xml:space="preserve"> encounters a word out of it</w:t>
+        <w:t>used when MorphAdorner encounters a word out of it</w:t>
       </w:r>
       <w:r>
         <w:rPr>
@@ -35572,21 +34198,12 @@
         </w:rPr>
         <w:t xml:space="preserve">Google </w:t>
       </w:r>
-      <w:proofErr w:type="spellStart"/>
       <w:r>
         <w:rPr>
           <w:sz w:val="20"/>
           <w:szCs w:val="20"/>
         </w:rPr>
-        <w:t>FlatBuffers</w:t>
-      </w:r>
-      <w:proofErr w:type="spellEnd"/>
-      <w:r>
-        <w:rPr>
-          <w:sz w:val="20"/>
-          <w:szCs w:val="20"/>
-        </w:rPr>
-        <w:t>: why mess with a bunch of files when we can mess with just one?</w:t>
+        <w:t>FlatBuffers: why mess with a bunch of files when we can mess with just one?</w:t>
       </w:r>
       <w:r>
         <w:rPr>
@@ -36215,21 +34832,12 @@
         </w:rPr>
         <w:t xml:space="preserve"> </w:t>
       </w:r>
-      <w:proofErr w:type="gramStart"/>
       <w:r>
         <w:rPr>
           <w:sz w:val="20"/>
           <w:szCs w:val="20"/>
         </w:rPr>
-        <w:t>replaces</w:t>
-      </w:r>
-      <w:proofErr w:type="gramEnd"/>
-      <w:r>
-        <w:rPr>
-          <w:sz w:val="20"/>
-          <w:szCs w:val="20"/>
-        </w:rPr>
-        <w:t xml:space="preserve"> the AV-Inventory file with Directory content, which is the first data payload of the new deserialization file.</w:t>
+        <w:t>replaces the AV-Inventory file with Directory content, which is the first data payload of the new deserialization file.</w:t>
       </w:r>
     </w:p>
     <w:p>
@@ -36269,19 +34877,8 @@
           <w:sz w:val="20"/>
           <w:szCs w:val="20"/>
         </w:rPr>
-        <w:t>AVX-</w:t>
-      </w:r>
-      <w:proofErr w:type="spellStart"/>
-      <w:r>
-        <w:rPr>
-          <w:b/>
-          <w:bCs/>
-          <w:sz w:val="20"/>
-          <w:szCs w:val="20"/>
-        </w:rPr>
-        <w:t>Omega.data</w:t>
-      </w:r>
-      <w:proofErr w:type="spellEnd"/>
+        <w:t>AVX-Omega.data</w:t>
+      </w:r>
       <w:r>
         <w:rPr>
           <w:sz w:val="20"/>
@@ -36795,7 +35392,6 @@
         </w:rPr>
         <w:t xml:space="preserve"> </w:t>
       </w:r>
-      <w:proofErr w:type="spellStart"/>
       <w:r>
         <w:rPr>
           <w:rFonts w:cstheme="minorHAnsi"/>
@@ -36824,7 +35420,6 @@
         </w:rPr>
         <w:t>dd</w:t>
       </w:r>
-      <w:proofErr w:type="spellEnd"/>
       <w:r>
         <w:rPr>
           <w:b/>
@@ -36841,7 +35436,6 @@
         </w:rPr>
         <w:t xml:space="preserve">or </w:t>
       </w:r>
-      <w:proofErr w:type="spellStart"/>
       <w:r>
         <w:rPr>
           <w:rFonts w:cstheme="minorHAnsi"/>
@@ -36852,7 +35446,6 @@
         </w:rPr>
         <w:t>Ω</w:t>
       </w:r>
-      <w:proofErr w:type="gramStart"/>
       <w:r>
         <w:rPr>
           <w:b/>
@@ -36881,7 +35474,6 @@
         </w:rPr>
         <w:t>x</w:t>
       </w:r>
-      <w:proofErr w:type="spellEnd"/>
       <w:r>
         <w:rPr>
           <w:b/>
@@ -36896,15 +35488,7 @@
           <w:sz w:val="18"/>
           <w:szCs w:val="18"/>
         </w:rPr>
-        <w:t>;</w:t>
-      </w:r>
-      <w:proofErr w:type="gramEnd"/>
-      <w:r>
-        <w:rPr>
-          <w:sz w:val="18"/>
-          <w:szCs w:val="18"/>
-        </w:rPr>
-        <w:t xml:space="preserve"> </w:t>
+        <w:t xml:space="preserve">; </w:t>
       </w:r>
       <w:r>
         <w:rPr>
@@ -36967,17 +35551,8 @@
           <w:sz w:val="18"/>
           <w:szCs w:val="18"/>
         </w:rPr>
-        <w:t xml:space="preserve">=0) represents </w:t>
-      </w:r>
-      <w:proofErr w:type="gramStart"/>
-      <w:r>
-        <w:rPr>
-          <w:sz w:val="18"/>
-          <w:szCs w:val="18"/>
-        </w:rPr>
-        <w:t>2020;  (</w:t>
-      </w:r>
-      <w:proofErr w:type="gramEnd"/>
+        <w:t>=0) represents 2020;  (</w:t>
+      </w:r>
       <w:r>
         <w:rPr>
           <w:i/>
@@ -37949,39 +36524,7 @@
           <w:sz w:val="18"/>
           <w:szCs w:val="18"/>
         </w:rPr>
-        <w:t xml:space="preserve">3905 revision is phonetic representations for all modern lexical items and all OOV </w:t>
-      </w:r>
-      <w:proofErr w:type="spellStart"/>
-      <w:r>
-        <w:rPr>
-          <w:sz w:val="18"/>
-          <w:szCs w:val="18"/>
-        </w:rPr>
-        <w:t>lemmata</w:t>
-      </w:r>
-      <w:proofErr w:type="spellEnd"/>
-      <w:r>
-        <w:rPr>
-          <w:sz w:val="18"/>
-          <w:szCs w:val="18"/>
-        </w:rPr>
-        <w:t>.  This can be used as a lookup for any keyed string provided in the Lexicon Content and in the OOV-</w:t>
-      </w:r>
-      <w:proofErr w:type="spellStart"/>
-      <w:r>
-        <w:rPr>
-          <w:sz w:val="18"/>
-          <w:szCs w:val="18"/>
-        </w:rPr>
-        <w:t>Lemmata</w:t>
-      </w:r>
-      <w:proofErr w:type="spellEnd"/>
-      <w:r>
-        <w:rPr>
-          <w:sz w:val="18"/>
-          <w:szCs w:val="18"/>
-        </w:rPr>
-        <w:t xml:space="preserve"> Content</w:t>
+        <w:t>3905 revision is phonetic representations for all modern lexical items and all OOV lemmata.  This can be used as a lookup for any keyed string provided in the Lexicon Content and in the OOV-Lemmata Content</w:t>
       </w:r>
     </w:p>
     <w:p>
@@ -38086,11 +36629,9 @@
       <w:r>
         <w:t>/foundations/</w:t>
       </w:r>
-      <w:proofErr w:type="spellStart"/>
       <w:r>
         <w:t>csharp</w:t>
       </w:r>
-      <w:proofErr w:type="spellEnd"/>
       <w:r>
         <w:t>/</w:t>
       </w:r>
@@ -38124,15 +36665,7 @@
         <w:t xml:space="preserve">The code </w:t>
       </w:r>
       <w:r>
-        <w:t xml:space="preserve">is currently in development, but leverages the </w:t>
-      </w:r>
-      <w:proofErr w:type="gramStart"/>
-      <w:r>
-        <w:t>rock solid</w:t>
-      </w:r>
-      <w:proofErr w:type="gramEnd"/>
-      <w:r>
-        <w:t xml:space="preserve"> foundation of decades of earlier deployments of the Digital-AV SDK</w:t>
+        <w:t>is currently in development, but leverages the rock solid foundation of decades of earlier deployments of the Digital-AV SDK</w:t>
       </w:r>
       <w:r>
         <w:t>.</w:t>
@@ -38140,94 +36673,49 @@
     </w:p>
     <w:p>
       <w:r>
-        <w:t xml:space="preserve">The fundamental difference here with the companion project </w:t>
-      </w:r>
-      <w:proofErr w:type="spellStart"/>
-      <w:r>
-        <w:t>AVXText</w:t>
-      </w:r>
-      <w:proofErr w:type="spellEnd"/>
-      <w:r>
-        <w:t>, is that</w:t>
+        <w:t>The fundamental difference here with the companion project AVXText, is that</w:t>
       </w:r>
       <w:r>
         <w:t xml:space="preserve"> the current</w:t>
       </w:r>
       <w:r>
+        <w:t xml:space="preserve"> AVXText </w:t>
+      </w:r>
+      <w:r>
+        <w:t xml:space="preserve">github </w:t>
+      </w:r>
+      <w:r>
+        <w:t xml:space="preserve">bundles the interpreter with the bible content for search capabilities. This is no longer necessary as Quelle can serve that purpose, while these sources are dedicated only for deserialization, validation, and content delivery. </w:t>
+      </w:r>
+      <w:r>
+        <w:t xml:space="preserve"> AVXText will eventually be replaced with an integrations of C# Foundation with Quelle </w:t>
+      </w:r>
+      <w:r>
+        <w:t xml:space="preserve">which leverages </w:t>
+      </w:r>
+      <w:r>
+        <w:t xml:space="preserve">a </w:t>
+      </w:r>
+      <w:r>
+        <w:t xml:space="preserve">Parsing Expression Grammar (PEG) </w:t>
+      </w:r>
+      <w:r>
+        <w:t>library</w:t>
+      </w:r>
+      <w:r>
         <w:t xml:space="preserve"> </w:t>
       </w:r>
-      <w:proofErr w:type="spellStart"/>
-      <w:r>
-        <w:t>AVXText</w:t>
-      </w:r>
-      <w:proofErr w:type="spellEnd"/>
-      <w:r>
-        <w:t xml:space="preserve"> </w:t>
-      </w:r>
-      <w:proofErr w:type="spellStart"/>
-      <w:r>
-        <w:t>github</w:t>
-      </w:r>
-      <w:proofErr w:type="spellEnd"/>
-      <w:r>
-        <w:t xml:space="preserve"> </w:t>
-      </w:r>
-      <w:r>
-        <w:t xml:space="preserve">bundles the interpreter with the bible content for search capabilities. This is no longer necessary as Quelle can serve that purpose, while these sources are dedicated only for deserialization, validation, and content delivery. </w:t>
-      </w:r>
-      <w:r>
-        <w:t xml:space="preserve"> </w:t>
-      </w:r>
-      <w:proofErr w:type="spellStart"/>
-      <w:r>
-        <w:t>AVXText</w:t>
-      </w:r>
-      <w:proofErr w:type="spellEnd"/>
-      <w:r>
-        <w:t xml:space="preserve"> will eventually be replaced with an </w:t>
-      </w:r>
-      <w:proofErr w:type="gramStart"/>
-      <w:r>
-        <w:t>integrations of C# Foundation with Quelle</w:t>
-      </w:r>
-      <w:proofErr w:type="gramEnd"/>
-      <w:r>
-        <w:t xml:space="preserve"> </w:t>
-      </w:r>
-      <w:r>
-        <w:t xml:space="preserve">which leverages </w:t>
-      </w:r>
-      <w:r>
-        <w:t xml:space="preserve">a </w:t>
-      </w:r>
-      <w:r>
-        <w:t xml:space="preserve">Parsing Expression Grammar (PEG) </w:t>
-      </w:r>
-      <w:r>
-        <w:t>library</w:t>
-      </w:r>
-      <w:r>
-        <w:t xml:space="preserve"> </w:t>
-      </w:r>
       <w:r>
         <w:t>called</w:t>
       </w:r>
       <w:r>
-        <w:t xml:space="preserve"> </w:t>
-      </w:r>
-      <w:proofErr w:type="spellStart"/>
-      <w:r>
-        <w:t>Pin</w:t>
+        <w:t xml:space="preserve"> Pin</w:t>
       </w:r>
       <w:r>
         <w:t>s</w:t>
       </w:r>
       <w:r>
-        <w:t>hot</w:t>
-      </w:r>
-      <w:proofErr w:type="spellEnd"/>
-      <w:r>
-        <w:t>-Blue</w:t>
+        <w:t>hot-Blue</w:t>
       </w:r>
       <w:r>
         <w:t xml:space="preserve"> and a parse interpreting service called Blueprint-Blue.</w:t>
@@ -38494,13 +36982,8 @@
         <w:r>
           <w:t xml:space="preserve">© 2023 Kevin Wonus                                                                                                                                                                                                         </w:t>
         </w:r>
-        <w:proofErr w:type="spellStart"/>
         <w:r>
-          <w:t>FlatBuffers</w:t>
-        </w:r>
-        <w:proofErr w:type="spellEnd"/>
-        <w:r>
-          <w:t xml:space="preserve"> </w:t>
+          <w:t xml:space="preserve">FlatBuffers </w:t>
         </w:r>
         <w:r>
           <w:t>Appendix</w:t>
@@ -38658,15 +37141,7 @@
         <w:footnoteRef/>
       </w:r>
       <w:r>
-        <w:t xml:space="preserve"> </w:t>
-      </w:r>
-      <w:proofErr w:type="spellStart"/>
-      <w:r>
-        <w:t>NUPhone</w:t>
-      </w:r>
-      <w:proofErr w:type="spellEnd"/>
-      <w:r>
-        <w:t xml:space="preserve"> representation is described at </w:t>
+        <w:t xml:space="preserve"> NUPhone representation is described at </w:t>
       </w:r>
       <w:hyperlink r:id="rId2" w:history="1">
         <w:r>
@@ -39883,7 +38358,6 @@
               <w:szCs w:val="24"/>
             </w:rPr>
           </w:pPr>
-          <w:proofErr w:type="gramStart"/>
           <w:r>
             <w:rPr>
               <w:rFonts w:ascii="Consolas" w:eastAsia="Times New Roman" w:hAnsi="Consolas" w:cs="Times New Roman"/>
@@ -39920,7 +38394,6 @@
             </w:rPr>
             <w:t>IDENTIFIER</w:t>
           </w:r>
-          <w:proofErr w:type="gramEnd"/>
         </w:p>
       </w:tc>
     </w:tr>
@@ -40154,7 +38627,6 @@
               <w:szCs w:val="24"/>
             </w:rPr>
           </w:pPr>
-          <w:proofErr w:type="gramStart"/>
           <w:r>
             <w:rPr>
               <w:rFonts w:ascii="Consolas" w:eastAsia="Times New Roman" w:hAnsi="Consolas" w:cs="Times New Roman"/>
@@ -40191,7 +38663,6 @@
             </w:rPr>
             <w:t>IDENTIFIER</w:t>
           </w:r>
-          <w:proofErr w:type="gramEnd"/>
         </w:p>
       </w:tc>
     </w:tr>

</xml_diff>

<commit_message>
offsets needed to be updated due to additional directory entry.
</commit_message>
<xml_diff>
--- a/omega/Digital-AV-Ω39.docx
+++ b/omega/Digital-AV-Ω39.docx
@@ -303,7 +303,7 @@
           <w:sz w:val="28"/>
           <w:szCs w:val="28"/>
         </w:rPr>
-        <w:t>84C1A4F9DB91B2CEB89DC9C22A8F223D</w:t>
+        <w:t>FC3A998D01575CCBDE03B7066801FB11</w:t>
       </w:r>
       <w:r>
         <w:rPr>
@@ -1166,7 +1166,7 @@
               <w:rPr>
                 <w:rFonts w:ascii="Consolas" w:eastAsia="Arial" w:hAnsi="Consolas" w:cs="Arial"/>
               </w:rPr>
-              <w:t>384</w:t>
+              <w:t>432</w:t>
             </w:r>
           </w:p>
         </w:tc>
@@ -1369,7 +1369,7 @@
               <w:rPr>
                 <w:rFonts w:ascii="Consolas" w:eastAsia="Arial" w:hAnsi="Consolas" w:cs="Arial"/>
               </w:rPr>
-              <w:t>600</w:t>
+              <w:t>648</w:t>
             </w:r>
           </w:p>
         </w:tc>
@@ -1614,7 +1614,7 @@
               <w:rPr>
                 <w:rFonts w:ascii="Consolas" w:eastAsia="Arial" w:hAnsi="Consolas" w:cs="Arial"/>
               </w:rPr>
-              <w:t>734</w:t>
+              <w:t>782</w:t>
             </w:r>
           </w:p>
         </w:tc>
@@ -1837,7 +1837,7 @@
               <w:rPr>
                 <w:rFonts w:ascii="Consolas" w:eastAsia="Arial" w:hAnsi="Consolas" w:cs="Arial"/>
               </w:rPr>
-              <w:t>358</w:t>
+              <w:t>406</w:t>
             </w:r>
           </w:p>
         </w:tc>
@@ -2084,7 +2084,7 @@
               <w:rPr>
                 <w:rFonts w:ascii="Consolas" w:eastAsia="Arial" w:hAnsi="Consolas" w:cs="Arial"/>
               </w:rPr>
-              <w:t>616</w:t>
+              <w:t>664</w:t>
             </w:r>
           </w:p>
         </w:tc>
@@ -2325,7 +2325,7 @@
               <w:rPr>
                 <w:rFonts w:ascii="Consolas" w:eastAsia="Arial" w:hAnsi="Consolas" w:cs="Arial"/>
               </w:rPr>
-              <w:t>0</w:t>
+              <w:t>1</w:t>
             </w:r>
             <w:r>
               <w:rPr>
@@ -2337,7 +2337,7 @@
               <w:rPr>
                 <w:rFonts w:ascii="Consolas" w:eastAsia="Arial" w:hAnsi="Consolas" w:cs="Arial"/>
               </w:rPr>
-              <w:t>960</w:t>
+              <w:t>008</w:t>
             </w:r>
           </w:p>
         </w:tc>
@@ -2572,7 +2572,7 @@
               <w:rPr>
                 <w:rFonts w:ascii="Consolas" w:eastAsia="Arial" w:hAnsi="Consolas" w:cs="Arial"/>
               </w:rPr>
-              <w:t>714</w:t>
+              <w:t>762</w:t>
             </w:r>
           </w:p>
         </w:tc>
@@ -2775,7 +2775,13 @@
               <w:rPr>
                 <w:rFonts w:ascii="Consolas" w:eastAsia="Arial" w:hAnsi="Consolas" w:cs="Arial"/>
               </w:rPr>
-              <w:t>19,459,441</w:t>
+              <w:t>19,459,</w:t>
+            </w:r>
+            <w:r>
+              <w:rPr>
+                <w:rFonts w:ascii="Consolas" w:eastAsia="Arial" w:hAnsi="Consolas" w:cs="Arial"/>
+              </w:rPr>
+              <w:t>489</w:t>
             </w:r>
           </w:p>
         </w:tc>

</xml_diff>

<commit_message>
fixed error in size stats for 3911 release
</commit_message>
<xml_diff>
--- a/omega/Digital-AV-Ω39.docx
+++ b/omega/Digital-AV-Ω39.docx
@@ -299,16 +299,7 @@
           <w:sz w:val="28"/>
           <w:szCs w:val="28"/>
         </w:rPr>
-        <w:t>19,650,967</w:t>
-      </w:r>
-      <w:r>
-        <w:rPr>
-          <w:rFonts w:ascii="Consolas" w:hAnsi="Consolas"/>
-          <w:color w:val="0070C0"/>
-          <w:sz w:val="28"/>
-          <w:szCs w:val="28"/>
-        </w:rPr>
-        <w:t xml:space="preserve">  [Windows says 19,651,015]</w:t>
+        <w:t>19,651,015</w:t>
       </w:r>
     </w:p>
     <w:p>
@@ -32576,7 +32567,7 @@
           <w:noProof/>
         </w:rPr>
         <w:pict w14:anchorId="0308F846">
-          <v:shape id="_x0000_s2051" type="#_x0000_t202" style="position:absolute;left:0;text-align:left;margin-left:305.9pt;margin-top:92.85pt;width:204.15pt;height:47.8pt;z-index:251706368;visibility:visible;mso-wrap-style:square;mso-width-percent:0;mso-height-percent:0;mso-wrap-distance-left:9pt;mso-wrap-distance-top:3.6pt;mso-wrap-distance-right:9pt;mso-wrap-distance-bottom:3.6pt;mso-position-horizontal:right;mso-position-horizontal-relative:margin;mso-position-vertical:absolute;mso-position-vertical-relative:page;mso-width-percent:0;mso-height-percent:0;mso-width-relative:margin;mso-height-relative:margin;v-text-anchor:top" o:gfxdata="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" strokecolor="#5b9bd5 [3204]" strokeweight="1.25pt">
+          <v:shape id="_x0000_s2051" type="#_x0000_t202" style="position:absolute;left:0;text-align:left;margin-left:458.85pt;margin-top:92.85pt;width:204.15pt;height:47.8pt;z-index:251706368;visibility:visible;mso-wrap-style:square;mso-width-percent:0;mso-height-percent:0;mso-wrap-distance-left:9pt;mso-wrap-distance-top:3.6pt;mso-wrap-distance-right:9pt;mso-wrap-distance-bottom:3.6pt;mso-position-horizontal:right;mso-position-horizontal-relative:margin;mso-position-vertical:absolute;mso-position-vertical-relative:page;mso-width-percent:0;mso-height-percent:0;mso-width-relative:margin;mso-height-relative:margin;v-text-anchor:top" o:gfxdata="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" strokecolor="#5b9bd5 [3204]" strokeweight="1.25pt">
             <v:textbox>
               <w:txbxContent>
                 <w:p>

</xml_diff>

<commit_message>
Just a couple more documentation errors corrected
</commit_message>
<xml_diff>
--- a/omega/Digital-AV-Ω39.docx
+++ b/omega/Digital-AV-Ω39.docx
@@ -378,7 +378,51 @@
           <w:sz w:val="28"/>
           <w:szCs w:val="28"/>
         </w:rPr>
-        <w:t>(of AVX-Omega-3910.data // from AVX-Omega-3910.md5)</w:t>
+        <w:t>(of AVX-Omega-391</w:t>
+      </w:r>
+      <w:r>
+        <w:rPr>
+          <w:rFonts w:cstheme="minorHAnsi"/>
+          <w:i/>
+          <w:iCs/>
+          <w:color w:val="A6A6A6" w:themeColor="background1" w:themeShade="A6"/>
+          <w:sz w:val="28"/>
+          <w:szCs w:val="28"/>
+        </w:rPr>
+        <w:t>1</w:t>
+      </w:r>
+      <w:r>
+        <w:rPr>
+          <w:rFonts w:cstheme="minorHAnsi"/>
+          <w:i/>
+          <w:iCs/>
+          <w:color w:val="A6A6A6" w:themeColor="background1" w:themeShade="A6"/>
+          <w:sz w:val="28"/>
+          <w:szCs w:val="28"/>
+        </w:rPr>
+        <w:t>.data // from AVX-Omega-391</w:t>
+      </w:r>
+      <w:r>
+        <w:rPr>
+          <w:rFonts w:cstheme="minorHAnsi"/>
+          <w:i/>
+          <w:iCs/>
+          <w:color w:val="A6A6A6" w:themeColor="background1" w:themeShade="A6"/>
+          <w:sz w:val="28"/>
+          <w:szCs w:val="28"/>
+        </w:rPr>
+        <w:t>1</w:t>
+      </w:r>
+      <w:r>
+        <w:rPr>
+          <w:rFonts w:cstheme="minorHAnsi"/>
+          <w:i/>
+          <w:iCs/>
+          <w:color w:val="A6A6A6" w:themeColor="background1" w:themeShade="A6"/>
+          <w:sz w:val="28"/>
+          <w:szCs w:val="28"/>
+        </w:rPr>
+        <w:t>.md5)</w:t>
       </w:r>
     </w:p>
     <w:p>
@@ -1068,7 +1112,19 @@
               <w:rPr>
                 <w:rFonts w:ascii="Consolas" w:eastAsia="Arial" w:hAnsi="Consolas" w:cs="Arial"/>
               </w:rPr>
-              <w:t>3910 ]</w:t>
+              <w:t>391</w:t>
+            </w:r>
+            <w:r>
+              <w:rPr>
+                <w:rFonts w:ascii="Consolas" w:eastAsia="Arial" w:hAnsi="Consolas" w:cs="Arial"/>
+              </w:rPr>
+              <w:t>1</w:t>
+            </w:r>
+            <w:r>
+              <w:rPr>
+                <w:rFonts w:ascii="Consolas" w:eastAsia="Arial" w:hAnsi="Consolas" w:cs="Arial"/>
+              </w:rPr>
+              <w:t xml:space="preserve"> ]</w:t>
             </w:r>
           </w:p>
         </w:tc>
@@ -32567,7 +32623,7 @@
           <w:noProof/>
         </w:rPr>
         <w:pict w14:anchorId="0308F846">
-          <v:shape id="_x0000_s2051" type="#_x0000_t202" style="position:absolute;left:0;text-align:left;margin-left:458.85pt;margin-top:92.85pt;width:204.15pt;height:47.8pt;z-index:251706368;visibility:visible;mso-wrap-style:square;mso-width-percent:0;mso-height-percent:0;mso-wrap-distance-left:9pt;mso-wrap-distance-top:3.6pt;mso-wrap-distance-right:9pt;mso-wrap-distance-bottom:3.6pt;mso-position-horizontal:right;mso-position-horizontal-relative:margin;mso-position-vertical:absolute;mso-position-vertical-relative:page;mso-width-percent:0;mso-height-percent:0;mso-width-relative:margin;mso-height-relative:margin;v-text-anchor:top" o:gfxdata="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" strokecolor="#5b9bd5 [3204]" strokeweight="1.25pt">
+          <v:shape id="_x0000_s2051" type="#_x0000_t202" style="position:absolute;left:0;text-align:left;margin-left:611.8pt;margin-top:92.85pt;width:204.15pt;height:47.8pt;z-index:251706368;visibility:visible;mso-wrap-style:square;mso-width-percent:0;mso-height-percent:0;mso-wrap-distance-left:9pt;mso-wrap-distance-top:3.6pt;mso-wrap-distance-right:9pt;mso-wrap-distance-bottom:3.6pt;mso-position-horizontal:right;mso-position-horizontal-relative:margin;mso-position-vertical:absolute;mso-position-vertical-relative:page;mso-width-percent:0;mso-height-percent:0;mso-width-relative:margin;mso-height-relative:margin;v-text-anchor:top" o:gfxdata="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" strokecolor="#5b9bd5 [3204]" strokeweight="1.25pt">
             <v:textbox>
               <w:txbxContent>
                 <w:p>
@@ -34405,10 +34461,12 @@
           <w:szCs w:val="20"/>
         </w:rPr>
         <w:sectPr>
-          <w:headerReference w:type="default" r:id="rId16"/>
-          <w:footerReference w:type="default" r:id="rId17"/>
-          <w:headerReference w:type="first" r:id="rId18"/>
-          <w:footerReference w:type="first" r:id="rId19"/>
+          <w:headerReference w:type="even" r:id="rId16"/>
+          <w:headerReference w:type="default" r:id="rId17"/>
+          <w:footerReference w:type="even" r:id="rId18"/>
+          <w:footerReference w:type="default" r:id="rId19"/>
+          <w:headerReference w:type="first" r:id="rId20"/>
+          <w:footerReference w:type="first" r:id="rId21"/>
           <w:pgSz w:w="15840" w:h="12240" w:orient="landscape" w:code="1"/>
           <w:pgMar w:top="720" w:right="630" w:bottom="720" w:left="1152" w:header="720" w:footer="720" w:gutter="0"/>
           <w:pgNumType w:start="0"/>
@@ -34417,25 +34475,6 @@
           <w:docGrid w:linePitch="360"/>
         </w:sectPr>
       </w:pPr>
-    </w:p>
-    <w:p>
-      <w:pPr>
-        <w:sectPr>
-          <w:headerReference w:type="default" r:id="rId20"/>
-          <w:footerReference w:type="default" r:id="rId21"/>
-          <w:type w:val="continuous"/>
-          <w:pgSz w:w="15840" w:h="12240" w:orient="landscape" w:code="1"/>
-          <w:pgMar w:top="720" w:right="1152" w:bottom="720" w:left="1152" w:header="720" w:footer="720" w:gutter="0"/>
-          <w:pgNumType w:fmt="lowerRoman" w:start="1"/>
-          <w:cols w:space="720"/>
-          <w:docGrid w:linePitch="360"/>
-        </w:sectPr>
-      </w:pPr>
-    </w:p>
-    <w:p>
-      <w:r>
-        <w:br w:type="page"/>
-      </w:r>
     </w:p>
     <w:p>
       <w:pPr>
@@ -34451,6 +34490,25 @@
         </w:sectPr>
       </w:pPr>
     </w:p>
+    <w:p>
+      <w:r>
+        <w:br w:type="page"/>
+      </w:r>
+    </w:p>
+    <w:p>
+      <w:pPr>
+        <w:sectPr>
+          <w:headerReference w:type="default" r:id="rId24"/>
+          <w:footerReference w:type="default" r:id="rId25"/>
+          <w:type w:val="continuous"/>
+          <w:pgSz w:w="15840" w:h="12240" w:orient="landscape" w:code="1"/>
+          <w:pgMar w:top="720" w:right="1152" w:bottom="720" w:left="1152" w:header="720" w:footer="720" w:gutter="0"/>
+          <w:pgNumType w:fmt="lowerRoman" w:start="1"/>
+          <w:cols w:space="720"/>
+          <w:docGrid w:linePitch="360"/>
+        </w:sectPr>
+      </w:pPr>
+    </w:p>
     <w:p/>
     <w:p>
       <w:r>
@@ -34592,8 +34650,8 @@
     <w:p>
       <w:pPr>
         <w:sectPr>
-          <w:headerReference w:type="default" r:id="rId24"/>
-          <w:footerReference w:type="default" r:id="rId25"/>
+          <w:headerReference w:type="default" r:id="rId26"/>
+          <w:footerReference w:type="default" r:id="rId27"/>
           <w:type w:val="evenPage"/>
           <w:pgSz w:w="15840" w:h="12240" w:orient="landscape" w:code="1"/>
           <w:pgMar w:top="720" w:right="1152" w:bottom="720" w:left="1152" w:header="720" w:footer="720" w:gutter="0"/>
@@ -34617,8 +34675,8 @@
     </w:p>
     <w:p/>
     <w:sectPr>
-      <w:headerReference w:type="default" r:id="rId26"/>
-      <w:footerReference w:type="default" r:id="rId27"/>
+      <w:headerReference w:type="default" r:id="rId28"/>
+      <w:footerReference w:type="default" r:id="rId29"/>
       <w:type w:val="continuous"/>
       <w:pgSz w:w="15840" w:h="12240" w:orient="landscape" w:code="1"/>
       <w:pgMar w:top="720" w:right="1152" w:bottom="720" w:left="1152" w:header="720" w:footer="720" w:gutter="0"/>
@@ -34656,6 +34714,16 @@
 </file>
 
 <file path=word/footer1.xml><?xml version="1.0" encoding="utf-8"?>
+<w:ftr xmlns:wpc="http://schemas.microsoft.com/office/word/2010/wordprocessingCanvas" xmlns:cx="http://schemas.microsoft.com/office/drawing/2014/chartex" xmlns:cx1="http://schemas.microsoft.com/office/drawing/2015/9/8/chartex" xmlns:cx2="http://schemas.microsoft.com/office/drawing/2015/10/21/chartex" xmlns:cx3="http://schemas.microsoft.com/office/drawing/2016/5/9/chartex" xmlns:cx4="http://schemas.microsoft.com/office/drawing/2016/5/10/chartex" xmlns:cx5="http://schemas.microsoft.com/office/drawing/2016/5/11/chartex" xmlns:cx6="http://schemas.microsoft.com/office/drawing/2016/5/12/chartex" xmlns:cx7="http://schemas.microsoft.com/office/drawing/2016/5/13/chartex" xmlns:cx8="http://schemas.microsoft.com/office/drawing/2016/5/14/chartex" xmlns:mc="http://schemas.openxmlformats.org/markup-compatibility/2006" xmlns:aink="http://schemas.microsoft.com/office/drawing/2016/ink" xmlns:am3d="http://schemas.microsoft.com/office/drawing/2017/model3d" xmlns:o="urn:schemas-microsoft-com:office:office" xmlns:oel="http://schemas.microsoft.com/office/2019/extlst" xmlns:r="http://schemas.openxmlformats.org/officeDocument/2006/relationships" xmlns:m="http://schemas.openxmlformats.org/officeDocument/2006/math" xmlns:v="urn:schemas-microsoft-com:vml" xmlns:wp14="http://schemas.microsoft.com/office/word/2010/wordprocessingDrawing" xmlns:wp="http://schemas.openxmlformats.org/drawingml/2006/wordprocessingDrawing" xmlns:w10="urn:schemas-microsoft-com:office:word" xmlns:w="http://schemas.openxmlformats.org/wordprocessingml/2006/main" xmlns:w14="http://schemas.microsoft.com/office/word/2010/wordml" xmlns:w15="http://schemas.microsoft.com/office/word/2012/wordml" xmlns:w16cex="http://schemas.microsoft.com/office/word/2018/wordml/cex" xmlns:w16cid="http://schemas.microsoft.com/office/word/2016/wordml/cid" xmlns:w16="http://schemas.microsoft.com/office/word/2018/wordml" xmlns:w16sdtdh="http://schemas.microsoft.com/office/word/2020/wordml/sdtdatahash" xmlns:w16se="http://schemas.microsoft.com/office/word/2015/wordml/symex" xmlns:wpg="http://schemas.microsoft.com/office/word/2010/wordprocessingGroup" xmlns:wpi="http://schemas.microsoft.com/office/word/2010/wordprocessingInk" xmlns:wne="http://schemas.microsoft.com/office/word/2006/wordml" xmlns:wps="http://schemas.microsoft.com/office/word/2010/wordprocessingShape" mc:Ignorable="w14 w15 w16se w16cid w16 w16cex w16sdtdh wp14">
+  <w:p>
+    <w:pPr>
+      <w:pStyle w:val="Footer"/>
+    </w:pPr>
+  </w:p>
+</w:ftr>
+</file>
+
+<file path=word/footer2.xml><?xml version="1.0" encoding="utf-8"?>
 <w:ftr xmlns:wpc="http://schemas.microsoft.com/office/word/2010/wordprocessingCanvas" xmlns:cx="http://schemas.microsoft.com/office/drawing/2014/chartex" xmlns:cx1="http://schemas.microsoft.com/office/drawing/2015/9/8/chartex" xmlns:cx2="http://schemas.microsoft.com/office/drawing/2015/10/21/chartex" xmlns:cx3="http://schemas.microsoft.com/office/drawing/2016/5/9/chartex" xmlns:cx4="http://schemas.microsoft.com/office/drawing/2016/5/10/chartex" xmlns:cx5="http://schemas.microsoft.com/office/drawing/2016/5/11/chartex" xmlns:cx6="http://schemas.microsoft.com/office/drawing/2016/5/12/chartex" xmlns:cx7="http://schemas.microsoft.com/office/drawing/2016/5/13/chartex" xmlns:cx8="http://schemas.microsoft.com/office/drawing/2016/5/14/chartex" xmlns:mc="http://schemas.openxmlformats.org/markup-compatibility/2006" xmlns:aink="http://schemas.microsoft.com/office/drawing/2016/ink" xmlns:am3d="http://schemas.microsoft.com/office/drawing/2017/model3d" xmlns:o="urn:schemas-microsoft-com:office:office" xmlns:oel="http://schemas.microsoft.com/office/2019/extlst" xmlns:r="http://schemas.openxmlformats.org/officeDocument/2006/relationships" xmlns:m="http://schemas.openxmlformats.org/officeDocument/2006/math" xmlns:v="urn:schemas-microsoft-com:vml" xmlns:wp14="http://schemas.microsoft.com/office/word/2010/wordprocessingDrawing" xmlns:wp="http://schemas.openxmlformats.org/drawingml/2006/wordprocessingDrawing" xmlns:w10="urn:schemas-microsoft-com:office:word" xmlns:w="http://schemas.openxmlformats.org/wordprocessingml/2006/main" xmlns:w14="http://schemas.microsoft.com/office/word/2010/wordml" xmlns:w15="http://schemas.microsoft.com/office/word/2012/wordml" xmlns:w16cex="http://schemas.microsoft.com/office/word/2018/wordml/cex" xmlns:w16cid="http://schemas.microsoft.com/office/word/2016/wordml/cid" xmlns:w16="http://schemas.microsoft.com/office/word/2018/wordml" xmlns:w16sdtdh="http://schemas.microsoft.com/office/word/2020/wordml/sdtdatahash" xmlns:w16se="http://schemas.microsoft.com/office/word/2015/wordml/symex" xmlns:wpg="http://schemas.microsoft.com/office/word/2010/wordprocessingGroup" xmlns:wpi="http://schemas.microsoft.com/office/word/2010/wordprocessingInk" xmlns:wne="http://schemas.microsoft.com/office/word/2006/wordml" xmlns:wps="http://schemas.microsoft.com/office/word/2010/wordprocessingShape" mc:Ignorable="w14 w15 w16se w16cid w16 w16cex w16sdtdh wp14">
   <w:sdt>
     <w:sdtPr>
@@ -34712,7 +34780,7 @@
 </w:ftr>
 </file>
 
-<file path=word/footer2.xml><?xml version="1.0" encoding="utf-8"?>
+<file path=word/footer3.xml><?xml version="1.0" encoding="utf-8"?>
 <w:ftr xmlns:wpc="http://schemas.microsoft.com/office/word/2010/wordprocessingCanvas" xmlns:cx="http://schemas.microsoft.com/office/drawing/2014/chartex" xmlns:cx1="http://schemas.microsoft.com/office/drawing/2015/9/8/chartex" xmlns:cx2="http://schemas.microsoft.com/office/drawing/2015/10/21/chartex" xmlns:cx3="http://schemas.microsoft.com/office/drawing/2016/5/9/chartex" xmlns:cx4="http://schemas.microsoft.com/office/drawing/2016/5/10/chartex" xmlns:cx5="http://schemas.microsoft.com/office/drawing/2016/5/11/chartex" xmlns:cx6="http://schemas.microsoft.com/office/drawing/2016/5/12/chartex" xmlns:cx7="http://schemas.microsoft.com/office/drawing/2016/5/13/chartex" xmlns:cx8="http://schemas.microsoft.com/office/drawing/2016/5/14/chartex" xmlns:mc="http://schemas.openxmlformats.org/markup-compatibility/2006" xmlns:aink="http://schemas.microsoft.com/office/drawing/2016/ink" xmlns:am3d="http://schemas.microsoft.com/office/drawing/2017/model3d" xmlns:o="urn:schemas-microsoft-com:office:office" xmlns:oel="http://schemas.microsoft.com/office/2019/extlst" xmlns:r="http://schemas.openxmlformats.org/officeDocument/2006/relationships" xmlns:m="http://schemas.openxmlformats.org/officeDocument/2006/math" xmlns:v="urn:schemas-microsoft-com:vml" xmlns:wp14="http://schemas.microsoft.com/office/word/2010/wordprocessingDrawing" xmlns:wp="http://schemas.openxmlformats.org/drawingml/2006/wordprocessingDrawing" xmlns:w10="urn:schemas-microsoft-com:office:word" xmlns:w="http://schemas.openxmlformats.org/wordprocessingml/2006/main" xmlns:w14="http://schemas.microsoft.com/office/word/2010/wordml" xmlns:w15="http://schemas.microsoft.com/office/word/2012/wordml" xmlns:w16cex="http://schemas.microsoft.com/office/word/2018/wordml/cex" xmlns:w16cid="http://schemas.microsoft.com/office/word/2016/wordml/cid" xmlns:w16="http://schemas.microsoft.com/office/word/2018/wordml" xmlns:w16sdtdh="http://schemas.microsoft.com/office/word/2020/wordml/sdtdatahash" xmlns:w16se="http://schemas.microsoft.com/office/word/2015/wordml/symex" xmlns:wpg="http://schemas.microsoft.com/office/word/2010/wordprocessingGroup" xmlns:wpi="http://schemas.microsoft.com/office/word/2010/wordprocessingInk" xmlns:wne="http://schemas.microsoft.com/office/word/2006/wordml" xmlns:wps="http://schemas.microsoft.com/office/word/2010/wordprocessingShape" mc:Ignorable="w14 w15 w16se w16cid w16 w16cex w16sdtdh wp14">
   <w:p>
     <w:pPr>
@@ -34725,7 +34793,7 @@
 </w:ftr>
 </file>
 
-<file path=word/footer3.xml><?xml version="1.0" encoding="utf-8"?>
+<file path=word/footer4.xml><?xml version="1.0" encoding="utf-8"?>
 <w:ftr xmlns:wpc="http://schemas.microsoft.com/office/word/2010/wordprocessingCanvas" xmlns:cx="http://schemas.microsoft.com/office/drawing/2014/chartex" xmlns:cx1="http://schemas.microsoft.com/office/drawing/2015/9/8/chartex" xmlns:cx2="http://schemas.microsoft.com/office/drawing/2015/10/21/chartex" xmlns:cx3="http://schemas.microsoft.com/office/drawing/2016/5/9/chartex" xmlns:cx4="http://schemas.microsoft.com/office/drawing/2016/5/10/chartex" xmlns:cx5="http://schemas.microsoft.com/office/drawing/2016/5/11/chartex" xmlns:cx6="http://schemas.microsoft.com/office/drawing/2016/5/12/chartex" xmlns:cx7="http://schemas.microsoft.com/office/drawing/2016/5/13/chartex" xmlns:cx8="http://schemas.microsoft.com/office/drawing/2016/5/14/chartex" xmlns:mc="http://schemas.openxmlformats.org/markup-compatibility/2006" xmlns:aink="http://schemas.microsoft.com/office/drawing/2016/ink" xmlns:am3d="http://schemas.microsoft.com/office/drawing/2017/model3d" xmlns:o="urn:schemas-microsoft-com:office:office" xmlns:oel="http://schemas.microsoft.com/office/2019/extlst" xmlns:r="http://schemas.openxmlformats.org/officeDocument/2006/relationships" xmlns:m="http://schemas.openxmlformats.org/officeDocument/2006/math" xmlns:v="urn:schemas-microsoft-com:vml" xmlns:wp14="http://schemas.microsoft.com/office/word/2010/wordprocessingDrawing" xmlns:wp="http://schemas.openxmlformats.org/drawingml/2006/wordprocessingDrawing" xmlns:w10="urn:schemas-microsoft-com:office:word" xmlns:w="http://schemas.openxmlformats.org/wordprocessingml/2006/main" xmlns:w14="http://schemas.microsoft.com/office/word/2010/wordml" xmlns:w15="http://schemas.microsoft.com/office/word/2012/wordml" xmlns:w16cex="http://schemas.microsoft.com/office/word/2018/wordml/cex" xmlns:w16cid="http://schemas.microsoft.com/office/word/2016/wordml/cid" xmlns:w16="http://schemas.microsoft.com/office/word/2018/wordml" xmlns:w16sdtdh="http://schemas.microsoft.com/office/word/2020/wordml/sdtdatahash" xmlns:w16se="http://schemas.microsoft.com/office/word/2015/wordml/symex" xmlns:wpg="http://schemas.microsoft.com/office/word/2010/wordprocessingGroup" xmlns:wpi="http://schemas.microsoft.com/office/word/2010/wordprocessingInk" xmlns:wne="http://schemas.microsoft.com/office/word/2006/wordml" xmlns:wps="http://schemas.microsoft.com/office/word/2010/wordprocessingShape" mc:Ignorable="w14 w15 w16se w16cid w16 w16cex w16sdtdh wp14">
   <w:sdt>
     <w:sdtPr>
@@ -34755,7 +34823,7 @@
 </w:ftr>
 </file>
 
-<file path=word/footer4.xml><?xml version="1.0" encoding="utf-8"?>
+<file path=word/footer5.xml><?xml version="1.0" encoding="utf-8"?>
 <w:ftr xmlns:wpc="http://schemas.microsoft.com/office/word/2010/wordprocessingCanvas" xmlns:cx="http://schemas.microsoft.com/office/drawing/2014/chartex" xmlns:cx1="http://schemas.microsoft.com/office/drawing/2015/9/8/chartex" xmlns:cx2="http://schemas.microsoft.com/office/drawing/2015/10/21/chartex" xmlns:cx3="http://schemas.microsoft.com/office/drawing/2016/5/9/chartex" xmlns:cx4="http://schemas.microsoft.com/office/drawing/2016/5/10/chartex" xmlns:cx5="http://schemas.microsoft.com/office/drawing/2016/5/11/chartex" xmlns:cx6="http://schemas.microsoft.com/office/drawing/2016/5/12/chartex" xmlns:cx7="http://schemas.microsoft.com/office/drawing/2016/5/13/chartex" xmlns:cx8="http://schemas.microsoft.com/office/drawing/2016/5/14/chartex" xmlns:mc="http://schemas.openxmlformats.org/markup-compatibility/2006" xmlns:aink="http://schemas.microsoft.com/office/drawing/2016/ink" xmlns:am3d="http://schemas.microsoft.com/office/drawing/2017/model3d" xmlns:o="urn:schemas-microsoft-com:office:office" xmlns:oel="http://schemas.microsoft.com/office/2019/extlst" xmlns:r="http://schemas.openxmlformats.org/officeDocument/2006/relationships" xmlns:m="http://schemas.openxmlformats.org/officeDocument/2006/math" xmlns:v="urn:schemas-microsoft-com:vml" xmlns:wp14="http://schemas.microsoft.com/office/word/2010/wordprocessingDrawing" xmlns:wp="http://schemas.openxmlformats.org/drawingml/2006/wordprocessingDrawing" xmlns:w10="urn:schemas-microsoft-com:office:word" xmlns:w="http://schemas.openxmlformats.org/wordprocessingml/2006/main" xmlns:w14="http://schemas.microsoft.com/office/word/2010/wordml" xmlns:w15="http://schemas.microsoft.com/office/word/2012/wordml" xmlns:w16cex="http://schemas.microsoft.com/office/word/2018/wordml/cex" xmlns:w16cid="http://schemas.microsoft.com/office/word/2016/wordml/cid" xmlns:w16="http://schemas.microsoft.com/office/word/2018/wordml" xmlns:w16sdtdh="http://schemas.microsoft.com/office/word/2020/wordml/sdtdatahash" xmlns:w16se="http://schemas.microsoft.com/office/word/2015/wordml/symex" xmlns:wpg="http://schemas.microsoft.com/office/word/2010/wordprocessingGroup" xmlns:wpi="http://schemas.microsoft.com/office/word/2010/wordprocessingInk" xmlns:wne="http://schemas.microsoft.com/office/word/2006/wordml" xmlns:wps="http://schemas.microsoft.com/office/word/2010/wordprocessingShape" mc:Ignorable="w14 w15 w16se w16cid w16 w16cex w16sdtdh wp14">
   <w:sdt>
     <w:sdtPr>
@@ -34785,7 +34853,7 @@
 </w:ftr>
 </file>
 
-<file path=word/footer5.xml><?xml version="1.0" encoding="utf-8"?>
+<file path=word/footer6.xml><?xml version="1.0" encoding="utf-8"?>
 <w:ftr xmlns:wpc="http://schemas.microsoft.com/office/word/2010/wordprocessingCanvas" xmlns:cx="http://schemas.microsoft.com/office/drawing/2014/chartex" xmlns:cx1="http://schemas.microsoft.com/office/drawing/2015/9/8/chartex" xmlns:cx2="http://schemas.microsoft.com/office/drawing/2015/10/21/chartex" xmlns:cx3="http://schemas.microsoft.com/office/drawing/2016/5/9/chartex" xmlns:cx4="http://schemas.microsoft.com/office/drawing/2016/5/10/chartex" xmlns:cx5="http://schemas.microsoft.com/office/drawing/2016/5/11/chartex" xmlns:cx6="http://schemas.microsoft.com/office/drawing/2016/5/12/chartex" xmlns:cx7="http://schemas.microsoft.com/office/drawing/2016/5/13/chartex" xmlns:cx8="http://schemas.microsoft.com/office/drawing/2016/5/14/chartex" xmlns:mc="http://schemas.openxmlformats.org/markup-compatibility/2006" xmlns:aink="http://schemas.microsoft.com/office/drawing/2016/ink" xmlns:am3d="http://schemas.microsoft.com/office/drawing/2017/model3d" xmlns:o="urn:schemas-microsoft-com:office:office" xmlns:oel="http://schemas.microsoft.com/office/2019/extlst" xmlns:r="http://schemas.openxmlformats.org/officeDocument/2006/relationships" xmlns:m="http://schemas.openxmlformats.org/officeDocument/2006/math" xmlns:v="urn:schemas-microsoft-com:vml" xmlns:wp14="http://schemas.microsoft.com/office/word/2010/wordprocessingDrawing" xmlns:wp="http://schemas.openxmlformats.org/drawingml/2006/wordprocessingDrawing" xmlns:w10="urn:schemas-microsoft-com:office:word" xmlns:w="http://schemas.openxmlformats.org/wordprocessingml/2006/main" xmlns:w14="http://schemas.microsoft.com/office/word/2010/wordml" xmlns:w15="http://schemas.microsoft.com/office/word/2012/wordml" xmlns:w16cex="http://schemas.microsoft.com/office/word/2018/wordml/cex" xmlns:w16cid="http://schemas.microsoft.com/office/word/2016/wordml/cid" xmlns:w16="http://schemas.microsoft.com/office/word/2018/wordml" xmlns:w16sdtdh="http://schemas.microsoft.com/office/word/2020/wordml/sdtdatahash" xmlns:w16se="http://schemas.microsoft.com/office/word/2015/wordml/symex" xmlns:wpg="http://schemas.microsoft.com/office/word/2010/wordprocessingGroup" xmlns:wpi="http://schemas.microsoft.com/office/word/2010/wordprocessingInk" xmlns:wne="http://schemas.microsoft.com/office/word/2006/wordml" xmlns:wps="http://schemas.microsoft.com/office/word/2010/wordprocessingShape" mc:Ignorable="w14 w15 w16se w16cid w16 w16cex w16sdtdh wp14">
   <w:sdt>
     <w:sdtPr>
@@ -34815,7 +34883,7 @@
 </w:ftr>
 </file>
 
-<file path=word/footer6.xml><?xml version="1.0" encoding="utf-8"?>
+<file path=word/footer7.xml><?xml version="1.0" encoding="utf-8"?>
 <w:ftr xmlns:wpc="http://schemas.microsoft.com/office/word/2010/wordprocessingCanvas" xmlns:cx="http://schemas.microsoft.com/office/drawing/2014/chartex" xmlns:cx1="http://schemas.microsoft.com/office/drawing/2015/9/8/chartex" xmlns:cx2="http://schemas.microsoft.com/office/drawing/2015/10/21/chartex" xmlns:cx3="http://schemas.microsoft.com/office/drawing/2016/5/9/chartex" xmlns:cx4="http://schemas.microsoft.com/office/drawing/2016/5/10/chartex" xmlns:cx5="http://schemas.microsoft.com/office/drawing/2016/5/11/chartex" xmlns:cx6="http://schemas.microsoft.com/office/drawing/2016/5/12/chartex" xmlns:cx7="http://schemas.microsoft.com/office/drawing/2016/5/13/chartex" xmlns:cx8="http://schemas.microsoft.com/office/drawing/2016/5/14/chartex" xmlns:mc="http://schemas.openxmlformats.org/markup-compatibility/2006" xmlns:aink="http://schemas.microsoft.com/office/drawing/2016/ink" xmlns:am3d="http://schemas.microsoft.com/office/drawing/2017/model3d" xmlns:o="urn:schemas-microsoft-com:office:office" xmlns:oel="http://schemas.microsoft.com/office/2019/extlst" xmlns:r="http://schemas.openxmlformats.org/officeDocument/2006/relationships" xmlns:m="http://schemas.openxmlformats.org/officeDocument/2006/math" xmlns:v="urn:schemas-microsoft-com:vml" xmlns:wp14="http://schemas.microsoft.com/office/word/2010/wordprocessingDrawing" xmlns:wp="http://schemas.openxmlformats.org/drawingml/2006/wordprocessingDrawing" xmlns:w10="urn:schemas-microsoft-com:office:word" xmlns:w="http://schemas.openxmlformats.org/wordprocessingml/2006/main" xmlns:w14="http://schemas.microsoft.com/office/word/2010/wordml" xmlns:w15="http://schemas.microsoft.com/office/word/2012/wordml" xmlns:w16cex="http://schemas.microsoft.com/office/word/2018/wordml/cex" xmlns:w16cid="http://schemas.microsoft.com/office/word/2016/wordml/cid" xmlns:w16="http://schemas.microsoft.com/office/word/2018/wordml" xmlns:w16sdtdh="http://schemas.microsoft.com/office/word/2020/wordml/sdtdatahash" xmlns:w16se="http://schemas.microsoft.com/office/word/2015/wordml/symex" xmlns:wpg="http://schemas.microsoft.com/office/word/2010/wordprocessingGroup" xmlns:wpi="http://schemas.microsoft.com/office/word/2010/wordprocessingInk" xmlns:wne="http://schemas.microsoft.com/office/word/2006/wordml" xmlns:wps="http://schemas.microsoft.com/office/word/2010/wordprocessingShape" mc:Ignorable="w14 w15 w16se w16cid w16 w16cex w16sdtdh wp14">
   <w:sdt>
     <w:sdtPr>
@@ -35092,6 +35160,16 @@
 </file>
 
 <file path=word/header1.xml><?xml version="1.0" encoding="utf-8"?>
+<w:hdr xmlns:wpc="http://schemas.microsoft.com/office/word/2010/wordprocessingCanvas" xmlns:cx="http://schemas.microsoft.com/office/drawing/2014/chartex" xmlns:cx1="http://schemas.microsoft.com/office/drawing/2015/9/8/chartex" xmlns:cx2="http://schemas.microsoft.com/office/drawing/2015/10/21/chartex" xmlns:cx3="http://schemas.microsoft.com/office/drawing/2016/5/9/chartex" xmlns:cx4="http://schemas.microsoft.com/office/drawing/2016/5/10/chartex" xmlns:cx5="http://schemas.microsoft.com/office/drawing/2016/5/11/chartex" xmlns:cx6="http://schemas.microsoft.com/office/drawing/2016/5/12/chartex" xmlns:cx7="http://schemas.microsoft.com/office/drawing/2016/5/13/chartex" xmlns:cx8="http://schemas.microsoft.com/office/drawing/2016/5/14/chartex" xmlns:mc="http://schemas.openxmlformats.org/markup-compatibility/2006" xmlns:aink="http://schemas.microsoft.com/office/drawing/2016/ink" xmlns:am3d="http://schemas.microsoft.com/office/drawing/2017/model3d" xmlns:o="urn:schemas-microsoft-com:office:office" xmlns:oel="http://schemas.microsoft.com/office/2019/extlst" xmlns:r="http://schemas.openxmlformats.org/officeDocument/2006/relationships" xmlns:m="http://schemas.openxmlformats.org/officeDocument/2006/math" xmlns:v="urn:schemas-microsoft-com:vml" xmlns:wp14="http://schemas.microsoft.com/office/word/2010/wordprocessingDrawing" xmlns:wp="http://schemas.openxmlformats.org/drawingml/2006/wordprocessingDrawing" xmlns:w10="urn:schemas-microsoft-com:office:word" xmlns:w="http://schemas.openxmlformats.org/wordprocessingml/2006/main" xmlns:w14="http://schemas.microsoft.com/office/word/2010/wordml" xmlns:w15="http://schemas.microsoft.com/office/word/2012/wordml" xmlns:w16cex="http://schemas.microsoft.com/office/word/2018/wordml/cex" xmlns:w16cid="http://schemas.microsoft.com/office/word/2016/wordml/cid" xmlns:w16="http://schemas.microsoft.com/office/word/2018/wordml" xmlns:w16sdtdh="http://schemas.microsoft.com/office/word/2020/wordml/sdtdatahash" xmlns:w16se="http://schemas.microsoft.com/office/word/2015/wordml/symex" xmlns:wpg="http://schemas.microsoft.com/office/word/2010/wordprocessingGroup" xmlns:wpi="http://schemas.microsoft.com/office/word/2010/wordprocessingInk" xmlns:wne="http://schemas.microsoft.com/office/word/2006/wordml" xmlns:wps="http://schemas.microsoft.com/office/word/2010/wordprocessingShape" mc:Ignorable="w14 w15 w16se w16cid w16 w16cex w16sdtdh wp14">
+  <w:p>
+    <w:pPr>
+      <w:pStyle w:val="Header"/>
+    </w:pPr>
+  </w:p>
+</w:hdr>
+</file>
+
+<file path=word/header2.xml><?xml version="1.0" encoding="utf-8"?>
 <w:hdr xmlns:wpc="http://schemas.microsoft.com/office/word/2010/wordprocessingCanvas" xmlns:cx="http://schemas.microsoft.com/office/drawing/2014/chartex" xmlns:cx1="http://schemas.microsoft.com/office/drawing/2015/9/8/chartex" xmlns:cx2="http://schemas.microsoft.com/office/drawing/2015/10/21/chartex" xmlns:cx3="http://schemas.microsoft.com/office/drawing/2016/5/9/chartex" xmlns:cx4="http://schemas.microsoft.com/office/drawing/2016/5/10/chartex" xmlns:cx5="http://schemas.microsoft.com/office/drawing/2016/5/11/chartex" xmlns:cx6="http://schemas.microsoft.com/office/drawing/2016/5/12/chartex" xmlns:cx7="http://schemas.microsoft.com/office/drawing/2016/5/13/chartex" xmlns:cx8="http://schemas.microsoft.com/office/drawing/2016/5/14/chartex" xmlns:mc="http://schemas.openxmlformats.org/markup-compatibility/2006" xmlns:aink="http://schemas.microsoft.com/office/drawing/2016/ink" xmlns:am3d="http://schemas.microsoft.com/office/drawing/2017/model3d" xmlns:o="urn:schemas-microsoft-com:office:office" xmlns:oel="http://schemas.microsoft.com/office/2019/extlst" xmlns:r="http://schemas.openxmlformats.org/officeDocument/2006/relationships" xmlns:m="http://schemas.openxmlformats.org/officeDocument/2006/math" xmlns:v="urn:schemas-microsoft-com:vml" xmlns:wp14="http://schemas.microsoft.com/office/word/2010/wordprocessingDrawing" xmlns:wp="http://schemas.openxmlformats.org/drawingml/2006/wordprocessingDrawing" xmlns:w10="urn:schemas-microsoft-com:office:word" xmlns:w="http://schemas.openxmlformats.org/wordprocessingml/2006/main" xmlns:w14="http://schemas.microsoft.com/office/word/2010/wordml" xmlns:w15="http://schemas.microsoft.com/office/word/2012/wordml" xmlns:w16cex="http://schemas.microsoft.com/office/word/2018/wordml/cex" xmlns:w16cid="http://schemas.microsoft.com/office/word/2016/wordml/cid" xmlns:w16="http://schemas.microsoft.com/office/word/2018/wordml" xmlns:w16sdtdh="http://schemas.microsoft.com/office/word/2020/wordml/sdtdatahash" xmlns:w16se="http://schemas.microsoft.com/office/word/2015/wordml/symex" xmlns:wpg="http://schemas.microsoft.com/office/word/2010/wordprocessingGroup" xmlns:wpi="http://schemas.microsoft.com/office/word/2010/wordprocessingInk" xmlns:wne="http://schemas.microsoft.com/office/word/2006/wordml" xmlns:wps="http://schemas.microsoft.com/office/word/2010/wordprocessingShape" mc:Ignorable="w14 w15 w16se w16cid w16 w16cex w16sdtdh wp14">
   <w:tbl>
     <w:tblPr>
@@ -35509,7 +35587,7 @@
 </w:hdr>
 </file>
 
-<file path=word/header2.xml><?xml version="1.0" encoding="utf-8"?>
+<file path=word/header3.xml><?xml version="1.0" encoding="utf-8"?>
 <w:hdr xmlns:wpc="http://schemas.microsoft.com/office/word/2010/wordprocessingCanvas" xmlns:cx="http://schemas.microsoft.com/office/drawing/2014/chartex" xmlns:cx1="http://schemas.microsoft.com/office/drawing/2015/9/8/chartex" xmlns:cx2="http://schemas.microsoft.com/office/drawing/2015/10/21/chartex" xmlns:cx3="http://schemas.microsoft.com/office/drawing/2016/5/9/chartex" xmlns:cx4="http://schemas.microsoft.com/office/drawing/2016/5/10/chartex" xmlns:cx5="http://schemas.microsoft.com/office/drawing/2016/5/11/chartex" xmlns:cx6="http://schemas.microsoft.com/office/drawing/2016/5/12/chartex" xmlns:cx7="http://schemas.microsoft.com/office/drawing/2016/5/13/chartex" xmlns:cx8="http://schemas.microsoft.com/office/drawing/2016/5/14/chartex" xmlns:mc="http://schemas.openxmlformats.org/markup-compatibility/2006" xmlns:aink="http://schemas.microsoft.com/office/drawing/2016/ink" xmlns:am3d="http://schemas.microsoft.com/office/drawing/2017/model3d" xmlns:o="urn:schemas-microsoft-com:office:office" xmlns:oel="http://schemas.microsoft.com/office/2019/extlst" xmlns:r="http://schemas.openxmlformats.org/officeDocument/2006/relationships" xmlns:m="http://schemas.openxmlformats.org/officeDocument/2006/math" xmlns:v="urn:schemas-microsoft-com:vml" xmlns:wp14="http://schemas.microsoft.com/office/word/2010/wordprocessingDrawing" xmlns:wp="http://schemas.openxmlformats.org/drawingml/2006/wordprocessingDrawing" xmlns:w10="urn:schemas-microsoft-com:office:word" xmlns:w="http://schemas.openxmlformats.org/wordprocessingml/2006/main" xmlns:w14="http://schemas.microsoft.com/office/word/2010/wordml" xmlns:w15="http://schemas.microsoft.com/office/word/2012/wordml" xmlns:w16cex="http://schemas.microsoft.com/office/word/2018/wordml/cex" xmlns:w16cid="http://schemas.microsoft.com/office/word/2016/wordml/cid" xmlns:w16="http://schemas.microsoft.com/office/word/2018/wordml" xmlns:w16sdtdh="http://schemas.microsoft.com/office/word/2020/wordml/sdtdatahash" xmlns:w16se="http://schemas.microsoft.com/office/word/2015/wordml/symex" xmlns:wpg="http://schemas.microsoft.com/office/word/2010/wordprocessingGroup" xmlns:wpi="http://schemas.microsoft.com/office/word/2010/wordprocessingInk" xmlns:wne="http://schemas.microsoft.com/office/word/2006/wordml" xmlns:wps="http://schemas.microsoft.com/office/word/2010/wordprocessingShape" mc:Ignorable="w14 w15 w16se w16cid w16 w16cex w16sdtdh wp14">
   <w:tbl>
     <w:tblPr>
@@ -35641,7 +35719,7 @@
 </w:hdr>
 </file>
 
-<file path=word/header3.xml><?xml version="1.0" encoding="utf-8"?>
+<file path=word/header4.xml><?xml version="1.0" encoding="utf-8"?>
 <w:hdr xmlns:wpc="http://schemas.microsoft.com/office/word/2010/wordprocessingCanvas" xmlns:cx="http://schemas.microsoft.com/office/drawing/2014/chartex" xmlns:cx1="http://schemas.microsoft.com/office/drawing/2015/9/8/chartex" xmlns:cx2="http://schemas.microsoft.com/office/drawing/2015/10/21/chartex" xmlns:cx3="http://schemas.microsoft.com/office/drawing/2016/5/9/chartex" xmlns:cx4="http://schemas.microsoft.com/office/drawing/2016/5/10/chartex" xmlns:cx5="http://schemas.microsoft.com/office/drawing/2016/5/11/chartex" xmlns:cx6="http://schemas.microsoft.com/office/drawing/2016/5/12/chartex" xmlns:cx7="http://schemas.microsoft.com/office/drawing/2016/5/13/chartex" xmlns:cx8="http://schemas.microsoft.com/office/drawing/2016/5/14/chartex" xmlns:mc="http://schemas.openxmlformats.org/markup-compatibility/2006" xmlns:aink="http://schemas.microsoft.com/office/drawing/2016/ink" xmlns:am3d="http://schemas.microsoft.com/office/drawing/2017/model3d" xmlns:o="urn:schemas-microsoft-com:office:office" xmlns:oel="http://schemas.microsoft.com/office/2019/extlst" xmlns:r="http://schemas.openxmlformats.org/officeDocument/2006/relationships" xmlns:m="http://schemas.openxmlformats.org/officeDocument/2006/math" xmlns:v="urn:schemas-microsoft-com:vml" xmlns:wp14="http://schemas.microsoft.com/office/word/2010/wordprocessingDrawing" xmlns:wp="http://schemas.openxmlformats.org/drawingml/2006/wordprocessingDrawing" xmlns:w10="urn:schemas-microsoft-com:office:word" xmlns:w="http://schemas.openxmlformats.org/wordprocessingml/2006/main" xmlns:w14="http://schemas.microsoft.com/office/word/2010/wordml" xmlns:w15="http://schemas.microsoft.com/office/word/2012/wordml" xmlns:w16cex="http://schemas.microsoft.com/office/word/2018/wordml/cex" xmlns:w16cid="http://schemas.microsoft.com/office/word/2016/wordml/cid" xmlns:w16="http://schemas.microsoft.com/office/word/2018/wordml" xmlns:w16sdtdh="http://schemas.microsoft.com/office/word/2020/wordml/sdtdatahash" xmlns:w16se="http://schemas.microsoft.com/office/word/2015/wordml/symex" xmlns:wpg="http://schemas.microsoft.com/office/word/2010/wordprocessingGroup" xmlns:wpi="http://schemas.microsoft.com/office/word/2010/wordprocessingInk" xmlns:wne="http://schemas.microsoft.com/office/word/2006/wordml" xmlns:wps="http://schemas.microsoft.com/office/word/2010/wordprocessingShape" mc:Ignorable="w14 w15 w16se w16cid w16 w16cex w16sdtdh wp14">
   <w:tbl>
     <w:tblPr>
@@ -36125,7 +36203,7 @@
 </w:hdr>
 </file>
 
-<file path=word/header4.xml><?xml version="1.0" encoding="utf-8"?>
+<file path=word/header5.xml><?xml version="1.0" encoding="utf-8"?>
 <w:hdr xmlns:wpc="http://schemas.microsoft.com/office/word/2010/wordprocessingCanvas" xmlns:cx="http://schemas.microsoft.com/office/drawing/2014/chartex" xmlns:cx1="http://schemas.microsoft.com/office/drawing/2015/9/8/chartex" xmlns:cx2="http://schemas.microsoft.com/office/drawing/2015/10/21/chartex" xmlns:cx3="http://schemas.microsoft.com/office/drawing/2016/5/9/chartex" xmlns:cx4="http://schemas.microsoft.com/office/drawing/2016/5/10/chartex" xmlns:cx5="http://schemas.microsoft.com/office/drawing/2016/5/11/chartex" xmlns:cx6="http://schemas.microsoft.com/office/drawing/2016/5/12/chartex" xmlns:cx7="http://schemas.microsoft.com/office/drawing/2016/5/13/chartex" xmlns:cx8="http://schemas.microsoft.com/office/drawing/2016/5/14/chartex" xmlns:mc="http://schemas.openxmlformats.org/markup-compatibility/2006" xmlns:aink="http://schemas.microsoft.com/office/drawing/2016/ink" xmlns:am3d="http://schemas.microsoft.com/office/drawing/2017/model3d" xmlns:o="urn:schemas-microsoft-com:office:office" xmlns:oel="http://schemas.microsoft.com/office/2019/extlst" xmlns:r="http://schemas.openxmlformats.org/officeDocument/2006/relationships" xmlns:m="http://schemas.openxmlformats.org/officeDocument/2006/math" xmlns:v="urn:schemas-microsoft-com:vml" xmlns:wp14="http://schemas.microsoft.com/office/word/2010/wordprocessingDrawing" xmlns:wp="http://schemas.openxmlformats.org/drawingml/2006/wordprocessingDrawing" xmlns:w10="urn:schemas-microsoft-com:office:word" xmlns:w="http://schemas.openxmlformats.org/wordprocessingml/2006/main" xmlns:w14="http://schemas.microsoft.com/office/word/2010/wordml" xmlns:w15="http://schemas.microsoft.com/office/word/2012/wordml" xmlns:w16cex="http://schemas.microsoft.com/office/word/2018/wordml/cex" xmlns:w16cid="http://schemas.microsoft.com/office/word/2016/wordml/cid" xmlns:w16="http://schemas.microsoft.com/office/word/2018/wordml" xmlns:w16sdtdh="http://schemas.microsoft.com/office/word/2020/wordml/sdtdatahash" xmlns:w16se="http://schemas.microsoft.com/office/word/2015/wordml/symex" xmlns:wpg="http://schemas.microsoft.com/office/word/2010/wordprocessingGroup" xmlns:wpi="http://schemas.microsoft.com/office/word/2010/wordprocessingInk" xmlns:wne="http://schemas.microsoft.com/office/word/2006/wordml" xmlns:wps="http://schemas.microsoft.com/office/word/2010/wordprocessingShape" mc:Ignorable="w14 w15 w16se w16cid w16 w16cex w16sdtdh wp14">
   <w:tbl>
     <w:tblPr>
@@ -36394,7 +36472,7 @@
 </w:hdr>
 </file>
 
-<file path=word/header5.xml><?xml version="1.0" encoding="utf-8"?>
+<file path=word/header6.xml><?xml version="1.0" encoding="utf-8"?>
 <w:hdr xmlns:wpc="http://schemas.microsoft.com/office/word/2010/wordprocessingCanvas" xmlns:cx="http://schemas.microsoft.com/office/drawing/2014/chartex" xmlns:cx1="http://schemas.microsoft.com/office/drawing/2015/9/8/chartex" xmlns:cx2="http://schemas.microsoft.com/office/drawing/2015/10/21/chartex" xmlns:cx3="http://schemas.microsoft.com/office/drawing/2016/5/9/chartex" xmlns:cx4="http://schemas.microsoft.com/office/drawing/2016/5/10/chartex" xmlns:cx5="http://schemas.microsoft.com/office/drawing/2016/5/11/chartex" xmlns:cx6="http://schemas.microsoft.com/office/drawing/2016/5/12/chartex" xmlns:cx7="http://schemas.microsoft.com/office/drawing/2016/5/13/chartex" xmlns:cx8="http://schemas.microsoft.com/office/drawing/2016/5/14/chartex" xmlns:mc="http://schemas.openxmlformats.org/markup-compatibility/2006" xmlns:aink="http://schemas.microsoft.com/office/drawing/2016/ink" xmlns:am3d="http://schemas.microsoft.com/office/drawing/2017/model3d" xmlns:o="urn:schemas-microsoft-com:office:office" xmlns:oel="http://schemas.microsoft.com/office/2019/extlst" xmlns:r="http://schemas.openxmlformats.org/officeDocument/2006/relationships" xmlns:m="http://schemas.openxmlformats.org/officeDocument/2006/math" xmlns:v="urn:schemas-microsoft-com:vml" xmlns:wp14="http://schemas.microsoft.com/office/word/2010/wordprocessingDrawing" xmlns:wp="http://schemas.openxmlformats.org/drawingml/2006/wordprocessingDrawing" xmlns:w10="urn:schemas-microsoft-com:office:word" xmlns:w="http://schemas.openxmlformats.org/wordprocessingml/2006/main" xmlns:w14="http://schemas.microsoft.com/office/word/2010/wordml" xmlns:w15="http://schemas.microsoft.com/office/word/2012/wordml" xmlns:w16cex="http://schemas.microsoft.com/office/word/2018/wordml/cex" xmlns:w16cid="http://schemas.microsoft.com/office/word/2016/wordml/cid" xmlns:w16="http://schemas.microsoft.com/office/word/2018/wordml" xmlns:w16sdtdh="http://schemas.microsoft.com/office/word/2020/wordml/sdtdatahash" xmlns:w16se="http://schemas.microsoft.com/office/word/2015/wordml/symex" xmlns:wpg="http://schemas.microsoft.com/office/word/2010/wordprocessingGroup" xmlns:wpi="http://schemas.microsoft.com/office/word/2010/wordprocessingInk" xmlns:wne="http://schemas.microsoft.com/office/word/2006/wordml" xmlns:wps="http://schemas.microsoft.com/office/word/2010/wordprocessingShape" mc:Ignorable="w14 w15 w16se w16cid w16 w16cex w16sdtdh wp14">
   <w:tbl>
     <w:tblPr>
@@ -36636,7 +36714,15 @@
               <w:sz w:val="18"/>
               <w:szCs w:val="18"/>
             </w:rPr>
-            <w:t>910</w:t>
+            <w:t>91</w:t>
+          </w:r>
+          <w:r>
+            <w:rPr>
+              <w:rFonts w:ascii="Consolas" w:eastAsia="Times New Roman" w:hAnsi="Consolas" w:cs="Times New Roman"/>
+              <w:sz w:val="18"/>
+              <w:szCs w:val="18"/>
+            </w:rPr>
+            <w:t>1</w:t>
           </w:r>
           <w:r>
             <w:rPr>
@@ -36663,7 +36749,7 @@
 </w:hdr>
 </file>
 
-<file path=word/header6.xml><?xml version="1.0" encoding="utf-8"?>
+<file path=word/header7.xml><?xml version="1.0" encoding="utf-8"?>
 <w:hdr xmlns:wpc="http://schemas.microsoft.com/office/word/2010/wordprocessingCanvas" xmlns:cx="http://schemas.microsoft.com/office/drawing/2014/chartex" xmlns:cx1="http://schemas.microsoft.com/office/drawing/2015/9/8/chartex" xmlns:cx2="http://schemas.microsoft.com/office/drawing/2015/10/21/chartex" xmlns:cx3="http://schemas.microsoft.com/office/drawing/2016/5/9/chartex" xmlns:cx4="http://schemas.microsoft.com/office/drawing/2016/5/10/chartex" xmlns:cx5="http://schemas.microsoft.com/office/drawing/2016/5/11/chartex" xmlns:cx6="http://schemas.microsoft.com/office/drawing/2016/5/12/chartex" xmlns:cx7="http://schemas.microsoft.com/office/drawing/2016/5/13/chartex" xmlns:cx8="http://schemas.microsoft.com/office/drawing/2016/5/14/chartex" xmlns:mc="http://schemas.openxmlformats.org/markup-compatibility/2006" xmlns:aink="http://schemas.microsoft.com/office/drawing/2016/ink" xmlns:am3d="http://schemas.microsoft.com/office/drawing/2017/model3d" xmlns:o="urn:schemas-microsoft-com:office:office" xmlns:oel="http://schemas.microsoft.com/office/2019/extlst" xmlns:r="http://schemas.openxmlformats.org/officeDocument/2006/relationships" xmlns:m="http://schemas.openxmlformats.org/officeDocument/2006/math" xmlns:v="urn:schemas-microsoft-com:vml" xmlns:wp14="http://schemas.microsoft.com/office/word/2010/wordprocessingDrawing" xmlns:wp="http://schemas.openxmlformats.org/drawingml/2006/wordprocessingDrawing" xmlns:w10="urn:schemas-microsoft-com:office:word" xmlns:w="http://schemas.openxmlformats.org/wordprocessingml/2006/main" xmlns:w14="http://schemas.microsoft.com/office/word/2010/wordml" xmlns:w15="http://schemas.microsoft.com/office/word/2012/wordml" xmlns:w16cex="http://schemas.microsoft.com/office/word/2018/wordml/cex" xmlns:w16cid="http://schemas.microsoft.com/office/word/2016/wordml/cid" xmlns:w16="http://schemas.microsoft.com/office/word/2018/wordml" xmlns:w16sdtdh="http://schemas.microsoft.com/office/word/2020/wordml/sdtdatahash" xmlns:w16se="http://schemas.microsoft.com/office/word/2015/wordml/symex" xmlns:wpg="http://schemas.microsoft.com/office/word/2010/wordprocessingGroup" xmlns:wpi="http://schemas.microsoft.com/office/word/2010/wordprocessingInk" xmlns:wne="http://schemas.microsoft.com/office/word/2006/wordml" xmlns:wps="http://schemas.microsoft.com/office/word/2010/wordprocessingShape" mc:Ignorable="w14 w15 w16se w16cid w16 w16cex w16sdtdh wp14">
   <w:tbl>
     <w:tblPr>

</xml_diff>

<commit_message>
Moved all projects, including LLVM c++ projects into AVX-Framework solution.
</commit_message>
<xml_diff>
--- a/omega/Digital-AV-Ω39.docx
+++ b/omega/Digital-AV-Ω39.docx
@@ -599,13 +599,23 @@
                 <w:bCs/>
               </w:rPr>
             </w:pPr>
+            <w:proofErr w:type="gramStart"/>
             <w:r>
               <w:rPr>
                 <w:rFonts w:ascii="Arial" w:hAnsi="Arial" w:cs="Arial"/>
                 <w:bCs/>
                 <w:color w:val="FFFFFF"/>
               </w:rPr>
-              <w:t>char[16]</w:t>
+              <w:t>char[</w:t>
+            </w:r>
+            <w:proofErr w:type="gramEnd"/>
+            <w:r>
+              <w:rPr>
+                <w:rFonts w:ascii="Arial" w:hAnsi="Arial" w:cs="Arial"/>
+                <w:bCs/>
+                <w:color w:val="FFFFFF"/>
+              </w:rPr>
+              <w:t>16]</w:t>
             </w:r>
           </w:p>
         </w:tc>
@@ -1110,7 +1120,21 @@
               <w:rPr>
                 <w:rFonts w:ascii="Consolas" w:eastAsia="Arial" w:hAnsi="Consolas" w:cs="Arial"/>
               </w:rPr>
-              <w:t xml:space="preserve">[ 0x0000000000000000,       </w:t>
+              <w:t>[ 0x</w:t>
+            </w:r>
+            <w:proofErr w:type="gramStart"/>
+            <w:r>
+              <w:rPr>
+                <w:rFonts w:ascii="Consolas" w:eastAsia="Arial" w:hAnsi="Consolas" w:cs="Arial"/>
+              </w:rPr>
+              <w:t xml:space="preserve">0000000000000000,   </w:t>
+            </w:r>
+            <w:proofErr w:type="gramEnd"/>
+            <w:r>
+              <w:rPr>
+                <w:rFonts w:ascii="Consolas" w:eastAsia="Arial" w:hAnsi="Consolas" w:cs="Arial"/>
+              </w:rPr>
+              <w:t xml:space="preserve">    </w:t>
             </w:r>
             <w:r>
               <w:rPr>
@@ -1335,7 +1359,14 @@
               <w:rPr>
                 <w:rFonts w:ascii="Consolas" w:eastAsia="Arial" w:hAnsi="Consolas" w:cs="Arial"/>
               </w:rPr>
-              <w:t>99992A8A6AE6B022</w:t>
+              <w:t>99992A8A6AE6B</w:t>
+            </w:r>
+            <w:proofErr w:type="gramStart"/>
+            <w:r>
+              <w:rPr>
+                <w:rFonts w:ascii="Consolas" w:eastAsia="Arial" w:hAnsi="Consolas" w:cs="Arial"/>
+              </w:rPr>
+              <w:t>022</w:t>
             </w:r>
             <w:r>
               <w:rPr>
@@ -1343,6 +1374,7 @@
               </w:rPr>
               <w:t xml:space="preserve"> ]</w:t>
             </w:r>
+            <w:proofErr w:type="gramEnd"/>
           </w:p>
         </w:tc>
       </w:tr>
@@ -1575,7 +1607,14 @@
               <w:rPr>
                 <w:rFonts w:ascii="Consolas" w:eastAsia="Arial" w:hAnsi="Consolas" w:cs="Arial"/>
               </w:rPr>
-              <w:t>BE3A964891126FBE</w:t>
+              <w:t>BE3A964891126</w:t>
+            </w:r>
+            <w:proofErr w:type="gramStart"/>
+            <w:r>
+              <w:rPr>
+                <w:rFonts w:ascii="Consolas" w:eastAsia="Arial" w:hAnsi="Consolas" w:cs="Arial"/>
+              </w:rPr>
+              <w:t>FBE</w:t>
             </w:r>
             <w:r>
               <w:rPr>
@@ -1583,6 +1622,7 @@
               </w:rPr>
               <w:t xml:space="preserve"> ]</w:t>
             </w:r>
+            <w:proofErr w:type="gramEnd"/>
           </w:p>
         </w:tc>
       </w:tr>
@@ -1779,7 +1819,14 @@
               <w:rPr>
                 <w:rFonts w:ascii="Consolas" w:eastAsia="Arial" w:hAnsi="Consolas" w:cs="Arial"/>
               </w:rPr>
-              <w:t>A77DCDB91A85EFDB</w:t>
+              <w:t>A77DCDB91A85</w:t>
+            </w:r>
+            <w:proofErr w:type="gramStart"/>
+            <w:r>
+              <w:rPr>
+                <w:rFonts w:ascii="Consolas" w:eastAsia="Arial" w:hAnsi="Consolas" w:cs="Arial"/>
+              </w:rPr>
+              <w:t>EFDB</w:t>
             </w:r>
             <w:r>
               <w:rPr>
@@ -1787,6 +1834,7 @@
               </w:rPr>
               <w:t xml:space="preserve"> ]</w:t>
             </w:r>
+            <w:proofErr w:type="gramEnd"/>
           </w:p>
         </w:tc>
       </w:tr>
@@ -2027,7 +2075,14 @@
               <w:rPr>
                 <w:rFonts w:ascii="Consolas" w:eastAsia="Arial" w:hAnsi="Consolas" w:cs="Arial"/>
               </w:rPr>
-              <w:t>26845D7A4946BDFE</w:t>
+              <w:t>26845D7A4946</w:t>
+            </w:r>
+            <w:proofErr w:type="gramStart"/>
+            <w:r>
+              <w:rPr>
+                <w:rFonts w:ascii="Consolas" w:eastAsia="Arial" w:hAnsi="Consolas" w:cs="Arial"/>
+              </w:rPr>
+              <w:t>BDFE</w:t>
             </w:r>
             <w:r>
               <w:rPr>
@@ -2035,6 +2090,7 @@
               </w:rPr>
               <w:t xml:space="preserve"> ]</w:t>
             </w:r>
+            <w:proofErr w:type="gramEnd"/>
           </w:p>
         </w:tc>
       </w:tr>
@@ -2063,12 +2119,14 @@
                 <w:szCs w:val="18"/>
               </w:rPr>
             </w:pPr>
+            <w:proofErr w:type="spellStart"/>
             <w:r>
               <w:rPr>
                 <w:rFonts w:ascii="Consolas" w:hAnsi="Consolas"/>
               </w:rPr>
               <w:t>Lemmata</w:t>
             </w:r>
+            <w:proofErr w:type="spellEnd"/>
           </w:p>
         </w:tc>
         <w:tc>
@@ -2275,7 +2333,14 @@
               <w:rPr>
                 <w:rFonts w:ascii="Consolas" w:eastAsia="Arial" w:hAnsi="Consolas" w:cs="Arial"/>
               </w:rPr>
-              <w:t>2D227D8AC5703E33</w:t>
+              <w:t>2D227D8AC5703E</w:t>
+            </w:r>
+            <w:proofErr w:type="gramStart"/>
+            <w:r>
+              <w:rPr>
+                <w:rFonts w:ascii="Consolas" w:eastAsia="Arial" w:hAnsi="Consolas" w:cs="Arial"/>
+              </w:rPr>
+              <w:t>33</w:t>
             </w:r>
             <w:r>
               <w:rPr>
@@ -2283,6 +2348,7 @@
               </w:rPr>
               <w:t xml:space="preserve"> ]</w:t>
             </w:r>
+            <w:proofErr w:type="gramEnd"/>
           </w:p>
         </w:tc>
       </w:tr>
@@ -2315,8 +2381,16 @@
               <w:rPr>
                 <w:rFonts w:ascii="Consolas" w:hAnsi="Consolas"/>
               </w:rPr>
-              <w:t>OOV-Lemmata</w:t>
-            </w:r>
+              <w:t>OOV-</w:t>
+            </w:r>
+            <w:proofErr w:type="spellStart"/>
+            <w:r>
+              <w:rPr>
+                <w:rFonts w:ascii="Consolas" w:hAnsi="Consolas"/>
+              </w:rPr>
+              <w:t>Lemmata</w:t>
+            </w:r>
+            <w:proofErr w:type="spellEnd"/>
           </w:p>
         </w:tc>
         <w:tc>
@@ -2511,7 +2585,14 @@
               <w:rPr>
                 <w:rFonts w:ascii="Consolas" w:eastAsia="Arial" w:hAnsi="Consolas" w:cs="Arial"/>
               </w:rPr>
-              <w:t>EA59B079EF94C96F</w:t>
+              <w:t>EA59B079EF94C96</w:t>
+            </w:r>
+            <w:proofErr w:type="gramStart"/>
+            <w:r>
+              <w:rPr>
+                <w:rFonts w:ascii="Consolas" w:eastAsia="Arial" w:hAnsi="Consolas" w:cs="Arial"/>
+              </w:rPr>
+              <w:t>F</w:t>
             </w:r>
             <w:r>
               <w:rPr>
@@ -2519,6 +2600,7 @@
               </w:rPr>
               <w:t xml:space="preserve"> ]</w:t>
             </w:r>
+            <w:proofErr w:type="gramEnd"/>
           </w:p>
         </w:tc>
       </w:tr>
@@ -2741,7 +2823,14 @@
               <w:rPr>
                 <w:rFonts w:ascii="Consolas" w:eastAsia="Arial" w:hAnsi="Consolas" w:cs="Arial"/>
               </w:rPr>
-              <w:t>3845818BD5A4DCEC</w:t>
+              <w:t>3845818BD5A4</w:t>
+            </w:r>
+            <w:proofErr w:type="gramStart"/>
+            <w:r>
+              <w:rPr>
+                <w:rFonts w:ascii="Consolas" w:eastAsia="Arial" w:hAnsi="Consolas" w:cs="Arial"/>
+              </w:rPr>
+              <w:t>DCEC</w:t>
             </w:r>
             <w:r>
               <w:rPr>
@@ -2749,6 +2838,7 @@
               </w:rPr>
               <w:t xml:space="preserve"> ]</w:t>
             </w:r>
+            <w:proofErr w:type="gramEnd"/>
           </w:p>
         </w:tc>
       </w:tr>
@@ -2969,7 +3059,14 @@
               <w:rPr>
                 <w:rFonts w:ascii="Consolas" w:eastAsia="Arial" w:hAnsi="Consolas" w:cs="Arial"/>
               </w:rPr>
-              <w:t>F0C7ED99D199CDFF</w:t>
+              <w:t>F0C7ED99D199</w:t>
+            </w:r>
+            <w:proofErr w:type="gramStart"/>
+            <w:r>
+              <w:rPr>
+                <w:rFonts w:ascii="Consolas" w:eastAsia="Arial" w:hAnsi="Consolas" w:cs="Arial"/>
+              </w:rPr>
+              <w:t>CDFF</w:t>
             </w:r>
             <w:r>
               <w:rPr>
@@ -2977,6 +3074,7 @@
               </w:rPr>
               <w:t xml:space="preserve"> ]</w:t>
             </w:r>
+            <w:proofErr w:type="gramEnd"/>
           </w:p>
         </w:tc>
       </w:tr>
@@ -3905,7 +4003,27 @@
                 <w:color w:val="FFFFFF"/>
                 <w:sz w:val="24"/>
               </w:rPr>
-              <w:t>B:C:V:W</w:t>
+              <w:t>B:</w:t>
+            </w:r>
+            <w:proofErr w:type="gramStart"/>
+            <w:r>
+              <w:rPr>
+                <w:rFonts w:ascii="Arial" w:eastAsia="Arial" w:hAnsi="Arial" w:cs="Arial"/>
+                <w:b/>
+                <w:color w:val="FFFFFF"/>
+                <w:sz w:val="24"/>
+              </w:rPr>
+              <w:t>C:V</w:t>
+            </w:r>
+            <w:proofErr w:type="gramEnd"/>
+            <w:r>
+              <w:rPr>
+                <w:rFonts w:ascii="Arial" w:eastAsia="Arial" w:hAnsi="Arial" w:cs="Arial"/>
+                <w:b/>
+                <w:color w:val="FFFFFF"/>
+                <w:sz w:val="24"/>
+              </w:rPr>
+              <w:t>:W</w:t>
             </w:r>
             <w:r>
               <w:rPr>
@@ -4094,6 +4212,7 @@
                 <w:sz w:val="24"/>
               </w:rPr>
             </w:pPr>
+            <w:proofErr w:type="spellStart"/>
             <w:r>
               <w:rPr>
                 <w:rFonts w:ascii="Arial" w:eastAsia="Arial" w:hAnsi="Arial" w:cs="Arial"/>
@@ -4103,6 +4222,7 @@
               </w:rPr>
               <w:t>Punc</w:t>
             </w:r>
+            <w:proofErr w:type="spellEnd"/>
           </w:p>
           <w:p>
             <w:pPr>
@@ -4214,6 +4334,7 @@
               </w:rPr>
               <w:t>PN+</w:t>
             </w:r>
+            <w:proofErr w:type="gramStart"/>
             <w:r>
               <w:rPr>
                 <w:rFonts w:ascii="Arial" w:eastAsia="Arial" w:hAnsi="Arial" w:cs="Arial"/>
@@ -4221,7 +4342,17 @@
                 <w:color w:val="FFFFFF" w:themeColor="background1"/>
                 <w:sz w:val="24"/>
               </w:rPr>
-              <w:t>POS(12)</w:t>
+              <w:t>POS(</w:t>
+            </w:r>
+            <w:proofErr w:type="gramEnd"/>
+            <w:r>
+              <w:rPr>
+                <w:rFonts w:ascii="Arial" w:eastAsia="Arial" w:hAnsi="Arial" w:cs="Arial"/>
+                <w:b/>
+                <w:color w:val="FFFFFF" w:themeColor="background1"/>
+                <w:sz w:val="24"/>
+              </w:rPr>
+              <w:t>12)</w:t>
             </w:r>
           </w:p>
           <w:p>
@@ -4270,6 +4401,7 @@
                 <w:sz w:val="24"/>
               </w:rPr>
             </w:pPr>
+            <w:proofErr w:type="gramStart"/>
             <w:r>
               <w:rPr>
                 <w:rFonts w:ascii="Arial" w:eastAsia="Arial" w:hAnsi="Arial" w:cs="Arial"/>
@@ -4286,7 +4418,17 @@
                 <w:color w:val="FFFFFF" w:themeColor="background1"/>
                 <w:sz w:val="24"/>
               </w:rPr>
-              <w:t>(32)</w:t>
+              <w:t>(</w:t>
+            </w:r>
+            <w:proofErr w:type="gramEnd"/>
+            <w:r>
+              <w:rPr>
+                <w:rFonts w:ascii="Arial" w:eastAsia="Arial" w:hAnsi="Arial" w:cs="Arial"/>
+                <w:b/>
+                <w:color w:val="FFFFFF" w:themeColor="background1"/>
+                <w:sz w:val="24"/>
+              </w:rPr>
+              <w:t>32)</w:t>
             </w:r>
           </w:p>
           <w:p>
@@ -8447,6 +8589,7 @@
                 <w:color w:val="BDD6EE" w:themeColor="accent1" w:themeTint="66"/>
               </w:rPr>
             </w:pPr>
+            <w:proofErr w:type="gramStart"/>
             <w:r>
               <w:rPr>
                 <w:rFonts w:ascii="Arial" w:eastAsia="Arial" w:hAnsi="Arial" w:cs="Arial"/>
@@ -8454,7 +8597,17 @@
                 <w:color w:val="BDD6EE" w:themeColor="accent1" w:themeTint="66"/>
                 <w:sz w:val="24"/>
               </w:rPr>
-              <w:t>Bit  Pattern (Hex)</w:t>
+              <w:t>Bit  Pattern</w:t>
+            </w:r>
+            <w:proofErr w:type="gramEnd"/>
+            <w:r>
+              <w:rPr>
+                <w:rFonts w:ascii="Arial" w:eastAsia="Arial" w:hAnsi="Arial" w:cs="Arial"/>
+                <w:b/>
+                <w:color w:val="BDD6EE" w:themeColor="accent1" w:themeTint="66"/>
+                <w:sz w:val="24"/>
+              </w:rPr>
+              <w:t xml:space="preserve"> (Hex)</w:t>
             </w:r>
             <w:r>
               <w:rPr>
@@ -8894,6 +9047,7 @@
                 <w:szCs w:val="18"/>
               </w:rPr>
             </w:pPr>
+            <w:proofErr w:type="gramStart"/>
             <w:r>
               <w:rPr>
                 <w:rFonts w:ascii="Consolas" w:eastAsia="Courier New" w:hAnsi="Consolas" w:cs="Courier New"/>
@@ -8901,7 +9055,17 @@
                 <w:sz w:val="18"/>
                 <w:szCs w:val="18"/>
               </w:rPr>
-              <w:t xml:space="preserve">PUNC::clause </w:t>
+              <w:t>PUNC::</w:t>
+            </w:r>
+            <w:proofErr w:type="gramEnd"/>
+            <w:r>
+              <w:rPr>
+                <w:rFonts w:ascii="Consolas" w:eastAsia="Courier New" w:hAnsi="Consolas" w:cs="Courier New"/>
+                <w:color w:val="0070C0"/>
+                <w:sz w:val="18"/>
+                <w:szCs w:val="18"/>
+              </w:rPr>
+              <w:t xml:space="preserve">clause </w:t>
             </w:r>
           </w:p>
         </w:tc>
@@ -8964,6 +9128,7 @@
                 <w:szCs w:val="18"/>
               </w:rPr>
             </w:pPr>
+            <w:proofErr w:type="gramStart"/>
             <w:r>
               <w:rPr>
                 <w:rFonts w:ascii="Consolas" w:eastAsia="Courier New" w:hAnsi="Consolas" w:cs="Courier New"/>
@@ -8971,7 +9136,17 @@
                 <w:sz w:val="18"/>
                 <w:szCs w:val="18"/>
               </w:rPr>
-              <w:t xml:space="preserve">PUNC::exclamatory </w:t>
+              <w:t>PUNC::</w:t>
+            </w:r>
+            <w:proofErr w:type="gramEnd"/>
+            <w:r>
+              <w:rPr>
+                <w:rFonts w:ascii="Consolas" w:eastAsia="Courier New" w:hAnsi="Consolas" w:cs="Courier New"/>
+                <w:color w:val="0070C0"/>
+                <w:sz w:val="18"/>
+                <w:szCs w:val="18"/>
+              </w:rPr>
+              <w:t xml:space="preserve">exclamatory </w:t>
             </w:r>
           </w:p>
         </w:tc>
@@ -9034,6 +9209,7 @@
                 <w:szCs w:val="18"/>
               </w:rPr>
             </w:pPr>
+            <w:proofErr w:type="gramStart"/>
             <w:r>
               <w:rPr>
                 <w:rFonts w:ascii="Consolas" w:eastAsia="Courier New" w:hAnsi="Consolas" w:cs="Courier New"/>
@@ -9041,7 +9217,17 @@
                 <w:sz w:val="18"/>
                 <w:szCs w:val="18"/>
               </w:rPr>
-              <w:t xml:space="preserve">PUNC::interrogative </w:t>
+              <w:t>PUNC::</w:t>
+            </w:r>
+            <w:proofErr w:type="gramEnd"/>
+            <w:r>
+              <w:rPr>
+                <w:rFonts w:ascii="Consolas" w:eastAsia="Courier New" w:hAnsi="Consolas" w:cs="Courier New"/>
+                <w:color w:val="0070C0"/>
+                <w:sz w:val="18"/>
+                <w:szCs w:val="18"/>
+              </w:rPr>
+              <w:t xml:space="preserve">interrogative </w:t>
             </w:r>
           </w:p>
         </w:tc>
@@ -9124,6 +9310,7 @@
                 <w:szCs w:val="18"/>
               </w:rPr>
             </w:pPr>
+            <w:proofErr w:type="gramStart"/>
             <w:r>
               <w:rPr>
                 <w:rFonts w:ascii="Consolas" w:eastAsia="Courier New" w:hAnsi="Consolas" w:cs="Courier New"/>
@@ -9131,7 +9318,17 @@
                 <w:sz w:val="18"/>
                 <w:szCs w:val="18"/>
               </w:rPr>
-              <w:t xml:space="preserve">PUNC::declarative </w:t>
+              <w:t>PUNC::</w:t>
+            </w:r>
+            <w:proofErr w:type="gramEnd"/>
+            <w:r>
+              <w:rPr>
+                <w:rFonts w:ascii="Consolas" w:eastAsia="Courier New" w:hAnsi="Consolas" w:cs="Courier New"/>
+                <w:color w:val="0070C0"/>
+                <w:sz w:val="18"/>
+                <w:szCs w:val="18"/>
+              </w:rPr>
+              <w:t xml:space="preserve">declarative </w:t>
             </w:r>
           </w:p>
         </w:tc>
@@ -9216,6 +9413,7 @@
                 <w:szCs w:val="18"/>
               </w:rPr>
             </w:pPr>
+            <w:proofErr w:type="gramStart"/>
             <w:r>
               <w:rPr>
                 <w:rFonts w:ascii="Consolas" w:eastAsia="Courier New" w:hAnsi="Consolas" w:cs="Courier New"/>
@@ -9223,7 +9421,17 @@
                 <w:sz w:val="18"/>
                 <w:szCs w:val="18"/>
               </w:rPr>
-              <w:t xml:space="preserve">PUNC::dash </w:t>
+              <w:t>PUNC::</w:t>
+            </w:r>
+            <w:proofErr w:type="gramEnd"/>
+            <w:r>
+              <w:rPr>
+                <w:rFonts w:ascii="Consolas" w:eastAsia="Courier New" w:hAnsi="Consolas" w:cs="Courier New"/>
+                <w:color w:val="0070C0"/>
+                <w:sz w:val="18"/>
+                <w:szCs w:val="18"/>
+              </w:rPr>
+              <w:t xml:space="preserve">dash </w:t>
             </w:r>
           </w:p>
         </w:tc>
@@ -9306,6 +9514,7 @@
                 <w:szCs w:val="18"/>
               </w:rPr>
             </w:pPr>
+            <w:proofErr w:type="gramStart"/>
             <w:r>
               <w:rPr>
                 <w:rFonts w:ascii="Consolas" w:eastAsia="Courier New" w:hAnsi="Consolas" w:cs="Courier New"/>
@@ -9313,7 +9522,17 @@
                 <w:sz w:val="18"/>
                 <w:szCs w:val="18"/>
               </w:rPr>
-              <w:t xml:space="preserve">PUNC::semicolon </w:t>
+              <w:t>PUNC::</w:t>
+            </w:r>
+            <w:proofErr w:type="gramEnd"/>
+            <w:r>
+              <w:rPr>
+                <w:rFonts w:ascii="Consolas" w:eastAsia="Courier New" w:hAnsi="Consolas" w:cs="Courier New"/>
+                <w:color w:val="0070C0"/>
+                <w:sz w:val="18"/>
+                <w:szCs w:val="18"/>
+              </w:rPr>
+              <w:t xml:space="preserve">semicolon </w:t>
             </w:r>
           </w:p>
         </w:tc>
@@ -9398,6 +9617,7 @@
                 <w:szCs w:val="18"/>
               </w:rPr>
             </w:pPr>
+            <w:proofErr w:type="gramStart"/>
             <w:r>
               <w:rPr>
                 <w:rFonts w:ascii="Consolas" w:eastAsia="Courier New" w:hAnsi="Consolas" w:cs="Courier New"/>
@@ -9405,7 +9625,17 @@
                 <w:sz w:val="18"/>
                 <w:szCs w:val="18"/>
               </w:rPr>
-              <w:t xml:space="preserve">PUNC::comma </w:t>
+              <w:t>PUNC::</w:t>
+            </w:r>
+            <w:proofErr w:type="gramEnd"/>
+            <w:r>
+              <w:rPr>
+                <w:rFonts w:ascii="Consolas" w:eastAsia="Courier New" w:hAnsi="Consolas" w:cs="Courier New"/>
+                <w:color w:val="0070C0"/>
+                <w:sz w:val="18"/>
+                <w:szCs w:val="18"/>
+              </w:rPr>
+              <w:t xml:space="preserve">comma </w:t>
             </w:r>
           </w:p>
         </w:tc>
@@ -9468,6 +9698,7 @@
                 <w:szCs w:val="18"/>
               </w:rPr>
             </w:pPr>
+            <w:proofErr w:type="gramStart"/>
             <w:r>
               <w:rPr>
                 <w:rFonts w:ascii="Consolas" w:eastAsia="Courier New" w:hAnsi="Consolas" w:cs="Courier New"/>
@@ -9475,7 +9706,17 @@
                 <w:sz w:val="18"/>
                 <w:szCs w:val="18"/>
               </w:rPr>
-              <w:t xml:space="preserve">PUNC::colon </w:t>
+              <w:t>PUNC::</w:t>
+            </w:r>
+            <w:proofErr w:type="gramEnd"/>
+            <w:r>
+              <w:rPr>
+                <w:rFonts w:ascii="Consolas" w:eastAsia="Courier New" w:hAnsi="Consolas" w:cs="Courier New"/>
+                <w:color w:val="0070C0"/>
+                <w:sz w:val="18"/>
+                <w:szCs w:val="18"/>
+              </w:rPr>
+              <w:t xml:space="preserve">colon </w:t>
             </w:r>
           </w:p>
         </w:tc>
@@ -9538,6 +9779,7 @@
                 <w:szCs w:val="18"/>
               </w:rPr>
             </w:pPr>
+            <w:proofErr w:type="gramStart"/>
             <w:r>
               <w:rPr>
                 <w:rFonts w:ascii="Consolas" w:eastAsia="Courier New" w:hAnsi="Consolas" w:cs="Courier New"/>
@@ -9545,7 +9787,17 @@
                 <w:sz w:val="18"/>
                 <w:szCs w:val="18"/>
               </w:rPr>
-              <w:t>PUNC::possessive</w:t>
+              <w:t>PUNC::</w:t>
+            </w:r>
+            <w:proofErr w:type="gramEnd"/>
+            <w:r>
+              <w:rPr>
+                <w:rFonts w:ascii="Consolas" w:eastAsia="Courier New" w:hAnsi="Consolas" w:cs="Courier New"/>
+                <w:color w:val="0070C0"/>
+                <w:sz w:val="18"/>
+                <w:szCs w:val="18"/>
+              </w:rPr>
+              <w:t>possessive</w:t>
             </w:r>
           </w:p>
         </w:tc>
@@ -9608,6 +9860,7 @@
                 <w:szCs w:val="18"/>
               </w:rPr>
             </w:pPr>
+            <w:proofErr w:type="gramStart"/>
             <w:r>
               <w:rPr>
                 <w:rFonts w:ascii="Consolas" w:eastAsia="Courier New" w:hAnsi="Consolas" w:cs="Courier New"/>
@@ -9615,8 +9868,20 @@
                 <w:sz w:val="18"/>
                 <w:szCs w:val="18"/>
               </w:rPr>
-              <w:t>PUNC::closeParen</w:t>
-            </w:r>
+              <w:t>PUNC::</w:t>
+            </w:r>
+            <w:proofErr w:type="spellStart"/>
+            <w:proofErr w:type="gramEnd"/>
+            <w:r>
+              <w:rPr>
+                <w:rFonts w:ascii="Consolas" w:eastAsia="Courier New" w:hAnsi="Consolas" w:cs="Courier New"/>
+                <w:color w:val="0070C0"/>
+                <w:sz w:val="18"/>
+                <w:szCs w:val="18"/>
+              </w:rPr>
+              <w:t>closeParen</w:t>
+            </w:r>
+            <w:proofErr w:type="spellEnd"/>
           </w:p>
         </w:tc>
         <w:tc>
@@ -9698,6 +9963,7 @@
                 <w:szCs w:val="18"/>
               </w:rPr>
             </w:pPr>
+            <w:proofErr w:type="gramStart"/>
             <w:r>
               <w:rPr>
                 <w:rFonts w:ascii="Consolas" w:eastAsia="Courier New" w:hAnsi="Consolas" w:cs="Courier New"/>
@@ -9705,7 +9971,17 @@
                 <w:sz w:val="18"/>
                 <w:szCs w:val="18"/>
               </w:rPr>
-              <w:t>MODE::parenthetical</w:t>
+              <w:t>MODE::</w:t>
+            </w:r>
+            <w:proofErr w:type="gramEnd"/>
+            <w:r>
+              <w:rPr>
+                <w:rFonts w:ascii="Consolas" w:eastAsia="Courier New" w:hAnsi="Consolas" w:cs="Courier New"/>
+                <w:color w:val="0070C0"/>
+                <w:sz w:val="18"/>
+                <w:szCs w:val="18"/>
+              </w:rPr>
+              <w:t>parenthetical</w:t>
             </w:r>
           </w:p>
         </w:tc>
@@ -9800,6 +10076,7 @@
                 <w:szCs w:val="18"/>
               </w:rPr>
             </w:pPr>
+            <w:proofErr w:type="gramStart"/>
             <w:r>
               <w:rPr>
                 <w:rFonts w:ascii="Consolas" w:eastAsia="Courier New" w:hAnsi="Consolas" w:cs="Courier New"/>
@@ -9807,7 +10084,17 @@
                 <w:sz w:val="18"/>
                 <w:szCs w:val="18"/>
               </w:rPr>
-              <w:t xml:space="preserve">MODE::italics </w:t>
+              <w:t>MODE::</w:t>
+            </w:r>
+            <w:proofErr w:type="gramEnd"/>
+            <w:r>
+              <w:rPr>
+                <w:rFonts w:ascii="Consolas" w:eastAsia="Courier New" w:hAnsi="Consolas" w:cs="Courier New"/>
+                <w:color w:val="0070C0"/>
+                <w:sz w:val="18"/>
+                <w:szCs w:val="18"/>
+              </w:rPr>
+              <w:t xml:space="preserve">italics </w:t>
             </w:r>
           </w:p>
         </w:tc>
@@ -9890,6 +10177,7 @@
                 <w:szCs w:val="18"/>
               </w:rPr>
             </w:pPr>
+            <w:proofErr w:type="gramStart"/>
             <w:r>
               <w:rPr>
                 <w:rFonts w:ascii="Consolas" w:eastAsia="Courier New" w:hAnsi="Consolas" w:cs="Courier New"/>
@@ -9897,7 +10185,17 @@
                 <w:sz w:val="18"/>
                 <w:szCs w:val="18"/>
               </w:rPr>
-              <w:t xml:space="preserve">MODE::Jesus </w:t>
+              <w:t>MODE::</w:t>
+            </w:r>
+            <w:proofErr w:type="gramEnd"/>
+            <w:r>
+              <w:rPr>
+                <w:rFonts w:ascii="Consolas" w:eastAsia="Courier New" w:hAnsi="Consolas" w:cs="Courier New"/>
+                <w:color w:val="0070C0"/>
+                <w:sz w:val="18"/>
+                <w:szCs w:val="18"/>
+              </w:rPr>
+              <w:t xml:space="preserve">Jesus </w:t>
             </w:r>
           </w:p>
         </w:tc>
@@ -10837,6 +11135,7 @@
                 <w:color w:val="0070C0"/>
               </w:rPr>
             </w:pPr>
+            <w:proofErr w:type="spellStart"/>
             <w:r>
               <w:rPr>
                 <w:rFonts w:ascii="Consolas" w:eastAsia="Courier New" w:hAnsi="Consolas" w:cs="Courier New"/>
@@ -10844,6 +11143,7 @@
               </w:rPr>
               <w:t>EndBit</w:t>
             </w:r>
+            <w:proofErr w:type="spellEnd"/>
           </w:p>
         </w:tc>
         <w:tc>
@@ -10922,12 +11222,21 @@
                 <w:color w:val="0070C0"/>
               </w:rPr>
             </w:pPr>
+            <w:proofErr w:type="spellStart"/>
             <w:r>
               <w:rPr>
                 <w:rFonts w:ascii="Consolas" w:eastAsia="Courier New" w:hAnsi="Consolas" w:cs="Courier New"/>
                 <w:color w:val="0070C0"/>
               </w:rPr>
-              <w:t xml:space="preserve">BeginningOfVerse </w:t>
+              <w:t>BeginningOfVerse</w:t>
+            </w:r>
+            <w:proofErr w:type="spellEnd"/>
+            <w:r>
+              <w:rPr>
+                <w:rFonts w:ascii="Consolas" w:eastAsia="Courier New" w:hAnsi="Consolas" w:cs="Courier New"/>
+                <w:color w:val="0070C0"/>
+              </w:rPr>
+              <w:t xml:space="preserve"> </w:t>
             </w:r>
           </w:p>
         </w:tc>
@@ -11007,6 +11316,7 @@
                 <w:color w:val="0070C0"/>
               </w:rPr>
             </w:pPr>
+            <w:proofErr w:type="spellStart"/>
             <w:r>
               <w:rPr>
                 <w:rFonts w:ascii="Consolas" w:eastAsia="Courier New" w:hAnsi="Consolas" w:cs="Courier New"/>
@@ -11014,6 +11324,7 @@
               </w:rPr>
               <w:t>EndOfVerse</w:t>
             </w:r>
+            <w:proofErr w:type="spellEnd"/>
           </w:p>
         </w:tc>
         <w:tc>
@@ -11092,12 +11403,21 @@
                 <w:color w:val="0070C0"/>
               </w:rPr>
             </w:pPr>
+            <w:proofErr w:type="spellStart"/>
             <w:r>
               <w:rPr>
                 <w:rFonts w:ascii="Consolas" w:eastAsia="Courier New" w:hAnsi="Consolas" w:cs="Courier New"/>
                 <w:color w:val="0070C0"/>
               </w:rPr>
-              <w:t xml:space="preserve">BeginningOfChapter </w:t>
+              <w:t>BeginningOfChapter</w:t>
+            </w:r>
+            <w:proofErr w:type="spellEnd"/>
+            <w:r>
+              <w:rPr>
+                <w:rFonts w:ascii="Consolas" w:eastAsia="Courier New" w:hAnsi="Consolas" w:cs="Courier New"/>
+                <w:color w:val="0070C0"/>
+              </w:rPr>
+              <w:t xml:space="preserve"> </w:t>
             </w:r>
           </w:p>
         </w:tc>
@@ -11177,6 +11497,7 @@
                 <w:color w:val="0070C0"/>
               </w:rPr>
             </w:pPr>
+            <w:proofErr w:type="spellStart"/>
             <w:r>
               <w:rPr>
                 <w:rFonts w:ascii="Consolas" w:eastAsia="Courier New" w:hAnsi="Consolas" w:cs="Courier New"/>
@@ -11184,6 +11505,7 @@
               </w:rPr>
               <w:t>EndOfChapter</w:t>
             </w:r>
+            <w:proofErr w:type="spellEnd"/>
           </w:p>
         </w:tc>
         <w:tc>
@@ -11262,6 +11584,7 @@
                 <w:color w:val="0070C0"/>
               </w:rPr>
             </w:pPr>
+            <w:proofErr w:type="spellStart"/>
             <w:r>
               <w:rPr>
                 <w:rFonts w:ascii="Consolas" w:eastAsia="Courier New" w:hAnsi="Consolas" w:cs="Courier New"/>
@@ -11269,6 +11592,7 @@
               </w:rPr>
               <w:t>BeginningOfBook</w:t>
             </w:r>
+            <w:proofErr w:type="spellEnd"/>
           </w:p>
         </w:tc>
         <w:tc>
@@ -11347,6 +11671,7 @@
                 <w:color w:val="0070C0"/>
               </w:rPr>
             </w:pPr>
+            <w:proofErr w:type="spellStart"/>
             <w:r>
               <w:rPr>
                 <w:rFonts w:ascii="Consolas" w:eastAsia="Courier New" w:hAnsi="Consolas" w:cs="Courier New"/>
@@ -11354,6 +11679,7 @@
               </w:rPr>
               <w:t>EndOfBook</w:t>
             </w:r>
+            <w:proofErr w:type="spellEnd"/>
           </w:p>
         </w:tc>
         <w:tc>
@@ -11432,6 +11758,7 @@
                 <w:color w:val="0070C0"/>
               </w:rPr>
             </w:pPr>
+            <w:proofErr w:type="spellStart"/>
             <w:r>
               <w:rPr>
                 <w:rFonts w:ascii="Consolas" w:eastAsia="Courier New" w:hAnsi="Consolas" w:cs="Courier New"/>
@@ -11439,6 +11766,7 @@
               </w:rPr>
               <w:t>BeginningOfBible</w:t>
             </w:r>
+            <w:proofErr w:type="spellEnd"/>
           </w:p>
         </w:tc>
         <w:tc>
@@ -11518,6 +11846,7 @@
                 <w:color w:val="0070C0"/>
               </w:rPr>
             </w:pPr>
+            <w:proofErr w:type="spellStart"/>
             <w:r>
               <w:rPr>
                 <w:rFonts w:ascii="Consolas" w:eastAsia="Courier New" w:hAnsi="Consolas" w:cs="Courier New"/>
@@ -11525,6 +11854,7 @@
               </w:rPr>
               <w:t>EndOfBible</w:t>
             </w:r>
+            <w:proofErr w:type="spellEnd"/>
           </w:p>
         </w:tc>
         <w:tc>
@@ -11757,12 +12087,21 @@
                 <w:color w:val="0070C0"/>
               </w:rPr>
             </w:pPr>
+            <w:proofErr w:type="spellStart"/>
             <w:r>
               <w:rPr>
                 <w:rFonts w:ascii="Consolas" w:hAnsi="Consolas"/>
                 <w:color w:val="0070C0"/>
               </w:rPr>
-              <w:t xml:space="preserve">HardSegmentEnd </w:t>
+              <w:t>HardSegmentEnd</w:t>
+            </w:r>
+            <w:proofErr w:type="spellEnd"/>
+            <w:r>
+              <w:rPr>
+                <w:rFonts w:ascii="Consolas" w:hAnsi="Consolas"/>
+                <w:color w:val="0070C0"/>
+              </w:rPr>
+              <w:t xml:space="preserve"> </w:t>
             </w:r>
           </w:p>
         </w:tc>
@@ -11842,6 +12181,7 @@
                 <w:color w:val="0070C0"/>
               </w:rPr>
             </w:pPr>
+            <w:proofErr w:type="spellStart"/>
             <w:r>
               <w:rPr>
                 <w:rFonts w:ascii="Consolas" w:eastAsia="Courier New" w:hAnsi="Consolas" w:cs="Courier New"/>
@@ -11856,6 +12196,7 @@
               </w:rPr>
               <w:t>SegmentEnd</w:t>
             </w:r>
+            <w:proofErr w:type="spellEnd"/>
           </w:p>
         </w:tc>
         <w:tc>
@@ -11934,6 +12275,7 @@
                 <w:color w:val="0070C0"/>
               </w:rPr>
             </w:pPr>
+            <w:proofErr w:type="spellStart"/>
             <w:r>
               <w:rPr>
                 <w:rFonts w:ascii="Consolas" w:hAnsi="Consolas"/>
@@ -11941,6 +12283,7 @@
               </w:rPr>
               <w:t>SoftSegmentEnd</w:t>
             </w:r>
+            <w:proofErr w:type="spellEnd"/>
           </w:p>
         </w:tc>
         <w:tc>
@@ -12019,6 +12362,7 @@
                 <w:color w:val="0070C0"/>
               </w:rPr>
             </w:pPr>
+            <w:proofErr w:type="spellStart"/>
             <w:r>
               <w:rPr>
                 <w:rFonts w:ascii="Consolas" w:eastAsia="Courier New" w:hAnsi="Consolas" w:cs="Courier New"/>
@@ -12033,6 +12377,7 @@
               </w:rPr>
               <w:t>SegmentEnd</w:t>
             </w:r>
+            <w:proofErr w:type="spellEnd"/>
           </w:p>
         </w:tc>
         <w:tc>
@@ -12566,7 +12911,7 @@
         </w:rPr>
         <w:lastRenderedPageBreak/>
         <w:pict w14:anchorId="7F8EDDB9">
-          <v:shape id="Text Box 9" o:spid="_x0000_s2059" type="#_x0000_t202" style="position:absolute;left:0;text-align:left;margin-left:453.95pt;margin-top:4.75pt;width:178.85pt;height:25.9pt;z-index:-251575296;visibility:visible;mso-wrap-style:square;mso-width-percent:0;mso-height-percent:0;mso-wrap-distance-left:9pt;mso-wrap-distance-top:3.6pt;mso-wrap-distance-right:9pt;mso-wrap-distance-bottom:3.6pt;mso-position-horizontal-relative:margin;mso-position-vertical-relative:margin;mso-width-percent:0;mso-height-percent:0;mso-width-relative:margin;mso-height-relative:margin;v-text-anchor:top" wrapcoords="-91 0 -91 20983 21600 20983 21600 0 -91 0" o:gfxdata="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" stroked="f">
+          <v:shape id="Text Box 9" o:spid="_x0000_s2059" type="#_x0000_t202" style="position:absolute;left:0;text-align:left;margin-left:453.95pt;margin-top:4.75pt;width:217.55pt;height:25.9pt;z-index:-251575296;visibility:visible;mso-height-percent:0;mso-wrap-distance-left:9pt;mso-wrap-distance-top:3.6pt;mso-wrap-distance-right:9pt;mso-wrap-distance-bottom:3.6pt;mso-position-horizontal-relative:margin;mso-position-vertical-relative:margin;mso-height-percent:0;mso-width-relative:margin;mso-height-relative:margin;v-text-anchor:top" wrapcoords="-91 0 -91 20983 21600 20983 21600 0 -91 0" o:gfxdata="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" stroked="f">
             <v:textbox style="mso-next-textbox:#Text Box 9" inset="0,0,0,0">
               <w:txbxContent>
                 <w:p>
@@ -12592,16 +12937,7 @@
                       <w:sz w:val="44"/>
                       <w:szCs w:val="44"/>
                     </w:rPr>
-                    <w:t>POS</w:t>
-                  </w:r>
-                  <w:r>
-                    <w:rPr>
-                      <w:rFonts w:ascii="Times New Roman" w:hAnsi="Times New Roman" w:cs="Times New Roman"/>
-                      <w:color w:val="5B9BD5" w:themeColor="accent1"/>
-                      <w:sz w:val="44"/>
-                      <w:szCs w:val="44"/>
-                    </w:rPr>
-                    <w:t xml:space="preserve"> (12 bits)</w:t>
+                    <w:t>Person/Num (4 bits)</w:t>
                   </w:r>
                 </w:p>
               </w:txbxContent>
@@ -12644,7 +12980,7 @@
                       <w:sz w:val="44"/>
                       <w:szCs w:val="44"/>
                     </w:rPr>
-                    <w:t>Person/Num (4 bits)</w:t>
+                    <w:t>POS (12 bits)</w:t>
                   </w:r>
                 </w:p>
                 <w:p>
@@ -12703,6 +13039,7 @@
                 <w:szCs w:val="18"/>
               </w:rPr>
             </w:pPr>
+            <w:proofErr w:type="spellStart"/>
             <w:r>
               <w:rPr>
                 <w:rFonts w:ascii="Consolas" w:eastAsia="Courier New" w:hAnsi="Consolas" w:cs="Courier New"/>
@@ -12712,6 +13049,7 @@
               </w:rPr>
               <w:t>NounOrPronoun</w:t>
             </w:r>
+            <w:proofErr w:type="spellEnd"/>
           </w:p>
         </w:tc>
         <w:tc>
@@ -15369,6 +15707,7 @@
                     </w:rPr>
                     <w:tab/>
                   </w:r>
+                  <w:proofErr w:type="gramStart"/>
                   <w:r>
                     <w:rPr>
                       <w:b/>
@@ -15379,6 +15718,7 @@
                     </w:rPr>
                     <w:t>his</w:t>
                   </w:r>
+                  <w:proofErr w:type="gramEnd"/>
                   <w:r>
                     <w:rPr>
                       <w:color w:val="5B9BD5" w:themeColor="accent1"/>
@@ -15419,6 +15759,7 @@
                     </w:rPr>
                     <w:t>is either masculine or neuter (</w:t>
                   </w:r>
+                  <w:proofErr w:type="gramStart"/>
                   <w:r>
                     <w:rPr>
                       <w:b/>
@@ -15429,6 +15770,7 @@
                     </w:rPr>
                     <w:t>its</w:t>
                   </w:r>
+                  <w:proofErr w:type="gramEnd"/>
                   <w:r>
                     <w:rPr>
                       <w:color w:val="5B9BD5" w:themeColor="accent1"/>
@@ -17185,11 +17527,19 @@
                 <w:rFonts w:ascii="Consolas" w:eastAsia="Arial" w:hAnsi="Consolas" w:cs="Arial"/>
               </w:rPr>
             </w:pPr>
-            <w:r>
-              <w:rPr>
-                <w:rFonts w:ascii="Consolas" w:eastAsia="Arial" w:hAnsi="Consolas" w:cs="Arial"/>
-              </w:rPr>
-              <w:t>Gn--------</w:t>
+            <w:proofErr w:type="spellStart"/>
+            <w:r>
+              <w:rPr>
+                <w:rFonts w:ascii="Consolas" w:eastAsia="Arial" w:hAnsi="Consolas" w:cs="Arial"/>
+              </w:rPr>
+              <w:t>Gn</w:t>
+            </w:r>
+            <w:proofErr w:type="spellEnd"/>
+            <w:r>
+              <w:rPr>
+                <w:rFonts w:ascii="Consolas" w:eastAsia="Arial" w:hAnsi="Consolas" w:cs="Arial"/>
+              </w:rPr>
+              <w:t>--------</w:t>
             </w:r>
           </w:p>
         </w:tc>
@@ -17378,7 +17728,21 @@
               <w:rPr>
                 <w:rFonts w:ascii="Consolas" w:eastAsia="Arial" w:hAnsi="Consolas" w:cs="Arial"/>
               </w:rPr>
-              <w:t>Ex-Exo-Exod-</w:t>
+              <w:t>Ex-Exo-</w:t>
+            </w:r>
+            <w:proofErr w:type="spellStart"/>
+            <w:r>
+              <w:rPr>
+                <w:rFonts w:ascii="Consolas" w:eastAsia="Arial" w:hAnsi="Consolas" w:cs="Arial"/>
+              </w:rPr>
+              <w:t>Exod</w:t>
+            </w:r>
+            <w:proofErr w:type="spellEnd"/>
+            <w:r>
+              <w:rPr>
+                <w:rFonts w:ascii="Consolas" w:eastAsia="Arial" w:hAnsi="Consolas" w:cs="Arial"/>
+              </w:rPr>
+              <w:t>-</w:t>
             </w:r>
           </w:p>
         </w:tc>
@@ -17611,11 +17975,19 @@
                 <w:rFonts w:ascii="Consolas" w:eastAsia="Arial" w:hAnsi="Consolas" w:cs="Arial"/>
               </w:rPr>
             </w:pPr>
-            <w:r>
-              <w:rPr>
-                <w:rFonts w:ascii="Consolas" w:eastAsia="Arial" w:hAnsi="Consolas" w:cs="Arial"/>
-              </w:rPr>
-              <w:t>Lv--------</w:t>
+            <w:proofErr w:type="spellStart"/>
+            <w:r>
+              <w:rPr>
+                <w:rFonts w:ascii="Consolas" w:eastAsia="Arial" w:hAnsi="Consolas" w:cs="Arial"/>
+              </w:rPr>
+              <w:t>Lv</w:t>
+            </w:r>
+            <w:proofErr w:type="spellEnd"/>
+            <w:r>
+              <w:rPr>
+                <w:rFonts w:ascii="Consolas" w:eastAsia="Arial" w:hAnsi="Consolas" w:cs="Arial"/>
+              </w:rPr>
+              <w:t>--------</w:t>
             </w:r>
           </w:p>
         </w:tc>
@@ -20358,7 +20730,47 @@
           <w:sz w:val="28"/>
           <w:szCs w:val="28"/>
         </w:rPr>
-        <w:t>erse look-up is performed using the WritIndex and referencing the B:C:V:W field</w:t>
+        <w:t xml:space="preserve">erse look-up is performed using the </w:t>
+      </w:r>
+      <w:proofErr w:type="spellStart"/>
+      <w:r>
+        <w:rPr>
+          <w:rFonts w:cstheme="minorHAnsi"/>
+          <w:color w:val="000000" w:themeColor="text1"/>
+          <w:sz w:val="28"/>
+          <w:szCs w:val="28"/>
+        </w:rPr>
+        <w:t>WritIndex</w:t>
+      </w:r>
+      <w:proofErr w:type="spellEnd"/>
+      <w:r>
+        <w:rPr>
+          <w:rFonts w:cstheme="minorHAnsi"/>
+          <w:color w:val="000000" w:themeColor="text1"/>
+          <w:sz w:val="28"/>
+          <w:szCs w:val="28"/>
+        </w:rPr>
+        <w:t xml:space="preserve"> and referencing the B:</w:t>
+      </w:r>
+      <w:proofErr w:type="gramStart"/>
+      <w:r>
+        <w:rPr>
+          <w:rFonts w:cstheme="minorHAnsi"/>
+          <w:color w:val="000000" w:themeColor="text1"/>
+          <w:sz w:val="28"/>
+          <w:szCs w:val="28"/>
+        </w:rPr>
+        <w:t>C:V</w:t>
+      </w:r>
+      <w:proofErr w:type="gramEnd"/>
+      <w:r>
+        <w:rPr>
+          <w:rFonts w:cstheme="minorHAnsi"/>
+          <w:color w:val="000000" w:themeColor="text1"/>
+          <w:sz w:val="28"/>
+          <w:szCs w:val="28"/>
+        </w:rPr>
+        <w:t>:W field</w:t>
       </w:r>
       <w:r>
         <w:rPr>
@@ -20726,6 +21138,7 @@
                 <w:szCs w:val="24"/>
               </w:rPr>
             </w:pPr>
+            <w:proofErr w:type="spellStart"/>
             <w:r>
               <w:rPr>
                 <w:rFonts w:eastAsia="Arial" w:cstheme="minorHAnsi"/>
@@ -20734,6 +21147,7 @@
               </w:rPr>
               <w:t>covenantbreaker</w:t>
             </w:r>
+            <w:proofErr w:type="spellEnd"/>
             <w:r>
               <w:rPr>
                 <w:rFonts w:eastAsia="Arial" w:cstheme="minorHAnsi"/>
@@ -20755,6 +21169,7 @@
           <w:szCs w:val="28"/>
         </w:rPr>
       </w:pPr>
+      <w:proofErr w:type="spellStart"/>
       <w:r>
         <w:rPr>
           <w:sz w:val="28"/>
@@ -20767,7 +21182,15 @@
           <w:sz w:val="28"/>
           <w:szCs w:val="28"/>
         </w:rPr>
-        <w:t>ta content</w:t>
+        <w:t>ta</w:t>
+      </w:r>
+      <w:proofErr w:type="spellEnd"/>
+      <w:r>
+        <w:rPr>
+          <w:sz w:val="28"/>
+          <w:szCs w:val="28"/>
+        </w:rPr>
+        <w:t xml:space="preserve"> content</w:t>
       </w:r>
       <w:r>
         <w:rPr>
@@ -20795,7 +21218,23 @@
           <w:sz w:val="28"/>
           <w:szCs w:val="28"/>
         </w:rPr>
-        <w:t xml:space="preserve"> Lemmata </w:t>
+        <w:t xml:space="preserve"> </w:t>
+      </w:r>
+      <w:proofErr w:type="spellStart"/>
+      <w:r>
+        <w:rPr>
+          <w:sz w:val="28"/>
+          <w:szCs w:val="28"/>
+        </w:rPr>
+        <w:t>Lemmata</w:t>
+      </w:r>
+      <w:proofErr w:type="spellEnd"/>
+      <w:r>
+        <w:rPr>
+          <w:sz w:val="28"/>
+          <w:szCs w:val="28"/>
+        </w:rPr>
+        <w:t xml:space="preserve"> </w:t>
       </w:r>
       <w:r>
         <w:rPr>
@@ -20818,12 +21257,37 @@
         </w:rPr>
         <w:t xml:space="preserve">Now, </w:t>
       </w:r>
-      <w:r>
-        <w:rPr>
-          <w:sz w:val="28"/>
-          <w:szCs w:val="28"/>
-        </w:rPr>
-        <w:t xml:space="preserve">Lemmata are obtained from the MorphAdorner Java </w:t>
+      <w:proofErr w:type="spellStart"/>
+      <w:r>
+        <w:rPr>
+          <w:sz w:val="28"/>
+          <w:szCs w:val="28"/>
+        </w:rPr>
+        <w:t>Lemmata</w:t>
+      </w:r>
+      <w:proofErr w:type="spellEnd"/>
+      <w:r>
+        <w:rPr>
+          <w:sz w:val="28"/>
+          <w:szCs w:val="28"/>
+        </w:rPr>
+        <w:t xml:space="preserve"> are obtained from the </w:t>
+      </w:r>
+      <w:proofErr w:type="spellStart"/>
+      <w:r>
+        <w:rPr>
+          <w:sz w:val="28"/>
+          <w:szCs w:val="28"/>
+        </w:rPr>
+        <w:t>MorphAdorner</w:t>
+      </w:r>
+      <w:proofErr w:type="spellEnd"/>
+      <w:r>
+        <w:rPr>
+          <w:sz w:val="28"/>
+          <w:szCs w:val="28"/>
+        </w:rPr>
+        <w:t xml:space="preserve"> Java </w:t>
       </w:r>
       <w:r>
         <w:rPr>
@@ -20846,12 +21310,21 @@
         </w:rPr>
         <w:t xml:space="preserve">Additionally, </w:t>
       </w:r>
-      <w:r>
-        <w:rPr>
-          <w:sz w:val="28"/>
-          <w:szCs w:val="28"/>
-        </w:rPr>
-        <w:t>MorphAdorner performs all POS</w:t>
+      <w:proofErr w:type="spellStart"/>
+      <w:r>
+        <w:rPr>
+          <w:sz w:val="28"/>
+          <w:szCs w:val="28"/>
+        </w:rPr>
+        <w:t>MorphAdorner</w:t>
+      </w:r>
+      <w:proofErr w:type="spellEnd"/>
+      <w:r>
+        <w:rPr>
+          <w:sz w:val="28"/>
+          <w:szCs w:val="28"/>
+        </w:rPr>
+        <w:t xml:space="preserve"> performs all POS</w:t>
       </w:r>
       <w:r>
         <w:rPr>
@@ -20949,7 +21422,23 @@
           <w:sz w:val="28"/>
           <w:szCs w:val="28"/>
         </w:rPr>
-        <w:t xml:space="preserve"> English words or lexemes, </w:t>
+        <w:t xml:space="preserve"> English </w:t>
+      </w:r>
+      <w:proofErr w:type="gramStart"/>
+      <w:r>
+        <w:rPr>
+          <w:sz w:val="28"/>
+          <w:szCs w:val="28"/>
+        </w:rPr>
+        <w:t>words</w:t>
+      </w:r>
+      <w:proofErr w:type="gramEnd"/>
+      <w:r>
+        <w:rPr>
+          <w:sz w:val="28"/>
+          <w:szCs w:val="28"/>
+        </w:rPr>
+        <w:t xml:space="preserve"> or lexemes, </w:t>
       </w:r>
       <w:r>
         <w:rPr>
@@ -20984,7 +21473,23 @@
           <w:sz w:val="28"/>
           <w:szCs w:val="28"/>
         </w:rPr>
-        <w:t xml:space="preserve">‘wast’, </w:t>
+        <w:t>‘</w:t>
+      </w:r>
+      <w:proofErr w:type="spellStart"/>
+      <w:r>
+        <w:rPr>
+          <w:sz w:val="28"/>
+          <w:szCs w:val="28"/>
+        </w:rPr>
+        <w:t>wast</w:t>
+      </w:r>
+      <w:proofErr w:type="spellEnd"/>
+      <w:r>
+        <w:rPr>
+          <w:sz w:val="28"/>
+          <w:szCs w:val="28"/>
+        </w:rPr>
+        <w:t xml:space="preserve">’, </w:t>
       </w:r>
       <w:r>
         <w:rPr>
@@ -21068,7 +21573,23 @@
           <w:sz w:val="28"/>
           <w:szCs w:val="28"/>
         </w:rPr>
-        <w:t xml:space="preserve">Consequently, Lemmata lookup requires </w:t>
+        <w:t xml:space="preserve">Consequently, </w:t>
+      </w:r>
+      <w:proofErr w:type="spellStart"/>
+      <w:r>
+        <w:rPr>
+          <w:sz w:val="28"/>
+          <w:szCs w:val="28"/>
+        </w:rPr>
+        <w:t>Lemmata</w:t>
+      </w:r>
+      <w:proofErr w:type="spellEnd"/>
+      <w:r>
+        <w:rPr>
+          <w:sz w:val="28"/>
+          <w:szCs w:val="28"/>
+        </w:rPr>
+        <w:t xml:space="preserve"> lookup requires </w:t>
       </w:r>
       <w:r>
         <w:rPr>
@@ -21082,7 +21603,23 @@
           <w:sz w:val="28"/>
           <w:szCs w:val="28"/>
         </w:rPr>
-        <w:t xml:space="preserve"> POS tag. Successful lookups into Lemmata </w:t>
+        <w:t xml:space="preserve"> POS tag. Successful lookups into </w:t>
+      </w:r>
+      <w:proofErr w:type="spellStart"/>
+      <w:r>
+        <w:rPr>
+          <w:sz w:val="28"/>
+          <w:szCs w:val="28"/>
+        </w:rPr>
+        <w:t>Lemmata</w:t>
+      </w:r>
+      <w:proofErr w:type="spellEnd"/>
+      <w:r>
+        <w:rPr>
+          <w:sz w:val="28"/>
+          <w:szCs w:val="28"/>
+        </w:rPr>
+        <w:t xml:space="preserve"> </w:t>
       </w:r>
       <w:r>
         <w:rPr>
@@ -21110,8 +21647,33 @@
           <w:sz w:val="28"/>
           <w:szCs w:val="28"/>
         </w:rPr>
-        <w:t xml:space="preserve"> of WordKeys or OOVKeys</w:t>
-      </w:r>
+        <w:t xml:space="preserve"> of </w:t>
+      </w:r>
+      <w:proofErr w:type="spellStart"/>
+      <w:r>
+        <w:rPr>
+          <w:sz w:val="28"/>
+          <w:szCs w:val="28"/>
+        </w:rPr>
+        <w:t>WordKeys</w:t>
+      </w:r>
+      <w:proofErr w:type="spellEnd"/>
+      <w:r>
+        <w:rPr>
+          <w:sz w:val="28"/>
+          <w:szCs w:val="28"/>
+        </w:rPr>
+        <w:t xml:space="preserve"> or </w:t>
+      </w:r>
+      <w:proofErr w:type="spellStart"/>
+      <w:r>
+        <w:rPr>
+          <w:sz w:val="28"/>
+          <w:szCs w:val="28"/>
+        </w:rPr>
+        <w:t>OOVKeys</w:t>
+      </w:r>
+      <w:proofErr w:type="spellEnd"/>
       <w:r>
         <w:rPr>
           <w:sz w:val="28"/>
@@ -21131,7 +21693,23 @@
           <w:sz w:val="28"/>
           <w:szCs w:val="28"/>
         </w:rPr>
-        <w:t xml:space="preserve"> (i.e. not</w:t>
+        <w:t xml:space="preserve"> (</w:t>
+      </w:r>
+      <w:proofErr w:type="gramStart"/>
+      <w:r>
+        <w:rPr>
+          <w:sz w:val="28"/>
+          <w:szCs w:val="28"/>
+        </w:rPr>
+        <w:t>i.e.</w:t>
+      </w:r>
+      <w:proofErr w:type="gramEnd"/>
+      <w:r>
+        <w:rPr>
+          <w:sz w:val="28"/>
+          <w:szCs w:val="28"/>
+        </w:rPr>
+        <w:t xml:space="preserve"> not</w:t>
       </w:r>
       <w:r>
         <w:rPr>
@@ -21180,7 +21758,23 @@
           <w:sz w:val="28"/>
           <w:szCs w:val="28"/>
         </w:rPr>
-        <w:t xml:space="preserve"> the OOV-Lemmata table).</w:t>
+        <w:t xml:space="preserve"> the OOV-</w:t>
+      </w:r>
+      <w:proofErr w:type="spellStart"/>
+      <w:r>
+        <w:rPr>
+          <w:sz w:val="28"/>
+          <w:szCs w:val="28"/>
+        </w:rPr>
+        <w:t>Lemmata</w:t>
+      </w:r>
+      <w:proofErr w:type="spellEnd"/>
+      <w:r>
+        <w:rPr>
+          <w:sz w:val="28"/>
+          <w:szCs w:val="28"/>
+        </w:rPr>
+        <w:t xml:space="preserve"> table).</w:t>
       </w:r>
     </w:p>
     <w:p>
@@ -21232,11 +21826,16 @@
                           <w:pStyle w:val="Heading1"/>
                           <w:ind w:left="0" w:firstLine="0"/>
                         </w:pPr>
+                        <w:proofErr w:type="spellStart"/>
                         <w:r>
                           <w:t>Lemma</w:t>
                         </w:r>
                         <w:r>
-                          <w:t>ta Content</w:t>
+                          <w:t>ta</w:t>
+                        </w:r>
+                        <w:proofErr w:type="spellEnd"/>
+                        <w:r>
+                          <w:t xml:space="preserve"> Content</w:t>
                         </w:r>
                         <w:r>
                           <w:t xml:space="preserve"> </w:t>
@@ -21375,8 +21974,19 @@
                 <w:color w:val="BDD6EE" w:themeColor="accent1" w:themeTint="66"/>
                 <w:sz w:val="24"/>
               </w:rPr>
-              <w:t>1 bits</w:t>
-            </w:r>
+              <w:t xml:space="preserve">1 </w:t>
+            </w:r>
+            <w:proofErr w:type="gramStart"/>
+            <w:r>
+              <w:rPr>
+                <w:rFonts w:ascii="Arial" w:eastAsia="Arial" w:hAnsi="Arial" w:cs="Arial"/>
+                <w:b/>
+                <w:color w:val="BDD6EE" w:themeColor="accent1" w:themeTint="66"/>
+                <w:sz w:val="24"/>
+              </w:rPr>
+              <w:t>bits</w:t>
+            </w:r>
+            <w:proofErr w:type="gramEnd"/>
           </w:p>
         </w:tc>
         <w:tc>
@@ -21878,6 +22488,7 @@
                 <w:sz w:val="24"/>
               </w:rPr>
             </w:pPr>
+            <w:proofErr w:type="spellStart"/>
             <w:r>
               <w:rPr>
                 <w:rFonts w:ascii="Arial" w:eastAsia="Arial" w:hAnsi="Arial" w:cs="Arial"/>
@@ -21885,7 +22496,17 @@
                 <w:color w:val="FFFFFF"/>
                 <w:sz w:val="24"/>
               </w:rPr>
-              <w:t>Lemmata Array</w:t>
+              <w:t>Lemmata</w:t>
+            </w:r>
+            <w:proofErr w:type="spellEnd"/>
+            <w:r>
+              <w:rPr>
+                <w:rFonts w:ascii="Arial" w:eastAsia="Arial" w:hAnsi="Arial" w:cs="Arial"/>
+                <w:b/>
+                <w:color w:val="FFFFFF"/>
+                <w:sz w:val="24"/>
+              </w:rPr>
+              <w:t xml:space="preserve"> Array</w:t>
             </w:r>
           </w:p>
           <w:p>
@@ -22534,7 +23155,25 @@
                 <w:sz w:val="24"/>
                 <w:szCs w:val="24"/>
               </w:rPr>
-              <w:t>002 (i)</w:t>
+              <w:t>002 (</w:t>
+            </w:r>
+            <w:proofErr w:type="spellStart"/>
+            <w:r>
+              <w:rPr>
+                <w:rFonts w:eastAsia="Arial" w:cstheme="minorHAnsi"/>
+                <w:sz w:val="24"/>
+                <w:szCs w:val="24"/>
+              </w:rPr>
+              <w:t>i</w:t>
+            </w:r>
+            <w:proofErr w:type="spellEnd"/>
+            <w:r>
+              <w:rPr>
+                <w:rFonts w:eastAsia="Arial" w:cstheme="minorHAnsi"/>
+                <w:sz w:val="24"/>
+                <w:szCs w:val="24"/>
+              </w:rPr>
+              <w:t>)</w:t>
             </w:r>
           </w:p>
         </w:tc>
@@ -22845,6 +23484,7 @@
               </w:rPr>
               <w:t xml:space="preserve"> (</w:t>
             </w:r>
+            <w:proofErr w:type="spellStart"/>
             <w:r>
               <w:rPr>
                 <w:sz w:val="24"/>
@@ -22852,6 +23492,7 @@
               </w:rPr>
               <w:t>elim</w:t>
             </w:r>
+            <w:proofErr w:type="spellEnd"/>
             <w:r>
               <w:rPr>
                 <w:sz w:val="24"/>
@@ -23431,6 +24072,51 @@
           <w:szCs w:val="28"/>
         </w:rPr>
       </w:pPr>
+      <w:r>
+        <w:rPr>
+          <w:noProof/>
+        </w:rPr>
+        <w:pict w14:anchorId="49A31267">
+          <v:shape id="Text Box 15" o:spid="_x0000_s2068" type="#_x0000_t202" style="position:absolute;left:0;text-align:left;margin-left:-528.3pt;margin-top:191.75pt;width:397.5pt;height:27pt;z-index:251743232;visibility:visible;mso-height-percent:0;mso-wrap-distance-left:9pt;mso-wrap-distance-top:3.6pt;mso-wrap-distance-right:9pt;mso-wrap-distance-bottom:3.6pt;mso-position-horizontal-relative:text;mso-position-vertical-relative:text;mso-height-percent:0;mso-width-relative:margin;mso-height-relative:margin;v-text-anchor:top" stroked="f">
+            <v:textbox style="mso-next-textbox:#Text Box 15" inset="0,0,0,0">
+              <w:txbxContent>
+                <w:p>
+                  <w:pPr>
+                    <w:pStyle w:val="Heading1"/>
+                    <w:ind w:left="0" w:firstLine="0"/>
+                  </w:pPr>
+                  <w:r>
+                    <w:t>OOV-</w:t>
+                  </w:r>
+                  <w:proofErr w:type="spellStart"/>
+                  <w:r>
+                    <w:t>Lemmata</w:t>
+                  </w:r>
+                  <w:proofErr w:type="spellEnd"/>
+                  <w:r>
+                    <w:t xml:space="preserve"> Content </w:t>
+                  </w:r>
+                  <w:r>
+                    <w:rPr>
+                      <w:sz w:val="28"/>
+                    </w:rPr>
+                    <w:t>(lookup for OOV lemmas)</w:t>
+                  </w:r>
+                </w:p>
+                <w:p>
+                  <w:pPr>
+                    <w:rPr>
+                      <w:rFonts w:ascii="Times New Roman" w:hAnsi="Times New Roman" w:cs="Times New Roman"/>
+                      <w:sz w:val="44"/>
+                      <w:szCs w:val="44"/>
+                    </w:rPr>
+                  </w:pPr>
+                </w:p>
+              </w:txbxContent>
+            </v:textbox>
+          </v:shape>
+        </w:pict>
+      </w:r>
       <w:r>
         <w:rPr>
           <w:noProof/>
@@ -23476,56 +24162,6 @@
           </v:shape>
         </w:pict>
       </w:r>
-      <w:r>
-        <w:rPr>
-          <w:noProof/>
-        </w:rPr>
-        <w:pict w14:anchorId="419A5DC9">
-          <v:shape id="Text Box 15" o:spid="_x0000_s2052" type="#_x0000_t202" style="position:absolute;left:0;text-align:left;margin-left:0;margin-top:434.1pt;width:387.4pt;height:27pt;z-index:-251595776;visibility:visible;mso-wrap-style:square;mso-width-percent:0;mso-height-percent:0;mso-wrap-distance-left:9pt;mso-wrap-distance-top:3.6pt;mso-wrap-distance-right:9pt;mso-wrap-distance-bottom:3.6pt;mso-position-horizontal:left;mso-position-horizontal-relative:margin;mso-position-vertical:absolute;mso-position-vertical-relative:page;mso-width-percent:0;mso-height-percent:0;mso-width-relative:margin;mso-height-relative:margin;v-text-anchor:top" wrapcoords="-42 0 -42 21000 21600 21000 21600 0 -42 0" o:gfxdata="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" stroked="f">
-            <v:textbox inset="0,0,0,0">
-              <w:txbxContent>
-                <w:p>
-                  <w:pPr>
-                    <w:pStyle w:val="Heading1"/>
-                    <w:ind w:left="0" w:firstLine="0"/>
-                  </w:pPr>
-                  <w:r>
-                    <w:t>OOV</w:t>
-                  </w:r>
-                  <w:r>
-                    <w:t>-Lemma</w:t>
-                  </w:r>
-                  <w:r>
-                    <w:t>ta</w:t>
-                  </w:r>
-                  <w:r>
-                    <w:t xml:space="preserve"> Content</w:t>
-                  </w:r>
-                  <w:r>
-                    <w:t xml:space="preserve"> </w:t>
-                  </w:r>
-                  <w:r>
-                    <w:rPr>
-                      <w:sz w:val="28"/>
-                    </w:rPr>
-                    <w:t>(lookup for OOV lemmas)</w:t>
-                  </w:r>
-                </w:p>
-                <w:p>
-                  <w:pPr>
-                    <w:rPr>
-                      <w:rFonts w:ascii="Times New Roman" w:hAnsi="Times New Roman" w:cs="Times New Roman"/>
-                      <w:sz w:val="44"/>
-                      <w:szCs w:val="44"/>
-                    </w:rPr>
-                  </w:pPr>
-                </w:p>
-              </w:txbxContent>
-            </v:textbox>
-            <w10:wrap type="tight" anchorx="margin" anchory="page"/>
-          </v:shape>
-        </w:pict>
-      </w:r>
     </w:p>
     <w:p>
       <w:pPr>
@@ -23698,14 +24334,32 @@
           <w:sz w:val="28"/>
           <w:szCs w:val="28"/>
         </w:rPr>
-        <w:t xml:space="preserve">. This is an 5-bit </w:t>
-      </w:r>
+        <w:t xml:space="preserve">. This is </w:t>
+      </w:r>
+      <w:proofErr w:type="gramStart"/>
       <w:r>
         <w:rPr>
           <w:rFonts w:asciiTheme="minorHAnsi" w:hAnsiTheme="minorHAnsi" w:cstheme="minorHAnsi"/>
           <w:sz w:val="28"/>
           <w:szCs w:val="28"/>
         </w:rPr>
+        <w:t>an</w:t>
+      </w:r>
+      <w:proofErr w:type="gramEnd"/>
+      <w:r>
+        <w:rPr>
+          <w:rFonts w:asciiTheme="minorHAnsi" w:hAnsiTheme="minorHAnsi" w:cstheme="minorHAnsi"/>
+          <w:sz w:val="28"/>
+          <w:szCs w:val="28"/>
+        </w:rPr>
+        <w:t xml:space="preserve"> 5-bit </w:t>
+      </w:r>
+      <w:r>
+        <w:rPr>
+          <w:rFonts w:asciiTheme="minorHAnsi" w:hAnsiTheme="minorHAnsi" w:cstheme="minorHAnsi"/>
+          <w:sz w:val="28"/>
+          <w:szCs w:val="28"/>
+        </w:rPr>
         <w:t>encoded value</w:t>
       </w:r>
       <w:r>
@@ -23802,7 +24456,25 @@
           <w:sz w:val="28"/>
           <w:szCs w:val="28"/>
         </w:rPr>
-        <w:t>readable POS string can be found in the github repo</w:t>
+        <w:t xml:space="preserve">readable POS string can be found in the </w:t>
+      </w:r>
+      <w:proofErr w:type="spellStart"/>
+      <w:r>
+        <w:rPr>
+          <w:rFonts w:asciiTheme="minorHAnsi" w:hAnsiTheme="minorHAnsi" w:cstheme="minorHAnsi"/>
+          <w:sz w:val="28"/>
+          <w:szCs w:val="28"/>
+        </w:rPr>
+        <w:t>github</w:t>
+      </w:r>
+      <w:proofErr w:type="spellEnd"/>
+      <w:r>
+        <w:rPr>
+          <w:rFonts w:asciiTheme="minorHAnsi" w:hAnsiTheme="minorHAnsi" w:cstheme="minorHAnsi"/>
+          <w:sz w:val="28"/>
+          <w:szCs w:val="28"/>
+        </w:rPr>
+        <w:t xml:space="preserve"> repo</w:t>
       </w:r>
       <w:r>
         <w:rPr>
@@ -24126,6 +24798,7 @@
                 <w:szCs w:val="24"/>
               </w:rPr>
             </w:pPr>
+            <w:proofErr w:type="gramStart"/>
             <w:r>
               <w:rPr>
                 <w:rFonts w:ascii="Arial" w:eastAsia="Arial" w:hAnsi="Arial" w:cs="Arial"/>
@@ -24134,7 +24807,18 @@
                 <w:sz w:val="24"/>
                 <w:szCs w:val="24"/>
               </w:rPr>
-              <w:t>POS[0]</w:t>
+              <w:t>POS[</w:t>
+            </w:r>
+            <w:proofErr w:type="gramEnd"/>
+            <w:r>
+              <w:rPr>
+                <w:rFonts w:ascii="Arial" w:eastAsia="Arial" w:hAnsi="Arial" w:cs="Arial"/>
+                <w:b/>
+                <w:color w:val="FFFFFF" w:themeColor="background1"/>
+                <w:sz w:val="24"/>
+                <w:szCs w:val="24"/>
+              </w:rPr>
+              <w:t>0]</w:t>
             </w:r>
           </w:p>
           <w:p>
@@ -24194,6 +24878,7 @@
                 <w:szCs w:val="24"/>
               </w:rPr>
             </w:pPr>
+            <w:proofErr w:type="gramStart"/>
             <w:r>
               <w:rPr>
                 <w:rFonts w:ascii="Arial" w:eastAsia="Arial" w:hAnsi="Arial" w:cs="Arial"/>
@@ -24202,7 +24887,18 @@
                 <w:sz w:val="24"/>
                 <w:szCs w:val="24"/>
               </w:rPr>
-              <w:t>POS[1]</w:t>
+              <w:t>POS[</w:t>
+            </w:r>
+            <w:proofErr w:type="gramEnd"/>
+            <w:r>
+              <w:rPr>
+                <w:rFonts w:ascii="Arial" w:eastAsia="Arial" w:hAnsi="Arial" w:cs="Arial"/>
+                <w:b/>
+                <w:color w:val="FFFFFF" w:themeColor="background1"/>
+                <w:sz w:val="24"/>
+                <w:szCs w:val="24"/>
+              </w:rPr>
+              <w:t>1]</w:t>
             </w:r>
           </w:p>
           <w:p>
@@ -24262,6 +24958,7 @@
                 <w:szCs w:val="24"/>
               </w:rPr>
             </w:pPr>
+            <w:proofErr w:type="gramStart"/>
             <w:r>
               <w:rPr>
                 <w:rFonts w:ascii="Arial" w:eastAsia="Arial" w:hAnsi="Arial" w:cs="Arial"/>
@@ -24270,7 +24967,18 @@
                 <w:sz w:val="24"/>
                 <w:szCs w:val="24"/>
               </w:rPr>
-              <w:t>POS[2]</w:t>
+              <w:t>POS[</w:t>
+            </w:r>
+            <w:proofErr w:type="gramEnd"/>
+            <w:r>
+              <w:rPr>
+                <w:rFonts w:ascii="Arial" w:eastAsia="Arial" w:hAnsi="Arial" w:cs="Arial"/>
+                <w:b/>
+                <w:color w:val="FFFFFF" w:themeColor="background1"/>
+                <w:sz w:val="24"/>
+                <w:szCs w:val="24"/>
+              </w:rPr>
+              <w:t>2]</w:t>
             </w:r>
           </w:p>
           <w:p>
@@ -24534,56 +25242,9 @@
                 <w:sz w:val="16"/>
                 <w:szCs w:val="16"/>
               </w:rPr>
-              <w:t xml:space="preserve"> [ ]</w:t>
-            </w:r>
-          </w:p>
-        </w:tc>
-        <w:tc>
-          <w:tcPr>
-            <w:tcW w:w="990" w:type="dxa"/>
-            <w:tcBorders>
-              <w:top w:val="single" w:sz="12" w:space="0" w:color="auto"/>
-              <w:left w:val="single" w:sz="12" w:space="0" w:color="FFFFFF" w:themeColor="background1"/>
-              <w:bottom w:val="single" w:sz="12" w:space="0" w:color="000000" w:themeColor="text1"/>
-              <w:right w:val="single" w:sz="12" w:space="0" w:color="FFFFFF" w:themeColor="background1"/>
-            </w:tcBorders>
-            <w:shd w:val="clear" w:color="auto" w:fill="000000"/>
-            <w:vAlign w:val="center"/>
-          </w:tcPr>
-          <w:p>
-            <w:pPr>
-              <w:keepNext/>
-              <w:keepLines/>
-              <w:ind w:left="14"/>
-              <w:rPr>
-                <w:rFonts w:ascii="Arial" w:eastAsia="Arial" w:hAnsi="Arial" w:cs="Arial"/>
-                <w:b/>
-                <w:color w:val="FFFFFF"/>
-                <w:sz w:val="24"/>
-              </w:rPr>
-            </w:pPr>
-            <w:r>
-              <w:rPr>
-                <w:rFonts w:ascii="Arial" w:eastAsia="Arial" w:hAnsi="Arial" w:cs="Arial"/>
-                <w:b/>
-                <w:color w:val="FFFFFF"/>
-                <w:sz w:val="24"/>
-              </w:rPr>
-              <w:t>Display</w:t>
-            </w:r>
-          </w:p>
-          <w:p>
-            <w:pPr>
-              <w:keepNext/>
-              <w:keepLines/>
-              <w:ind w:left="14"/>
-              <w:rPr>
-                <w:rFonts w:ascii="Arial" w:eastAsia="Arial" w:hAnsi="Arial" w:cs="Arial"/>
-                <w:b/>
-                <w:color w:val="FFFFFF"/>
-                <w:sz w:val="24"/>
-              </w:rPr>
-            </w:pPr>
+              <w:t xml:space="preserve"> </w:t>
+            </w:r>
+            <w:proofErr w:type="gramStart"/>
             <w:r>
               <w:rPr>
                 <w:rFonts w:ascii="Arial" w:eastAsia="Arial" w:hAnsi="Arial" w:cs="Arial"/>
@@ -24592,8 +25253,58 @@
                 <w:sz w:val="16"/>
                 <w:szCs w:val="16"/>
               </w:rPr>
-              <w:t>char[</w:t>
-            </w:r>
+              <w:t>[ ]</w:t>
+            </w:r>
+            <w:proofErr w:type="gramEnd"/>
+          </w:p>
+        </w:tc>
+        <w:tc>
+          <w:tcPr>
+            <w:tcW w:w="990" w:type="dxa"/>
+            <w:tcBorders>
+              <w:top w:val="single" w:sz="12" w:space="0" w:color="auto"/>
+              <w:left w:val="single" w:sz="12" w:space="0" w:color="FFFFFF" w:themeColor="background1"/>
+              <w:bottom w:val="single" w:sz="12" w:space="0" w:color="000000" w:themeColor="text1"/>
+              <w:right w:val="single" w:sz="12" w:space="0" w:color="FFFFFF" w:themeColor="background1"/>
+            </w:tcBorders>
+            <w:shd w:val="clear" w:color="auto" w:fill="000000"/>
+            <w:vAlign w:val="center"/>
+          </w:tcPr>
+          <w:p>
+            <w:pPr>
+              <w:keepNext/>
+              <w:keepLines/>
+              <w:ind w:left="14"/>
+              <w:rPr>
+                <w:rFonts w:ascii="Arial" w:eastAsia="Arial" w:hAnsi="Arial" w:cs="Arial"/>
+                <w:b/>
+                <w:color w:val="FFFFFF"/>
+                <w:sz w:val="24"/>
+              </w:rPr>
+            </w:pPr>
+            <w:r>
+              <w:rPr>
+                <w:rFonts w:ascii="Arial" w:eastAsia="Arial" w:hAnsi="Arial" w:cs="Arial"/>
+                <w:b/>
+                <w:color w:val="FFFFFF"/>
+                <w:sz w:val="24"/>
+              </w:rPr>
+              <w:t>Display</w:t>
+            </w:r>
+          </w:p>
+          <w:p>
+            <w:pPr>
+              <w:keepNext/>
+              <w:keepLines/>
+              <w:ind w:left="14"/>
+              <w:rPr>
+                <w:rFonts w:ascii="Arial" w:eastAsia="Arial" w:hAnsi="Arial" w:cs="Arial"/>
+                <w:b/>
+                <w:color w:val="FFFFFF"/>
+                <w:sz w:val="24"/>
+              </w:rPr>
+            </w:pPr>
+            <w:proofErr w:type="gramStart"/>
             <w:r>
               <w:rPr>
                 <w:rFonts w:ascii="Arial" w:eastAsia="Arial" w:hAnsi="Arial" w:cs="Arial"/>
@@ -24602,8 +25313,9 @@
                 <w:sz w:val="16"/>
                 <w:szCs w:val="16"/>
               </w:rPr>
-              <w:t xml:space="preserve"> </w:t>
-            </w:r>
+              <w:t>char[</w:t>
+            </w:r>
+            <w:proofErr w:type="gramEnd"/>
             <w:r>
               <w:rPr>
                 <w:rFonts w:ascii="Arial" w:eastAsia="Arial" w:hAnsi="Arial" w:cs="Arial"/>
@@ -24612,56 +25324,8 @@
                 <w:sz w:val="16"/>
                 <w:szCs w:val="16"/>
               </w:rPr>
-              <w:t>]</w:t>
-            </w:r>
-          </w:p>
-        </w:tc>
-        <w:tc>
-          <w:tcPr>
-            <w:tcW w:w="1085" w:type="dxa"/>
-            <w:tcBorders>
-              <w:top w:val="single" w:sz="12" w:space="0" w:color="auto"/>
-              <w:left w:val="single" w:sz="12" w:space="0" w:color="FFFFFF" w:themeColor="background1"/>
-              <w:bottom w:val="single" w:sz="12" w:space="0" w:color="000000" w:themeColor="text1"/>
-              <w:right w:val="single" w:sz="12" w:space="0" w:color="auto"/>
-            </w:tcBorders>
-            <w:shd w:val="clear" w:color="auto" w:fill="000000"/>
-            <w:vAlign w:val="center"/>
-          </w:tcPr>
-          <w:p>
-            <w:pPr>
-              <w:keepNext/>
-              <w:keepLines/>
-              <w:ind w:left="14"/>
-              <w:rPr>
-                <w:rFonts w:ascii="Arial" w:eastAsia="Arial" w:hAnsi="Arial" w:cs="Arial"/>
-                <w:b/>
-                <w:color w:val="FFFFFF"/>
-                <w:sz w:val="24"/>
-              </w:rPr>
-            </w:pPr>
-            <w:r>
-              <w:rPr>
-                <w:rFonts w:ascii="Arial" w:eastAsia="Arial" w:hAnsi="Arial" w:cs="Arial"/>
-                <w:b/>
-                <w:color w:val="FFFFFF"/>
-                <w:sz w:val="24"/>
-              </w:rPr>
-              <w:t>Modern</w:t>
-            </w:r>
-          </w:p>
-          <w:p>
-            <w:pPr>
-              <w:keepNext/>
-              <w:keepLines/>
-              <w:ind w:left="14"/>
-              <w:rPr>
-                <w:rFonts w:ascii="Arial" w:eastAsia="Arial" w:hAnsi="Arial" w:cs="Arial"/>
-                <w:b/>
-                <w:color w:val="FFFFFF"/>
-                <w:sz w:val="24"/>
-              </w:rPr>
-            </w:pPr>
+              <w:t xml:space="preserve"> </w:t>
+            </w:r>
             <w:r>
               <w:rPr>
                 <w:rFonts w:ascii="Arial" w:eastAsia="Arial" w:hAnsi="Arial" w:cs="Arial"/>
@@ -24670,8 +25334,56 @@
                 <w:sz w:val="16"/>
                 <w:szCs w:val="16"/>
               </w:rPr>
-              <w:t>char</w:t>
-            </w:r>
+              <w:t>]</w:t>
+            </w:r>
+          </w:p>
+        </w:tc>
+        <w:tc>
+          <w:tcPr>
+            <w:tcW w:w="1085" w:type="dxa"/>
+            <w:tcBorders>
+              <w:top w:val="single" w:sz="12" w:space="0" w:color="auto"/>
+              <w:left w:val="single" w:sz="12" w:space="0" w:color="FFFFFF" w:themeColor="background1"/>
+              <w:bottom w:val="single" w:sz="12" w:space="0" w:color="000000" w:themeColor="text1"/>
+              <w:right w:val="single" w:sz="12" w:space="0" w:color="auto"/>
+            </w:tcBorders>
+            <w:shd w:val="clear" w:color="auto" w:fill="000000"/>
+            <w:vAlign w:val="center"/>
+          </w:tcPr>
+          <w:p>
+            <w:pPr>
+              <w:keepNext/>
+              <w:keepLines/>
+              <w:ind w:left="14"/>
+              <w:rPr>
+                <w:rFonts w:ascii="Arial" w:eastAsia="Arial" w:hAnsi="Arial" w:cs="Arial"/>
+                <w:b/>
+                <w:color w:val="FFFFFF"/>
+                <w:sz w:val="24"/>
+              </w:rPr>
+            </w:pPr>
+            <w:r>
+              <w:rPr>
+                <w:rFonts w:ascii="Arial" w:eastAsia="Arial" w:hAnsi="Arial" w:cs="Arial"/>
+                <w:b/>
+                <w:color w:val="FFFFFF"/>
+                <w:sz w:val="24"/>
+              </w:rPr>
+              <w:t>Modern</w:t>
+            </w:r>
+          </w:p>
+          <w:p>
+            <w:pPr>
+              <w:keepNext/>
+              <w:keepLines/>
+              <w:ind w:left="14"/>
+              <w:rPr>
+                <w:rFonts w:ascii="Arial" w:eastAsia="Arial" w:hAnsi="Arial" w:cs="Arial"/>
+                <w:b/>
+                <w:color w:val="FFFFFF"/>
+                <w:sz w:val="24"/>
+              </w:rPr>
+            </w:pPr>
             <w:r>
               <w:rPr>
                 <w:rFonts w:ascii="Arial" w:eastAsia="Arial" w:hAnsi="Arial" w:cs="Arial"/>
@@ -24680,8 +25392,30 @@
                 <w:sz w:val="16"/>
                 <w:szCs w:val="16"/>
               </w:rPr>
-              <w:t xml:space="preserve"> [ ]</w:t>
-            </w:r>
+              <w:t>char</w:t>
+            </w:r>
+            <w:r>
+              <w:rPr>
+                <w:rFonts w:ascii="Arial" w:eastAsia="Arial" w:hAnsi="Arial" w:cs="Arial"/>
+                <w:b/>
+                <w:color w:val="FFFFFF"/>
+                <w:sz w:val="16"/>
+                <w:szCs w:val="16"/>
+              </w:rPr>
+              <w:t xml:space="preserve"> </w:t>
+            </w:r>
+            <w:proofErr w:type="gramStart"/>
+            <w:r>
+              <w:rPr>
+                <w:rFonts w:ascii="Arial" w:eastAsia="Arial" w:hAnsi="Arial" w:cs="Arial"/>
+                <w:b/>
+                <w:color w:val="FFFFFF"/>
+                <w:sz w:val="16"/>
+                <w:szCs w:val="16"/>
+              </w:rPr>
+              <w:t>[ ]</w:t>
+            </w:r>
+            <w:proofErr w:type="gramEnd"/>
           </w:p>
         </w:tc>
       </w:tr>
@@ -25345,6 +26079,7 @@
               </w:rPr>
               <w:t xml:space="preserve">Entities = </w:t>
             </w:r>
+            <w:proofErr w:type="gramStart"/>
             <w:r>
               <w:rPr>
                 <w:rFonts w:eastAsia="Arial" w:cstheme="minorHAnsi"/>
@@ -25352,6 +26087,7 @@
               </w:rPr>
               <w:t>{ }</w:t>
             </w:r>
+            <w:proofErr w:type="gramEnd"/>
           </w:p>
           <w:p>
             <w:pPr>
@@ -25626,6 +26362,7 @@
                 <w:color w:val="808080" w:themeColor="background1" w:themeShade="80"/>
               </w:rPr>
             </w:pPr>
+            <w:proofErr w:type="spellStart"/>
             <w:r>
               <w:rPr>
                 <w:rFonts w:eastAsia="Arial" w:cstheme="minorHAnsi"/>
@@ -25633,6 +26370,7 @@
               </w:rPr>
               <w:t>i</w:t>
             </w:r>
+            <w:proofErr w:type="spellEnd"/>
           </w:p>
         </w:tc>
         <w:tc>
@@ -25705,6 +26443,7 @@
               </w:rPr>
               <w:t xml:space="preserve">Entities = </w:t>
             </w:r>
+            <w:proofErr w:type="gramStart"/>
             <w:r>
               <w:rPr>
                 <w:rFonts w:eastAsia="Arial" w:cstheme="minorHAnsi"/>
@@ -25712,6 +26451,7 @@
               </w:rPr>
               <w:t>{ }</w:t>
             </w:r>
+            <w:proofErr w:type="gramEnd"/>
           </w:p>
           <w:p>
             <w:pPr>
@@ -26392,6 +27132,7 @@
                 <w:color w:val="808080" w:themeColor="background1" w:themeShade="80"/>
               </w:rPr>
             </w:pPr>
+            <w:proofErr w:type="spellStart"/>
             <w:r>
               <w:rPr>
                 <w:rFonts w:eastAsia="Arial" w:cstheme="minorHAnsi"/>
@@ -26399,6 +27140,7 @@
               </w:rPr>
               <w:t>adam</w:t>
             </w:r>
+            <w:proofErr w:type="spellEnd"/>
           </w:p>
         </w:tc>
         <w:tc>
@@ -26898,6 +27640,7 @@
               </w:rPr>
               <w:t xml:space="preserve">Entities = </w:t>
             </w:r>
+            <w:proofErr w:type="gramStart"/>
             <w:r>
               <w:rPr>
                 <w:rFonts w:eastAsia="Arial" w:cstheme="minorHAnsi"/>
@@ -26905,6 +27648,7 @@
               </w:rPr>
               <w:t>{ }</w:t>
             </w:r>
+            <w:proofErr w:type="gramEnd"/>
           </w:p>
           <w:p>
             <w:pPr>
@@ -27254,8 +27998,30 @@
               <w:rPr>
                 <w:rFonts w:eastAsia="Arial" w:cstheme="minorHAnsi"/>
               </w:rPr>
-              <w:t>aher-shalal-hash-baz</w:t>
-            </w:r>
+              <w:t>aher-</w:t>
+            </w:r>
+            <w:proofErr w:type="spellStart"/>
+            <w:r>
+              <w:rPr>
+                <w:rFonts w:eastAsia="Arial" w:cstheme="minorHAnsi"/>
+              </w:rPr>
+              <w:t>shalal</w:t>
+            </w:r>
+            <w:proofErr w:type="spellEnd"/>
+            <w:r>
+              <w:rPr>
+                <w:rFonts w:eastAsia="Arial" w:cstheme="minorHAnsi"/>
+              </w:rPr>
+              <w:t>-hash-</w:t>
+            </w:r>
+            <w:proofErr w:type="spellStart"/>
+            <w:r>
+              <w:rPr>
+                <w:rFonts w:eastAsia="Arial" w:cstheme="minorHAnsi"/>
+              </w:rPr>
+              <w:t>baz</w:t>
+            </w:r>
+            <w:proofErr w:type="spellEnd"/>
           </w:p>
         </w:tc>
         <w:tc>
@@ -27305,6 +28071,7 @@
               </w:rPr>
               <w:t xml:space="preserve">Entities = </w:t>
             </w:r>
+            <w:proofErr w:type="gramStart"/>
             <w:r>
               <w:rPr>
                 <w:rFonts w:eastAsia="Arial" w:cstheme="minorHAnsi"/>
@@ -27312,6 +28079,7 @@
               </w:rPr>
               <w:t>{ }</w:t>
             </w:r>
+            <w:proofErr w:type="gramEnd"/>
           </w:p>
           <w:p>
             <w:pPr>
@@ -27744,14 +28512,32 @@
           <w:sz w:val="28"/>
           <w:szCs w:val="28"/>
         </w:rPr>
-        <w:t xml:space="preserve">the PN+POS(12) </w:t>
-      </w:r>
+        <w:t>the PN+</w:t>
+      </w:r>
+      <w:proofErr w:type="gramStart"/>
       <w:r>
         <w:rPr>
           <w:rFonts w:asciiTheme="minorHAnsi" w:hAnsiTheme="minorHAnsi" w:cstheme="minorHAnsi"/>
           <w:sz w:val="28"/>
           <w:szCs w:val="28"/>
         </w:rPr>
+        <w:t>POS(</w:t>
+      </w:r>
+      <w:proofErr w:type="gramEnd"/>
+      <w:r>
+        <w:rPr>
+          <w:rFonts w:asciiTheme="minorHAnsi" w:hAnsiTheme="minorHAnsi" w:cstheme="minorHAnsi"/>
+          <w:sz w:val="28"/>
+          <w:szCs w:val="28"/>
+        </w:rPr>
+        <w:t xml:space="preserve">12) </w:t>
+      </w:r>
+      <w:r>
+        <w:rPr>
+          <w:rFonts w:asciiTheme="minorHAnsi" w:hAnsiTheme="minorHAnsi" w:cstheme="minorHAnsi"/>
+          <w:sz w:val="28"/>
+          <w:szCs w:val="28"/>
+        </w:rPr>
         <w:t xml:space="preserve">field and </w:t>
       </w:r>
       <w:r>
@@ -27832,14 +28618,50 @@
           <w:sz w:val="28"/>
           <w:szCs w:val="28"/>
         </w:rPr>
-        <w:t xml:space="preserve">but related manners.  POS(12) is entirely bitwise, and therefore easier to make programmatic determinations based upon that field. POS(32) is a 5-bit encoded string. Decoding the 32-bit value into a string can be performed using the reference code cited </w:t>
-      </w:r>
+        <w:t xml:space="preserve">but related manners.  </w:t>
+      </w:r>
+      <w:proofErr w:type="gramStart"/>
       <w:r>
         <w:rPr>
           <w:rFonts w:asciiTheme="minorHAnsi" w:hAnsiTheme="minorHAnsi" w:cstheme="minorHAnsi"/>
           <w:sz w:val="28"/>
           <w:szCs w:val="28"/>
         </w:rPr>
+        <w:t>POS(</w:t>
+      </w:r>
+      <w:proofErr w:type="gramEnd"/>
+      <w:r>
+        <w:rPr>
+          <w:rFonts w:asciiTheme="minorHAnsi" w:hAnsiTheme="minorHAnsi" w:cstheme="minorHAnsi"/>
+          <w:sz w:val="28"/>
+          <w:szCs w:val="28"/>
+        </w:rPr>
+        <w:t xml:space="preserve">12) is entirely bitwise, and therefore easier to make programmatic determinations based upon that field. </w:t>
+      </w:r>
+      <w:proofErr w:type="gramStart"/>
+      <w:r>
+        <w:rPr>
+          <w:rFonts w:asciiTheme="minorHAnsi" w:hAnsiTheme="minorHAnsi" w:cstheme="minorHAnsi"/>
+          <w:sz w:val="28"/>
+          <w:szCs w:val="28"/>
+        </w:rPr>
+        <w:t>POS(</w:t>
+      </w:r>
+      <w:proofErr w:type="gramEnd"/>
+      <w:r>
+        <w:rPr>
+          <w:rFonts w:asciiTheme="minorHAnsi" w:hAnsiTheme="minorHAnsi" w:cstheme="minorHAnsi"/>
+          <w:sz w:val="28"/>
+          <w:szCs w:val="28"/>
+        </w:rPr>
+        <w:t xml:space="preserve">32) is a 5-bit encoded string. Decoding the 32-bit value into a string can be performed using the reference code cited </w:t>
+      </w:r>
+      <w:r>
+        <w:rPr>
+          <w:rFonts w:asciiTheme="minorHAnsi" w:hAnsiTheme="minorHAnsi" w:cstheme="minorHAnsi"/>
+          <w:sz w:val="28"/>
+          <w:szCs w:val="28"/>
+        </w:rPr>
         <w:t xml:space="preserve">on this page </w:t>
       </w:r>
       <w:r>
@@ -27864,22 +28686,68 @@
           <w:sz w:val="28"/>
           <w:szCs w:val="28"/>
         </w:rPr>
-        <w:t xml:space="preserve"> Morph-Adorner (also cited below). POS(12) is derived both from the MorphAdorner tag and innate knowledge in the Digital-AV compiler of pronouns and morphology. </w:t>
-      </w:r>
+        <w:t xml:space="preserve"> Morph-Adorner (also cited below). </w:t>
+      </w:r>
+      <w:proofErr w:type="gramStart"/>
       <w:r>
         <w:rPr>
           <w:rFonts w:asciiTheme="minorHAnsi" w:hAnsiTheme="minorHAnsi" w:cstheme="minorHAnsi"/>
           <w:sz w:val="28"/>
           <w:szCs w:val="28"/>
         </w:rPr>
-        <w:t>POS(32) is an encoded human-readable string.</w:t>
-      </w:r>
+        <w:t>POS(</w:t>
+      </w:r>
+      <w:proofErr w:type="gramEnd"/>
       <w:r>
         <w:rPr>
           <w:rFonts w:asciiTheme="minorHAnsi" w:hAnsiTheme="minorHAnsi" w:cstheme="minorHAnsi"/>
           <w:sz w:val="28"/>
           <w:szCs w:val="28"/>
         </w:rPr>
+        <w:t xml:space="preserve">12) is derived both from the </w:t>
+      </w:r>
+      <w:proofErr w:type="spellStart"/>
+      <w:r>
+        <w:rPr>
+          <w:rFonts w:asciiTheme="minorHAnsi" w:hAnsiTheme="minorHAnsi" w:cstheme="minorHAnsi"/>
+          <w:sz w:val="28"/>
+          <w:szCs w:val="28"/>
+        </w:rPr>
+        <w:t>MorphAdorner</w:t>
+      </w:r>
+      <w:proofErr w:type="spellEnd"/>
+      <w:r>
+        <w:rPr>
+          <w:rFonts w:asciiTheme="minorHAnsi" w:hAnsiTheme="minorHAnsi" w:cstheme="minorHAnsi"/>
+          <w:sz w:val="28"/>
+          <w:szCs w:val="28"/>
+        </w:rPr>
+        <w:t xml:space="preserve"> tag and innate knowledge in the Digital-AV compiler of pronouns and morphology. </w:t>
+      </w:r>
+      <w:proofErr w:type="gramStart"/>
+      <w:r>
+        <w:rPr>
+          <w:rFonts w:asciiTheme="minorHAnsi" w:hAnsiTheme="minorHAnsi" w:cstheme="minorHAnsi"/>
+          <w:sz w:val="28"/>
+          <w:szCs w:val="28"/>
+        </w:rPr>
+        <w:t>POS(</w:t>
+      </w:r>
+      <w:proofErr w:type="gramEnd"/>
+      <w:r>
+        <w:rPr>
+          <w:rFonts w:asciiTheme="minorHAnsi" w:hAnsiTheme="minorHAnsi" w:cstheme="minorHAnsi"/>
+          <w:sz w:val="28"/>
+          <w:szCs w:val="28"/>
+        </w:rPr>
+        <w:t>32) is an encoded human-readable string.</w:t>
+      </w:r>
+      <w:r>
+        <w:rPr>
+          <w:rFonts w:asciiTheme="minorHAnsi" w:hAnsiTheme="minorHAnsi" w:cstheme="minorHAnsi"/>
+          <w:sz w:val="28"/>
+          <w:szCs w:val="28"/>
+        </w:rPr>
         <w:t xml:space="preserve"> An </w:t>
       </w:r>
       <w:r>
@@ -27906,20 +28774,30 @@
         </w:rPr>
         <w:t xml:space="preserve">each </w:t>
       </w:r>
+      <w:proofErr w:type="gramStart"/>
       <w:r>
         <w:rPr>
           <w:rFonts w:asciiTheme="minorHAnsi" w:hAnsiTheme="minorHAnsi" w:cstheme="minorHAnsi"/>
           <w:sz w:val="28"/>
           <w:szCs w:val="28"/>
         </w:rPr>
-        <w:t xml:space="preserve">POS(32) </w:t>
-      </w:r>
+        <w:t>POS(</w:t>
+      </w:r>
+      <w:proofErr w:type="gramEnd"/>
       <w:r>
         <w:rPr>
           <w:rFonts w:asciiTheme="minorHAnsi" w:hAnsiTheme="minorHAnsi" w:cstheme="minorHAnsi"/>
           <w:sz w:val="28"/>
           <w:szCs w:val="28"/>
         </w:rPr>
+        <w:t xml:space="preserve">32) </w:t>
+      </w:r>
+      <w:r>
+        <w:rPr>
+          <w:rFonts w:asciiTheme="minorHAnsi" w:hAnsiTheme="minorHAnsi" w:cstheme="minorHAnsi"/>
+          <w:sz w:val="28"/>
+          <w:szCs w:val="28"/>
+        </w:rPr>
         <w:t xml:space="preserve">value </w:t>
       </w:r>
       <w:r>
@@ -28016,7 +28894,25 @@
           <w:sz w:val="28"/>
           <w:szCs w:val="28"/>
         </w:rPr>
-        <w:t>.  AV-Lexicon contains only POS(32) references, and no POS(12) references.</w:t>
+        <w:t xml:space="preserve">.  AV-Lexicon contains only </w:t>
+      </w:r>
+      <w:proofErr w:type="gramStart"/>
+      <w:r>
+        <w:rPr>
+          <w:rFonts w:asciiTheme="minorHAnsi" w:hAnsiTheme="minorHAnsi" w:cstheme="minorHAnsi"/>
+          <w:sz w:val="28"/>
+          <w:szCs w:val="28"/>
+        </w:rPr>
+        <w:t>POS(</w:t>
+      </w:r>
+      <w:proofErr w:type="gramEnd"/>
+      <w:r>
+        <w:rPr>
+          <w:rFonts w:asciiTheme="minorHAnsi" w:hAnsiTheme="minorHAnsi" w:cstheme="minorHAnsi"/>
+          <w:sz w:val="28"/>
+          <w:szCs w:val="28"/>
+        </w:rPr>
+        <w:t>32) references, and no POS(12) references.</w:t>
       </w:r>
     </w:p>
     <w:p>
@@ -28053,7 +28949,25 @@
           <w:sz w:val="28"/>
           <w:szCs w:val="28"/>
         </w:rPr>
-        <w:t xml:space="preserve">PN+POS(12) field </w:t>
+        <w:t>PN+</w:t>
+      </w:r>
+      <w:proofErr w:type="gramStart"/>
+      <w:r>
+        <w:rPr>
+          <w:rFonts w:asciiTheme="minorHAnsi" w:hAnsiTheme="minorHAnsi" w:cstheme="minorHAnsi"/>
+          <w:sz w:val="28"/>
+          <w:szCs w:val="28"/>
+        </w:rPr>
+        <w:t>POS(</w:t>
+      </w:r>
+      <w:proofErr w:type="gramEnd"/>
+      <w:r>
+        <w:rPr>
+          <w:rFonts w:asciiTheme="minorHAnsi" w:hAnsiTheme="minorHAnsi" w:cstheme="minorHAnsi"/>
+          <w:sz w:val="28"/>
+          <w:szCs w:val="28"/>
+        </w:rPr>
+        <w:t xml:space="preserve">12) field </w:t>
       </w:r>
       <w:r>
         <w:rPr>
@@ -28148,6 +29062,7 @@
           <w:t>https://github.com/kwonus/AVXText/blob/master/FiveBitEncoding.cs</w:t>
         </w:r>
       </w:hyperlink>
+      <w:proofErr w:type="gramStart"/>
       <w:r>
         <w:t xml:space="preserve">   </w:t>
       </w:r>
@@ -28159,6 +29074,7 @@
         </w:rPr>
         <w:t>[</w:t>
       </w:r>
+      <w:proofErr w:type="gramEnd"/>
       <w:r>
         <w:t xml:space="preserve"> </w:t>
       </w:r>
@@ -28184,6 +29100,7 @@
         </w:rPr>
         <w:t xml:space="preserve">string </w:t>
       </w:r>
+      <w:proofErr w:type="spellStart"/>
       <w:r>
         <w:rPr>
           <w:b/>
@@ -28191,6 +29108,7 @@
         </w:rPr>
         <w:t>DecodePOS</w:t>
       </w:r>
+      <w:proofErr w:type="spellEnd"/>
       <w:r>
         <w:rPr>
           <w:b/>
@@ -28737,7 +29655,23 @@
                 <w:rFonts w:eastAsia="Arial" w:cstheme="minorHAnsi"/>
                 <w:color w:val="000000" w:themeColor="text1"/>
               </w:rPr>
-              <w:t xml:space="preserve">Lexicon WordKey for </w:t>
+              <w:t xml:space="preserve">Lexicon </w:t>
+            </w:r>
+            <w:proofErr w:type="spellStart"/>
+            <w:r>
+              <w:rPr>
+                <w:rFonts w:eastAsia="Arial" w:cstheme="minorHAnsi"/>
+                <w:color w:val="000000" w:themeColor="text1"/>
+              </w:rPr>
+              <w:t>WordKey</w:t>
+            </w:r>
+            <w:proofErr w:type="spellEnd"/>
+            <w:r>
+              <w:rPr>
+                <w:rFonts w:eastAsia="Arial" w:cstheme="minorHAnsi"/>
+                <w:color w:val="000000" w:themeColor="text1"/>
+              </w:rPr>
+              <w:t xml:space="preserve"> for </w:t>
             </w:r>
             <w:r>
               <w:rPr>
@@ -28984,7 +29918,23 @@
                 <w:rFonts w:eastAsia="Arial" w:cstheme="minorHAnsi"/>
                 <w:color w:val="000000" w:themeColor="text1"/>
               </w:rPr>
-              <w:t xml:space="preserve">Lexicon WordKey for </w:t>
+              <w:t xml:space="preserve">Lexicon </w:t>
+            </w:r>
+            <w:proofErr w:type="spellStart"/>
+            <w:r>
+              <w:rPr>
+                <w:rFonts w:eastAsia="Arial" w:cstheme="minorHAnsi"/>
+                <w:color w:val="000000" w:themeColor="text1"/>
+              </w:rPr>
+              <w:t>WordKey</w:t>
+            </w:r>
+            <w:proofErr w:type="spellEnd"/>
+            <w:r>
+              <w:rPr>
+                <w:rFonts w:eastAsia="Arial" w:cstheme="minorHAnsi"/>
+                <w:color w:val="000000" w:themeColor="text1"/>
+              </w:rPr>
+              <w:t xml:space="preserve"> for </w:t>
             </w:r>
             <w:r>
               <w:rPr>
@@ -29205,7 +30155,23 @@
                 <w:rFonts w:eastAsia="Arial" w:cstheme="minorHAnsi"/>
                 <w:color w:val="000000" w:themeColor="text1"/>
               </w:rPr>
-              <w:t xml:space="preserve">Lexicon WordKey for </w:t>
+              <w:t xml:space="preserve">Lexicon </w:t>
+            </w:r>
+            <w:proofErr w:type="spellStart"/>
+            <w:r>
+              <w:rPr>
+                <w:rFonts w:eastAsia="Arial" w:cstheme="minorHAnsi"/>
+                <w:color w:val="000000" w:themeColor="text1"/>
+              </w:rPr>
+              <w:t>WordKey</w:t>
+            </w:r>
+            <w:proofErr w:type="spellEnd"/>
+            <w:r>
+              <w:rPr>
+                <w:rFonts w:eastAsia="Arial" w:cstheme="minorHAnsi"/>
+                <w:color w:val="000000" w:themeColor="text1"/>
+              </w:rPr>
+              <w:t xml:space="preserve"> for </w:t>
             </w:r>
             <w:r>
               <w:rPr>
@@ -29505,8 +30471,16 @@
         <w:rPr>
           <w:sz w:val="28"/>
         </w:rPr>
-        <w:t>; one record for all lexicon entries and all OOV lemmata</w:t>
-      </w:r>
+        <w:t xml:space="preserve">; one record for all lexicon entries and all OOV </w:t>
+      </w:r>
+      <w:proofErr w:type="spellStart"/>
+      <w:r>
+        <w:rPr>
+          <w:sz w:val="28"/>
+        </w:rPr>
+        <w:t>lemmata</w:t>
+      </w:r>
+      <w:proofErr w:type="spellEnd"/>
       <w:r>
         <w:rPr>
           <w:sz w:val="28"/>
@@ -29561,6 +30535,7 @@
                 <w:sz w:val="24"/>
               </w:rPr>
             </w:pPr>
+            <w:proofErr w:type="spellStart"/>
             <w:r>
               <w:rPr>
                 <w:rFonts w:ascii="Arial" w:eastAsia="Arial" w:hAnsi="Arial" w:cs="Arial"/>
@@ -29570,6 +30545,7 @@
               </w:rPr>
               <w:t>WordKey</w:t>
             </w:r>
+            <w:proofErr w:type="spellEnd"/>
           </w:p>
           <w:p>
             <w:pPr>
@@ -30050,7 +31026,23 @@
                 <w:rFonts w:eastAsia="Arial" w:cstheme="minorHAnsi"/>
                 <w:color w:val="000000" w:themeColor="text1"/>
               </w:rPr>
-              <w:t>Lexicon WordKey for ‘a’ (</w:t>
+              <w:t xml:space="preserve">Lexicon </w:t>
+            </w:r>
+            <w:proofErr w:type="spellStart"/>
+            <w:r>
+              <w:rPr>
+                <w:rFonts w:eastAsia="Arial" w:cstheme="minorHAnsi"/>
+                <w:color w:val="000000" w:themeColor="text1"/>
+              </w:rPr>
+              <w:t>WordKey</w:t>
+            </w:r>
+            <w:proofErr w:type="spellEnd"/>
+            <w:r>
+              <w:rPr>
+                <w:rFonts w:eastAsia="Arial" w:cstheme="minorHAnsi"/>
+                <w:color w:val="000000" w:themeColor="text1"/>
+              </w:rPr>
+              <w:t xml:space="preserve"> for ‘a’ (</w:t>
             </w:r>
             <w:r>
               <w:rPr>
@@ -30092,8 +31084,17 @@
                 <w:rFonts w:eastAsia="Arial" w:cstheme="minorHAnsi"/>
                 <w:color w:val="000000" w:themeColor="text1"/>
               </w:rPr>
-              <w:t>ˈeɪ</w:t>
-            </w:r>
+              <w:t>ˈ</w:t>
+            </w:r>
+            <w:proofErr w:type="spellStart"/>
+            <w:r>
+              <w:rPr>
+                <w:rFonts w:eastAsia="Arial" w:cstheme="minorHAnsi"/>
+                <w:color w:val="000000" w:themeColor="text1"/>
+              </w:rPr>
+              <w:t>eɪ</w:t>
+            </w:r>
+            <w:proofErr w:type="spellEnd"/>
           </w:p>
         </w:tc>
         <w:tc>
@@ -30309,7 +31310,23 @@
                 <w:rFonts w:eastAsia="Arial" w:cstheme="minorHAnsi"/>
                 <w:color w:val="000000" w:themeColor="text1"/>
               </w:rPr>
-              <w:t>Lexicon WordKey for ‘</w:t>
+              <w:t xml:space="preserve">Lexicon </w:t>
+            </w:r>
+            <w:proofErr w:type="spellStart"/>
+            <w:r>
+              <w:rPr>
+                <w:rFonts w:eastAsia="Arial" w:cstheme="minorHAnsi"/>
+                <w:color w:val="000000" w:themeColor="text1"/>
+              </w:rPr>
+              <w:t>WordKey</w:t>
+            </w:r>
+            <w:proofErr w:type="spellEnd"/>
+            <w:r>
+              <w:rPr>
+                <w:rFonts w:eastAsia="Arial" w:cstheme="minorHAnsi"/>
+                <w:color w:val="000000" w:themeColor="text1"/>
+              </w:rPr>
+              <w:t xml:space="preserve"> for ‘</w:t>
             </w:r>
             <w:r>
               <w:rPr>
@@ -30358,8 +31375,17 @@
                 <w:rFonts w:eastAsia="Arial" w:cstheme="minorHAnsi"/>
                 <w:color w:val="000000" w:themeColor="text1"/>
               </w:rPr>
-              <w:t>ˈɛɹən</w:t>
-            </w:r>
+              <w:t>ˈ</w:t>
+            </w:r>
+            <w:proofErr w:type="spellStart"/>
+            <w:r>
+              <w:rPr>
+                <w:rFonts w:eastAsia="Arial" w:cstheme="minorHAnsi"/>
+                <w:color w:val="000000" w:themeColor="text1"/>
+              </w:rPr>
+              <w:t>ɛɹən</w:t>
+            </w:r>
+            <w:proofErr w:type="spellEnd"/>
           </w:p>
         </w:tc>
         <w:tc>
@@ -30559,7 +31585,39 @@
                 <w:rFonts w:eastAsia="Arial" w:cstheme="minorHAnsi"/>
                 <w:color w:val="000000" w:themeColor="text1"/>
               </w:rPr>
-              <w:t>Lexicon WordKey for ‘baptist’</w:t>
+              <w:t xml:space="preserve">Lexicon </w:t>
+            </w:r>
+            <w:proofErr w:type="spellStart"/>
+            <w:r>
+              <w:rPr>
+                <w:rFonts w:eastAsia="Arial" w:cstheme="minorHAnsi"/>
+                <w:color w:val="000000" w:themeColor="text1"/>
+              </w:rPr>
+              <w:t>WordKey</w:t>
+            </w:r>
+            <w:proofErr w:type="spellEnd"/>
+            <w:r>
+              <w:rPr>
+                <w:rFonts w:eastAsia="Arial" w:cstheme="minorHAnsi"/>
+                <w:color w:val="000000" w:themeColor="text1"/>
+              </w:rPr>
+              <w:t xml:space="preserve"> for ‘</w:t>
+            </w:r>
+            <w:proofErr w:type="spellStart"/>
+            <w:r>
+              <w:rPr>
+                <w:rFonts w:eastAsia="Arial" w:cstheme="minorHAnsi"/>
+                <w:color w:val="000000" w:themeColor="text1"/>
+              </w:rPr>
+              <w:t>baptist</w:t>
+            </w:r>
+            <w:proofErr w:type="spellEnd"/>
+            <w:r>
+              <w:rPr>
+                <w:rFonts w:eastAsia="Arial" w:cstheme="minorHAnsi"/>
+                <w:color w:val="000000" w:themeColor="text1"/>
+              </w:rPr>
+              <w:t>’</w:t>
             </w:r>
             <w:r>
               <w:rPr>
@@ -30594,8 +31652,17 @@
                 <w:rFonts w:eastAsia="Arial" w:cstheme="minorHAnsi"/>
                 <w:color w:val="000000" w:themeColor="text1"/>
               </w:rPr>
-              <w:t>ˈbæptəst</w:t>
-            </w:r>
+              <w:t>ˈ</w:t>
+            </w:r>
+            <w:proofErr w:type="spellStart"/>
+            <w:r>
+              <w:rPr>
+                <w:rFonts w:eastAsia="Arial" w:cstheme="minorHAnsi"/>
+                <w:color w:val="000000" w:themeColor="text1"/>
+              </w:rPr>
+              <w:t>bæptəst</w:t>
+            </w:r>
+            <w:proofErr w:type="spellEnd"/>
           </w:p>
         </w:tc>
         <w:tc>
@@ -30649,8 +31716,17 @@
                 <w:rFonts w:eastAsia="Arial" w:cstheme="minorHAnsi"/>
                 <w:color w:val="000000" w:themeColor="text1"/>
               </w:rPr>
-              <w:t>ˈbæptɪst</w:t>
-            </w:r>
+              <w:t>ˈ</w:t>
+            </w:r>
+            <w:proofErr w:type="spellStart"/>
+            <w:r>
+              <w:rPr>
+                <w:rFonts w:eastAsia="Arial" w:cstheme="minorHAnsi"/>
+                <w:color w:val="000000" w:themeColor="text1"/>
+              </w:rPr>
+              <w:t>bæptɪst</w:t>
+            </w:r>
+            <w:proofErr w:type="spellEnd"/>
           </w:p>
         </w:tc>
         <w:tc>
@@ -30808,7 +31884,23 @@
                 <w:rFonts w:eastAsia="Arial" w:cstheme="minorHAnsi"/>
                 <w:color w:val="000000" w:themeColor="text1"/>
               </w:rPr>
-              <w:t>Lexicon WordKey for ‘</w:t>
+              <w:t xml:space="preserve">Lexicon </w:t>
+            </w:r>
+            <w:proofErr w:type="spellStart"/>
+            <w:r>
+              <w:rPr>
+                <w:rFonts w:eastAsia="Arial" w:cstheme="minorHAnsi"/>
+                <w:color w:val="000000" w:themeColor="text1"/>
+              </w:rPr>
+              <w:t>WordKey</w:t>
+            </w:r>
+            <w:proofErr w:type="spellEnd"/>
+            <w:r>
+              <w:rPr>
+                <w:rFonts w:eastAsia="Arial" w:cstheme="minorHAnsi"/>
+                <w:color w:val="000000" w:themeColor="text1"/>
+              </w:rPr>
+              <w:t xml:space="preserve"> for ‘</w:t>
             </w:r>
             <w:r>
               <w:rPr>
@@ -30852,6 +31944,7 @@
                 <w:color w:val="000000" w:themeColor="text1"/>
               </w:rPr>
             </w:pPr>
+            <w:proofErr w:type="spellStart"/>
             <w:r>
               <w:rPr>
                 <w:rFonts w:eastAsia="Arial" w:cstheme="minorHAnsi"/>
@@ -30859,6 +31952,7 @@
               </w:rPr>
               <w:t>ɹəˈsiv</w:t>
             </w:r>
+            <w:proofErr w:type="spellEnd"/>
           </w:p>
         </w:tc>
         <w:tc>
@@ -30907,6 +32001,7 @@
                 <w:color w:val="000000" w:themeColor="text1"/>
               </w:rPr>
             </w:pPr>
+            <w:proofErr w:type="spellStart"/>
             <w:r>
               <w:rPr>
                 <w:rFonts w:eastAsia="Arial" w:cstheme="minorHAnsi"/>
@@ -30914,6 +32009,7 @@
               </w:rPr>
               <w:t>ɹiˈsiv</w:t>
             </w:r>
+            <w:proofErr w:type="spellEnd"/>
           </w:p>
         </w:tc>
         <w:tc>
@@ -30964,6 +32060,7 @@
                 <w:color w:val="000000" w:themeColor="text1"/>
               </w:rPr>
             </w:pPr>
+            <w:proofErr w:type="spellStart"/>
             <w:r>
               <w:rPr>
                 <w:rFonts w:eastAsia="Arial" w:cstheme="minorHAnsi"/>
@@ -30971,6 +32068,7 @@
               </w:rPr>
               <w:t>ɹɪˈsiv</w:t>
             </w:r>
+            <w:proofErr w:type="spellEnd"/>
           </w:p>
         </w:tc>
         <w:tc>
@@ -31111,8 +32209,17 @@
                 <w:rFonts w:eastAsia="Arial" w:cstheme="minorHAnsi"/>
                 <w:color w:val="000000" w:themeColor="text1"/>
               </w:rPr>
-              <w:t>ˈeɪd</w:t>
-            </w:r>
+              <w:t>ˈ</w:t>
+            </w:r>
+            <w:proofErr w:type="spellStart"/>
+            <w:r>
+              <w:rPr>
+                <w:rFonts w:eastAsia="Arial" w:cstheme="minorHAnsi"/>
+                <w:color w:val="000000" w:themeColor="text1"/>
+              </w:rPr>
+              <w:t>eɪd</w:t>
+            </w:r>
+            <w:proofErr w:type="spellEnd"/>
           </w:p>
         </w:tc>
         <w:tc>
@@ -31315,6 +32422,7 @@
               </w:rPr>
               <w:t>OOV key for ‘</w:t>
             </w:r>
+            <w:proofErr w:type="spellStart"/>
             <w:r>
               <w:rPr>
                 <w:rFonts w:eastAsia="Arial" w:cstheme="minorHAnsi"/>
@@ -31322,6 +32430,7 @@
               </w:rPr>
               <w:t>covenantbreaker</w:t>
             </w:r>
+            <w:proofErr w:type="spellEnd"/>
             <w:r>
               <w:rPr>
                 <w:rFonts w:eastAsia="Arial" w:cstheme="minorHAnsi"/>
@@ -31355,8 +32464,17 @@
                 <w:rFonts w:eastAsia="Arial" w:cstheme="minorHAnsi"/>
                 <w:color w:val="000000" w:themeColor="text1"/>
               </w:rPr>
-              <w:t>ˈkəvənəntˈbɹeɪkɝ</w:t>
-            </w:r>
+              <w:t>ˈ</w:t>
+            </w:r>
+            <w:proofErr w:type="spellStart"/>
+            <w:r>
+              <w:rPr>
+                <w:rFonts w:eastAsia="Arial" w:cstheme="minorHAnsi"/>
+                <w:color w:val="000000" w:themeColor="text1"/>
+              </w:rPr>
+              <w:t>kəvənəntˈbɹeɪkɝ</w:t>
+            </w:r>
+            <w:proofErr w:type="spellEnd"/>
           </w:p>
         </w:tc>
         <w:tc>
@@ -31560,8 +32678,18 @@
           <w:sz w:val="20"/>
           <w:szCs w:val="20"/>
         </w:rPr>
-        <w:t>phonetic representations are provided for all entries in the lexicon and all OOV lemmata</w:t>
-      </w:r>
+        <w:t xml:space="preserve">phonetic representations are provided for all entries in the lexicon and all OOV </w:t>
+      </w:r>
+      <w:proofErr w:type="spellStart"/>
+      <w:r>
+        <w:rPr>
+          <w:bCs/>
+          <w:sz w:val="20"/>
+          <w:szCs w:val="20"/>
+        </w:rPr>
+        <w:t>lemmata</w:t>
+      </w:r>
+      <w:proofErr w:type="spellEnd"/>
       <w:r>
         <w:rPr>
           <w:bCs/>
@@ -31673,8 +32801,18 @@
           <w:sz w:val="20"/>
           <w:szCs w:val="20"/>
         </w:rPr>
-        <w:t>) may contain NUPhone</w:t>
-      </w:r>
+        <w:t xml:space="preserve">) may contain </w:t>
+      </w:r>
+      <w:proofErr w:type="spellStart"/>
+      <w:r>
+        <w:rPr>
+          <w:bCs/>
+          <w:sz w:val="20"/>
+          <w:szCs w:val="20"/>
+        </w:rPr>
+        <w:t>NUPhone</w:t>
+      </w:r>
+      <w:proofErr w:type="spellEnd"/>
       <w:r>
         <w:rPr>
           <w:rStyle w:val="FootnoteReference"/>
@@ -31976,15 +33114,17 @@
           <w:sz w:val="20"/>
           <w:szCs w:val="20"/>
         </w:rPr>
-        <w:t xml:space="preserve"> RemObjects Oxygene</w:t>
-      </w:r>
+        <w:t xml:space="preserve"> </w:t>
+      </w:r>
+      <w:proofErr w:type="spellStart"/>
       <w:r>
         <w:rPr>
           <w:sz w:val="20"/>
           <w:szCs w:val="20"/>
         </w:rPr>
-        <w:t>/Pascal as</w:t>
-      </w:r>
+        <w:t>RemObjects</w:t>
+      </w:r>
+      <w:proofErr w:type="spellEnd"/>
       <w:r>
         <w:rPr>
           <w:sz w:val="20"/>
@@ -31992,292 +33132,294 @@
         </w:rPr>
         <w:t xml:space="preserve"> </w:t>
       </w:r>
+      <w:proofErr w:type="spellStart"/>
       <w:r>
         <w:rPr>
           <w:sz w:val="20"/>
           <w:szCs w:val="20"/>
         </w:rPr>
-        <w:t>the</w:t>
-      </w:r>
+        <w:t>Oxygene</w:t>
+      </w:r>
+      <w:proofErr w:type="spellEnd"/>
       <w:r>
         <w:rPr>
           <w:sz w:val="20"/>
           <w:szCs w:val="20"/>
         </w:rPr>
-        <w:t xml:space="preserve"> development platform</w:t>
+        <w:t>/Pascal as</w:t>
       </w:r>
       <w:r>
         <w:rPr>
           <w:sz w:val="20"/>
           <w:szCs w:val="20"/>
         </w:rPr>
-        <w:t>. It was released as open source</w:t>
+        <w:t xml:space="preserve"> </w:t>
       </w:r>
       <w:r>
         <w:rPr>
           <w:sz w:val="20"/>
           <w:szCs w:val="20"/>
         </w:rPr>
-        <w:t>.  Later,</w:t>
+        <w:t>the</w:t>
       </w:r>
       <w:r>
         <w:rPr>
           <w:sz w:val="20"/>
           <w:szCs w:val="20"/>
         </w:rPr>
-        <w:t xml:space="preserve"> </w:t>
+        <w:t xml:space="preserve"> development platform</w:t>
       </w:r>
       <w:r>
         <w:rPr>
           <w:sz w:val="20"/>
           <w:szCs w:val="20"/>
         </w:rPr>
-        <w:t>AV-</w:t>
+        <w:t>. It was released as open source</w:t>
       </w:r>
       <w:r>
         <w:rPr>
           <w:sz w:val="20"/>
           <w:szCs w:val="20"/>
         </w:rPr>
-        <w:t>2011 was “compiled</w:t>
+        <w:t>.  Later,</w:t>
       </w:r>
       <w:r>
         <w:rPr>
           <w:sz w:val="20"/>
           <w:szCs w:val="20"/>
         </w:rPr>
-        <w:t xml:space="preserve">” </w:t>
+        <w:t xml:space="preserve"> </w:t>
       </w:r>
       <w:r>
         <w:rPr>
           <w:sz w:val="20"/>
           <w:szCs w:val="20"/>
         </w:rPr>
-        <w:t>using AV-</w:t>
+        <w:t>AV-</w:t>
       </w:r>
       <w:r>
         <w:rPr>
           <w:sz w:val="20"/>
           <w:szCs w:val="20"/>
         </w:rPr>
-        <w:t>2008</w:t>
+        <w:t>2011 was “compiled</w:t>
       </w:r>
       <w:r>
         <w:rPr>
           <w:sz w:val="20"/>
           <w:szCs w:val="20"/>
         </w:rPr>
-        <w:t xml:space="preserve"> as a baseline</w:t>
+        <w:t xml:space="preserve">” </w:t>
       </w:r>
       <w:r>
         <w:rPr>
           <w:sz w:val="20"/>
           <w:szCs w:val="20"/>
         </w:rPr>
-        <w:t xml:space="preserve">.  </w:t>
+        <w:t>using AV-</w:t>
       </w:r>
       <w:r>
         <w:rPr>
           <w:sz w:val="20"/>
           <w:szCs w:val="20"/>
         </w:rPr>
-        <w:t>Subsequently</w:t>
+        <w:t>2008</w:t>
       </w:r>
       <w:r>
         <w:rPr>
           <w:sz w:val="20"/>
           <w:szCs w:val="20"/>
         </w:rPr>
-        <w:t>, t</w:t>
+        <w:t xml:space="preserve"> as a baseline</w:t>
       </w:r>
       <w:r>
         <w:rPr>
           <w:sz w:val="20"/>
           <w:szCs w:val="20"/>
         </w:rPr>
-        <w:t xml:space="preserve">he </w:t>
+        <w:t xml:space="preserve">.  </w:t>
       </w:r>
       <w:r>
         <w:rPr>
           <w:sz w:val="20"/>
           <w:szCs w:val="20"/>
         </w:rPr>
-        <w:t>2017</w:t>
+        <w:t>Subsequently</w:t>
       </w:r>
       <w:r>
         <w:rPr>
           <w:sz w:val="20"/>
           <w:szCs w:val="20"/>
         </w:rPr>
-        <w:t>/2018</w:t>
+        <w:t>, t</w:t>
       </w:r>
       <w:r>
         <w:rPr>
           <w:sz w:val="20"/>
           <w:szCs w:val="20"/>
         </w:rPr>
-        <w:t xml:space="preserve"> Edition</w:t>
+        <w:t xml:space="preserve">he </w:t>
       </w:r>
       <w:r>
         <w:rPr>
           <w:sz w:val="20"/>
           <w:szCs w:val="20"/>
         </w:rPr>
-        <w:t>s</w:t>
+        <w:t>2017</w:t>
       </w:r>
       <w:r>
         <w:rPr>
           <w:sz w:val="20"/>
           <w:szCs w:val="20"/>
         </w:rPr>
-        <w:t xml:space="preserve"> </w:t>
+        <w:t>/2018</w:t>
       </w:r>
       <w:r>
         <w:rPr>
           <w:sz w:val="20"/>
           <w:szCs w:val="20"/>
         </w:rPr>
-        <w:t xml:space="preserve">were </w:t>
+        <w:t xml:space="preserve"> Edition</w:t>
       </w:r>
       <w:r>
         <w:rPr>
           <w:sz w:val="20"/>
           <w:szCs w:val="20"/>
         </w:rPr>
-        <w:t>“compiled</w:t>
+        <w:t>s</w:t>
       </w:r>
       <w:r>
         <w:rPr>
           <w:sz w:val="20"/>
           <w:szCs w:val="20"/>
         </w:rPr>
-        <w:t>”</w:t>
+        <w:t xml:space="preserve"> </w:t>
       </w:r>
       <w:r>
         <w:rPr>
           <w:sz w:val="20"/>
           <w:szCs w:val="20"/>
         </w:rPr>
-        <w:t xml:space="preserve"> </w:t>
+        <w:t xml:space="preserve">were </w:t>
       </w:r>
       <w:r>
         <w:rPr>
           <w:sz w:val="20"/>
           <w:szCs w:val="20"/>
         </w:rPr>
-        <w:t>using AV-</w:t>
+        <w:t>“compiled</w:t>
       </w:r>
       <w:r>
         <w:rPr>
           <w:sz w:val="20"/>
           <w:szCs w:val="20"/>
         </w:rPr>
-        <w:t xml:space="preserve">2011 </w:t>
+        <w:t>”</w:t>
       </w:r>
       <w:r>
         <w:rPr>
           <w:sz w:val="20"/>
           <w:szCs w:val="20"/>
         </w:rPr>
-        <w:t>as a baseline</w:t>
+        <w:t xml:space="preserve"> </w:t>
       </w:r>
       <w:r>
         <w:rPr>
           <w:sz w:val="20"/>
           <w:szCs w:val="20"/>
         </w:rPr>
-        <w:t xml:space="preserve">.  </w:t>
+        <w:t>using AV-</w:t>
       </w:r>
       <w:r>
         <w:rPr>
           <w:sz w:val="20"/>
           <w:szCs w:val="20"/>
         </w:rPr>
-        <w:t xml:space="preserve">The Z07 </w:t>
+        <w:t xml:space="preserve">2011 </w:t>
       </w:r>
       <w:r>
         <w:rPr>
           <w:sz w:val="20"/>
           <w:szCs w:val="20"/>
         </w:rPr>
-        <w:t>release</w:t>
+        <w:t>as a baseline</w:t>
       </w:r>
       <w:r>
         <w:rPr>
           <w:sz w:val="20"/>
           <w:szCs w:val="20"/>
         </w:rPr>
-        <w:t xml:space="preserve"> of the </w:t>
+        <w:t xml:space="preserve">.  </w:t>
       </w:r>
       <w:r>
         <w:rPr>
           <w:sz w:val="20"/>
           <w:szCs w:val="20"/>
         </w:rPr>
-        <w:t xml:space="preserve">SDK </w:t>
+        <w:t xml:space="preserve">The Z07 </w:t>
       </w:r>
       <w:r>
         <w:rPr>
           <w:sz w:val="20"/>
           <w:szCs w:val="20"/>
         </w:rPr>
-        <w:t>were</w:t>
+        <w:t>release</w:t>
       </w:r>
       <w:r>
         <w:rPr>
           <w:sz w:val="20"/>
           <w:szCs w:val="20"/>
         </w:rPr>
-        <w:t xml:space="preserve"> baselined from AV-</w:t>
+        <w:t xml:space="preserve"> of the </w:t>
       </w:r>
       <w:r>
         <w:rPr>
           <w:sz w:val="20"/>
           <w:szCs w:val="20"/>
         </w:rPr>
-        <w:t>2018</w:t>
+        <w:t xml:space="preserve">SDK </w:t>
       </w:r>
       <w:r>
         <w:rPr>
           <w:sz w:val="20"/>
           <w:szCs w:val="20"/>
         </w:rPr>
-        <w:t xml:space="preserve"> edition</w:t>
+        <w:t>were</w:t>
       </w:r>
       <w:r>
         <w:rPr>
           <w:sz w:val="20"/>
           <w:szCs w:val="20"/>
         </w:rPr>
-        <w:t xml:space="preserve"> using the </w:t>
+        <w:t xml:space="preserve"> baselined from AV-</w:t>
       </w:r>
       <w:r>
         <w:rPr>
           <w:sz w:val="20"/>
           <w:szCs w:val="20"/>
         </w:rPr>
-        <w:t>K817</w:t>
+        <w:t>2018</w:t>
       </w:r>
       <w:r>
         <w:rPr>
           <w:sz w:val="20"/>
           <w:szCs w:val="20"/>
         </w:rPr>
-        <w:t xml:space="preserve"> </w:t>
+        <w:t xml:space="preserve"> edition</w:t>
       </w:r>
       <w:r>
         <w:rPr>
           <w:sz w:val="20"/>
           <w:szCs w:val="20"/>
         </w:rPr>
-        <w:t>release</w:t>
+        <w:t xml:space="preserve"> using the </w:t>
       </w:r>
       <w:r>
         <w:rPr>
           <w:sz w:val="20"/>
           <w:szCs w:val="20"/>
         </w:rPr>
-        <w:t>.</w:t>
+        <w:t>K817</w:t>
       </w:r>
       <w:r>
         <w:rPr>
@@ -32291,120 +33433,143 @@
           <w:sz w:val="20"/>
           <w:szCs w:val="20"/>
         </w:rPr>
-        <w:t>C#</w:t>
+        <w:t>release</w:t>
       </w:r>
       <w:r>
         <w:rPr>
           <w:sz w:val="20"/>
           <w:szCs w:val="20"/>
         </w:rPr>
-        <w:t xml:space="preserve"> is now</w:t>
+        <w:t>.</w:t>
       </w:r>
       <w:r>
         <w:rPr>
           <w:sz w:val="20"/>
           <w:szCs w:val="20"/>
         </w:rPr>
-        <w:t xml:space="preserve"> the programming language of the SDK compile</w:t>
+        <w:t xml:space="preserve"> </w:t>
       </w:r>
       <w:r>
         <w:rPr>
           <w:sz w:val="20"/>
           <w:szCs w:val="20"/>
         </w:rPr>
-        <w:t>r; and</w:t>
+        <w:t>C#</w:t>
       </w:r>
       <w:r>
         <w:rPr>
           <w:sz w:val="20"/>
           <w:szCs w:val="20"/>
         </w:rPr>
-        <w:t xml:space="preserve"> the </w:t>
+        <w:t xml:space="preserve"> is now</w:t>
       </w:r>
       <w:r>
         <w:rPr>
           <w:sz w:val="20"/>
           <w:szCs w:val="20"/>
         </w:rPr>
-        <w:t xml:space="preserve">ancient </w:t>
+        <w:t xml:space="preserve"> the programming language of the SDK compile</w:t>
       </w:r>
       <w:r>
         <w:rPr>
           <w:sz w:val="20"/>
           <w:szCs w:val="20"/>
         </w:rPr>
-        <w:t xml:space="preserve">pascal sources were finally retired </w:t>
+        <w:t>r; and</w:t>
       </w:r>
       <w:r>
         <w:rPr>
           <w:sz w:val="20"/>
           <w:szCs w:val="20"/>
         </w:rPr>
-        <w:t xml:space="preserve">(replaced by C# sources) </w:t>
+        <w:t xml:space="preserve"> the </w:t>
       </w:r>
       <w:r>
         <w:rPr>
           <w:sz w:val="20"/>
           <w:szCs w:val="20"/>
         </w:rPr>
-        <w:t>in 201</w:t>
+        <w:t xml:space="preserve">ancient </w:t>
       </w:r>
       <w:r>
         <w:rPr>
           <w:sz w:val="20"/>
           <w:szCs w:val="20"/>
         </w:rPr>
-        <w:t>8</w:t>
+        <w:t xml:space="preserve">pascal sources were finally retired </w:t>
       </w:r>
       <w:r>
         <w:rPr>
           <w:sz w:val="20"/>
           <w:szCs w:val="20"/>
         </w:rPr>
-        <w:t>.</w:t>
+        <w:t xml:space="preserve">(replaced by C# sources) </w:t>
       </w:r>
       <w:r>
         <w:rPr>
           <w:sz w:val="20"/>
           <w:szCs w:val="20"/>
         </w:rPr>
-        <w:t xml:space="preserve"> </w:t>
+        <w:t>in 201</w:t>
       </w:r>
       <w:r>
         <w:rPr>
           <w:sz w:val="20"/>
           <w:szCs w:val="20"/>
         </w:rPr>
-        <w:t xml:space="preserve"> The SDK</w:t>
+        <w:t>8</w:t>
       </w:r>
       <w:r>
         <w:rPr>
           <w:sz w:val="20"/>
           <w:szCs w:val="20"/>
         </w:rPr>
-        <w:t>-</w:t>
+        <w:t>.</w:t>
       </w:r>
       <w:r>
         <w:rPr>
           <w:sz w:val="20"/>
           <w:szCs w:val="20"/>
         </w:rPr>
-        <w:t xml:space="preserve">compiler </w:t>
+        <w:t xml:space="preserve"> </w:t>
       </w:r>
       <w:r>
         <w:rPr>
           <w:sz w:val="20"/>
           <w:szCs w:val="20"/>
         </w:rPr>
-        <w:t xml:space="preserve">uses </w:t>
+        <w:t xml:space="preserve"> The SDK</w:t>
       </w:r>
       <w:r>
         <w:rPr>
           <w:sz w:val="20"/>
           <w:szCs w:val="20"/>
         </w:rPr>
+        <w:t>-</w:t>
+      </w:r>
+      <w:r>
+        <w:rPr>
+          <w:sz w:val="20"/>
+          <w:szCs w:val="20"/>
+        </w:rPr>
+        <w:t xml:space="preserve">compiler </w:t>
+      </w:r>
+      <w:r>
+        <w:rPr>
+          <w:sz w:val="20"/>
+          <w:szCs w:val="20"/>
+        </w:rPr>
+        <w:t xml:space="preserve">uses </w:t>
+      </w:r>
+      <w:proofErr w:type="spellStart"/>
+      <w:r>
+        <w:rPr>
+          <w:sz w:val="20"/>
+          <w:szCs w:val="20"/>
+        </w:rPr>
         <w:t>MorpAdorner</w:t>
       </w:r>
+      <w:proofErr w:type="spellEnd"/>
       <w:r>
         <w:rPr>
           <w:rStyle w:val="FootnoteReference"/>
@@ -32511,7 +33676,23 @@
           <w:sz w:val="20"/>
           <w:szCs w:val="20"/>
         </w:rPr>
-        <w:t>used when MorphAdorner encounters a word out of it</w:t>
+        <w:t xml:space="preserve">used when </w:t>
+      </w:r>
+      <w:proofErr w:type="spellStart"/>
+      <w:r>
+        <w:rPr>
+          <w:sz w:val="20"/>
+          <w:szCs w:val="20"/>
+        </w:rPr>
+        <w:t>MorphAdorner</w:t>
+      </w:r>
+      <w:proofErr w:type="spellEnd"/>
+      <w:r>
+        <w:rPr>
+          <w:sz w:val="20"/>
+          <w:szCs w:val="20"/>
+        </w:rPr>
+        <w:t xml:space="preserve"> encounters a word out of it</w:t>
       </w:r>
       <w:r>
         <w:rPr>
@@ -32864,12 +34045,21 @@
         </w:rPr>
         <w:t xml:space="preserve">Google </w:t>
       </w:r>
+      <w:proofErr w:type="spellStart"/>
       <w:r>
         <w:rPr>
           <w:sz w:val="20"/>
           <w:szCs w:val="20"/>
         </w:rPr>
-        <w:t>FlatBuffers: why mess with a bunch of files when we can mess with just one?</w:t>
+        <w:t>FlatBuffers</w:t>
+      </w:r>
+      <w:proofErr w:type="spellEnd"/>
+      <w:r>
+        <w:rPr>
+          <w:sz w:val="20"/>
+          <w:szCs w:val="20"/>
+        </w:rPr>
+        <w:t>: why mess with a bunch of files when we can mess with just one?</w:t>
       </w:r>
       <w:r>
         <w:rPr>
@@ -32925,7 +34115,7 @@
           <w:noProof/>
         </w:rPr>
         <w:pict w14:anchorId="0308F846">
-          <v:shape id="_x0000_s2051" type="#_x0000_t202" style="position:absolute;left:0;text-align:left;margin-left:1070.65pt;margin-top:92.85pt;width:204.15pt;height:47.8pt;z-index:251706368;visibility:visible;mso-wrap-style:square;mso-width-percent:0;mso-height-percent:0;mso-wrap-distance-left:9pt;mso-wrap-distance-top:3.6pt;mso-wrap-distance-right:9pt;mso-wrap-distance-bottom:3.6pt;mso-position-horizontal:right;mso-position-horizontal-relative:margin;mso-position-vertical:absolute;mso-position-vertical-relative:page;mso-width-percent:0;mso-height-percent:0;mso-width-relative:margin;mso-height-relative:margin;v-text-anchor:top" o:gfxdata="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" strokecolor="#5b9bd5 [3204]" strokeweight="1.25pt">
+          <v:shape id="_x0000_s2051" type="#_x0000_t202" style="position:absolute;left:0;text-align:left;margin-left:1223.6pt;margin-top:92.85pt;width:204.15pt;height:47.8pt;z-index:251706368;visibility:visible;mso-wrap-style:square;mso-width-percent:0;mso-height-percent:0;mso-wrap-distance-left:9pt;mso-wrap-distance-top:3.6pt;mso-wrap-distance-right:9pt;mso-wrap-distance-bottom:3.6pt;mso-position-horizontal:right;mso-position-horizontal-relative:margin;mso-position-vertical:absolute;mso-position-vertical-relative:page;mso-width-percent:0;mso-height-percent:0;mso-width-relative:margin;mso-height-relative:margin;v-text-anchor:top" o:gfxdata="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" strokecolor="#5b9bd5 [3204]" strokeweight="1.25pt">
             <v:textbox>
               <w:txbxContent>
                 <w:p>
@@ -33368,12 +34558,21 @@
         </w:rPr>
         <w:t xml:space="preserve"> </w:t>
       </w:r>
+      <w:proofErr w:type="gramStart"/>
       <w:r>
         <w:rPr>
           <w:sz w:val="20"/>
           <w:szCs w:val="20"/>
         </w:rPr>
-        <w:t>replaces the AV-Inventory file with Directory content, which is the first data payload of the new deserialization file.</w:t>
+        <w:t>replaces</w:t>
+      </w:r>
+      <w:proofErr w:type="gramEnd"/>
+      <w:r>
+        <w:rPr>
+          <w:sz w:val="20"/>
+          <w:szCs w:val="20"/>
+        </w:rPr>
+        <w:t xml:space="preserve"> the AV-Inventory file with Directory content, which is the first data payload of the new deserialization file.</w:t>
       </w:r>
     </w:p>
     <w:p>
@@ -33413,8 +34612,19 @@
           <w:sz w:val="20"/>
           <w:szCs w:val="20"/>
         </w:rPr>
-        <w:t>AVX-Omega.data</w:t>
-      </w:r>
+        <w:t>AVX-</w:t>
+      </w:r>
+      <w:proofErr w:type="spellStart"/>
+      <w:r>
+        <w:rPr>
+          <w:b/>
+          <w:bCs/>
+          <w:sz w:val="20"/>
+          <w:szCs w:val="20"/>
+        </w:rPr>
+        <w:t>Omega.data</w:t>
+      </w:r>
+      <w:proofErr w:type="spellEnd"/>
       <w:r>
         <w:rPr>
           <w:sz w:val="20"/>
@@ -33944,6 +35154,7 @@
         </w:rPr>
         <w:t xml:space="preserve"> </w:t>
       </w:r>
+      <w:proofErr w:type="spellStart"/>
       <w:r>
         <w:rPr>
           <w:rFonts w:cstheme="minorHAnsi"/>
@@ -33972,6 +35183,7 @@
         </w:rPr>
         <w:t>dd</w:t>
       </w:r>
+      <w:proofErr w:type="spellEnd"/>
       <w:r>
         <w:rPr>
           <w:b/>
@@ -33988,6 +35200,7 @@
         </w:rPr>
         <w:t xml:space="preserve">or </w:t>
       </w:r>
+      <w:proofErr w:type="spellStart"/>
       <w:r>
         <w:rPr>
           <w:rFonts w:cstheme="minorHAnsi"/>
@@ -33998,6 +35211,7 @@
         </w:rPr>
         <w:t>Ω</w:t>
       </w:r>
+      <w:proofErr w:type="gramStart"/>
       <w:r>
         <w:rPr>
           <w:b/>
@@ -34026,6 +35240,7 @@
         </w:rPr>
         <w:t>x</w:t>
       </w:r>
+      <w:proofErr w:type="spellEnd"/>
       <w:r>
         <w:rPr>
           <w:b/>
@@ -34040,7 +35255,15 @@
           <w:sz w:val="18"/>
           <w:szCs w:val="18"/>
         </w:rPr>
-        <w:t xml:space="preserve">; </w:t>
+        <w:t>;</w:t>
+      </w:r>
+      <w:proofErr w:type="gramEnd"/>
+      <w:r>
+        <w:rPr>
+          <w:sz w:val="18"/>
+          <w:szCs w:val="18"/>
+        </w:rPr>
+        <w:t xml:space="preserve"> </w:t>
       </w:r>
       <w:r>
         <w:rPr>
@@ -34103,8 +35326,17 @@
           <w:sz w:val="18"/>
           <w:szCs w:val="18"/>
         </w:rPr>
-        <w:t>=0) represents 2020;  (</w:t>
-      </w:r>
+        <w:t xml:space="preserve">=0) represents </w:t>
+      </w:r>
+      <w:proofErr w:type="gramStart"/>
+      <w:r>
+        <w:rPr>
+          <w:sz w:val="18"/>
+          <w:szCs w:val="18"/>
+        </w:rPr>
+        <w:t>2020;  (</w:t>
+      </w:r>
+      <w:proofErr w:type="gramEnd"/>
       <w:r>
         <w:rPr>
           <w:i/>
@@ -34783,7 +36015,39 @@
           <w:sz w:val="18"/>
           <w:szCs w:val="18"/>
         </w:rPr>
-        <w:t>3905 revision is phonetic representations for all modern lexical items and all OOV lemmata.  This can be used as a lookup for any keyed string provided in the Lexicon Content and in the OOV-Lemmata Content</w:t>
+        <w:t xml:space="preserve">3905 revision is phonetic representations for all modern lexical items and all OOV </w:t>
+      </w:r>
+      <w:proofErr w:type="spellStart"/>
+      <w:r>
+        <w:rPr>
+          <w:sz w:val="18"/>
+          <w:szCs w:val="18"/>
+        </w:rPr>
+        <w:t>lemmata</w:t>
+      </w:r>
+      <w:proofErr w:type="spellEnd"/>
+      <w:r>
+        <w:rPr>
+          <w:sz w:val="18"/>
+          <w:szCs w:val="18"/>
+        </w:rPr>
+        <w:t>.  This can be used as a lookup for any keyed string provided in the Lexicon Content and in the OOV-</w:t>
+      </w:r>
+      <w:proofErr w:type="spellStart"/>
+      <w:r>
+        <w:rPr>
+          <w:sz w:val="18"/>
+          <w:szCs w:val="18"/>
+        </w:rPr>
+        <w:t>Lemmata</w:t>
+      </w:r>
+      <w:proofErr w:type="spellEnd"/>
+      <w:r>
+        <w:rPr>
+          <w:sz w:val="18"/>
+          <w:szCs w:val="18"/>
+        </w:rPr>
+        <w:t xml:space="preserve"> Content</w:t>
       </w:r>
     </w:p>
     <w:p>
@@ -34796,12 +36060,10 @@
           <w:szCs w:val="20"/>
         </w:rPr>
         <w:sectPr>
-          <w:headerReference w:type="even" r:id="rId16"/>
-          <w:headerReference w:type="default" r:id="rId17"/>
-          <w:footerReference w:type="even" r:id="rId18"/>
-          <w:footerReference w:type="default" r:id="rId19"/>
-          <w:headerReference w:type="first" r:id="rId20"/>
-          <w:footerReference w:type="first" r:id="rId21"/>
+          <w:headerReference w:type="default" r:id="rId16"/>
+          <w:footerReference w:type="default" r:id="rId17"/>
+          <w:headerReference w:type="first" r:id="rId18"/>
+          <w:footerReference w:type="first" r:id="rId19"/>
           <w:pgSz w:w="15840" w:h="12240" w:orient="landscape" w:code="1"/>
           <w:pgMar w:top="720" w:right="1260" w:bottom="720" w:left="1152" w:header="720" w:footer="720" w:gutter="0"/>
           <w:pgNumType w:start="0"/>
@@ -34810,6 +36072,25 @@
           <w:docGrid w:linePitch="360"/>
         </w:sectPr>
       </w:pPr>
+    </w:p>
+    <w:p>
+      <w:pPr>
+        <w:sectPr>
+          <w:headerReference w:type="default" r:id="rId20"/>
+          <w:footerReference w:type="default" r:id="rId21"/>
+          <w:type w:val="continuous"/>
+          <w:pgSz w:w="15840" w:h="12240" w:orient="landscape" w:code="1"/>
+          <w:pgMar w:top="720" w:right="1152" w:bottom="720" w:left="1152" w:header="720" w:footer="720" w:gutter="0"/>
+          <w:pgNumType w:fmt="lowerRoman" w:start="1"/>
+          <w:cols w:space="720"/>
+          <w:docGrid w:linePitch="360"/>
+        </w:sectPr>
+      </w:pPr>
+    </w:p>
+    <w:p>
+      <w:r>
+        <w:br w:type="page"/>
+      </w:r>
     </w:p>
     <w:p>
       <w:pPr>
@@ -34825,168 +36106,204 @@
         </w:sectPr>
       </w:pPr>
     </w:p>
+    <w:p/>
     <w:p>
       <w:r>
-        <w:br w:type="page"/>
+        <w:t>COMING SOON!!!</w:t>
       </w:r>
     </w:p>
+    <w:p>
+      <w:r>
+        <w:rPr>
+          <w:rFonts w:cstheme="minorHAnsi"/>
+        </w:rPr>
+        <w:t xml:space="preserve">With the </w:t>
+      </w:r>
+      <w:r>
+        <w:rPr>
+          <w:rFonts w:cstheme="minorHAnsi"/>
+        </w:rPr>
+        <w:t>Ω</w:t>
+      </w:r>
+      <w:r>
+        <w:rPr>
+          <w:rFonts w:cstheme="minorHAnsi"/>
+        </w:rPr>
+        <w:t>-series SDK, we open just a single binary file to extract all SDK content.</w:t>
+      </w:r>
+    </w:p>
+    <w:p>
+      <w:r>
+        <w:t>C</w:t>
+      </w:r>
+      <w:r>
+        <w:t>#</w:t>
+      </w:r>
+      <w:r>
+        <w:t xml:space="preserve"> sources can be found in the </w:t>
+      </w:r>
+      <w:r>
+        <w:t>Digital-AV/</w:t>
+      </w:r>
+      <w:r>
+        <w:t>omega</w:t>
+      </w:r>
+      <w:r>
+        <w:t>/foundations/</w:t>
+      </w:r>
+      <w:proofErr w:type="spellStart"/>
+      <w:r>
+        <w:t>csharp</w:t>
+      </w:r>
+      <w:proofErr w:type="spellEnd"/>
+      <w:r>
+        <w:t>/</w:t>
+      </w:r>
+      <w:r>
+        <w:t xml:space="preserve"> folder on GitHub. </w:t>
+      </w:r>
+      <w:r>
+        <w:t>As with the other foundational support, Written content</w:t>
+      </w:r>
+      <w:r>
+        <w:t xml:space="preserve"> is segmented into 66 different </w:t>
+      </w:r>
+      <w:r>
+        <w:t>arrays and placed in the Book index/content</w:t>
+      </w:r>
+      <w:r>
+        <w:t xml:space="preserve"> (one</w:t>
+      </w:r>
+      <w:r>
+        <w:t xml:space="preserve"> </w:t>
+      </w:r>
+      <w:r>
+        <w:t>slice</w:t>
+      </w:r>
+      <w:r>
+        <w:t xml:space="preserve"> for each book of the bible).</w:t>
+      </w:r>
+    </w:p>
+    <w:p>
+      <w:r>
+        <w:t xml:space="preserve">The code </w:t>
+      </w:r>
+      <w:r>
+        <w:t xml:space="preserve">is currently in development, but leverages the </w:t>
+      </w:r>
+      <w:proofErr w:type="gramStart"/>
+      <w:r>
+        <w:t>rock solid</w:t>
+      </w:r>
+      <w:proofErr w:type="gramEnd"/>
+      <w:r>
+        <w:t xml:space="preserve"> foundation of decades of earlier deployments of the Digital-AV SDK</w:t>
+      </w:r>
+      <w:r>
+        <w:t>.</w:t>
+      </w:r>
+    </w:p>
+    <w:p>
+      <w:r>
+        <w:t xml:space="preserve">The fundamental difference here with the companion project </w:t>
+      </w:r>
+      <w:proofErr w:type="spellStart"/>
+      <w:r>
+        <w:t>AVXText</w:t>
+      </w:r>
+      <w:proofErr w:type="spellEnd"/>
+      <w:r>
+        <w:t>, is that</w:t>
+      </w:r>
+      <w:r>
+        <w:t xml:space="preserve"> the current</w:t>
+      </w:r>
+      <w:r>
+        <w:t xml:space="preserve"> </w:t>
+      </w:r>
+      <w:proofErr w:type="spellStart"/>
+      <w:r>
+        <w:t>AVXText</w:t>
+      </w:r>
+      <w:proofErr w:type="spellEnd"/>
+      <w:r>
+        <w:t xml:space="preserve"> </w:t>
+      </w:r>
+      <w:proofErr w:type="spellStart"/>
+      <w:r>
+        <w:t>github</w:t>
+      </w:r>
+      <w:proofErr w:type="spellEnd"/>
+      <w:r>
+        <w:t xml:space="preserve"> </w:t>
+      </w:r>
+      <w:r>
+        <w:t xml:space="preserve">bundles the interpreter with the bible content for search capabilities. This is no longer necessary as Quelle can serve that purpose, while these sources are dedicated only for deserialization, validation, and content delivery. </w:t>
+      </w:r>
+      <w:r>
+        <w:t xml:space="preserve"> </w:t>
+      </w:r>
+      <w:proofErr w:type="spellStart"/>
+      <w:r>
+        <w:t>AVXText</w:t>
+      </w:r>
+      <w:proofErr w:type="spellEnd"/>
+      <w:r>
+        <w:t xml:space="preserve"> will eventually be replaced with an </w:t>
+      </w:r>
+      <w:proofErr w:type="gramStart"/>
+      <w:r>
+        <w:t>integrations of C# Foundation with Quelle</w:t>
+      </w:r>
+      <w:proofErr w:type="gramEnd"/>
+      <w:r>
+        <w:t xml:space="preserve"> </w:t>
+      </w:r>
+      <w:r>
+        <w:t xml:space="preserve">which leverages </w:t>
+      </w:r>
+      <w:r>
+        <w:t xml:space="preserve">a </w:t>
+      </w:r>
+      <w:r>
+        <w:t xml:space="preserve">Parsing Expression Grammar (PEG) </w:t>
+      </w:r>
+      <w:r>
+        <w:t>library</w:t>
+      </w:r>
+      <w:r>
+        <w:t xml:space="preserve"> </w:t>
+      </w:r>
+      <w:r>
+        <w:t>called</w:t>
+      </w:r>
+      <w:r>
+        <w:t xml:space="preserve"> </w:t>
+      </w:r>
+      <w:proofErr w:type="spellStart"/>
+      <w:r>
+        <w:t>Pin</w:t>
+      </w:r>
+      <w:r>
+        <w:t>s</w:t>
+      </w:r>
+      <w:r>
+        <w:t>hot</w:t>
+      </w:r>
+      <w:proofErr w:type="spellEnd"/>
+      <w:r>
+        <w:t>-Blue</w:t>
+      </w:r>
+      <w:r>
+        <w:t xml:space="preserve"> and a parse interpreting service called Blueprint-Blue.</w:t>
+      </w:r>
+    </w:p>
+    <w:p/>
     <w:p>
       <w:pPr>
         <w:sectPr>
           <w:headerReference w:type="default" r:id="rId24"/>
           <w:footerReference w:type="default" r:id="rId25"/>
-          <w:type w:val="continuous"/>
-          <w:pgSz w:w="15840" w:h="12240" w:orient="landscape" w:code="1"/>
-          <w:pgMar w:top="720" w:right="1152" w:bottom="720" w:left="1152" w:header="720" w:footer="720" w:gutter="0"/>
-          <w:pgNumType w:fmt="lowerRoman" w:start="1"/>
-          <w:cols w:space="720"/>
-          <w:docGrid w:linePitch="360"/>
-        </w:sectPr>
-      </w:pPr>
-    </w:p>
-    <w:p/>
-    <w:p>
-      <w:r>
-        <w:t>COMING SOON!!!</w:t>
-      </w:r>
-    </w:p>
-    <w:p>
-      <w:r>
-        <w:rPr>
-          <w:rFonts w:cstheme="minorHAnsi"/>
-        </w:rPr>
-        <w:t xml:space="preserve">With the </w:t>
-      </w:r>
-      <w:r>
-        <w:rPr>
-          <w:rFonts w:cstheme="minorHAnsi"/>
-        </w:rPr>
-        <w:t>Ω</w:t>
-      </w:r>
-      <w:r>
-        <w:rPr>
-          <w:rFonts w:cstheme="minorHAnsi"/>
-        </w:rPr>
-        <w:t>-series SDK, we open just a single binary file to extract all SDK content.</w:t>
-      </w:r>
-    </w:p>
-    <w:p>
-      <w:r>
-        <w:t>C</w:t>
-      </w:r>
-      <w:r>
-        <w:t>#</w:t>
-      </w:r>
-      <w:r>
-        <w:t xml:space="preserve"> sources can be found in the </w:t>
-      </w:r>
-      <w:r>
-        <w:t>Digital-AV/</w:t>
-      </w:r>
-      <w:r>
-        <w:t>omega</w:t>
-      </w:r>
-      <w:r>
-        <w:t>/foundations/</w:t>
-      </w:r>
-      <w:r>
-        <w:t>csharp</w:t>
-      </w:r>
-      <w:r>
-        <w:t>/</w:t>
-      </w:r>
-      <w:r>
-        <w:t xml:space="preserve"> folder on GitHub. </w:t>
-      </w:r>
-      <w:r>
-        <w:t>As with the other foundational support, Written content</w:t>
-      </w:r>
-      <w:r>
-        <w:t xml:space="preserve"> is segmented into 66 different </w:t>
-      </w:r>
-      <w:r>
-        <w:t>arrays and placed in the Book index/content</w:t>
-      </w:r>
-      <w:r>
-        <w:t xml:space="preserve"> (one</w:t>
-      </w:r>
-      <w:r>
-        <w:t xml:space="preserve"> </w:t>
-      </w:r>
-      <w:r>
-        <w:t>slice</w:t>
-      </w:r>
-      <w:r>
-        <w:t xml:space="preserve"> for each book of the bible).</w:t>
-      </w:r>
-    </w:p>
-    <w:p>
-      <w:r>
-        <w:t xml:space="preserve">The code </w:t>
-      </w:r>
-      <w:r>
-        <w:t>is currently in development, but leverages the rock solid foundation of decades of earlier deployments of the Digital-AV SDK</w:t>
-      </w:r>
-      <w:r>
-        <w:t>.</w:t>
-      </w:r>
-    </w:p>
-    <w:p>
-      <w:r>
-        <w:t>The fundamental difference here with the companion project AVXText, is that</w:t>
-      </w:r>
-      <w:r>
-        <w:t xml:space="preserve"> the current</w:t>
-      </w:r>
-      <w:r>
-        <w:t xml:space="preserve"> AVXText </w:t>
-      </w:r>
-      <w:r>
-        <w:t xml:space="preserve">github </w:t>
-      </w:r>
-      <w:r>
-        <w:t xml:space="preserve">bundles the interpreter with the bible content for search capabilities. This is no longer necessary as Quelle can serve that purpose, while these sources are dedicated only for deserialization, validation, and content delivery. </w:t>
-      </w:r>
-      <w:r>
-        <w:t xml:space="preserve"> AVXText will eventually be replaced with an integrations of C# Foundation with Quelle </w:t>
-      </w:r>
-      <w:r>
-        <w:t xml:space="preserve">which leverages </w:t>
-      </w:r>
-      <w:r>
-        <w:t xml:space="preserve">a </w:t>
-      </w:r>
-      <w:r>
-        <w:t xml:space="preserve">Parsing Expression Grammar (PEG) </w:t>
-      </w:r>
-      <w:r>
-        <w:t>library</w:t>
-      </w:r>
-      <w:r>
-        <w:t xml:space="preserve"> </w:t>
-      </w:r>
-      <w:r>
-        <w:t>called</w:t>
-      </w:r>
-      <w:r>
-        <w:t xml:space="preserve"> Pin</w:t>
-      </w:r>
-      <w:r>
-        <w:t>s</w:t>
-      </w:r>
-      <w:r>
-        <w:t>hot-Blue</w:t>
-      </w:r>
-      <w:r>
-        <w:t xml:space="preserve"> and a parse interpreting service called Blueprint-Blue.</w:t>
-      </w:r>
-    </w:p>
-    <w:p/>
-    <w:p>
-      <w:pPr>
-        <w:sectPr>
-          <w:headerReference w:type="default" r:id="rId26"/>
-          <w:footerReference w:type="default" r:id="rId27"/>
           <w:type w:val="evenPage"/>
           <w:pgSz w:w="15840" w:h="12240" w:orient="landscape" w:code="1"/>
           <w:pgMar w:top="720" w:right="1152" w:bottom="720" w:left="1152" w:header="720" w:footer="720" w:gutter="0"/>
@@ -35010,8 +36327,8 @@
     </w:p>
     <w:p/>
     <w:sectPr>
-      <w:headerReference w:type="default" r:id="rId28"/>
-      <w:footerReference w:type="default" r:id="rId29"/>
+      <w:headerReference w:type="default" r:id="rId26"/>
+      <w:footerReference w:type="default" r:id="rId27"/>
       <w:type w:val="continuous"/>
       <w:pgSz w:w="15840" w:h="12240" w:orient="landscape" w:code="1"/>
       <w:pgMar w:top="720" w:right="1152" w:bottom="720" w:left="1152" w:header="720" w:footer="720" w:gutter="0"/>
@@ -35049,16 +36366,6 @@
 </file>
 
 <file path=word/footer1.xml><?xml version="1.0" encoding="utf-8"?>
-<w:ftr xmlns:wpc="http://schemas.microsoft.com/office/word/2010/wordprocessingCanvas" xmlns:cx="http://schemas.microsoft.com/office/drawing/2014/chartex" xmlns:cx1="http://schemas.microsoft.com/office/drawing/2015/9/8/chartex" xmlns:cx2="http://schemas.microsoft.com/office/drawing/2015/10/21/chartex" xmlns:cx3="http://schemas.microsoft.com/office/drawing/2016/5/9/chartex" xmlns:cx4="http://schemas.microsoft.com/office/drawing/2016/5/10/chartex" xmlns:cx5="http://schemas.microsoft.com/office/drawing/2016/5/11/chartex" xmlns:cx6="http://schemas.microsoft.com/office/drawing/2016/5/12/chartex" xmlns:cx7="http://schemas.microsoft.com/office/drawing/2016/5/13/chartex" xmlns:cx8="http://schemas.microsoft.com/office/drawing/2016/5/14/chartex" xmlns:mc="http://schemas.openxmlformats.org/markup-compatibility/2006" xmlns:aink="http://schemas.microsoft.com/office/drawing/2016/ink" xmlns:am3d="http://schemas.microsoft.com/office/drawing/2017/model3d" xmlns:o="urn:schemas-microsoft-com:office:office" xmlns:oel="http://schemas.microsoft.com/office/2019/extlst" xmlns:r="http://schemas.openxmlformats.org/officeDocument/2006/relationships" xmlns:m="http://schemas.openxmlformats.org/officeDocument/2006/math" xmlns:v="urn:schemas-microsoft-com:vml" xmlns:wp14="http://schemas.microsoft.com/office/word/2010/wordprocessingDrawing" xmlns:wp="http://schemas.openxmlformats.org/drawingml/2006/wordprocessingDrawing" xmlns:w10="urn:schemas-microsoft-com:office:word" xmlns:w="http://schemas.openxmlformats.org/wordprocessingml/2006/main" xmlns:w14="http://schemas.microsoft.com/office/word/2010/wordml" xmlns:w15="http://schemas.microsoft.com/office/word/2012/wordml" xmlns:w16cex="http://schemas.microsoft.com/office/word/2018/wordml/cex" xmlns:w16cid="http://schemas.microsoft.com/office/word/2016/wordml/cid" xmlns:w16="http://schemas.microsoft.com/office/word/2018/wordml" xmlns:w16sdtdh="http://schemas.microsoft.com/office/word/2020/wordml/sdtdatahash" xmlns:w16se="http://schemas.microsoft.com/office/word/2015/wordml/symex" xmlns:wpg="http://schemas.microsoft.com/office/word/2010/wordprocessingGroup" xmlns:wpi="http://schemas.microsoft.com/office/word/2010/wordprocessingInk" xmlns:wne="http://schemas.microsoft.com/office/word/2006/wordml" xmlns:wps="http://schemas.microsoft.com/office/word/2010/wordprocessingShape" mc:Ignorable="w14 w15 w16se w16cid w16 w16cex w16sdtdh wp14">
-  <w:p>
-    <w:pPr>
-      <w:pStyle w:val="Footer"/>
-    </w:pPr>
-  </w:p>
-</w:ftr>
-</file>
-
-<file path=word/footer2.xml><?xml version="1.0" encoding="utf-8"?>
 <w:ftr xmlns:wpc="http://schemas.microsoft.com/office/word/2010/wordprocessingCanvas" xmlns:cx="http://schemas.microsoft.com/office/drawing/2014/chartex" xmlns:cx1="http://schemas.microsoft.com/office/drawing/2015/9/8/chartex" xmlns:cx2="http://schemas.microsoft.com/office/drawing/2015/10/21/chartex" xmlns:cx3="http://schemas.microsoft.com/office/drawing/2016/5/9/chartex" xmlns:cx4="http://schemas.microsoft.com/office/drawing/2016/5/10/chartex" xmlns:cx5="http://schemas.microsoft.com/office/drawing/2016/5/11/chartex" xmlns:cx6="http://schemas.microsoft.com/office/drawing/2016/5/12/chartex" xmlns:cx7="http://schemas.microsoft.com/office/drawing/2016/5/13/chartex" xmlns:cx8="http://schemas.microsoft.com/office/drawing/2016/5/14/chartex" xmlns:mc="http://schemas.openxmlformats.org/markup-compatibility/2006" xmlns:aink="http://schemas.microsoft.com/office/drawing/2016/ink" xmlns:am3d="http://schemas.microsoft.com/office/drawing/2017/model3d" xmlns:o="urn:schemas-microsoft-com:office:office" xmlns:oel="http://schemas.microsoft.com/office/2019/extlst" xmlns:r="http://schemas.openxmlformats.org/officeDocument/2006/relationships" xmlns:m="http://schemas.openxmlformats.org/officeDocument/2006/math" xmlns:v="urn:schemas-microsoft-com:vml" xmlns:wp14="http://schemas.microsoft.com/office/word/2010/wordprocessingDrawing" xmlns:wp="http://schemas.openxmlformats.org/drawingml/2006/wordprocessingDrawing" xmlns:w10="urn:schemas-microsoft-com:office:word" xmlns:w="http://schemas.openxmlformats.org/wordprocessingml/2006/main" xmlns:w14="http://schemas.microsoft.com/office/word/2010/wordml" xmlns:w15="http://schemas.microsoft.com/office/word/2012/wordml" xmlns:w16cex="http://schemas.microsoft.com/office/word/2018/wordml/cex" xmlns:w16cid="http://schemas.microsoft.com/office/word/2016/wordml/cid" xmlns:w16="http://schemas.microsoft.com/office/word/2018/wordml" xmlns:w16sdtdh="http://schemas.microsoft.com/office/word/2020/wordml/sdtdatahash" xmlns:w16se="http://schemas.microsoft.com/office/word/2015/wordml/symex" xmlns:wpg="http://schemas.microsoft.com/office/word/2010/wordprocessingGroup" xmlns:wpi="http://schemas.microsoft.com/office/word/2010/wordprocessingInk" xmlns:wne="http://schemas.microsoft.com/office/word/2006/wordml" xmlns:wps="http://schemas.microsoft.com/office/word/2010/wordprocessingShape" mc:Ignorable="w14 w15 w16se w16cid w16 w16cex w16sdtdh wp14">
   <w:sdt>
     <w:sdtPr>
@@ -35115,7 +36422,7 @@
 </w:ftr>
 </file>
 
-<file path=word/footer3.xml><?xml version="1.0" encoding="utf-8"?>
+<file path=word/footer2.xml><?xml version="1.0" encoding="utf-8"?>
 <w:ftr xmlns:wpc="http://schemas.microsoft.com/office/word/2010/wordprocessingCanvas" xmlns:cx="http://schemas.microsoft.com/office/drawing/2014/chartex" xmlns:cx1="http://schemas.microsoft.com/office/drawing/2015/9/8/chartex" xmlns:cx2="http://schemas.microsoft.com/office/drawing/2015/10/21/chartex" xmlns:cx3="http://schemas.microsoft.com/office/drawing/2016/5/9/chartex" xmlns:cx4="http://schemas.microsoft.com/office/drawing/2016/5/10/chartex" xmlns:cx5="http://schemas.microsoft.com/office/drawing/2016/5/11/chartex" xmlns:cx6="http://schemas.microsoft.com/office/drawing/2016/5/12/chartex" xmlns:cx7="http://schemas.microsoft.com/office/drawing/2016/5/13/chartex" xmlns:cx8="http://schemas.microsoft.com/office/drawing/2016/5/14/chartex" xmlns:mc="http://schemas.openxmlformats.org/markup-compatibility/2006" xmlns:aink="http://schemas.microsoft.com/office/drawing/2016/ink" xmlns:am3d="http://schemas.microsoft.com/office/drawing/2017/model3d" xmlns:o="urn:schemas-microsoft-com:office:office" xmlns:oel="http://schemas.microsoft.com/office/2019/extlst" xmlns:r="http://schemas.openxmlformats.org/officeDocument/2006/relationships" xmlns:m="http://schemas.openxmlformats.org/officeDocument/2006/math" xmlns:v="urn:schemas-microsoft-com:vml" xmlns:wp14="http://schemas.microsoft.com/office/word/2010/wordprocessingDrawing" xmlns:wp="http://schemas.openxmlformats.org/drawingml/2006/wordprocessingDrawing" xmlns:w10="urn:schemas-microsoft-com:office:word" xmlns:w="http://schemas.openxmlformats.org/wordprocessingml/2006/main" xmlns:w14="http://schemas.microsoft.com/office/word/2010/wordml" xmlns:w15="http://schemas.microsoft.com/office/word/2012/wordml" xmlns:w16cex="http://schemas.microsoft.com/office/word/2018/wordml/cex" xmlns:w16cid="http://schemas.microsoft.com/office/word/2016/wordml/cid" xmlns:w16="http://schemas.microsoft.com/office/word/2018/wordml" xmlns:w16sdtdh="http://schemas.microsoft.com/office/word/2020/wordml/sdtdatahash" xmlns:w16se="http://schemas.microsoft.com/office/word/2015/wordml/symex" xmlns:wpg="http://schemas.microsoft.com/office/word/2010/wordprocessingGroup" xmlns:wpi="http://schemas.microsoft.com/office/word/2010/wordprocessingInk" xmlns:wne="http://schemas.microsoft.com/office/word/2006/wordml" xmlns:wps="http://schemas.microsoft.com/office/word/2010/wordprocessingShape" mc:Ignorable="w14 w15 w16se w16cid w16 w16cex w16sdtdh wp14">
   <w:p>
     <w:pPr>
@@ -35128,7 +36435,7 @@
 </w:ftr>
 </file>
 
-<file path=word/footer4.xml><?xml version="1.0" encoding="utf-8"?>
+<file path=word/footer3.xml><?xml version="1.0" encoding="utf-8"?>
 <w:ftr xmlns:wpc="http://schemas.microsoft.com/office/word/2010/wordprocessingCanvas" xmlns:cx="http://schemas.microsoft.com/office/drawing/2014/chartex" xmlns:cx1="http://schemas.microsoft.com/office/drawing/2015/9/8/chartex" xmlns:cx2="http://schemas.microsoft.com/office/drawing/2015/10/21/chartex" xmlns:cx3="http://schemas.microsoft.com/office/drawing/2016/5/9/chartex" xmlns:cx4="http://schemas.microsoft.com/office/drawing/2016/5/10/chartex" xmlns:cx5="http://schemas.microsoft.com/office/drawing/2016/5/11/chartex" xmlns:cx6="http://schemas.microsoft.com/office/drawing/2016/5/12/chartex" xmlns:cx7="http://schemas.microsoft.com/office/drawing/2016/5/13/chartex" xmlns:cx8="http://schemas.microsoft.com/office/drawing/2016/5/14/chartex" xmlns:mc="http://schemas.openxmlformats.org/markup-compatibility/2006" xmlns:aink="http://schemas.microsoft.com/office/drawing/2016/ink" xmlns:am3d="http://schemas.microsoft.com/office/drawing/2017/model3d" xmlns:o="urn:schemas-microsoft-com:office:office" xmlns:oel="http://schemas.microsoft.com/office/2019/extlst" xmlns:r="http://schemas.openxmlformats.org/officeDocument/2006/relationships" xmlns:m="http://schemas.openxmlformats.org/officeDocument/2006/math" xmlns:v="urn:schemas-microsoft-com:vml" xmlns:wp14="http://schemas.microsoft.com/office/word/2010/wordprocessingDrawing" xmlns:wp="http://schemas.openxmlformats.org/drawingml/2006/wordprocessingDrawing" xmlns:w10="urn:schemas-microsoft-com:office:word" xmlns:w="http://schemas.openxmlformats.org/wordprocessingml/2006/main" xmlns:w14="http://schemas.microsoft.com/office/word/2010/wordml" xmlns:w15="http://schemas.microsoft.com/office/word/2012/wordml" xmlns:w16cex="http://schemas.microsoft.com/office/word/2018/wordml/cex" xmlns:w16cid="http://schemas.microsoft.com/office/word/2016/wordml/cid" xmlns:w16="http://schemas.microsoft.com/office/word/2018/wordml" xmlns:w16sdtdh="http://schemas.microsoft.com/office/word/2020/wordml/sdtdatahash" xmlns:w16se="http://schemas.microsoft.com/office/word/2015/wordml/symex" xmlns:wpg="http://schemas.microsoft.com/office/word/2010/wordprocessingGroup" xmlns:wpi="http://schemas.microsoft.com/office/word/2010/wordprocessingInk" xmlns:wne="http://schemas.microsoft.com/office/word/2006/wordml" xmlns:wps="http://schemas.microsoft.com/office/word/2010/wordprocessingShape" mc:Ignorable="w14 w15 w16se w16cid w16 w16cex w16sdtdh wp14">
   <w:sdt>
     <w:sdtPr>
@@ -35158,7 +36465,7 @@
 </w:ftr>
 </file>
 
-<file path=word/footer5.xml><?xml version="1.0" encoding="utf-8"?>
+<file path=word/footer4.xml><?xml version="1.0" encoding="utf-8"?>
 <w:ftr xmlns:wpc="http://schemas.microsoft.com/office/word/2010/wordprocessingCanvas" xmlns:cx="http://schemas.microsoft.com/office/drawing/2014/chartex" xmlns:cx1="http://schemas.microsoft.com/office/drawing/2015/9/8/chartex" xmlns:cx2="http://schemas.microsoft.com/office/drawing/2015/10/21/chartex" xmlns:cx3="http://schemas.microsoft.com/office/drawing/2016/5/9/chartex" xmlns:cx4="http://schemas.microsoft.com/office/drawing/2016/5/10/chartex" xmlns:cx5="http://schemas.microsoft.com/office/drawing/2016/5/11/chartex" xmlns:cx6="http://schemas.microsoft.com/office/drawing/2016/5/12/chartex" xmlns:cx7="http://schemas.microsoft.com/office/drawing/2016/5/13/chartex" xmlns:cx8="http://schemas.microsoft.com/office/drawing/2016/5/14/chartex" xmlns:mc="http://schemas.openxmlformats.org/markup-compatibility/2006" xmlns:aink="http://schemas.microsoft.com/office/drawing/2016/ink" xmlns:am3d="http://schemas.microsoft.com/office/drawing/2017/model3d" xmlns:o="urn:schemas-microsoft-com:office:office" xmlns:oel="http://schemas.microsoft.com/office/2019/extlst" xmlns:r="http://schemas.openxmlformats.org/officeDocument/2006/relationships" xmlns:m="http://schemas.openxmlformats.org/officeDocument/2006/math" xmlns:v="urn:schemas-microsoft-com:vml" xmlns:wp14="http://schemas.microsoft.com/office/word/2010/wordprocessingDrawing" xmlns:wp="http://schemas.openxmlformats.org/drawingml/2006/wordprocessingDrawing" xmlns:w10="urn:schemas-microsoft-com:office:word" xmlns:w="http://schemas.openxmlformats.org/wordprocessingml/2006/main" xmlns:w14="http://schemas.microsoft.com/office/word/2010/wordml" xmlns:w15="http://schemas.microsoft.com/office/word/2012/wordml" xmlns:w16cex="http://schemas.microsoft.com/office/word/2018/wordml/cex" xmlns:w16cid="http://schemas.microsoft.com/office/word/2016/wordml/cid" xmlns:w16="http://schemas.microsoft.com/office/word/2018/wordml" xmlns:w16sdtdh="http://schemas.microsoft.com/office/word/2020/wordml/sdtdatahash" xmlns:w16se="http://schemas.microsoft.com/office/word/2015/wordml/symex" xmlns:wpg="http://schemas.microsoft.com/office/word/2010/wordprocessingGroup" xmlns:wpi="http://schemas.microsoft.com/office/word/2010/wordprocessingInk" xmlns:wne="http://schemas.microsoft.com/office/word/2006/wordml" xmlns:wps="http://schemas.microsoft.com/office/word/2010/wordprocessingShape" mc:Ignorable="w14 w15 w16se w16cid w16 w16cex w16sdtdh wp14">
   <w:sdt>
     <w:sdtPr>
@@ -35188,7 +36495,7 @@
 </w:ftr>
 </file>
 
-<file path=word/footer6.xml><?xml version="1.0" encoding="utf-8"?>
+<file path=word/footer5.xml><?xml version="1.0" encoding="utf-8"?>
 <w:ftr xmlns:wpc="http://schemas.microsoft.com/office/word/2010/wordprocessingCanvas" xmlns:cx="http://schemas.microsoft.com/office/drawing/2014/chartex" xmlns:cx1="http://schemas.microsoft.com/office/drawing/2015/9/8/chartex" xmlns:cx2="http://schemas.microsoft.com/office/drawing/2015/10/21/chartex" xmlns:cx3="http://schemas.microsoft.com/office/drawing/2016/5/9/chartex" xmlns:cx4="http://schemas.microsoft.com/office/drawing/2016/5/10/chartex" xmlns:cx5="http://schemas.microsoft.com/office/drawing/2016/5/11/chartex" xmlns:cx6="http://schemas.microsoft.com/office/drawing/2016/5/12/chartex" xmlns:cx7="http://schemas.microsoft.com/office/drawing/2016/5/13/chartex" xmlns:cx8="http://schemas.microsoft.com/office/drawing/2016/5/14/chartex" xmlns:mc="http://schemas.openxmlformats.org/markup-compatibility/2006" xmlns:aink="http://schemas.microsoft.com/office/drawing/2016/ink" xmlns:am3d="http://schemas.microsoft.com/office/drawing/2017/model3d" xmlns:o="urn:schemas-microsoft-com:office:office" xmlns:oel="http://schemas.microsoft.com/office/2019/extlst" xmlns:r="http://schemas.openxmlformats.org/officeDocument/2006/relationships" xmlns:m="http://schemas.openxmlformats.org/officeDocument/2006/math" xmlns:v="urn:schemas-microsoft-com:vml" xmlns:wp14="http://schemas.microsoft.com/office/word/2010/wordprocessingDrawing" xmlns:wp="http://schemas.openxmlformats.org/drawingml/2006/wordprocessingDrawing" xmlns:w10="urn:schemas-microsoft-com:office:word" xmlns:w="http://schemas.openxmlformats.org/wordprocessingml/2006/main" xmlns:w14="http://schemas.microsoft.com/office/word/2010/wordml" xmlns:w15="http://schemas.microsoft.com/office/word/2012/wordml" xmlns:w16cex="http://schemas.microsoft.com/office/word/2018/wordml/cex" xmlns:w16cid="http://schemas.microsoft.com/office/word/2016/wordml/cid" xmlns:w16="http://schemas.microsoft.com/office/word/2018/wordml" xmlns:w16sdtdh="http://schemas.microsoft.com/office/word/2020/wordml/sdtdatahash" xmlns:w16se="http://schemas.microsoft.com/office/word/2015/wordml/symex" xmlns:wpg="http://schemas.microsoft.com/office/word/2010/wordprocessingGroup" xmlns:wpi="http://schemas.microsoft.com/office/word/2010/wordprocessingInk" xmlns:wne="http://schemas.microsoft.com/office/word/2006/wordml" xmlns:wps="http://schemas.microsoft.com/office/word/2010/wordprocessingShape" mc:Ignorable="w14 w15 w16se w16cid w16 w16cex w16sdtdh wp14">
   <w:sdt>
     <w:sdtPr>
@@ -35218,7 +36525,7 @@
 </w:ftr>
 </file>
 
-<file path=word/footer7.xml><?xml version="1.0" encoding="utf-8"?>
+<file path=word/footer6.xml><?xml version="1.0" encoding="utf-8"?>
 <w:ftr xmlns:wpc="http://schemas.microsoft.com/office/word/2010/wordprocessingCanvas" xmlns:cx="http://schemas.microsoft.com/office/drawing/2014/chartex" xmlns:cx1="http://schemas.microsoft.com/office/drawing/2015/9/8/chartex" xmlns:cx2="http://schemas.microsoft.com/office/drawing/2015/10/21/chartex" xmlns:cx3="http://schemas.microsoft.com/office/drawing/2016/5/9/chartex" xmlns:cx4="http://schemas.microsoft.com/office/drawing/2016/5/10/chartex" xmlns:cx5="http://schemas.microsoft.com/office/drawing/2016/5/11/chartex" xmlns:cx6="http://schemas.microsoft.com/office/drawing/2016/5/12/chartex" xmlns:cx7="http://schemas.microsoft.com/office/drawing/2016/5/13/chartex" xmlns:cx8="http://schemas.microsoft.com/office/drawing/2016/5/14/chartex" xmlns:mc="http://schemas.openxmlformats.org/markup-compatibility/2006" xmlns:aink="http://schemas.microsoft.com/office/drawing/2016/ink" xmlns:am3d="http://schemas.microsoft.com/office/drawing/2017/model3d" xmlns:o="urn:schemas-microsoft-com:office:office" xmlns:oel="http://schemas.microsoft.com/office/2019/extlst" xmlns:r="http://schemas.openxmlformats.org/officeDocument/2006/relationships" xmlns:m="http://schemas.openxmlformats.org/officeDocument/2006/math" xmlns:v="urn:schemas-microsoft-com:vml" xmlns:wp14="http://schemas.microsoft.com/office/word/2010/wordprocessingDrawing" xmlns:wp="http://schemas.openxmlformats.org/drawingml/2006/wordprocessingDrawing" xmlns:w10="urn:schemas-microsoft-com:office:word" xmlns:w="http://schemas.openxmlformats.org/wordprocessingml/2006/main" xmlns:w14="http://schemas.microsoft.com/office/word/2010/wordml" xmlns:w15="http://schemas.microsoft.com/office/word/2012/wordml" xmlns:w16cex="http://schemas.microsoft.com/office/word/2018/wordml/cex" xmlns:w16cid="http://schemas.microsoft.com/office/word/2016/wordml/cid" xmlns:w16="http://schemas.microsoft.com/office/word/2018/wordml" xmlns:w16sdtdh="http://schemas.microsoft.com/office/word/2020/wordml/sdtdatahash" xmlns:w16se="http://schemas.microsoft.com/office/word/2015/wordml/symex" xmlns:wpg="http://schemas.microsoft.com/office/word/2010/wordprocessingGroup" xmlns:wpi="http://schemas.microsoft.com/office/word/2010/wordprocessingInk" xmlns:wne="http://schemas.microsoft.com/office/word/2006/wordml" xmlns:wps="http://schemas.microsoft.com/office/word/2010/wordprocessingShape" mc:Ignorable="w14 w15 w16se w16cid w16 w16cex w16sdtdh wp14">
   <w:sdt>
     <w:sdtPr>
@@ -35242,8 +36549,13 @@
         <w:r>
           <w:t xml:space="preserve">© 2023 Kevin Wonus                                                                                                                                                                                                         </w:t>
         </w:r>
+        <w:proofErr w:type="spellStart"/>
         <w:r>
-          <w:t xml:space="preserve">FlatBuffers </w:t>
+          <w:t>FlatBuffers</w:t>
+        </w:r>
+        <w:proofErr w:type="spellEnd"/>
+        <w:r>
+          <w:t xml:space="preserve"> </w:t>
         </w:r>
         <w:r>
           <w:t>Appendix</w:t>
@@ -35433,7 +36745,15 @@
         <w:footnoteRef/>
       </w:r>
       <w:r>
-        <w:t xml:space="preserve"> NUPhone representation is described at </w:t>
+        <w:t xml:space="preserve"> </w:t>
+      </w:r>
+      <w:proofErr w:type="spellStart"/>
+      <w:r>
+        <w:t>NUPhone</w:t>
+      </w:r>
+      <w:proofErr w:type="spellEnd"/>
+      <w:r>
+        <w:t xml:space="preserve"> representation is described at </w:t>
       </w:r>
       <w:hyperlink r:id="rId2" w:history="1">
         <w:r>
@@ -35527,16 +36847,6 @@
 </file>
 
 <file path=word/header1.xml><?xml version="1.0" encoding="utf-8"?>
-<w:hdr xmlns:wpc="http://schemas.microsoft.com/office/word/2010/wordprocessingCanvas" xmlns:cx="http://schemas.microsoft.com/office/drawing/2014/chartex" xmlns:cx1="http://schemas.microsoft.com/office/drawing/2015/9/8/chartex" xmlns:cx2="http://schemas.microsoft.com/office/drawing/2015/10/21/chartex" xmlns:cx3="http://schemas.microsoft.com/office/drawing/2016/5/9/chartex" xmlns:cx4="http://schemas.microsoft.com/office/drawing/2016/5/10/chartex" xmlns:cx5="http://schemas.microsoft.com/office/drawing/2016/5/11/chartex" xmlns:cx6="http://schemas.microsoft.com/office/drawing/2016/5/12/chartex" xmlns:cx7="http://schemas.microsoft.com/office/drawing/2016/5/13/chartex" xmlns:cx8="http://schemas.microsoft.com/office/drawing/2016/5/14/chartex" xmlns:mc="http://schemas.openxmlformats.org/markup-compatibility/2006" xmlns:aink="http://schemas.microsoft.com/office/drawing/2016/ink" xmlns:am3d="http://schemas.microsoft.com/office/drawing/2017/model3d" xmlns:o="urn:schemas-microsoft-com:office:office" xmlns:oel="http://schemas.microsoft.com/office/2019/extlst" xmlns:r="http://schemas.openxmlformats.org/officeDocument/2006/relationships" xmlns:m="http://schemas.openxmlformats.org/officeDocument/2006/math" xmlns:v="urn:schemas-microsoft-com:vml" xmlns:wp14="http://schemas.microsoft.com/office/word/2010/wordprocessingDrawing" xmlns:wp="http://schemas.openxmlformats.org/drawingml/2006/wordprocessingDrawing" xmlns:w10="urn:schemas-microsoft-com:office:word" xmlns:w="http://schemas.openxmlformats.org/wordprocessingml/2006/main" xmlns:w14="http://schemas.microsoft.com/office/word/2010/wordml" xmlns:w15="http://schemas.microsoft.com/office/word/2012/wordml" xmlns:w16cex="http://schemas.microsoft.com/office/word/2018/wordml/cex" xmlns:w16cid="http://schemas.microsoft.com/office/word/2016/wordml/cid" xmlns:w16="http://schemas.microsoft.com/office/word/2018/wordml" xmlns:w16sdtdh="http://schemas.microsoft.com/office/word/2020/wordml/sdtdatahash" xmlns:w16se="http://schemas.microsoft.com/office/word/2015/wordml/symex" xmlns:wpg="http://schemas.microsoft.com/office/word/2010/wordprocessingGroup" xmlns:wpi="http://schemas.microsoft.com/office/word/2010/wordprocessingInk" xmlns:wne="http://schemas.microsoft.com/office/word/2006/wordml" xmlns:wps="http://schemas.microsoft.com/office/word/2010/wordprocessingShape" mc:Ignorable="w14 w15 w16se w16cid w16 w16cex w16sdtdh wp14">
-  <w:p>
-    <w:pPr>
-      <w:pStyle w:val="Header"/>
-    </w:pPr>
-  </w:p>
-</w:hdr>
-</file>
-
-<file path=word/header2.xml><?xml version="1.0" encoding="utf-8"?>
 <w:hdr xmlns:wpc="http://schemas.microsoft.com/office/word/2010/wordprocessingCanvas" xmlns:cx="http://schemas.microsoft.com/office/drawing/2014/chartex" xmlns:cx1="http://schemas.microsoft.com/office/drawing/2015/9/8/chartex" xmlns:cx2="http://schemas.microsoft.com/office/drawing/2015/10/21/chartex" xmlns:cx3="http://schemas.microsoft.com/office/drawing/2016/5/9/chartex" xmlns:cx4="http://schemas.microsoft.com/office/drawing/2016/5/10/chartex" xmlns:cx5="http://schemas.microsoft.com/office/drawing/2016/5/11/chartex" xmlns:cx6="http://schemas.microsoft.com/office/drawing/2016/5/12/chartex" xmlns:cx7="http://schemas.microsoft.com/office/drawing/2016/5/13/chartex" xmlns:cx8="http://schemas.microsoft.com/office/drawing/2016/5/14/chartex" xmlns:mc="http://schemas.openxmlformats.org/markup-compatibility/2006" xmlns:aink="http://schemas.microsoft.com/office/drawing/2016/ink" xmlns:am3d="http://schemas.microsoft.com/office/drawing/2017/model3d" xmlns:o="urn:schemas-microsoft-com:office:office" xmlns:oel="http://schemas.microsoft.com/office/2019/extlst" xmlns:r="http://schemas.openxmlformats.org/officeDocument/2006/relationships" xmlns:m="http://schemas.openxmlformats.org/officeDocument/2006/math" xmlns:v="urn:schemas-microsoft-com:vml" xmlns:wp14="http://schemas.microsoft.com/office/word/2010/wordprocessingDrawing" xmlns:wp="http://schemas.openxmlformats.org/drawingml/2006/wordprocessingDrawing" xmlns:w10="urn:schemas-microsoft-com:office:word" xmlns:w="http://schemas.openxmlformats.org/wordprocessingml/2006/main" xmlns:w14="http://schemas.microsoft.com/office/word/2010/wordml" xmlns:w15="http://schemas.microsoft.com/office/word/2012/wordml" xmlns:w16cex="http://schemas.microsoft.com/office/word/2018/wordml/cex" xmlns:w16cid="http://schemas.microsoft.com/office/word/2016/wordml/cid" xmlns:w16="http://schemas.microsoft.com/office/word/2018/wordml" xmlns:w16sdtdh="http://schemas.microsoft.com/office/word/2020/wordml/sdtdatahash" xmlns:w16se="http://schemas.microsoft.com/office/word/2015/wordml/symex" xmlns:wpg="http://schemas.microsoft.com/office/word/2010/wordprocessingGroup" xmlns:wpi="http://schemas.microsoft.com/office/word/2010/wordprocessingInk" xmlns:wne="http://schemas.microsoft.com/office/word/2006/wordml" xmlns:wps="http://schemas.microsoft.com/office/word/2010/wordprocessingShape" mc:Ignorable="w14 w15 w16se w16cid w16 w16cex w16sdtdh wp14">
   <w:tbl>
     <w:tblPr>
@@ -35920,7 +37230,15 @@
               <w:sz w:val="18"/>
               <w:szCs w:val="18"/>
             </w:rPr>
-            <w:t>B07</w:t>
+            <w:t>B</w:t>
+          </w:r>
+          <w:r>
+            <w:rPr>
+              <w:rFonts w:ascii="Consolas" w:eastAsia="Times New Roman" w:hAnsi="Consolas" w:cs="Times New Roman"/>
+              <w:sz w:val="18"/>
+              <w:szCs w:val="18"/>
+            </w:rPr>
+            <w:t>15</w:t>
           </w:r>
         </w:p>
       </w:tc>
@@ -35938,7 +37256,7 @@
 </w:hdr>
 </file>
 
-<file path=word/header3.xml><?xml version="1.0" encoding="utf-8"?>
+<file path=word/header2.xml><?xml version="1.0" encoding="utf-8"?>
 <w:hdr xmlns:wpc="http://schemas.microsoft.com/office/word/2010/wordprocessingCanvas" xmlns:cx="http://schemas.microsoft.com/office/drawing/2014/chartex" xmlns:cx1="http://schemas.microsoft.com/office/drawing/2015/9/8/chartex" xmlns:cx2="http://schemas.microsoft.com/office/drawing/2015/10/21/chartex" xmlns:cx3="http://schemas.microsoft.com/office/drawing/2016/5/9/chartex" xmlns:cx4="http://schemas.microsoft.com/office/drawing/2016/5/10/chartex" xmlns:cx5="http://schemas.microsoft.com/office/drawing/2016/5/11/chartex" xmlns:cx6="http://schemas.microsoft.com/office/drawing/2016/5/12/chartex" xmlns:cx7="http://schemas.microsoft.com/office/drawing/2016/5/13/chartex" xmlns:cx8="http://schemas.microsoft.com/office/drawing/2016/5/14/chartex" xmlns:mc="http://schemas.openxmlformats.org/markup-compatibility/2006" xmlns:aink="http://schemas.microsoft.com/office/drawing/2016/ink" xmlns:am3d="http://schemas.microsoft.com/office/drawing/2017/model3d" xmlns:o="urn:schemas-microsoft-com:office:office" xmlns:oel="http://schemas.microsoft.com/office/2019/extlst" xmlns:r="http://schemas.openxmlformats.org/officeDocument/2006/relationships" xmlns:m="http://schemas.openxmlformats.org/officeDocument/2006/math" xmlns:v="urn:schemas-microsoft-com:vml" xmlns:wp14="http://schemas.microsoft.com/office/word/2010/wordprocessingDrawing" xmlns:wp="http://schemas.openxmlformats.org/drawingml/2006/wordprocessingDrawing" xmlns:w10="urn:schemas-microsoft-com:office:word" xmlns:w="http://schemas.openxmlformats.org/wordprocessingml/2006/main" xmlns:w14="http://schemas.microsoft.com/office/word/2010/wordml" xmlns:w15="http://schemas.microsoft.com/office/word/2012/wordml" xmlns:w16cex="http://schemas.microsoft.com/office/word/2018/wordml/cex" xmlns:w16cid="http://schemas.microsoft.com/office/word/2016/wordml/cid" xmlns:w16="http://schemas.microsoft.com/office/word/2018/wordml" xmlns:w16sdtdh="http://schemas.microsoft.com/office/word/2020/wordml/sdtdatahash" xmlns:w16se="http://schemas.microsoft.com/office/word/2015/wordml/symex" xmlns:wpg="http://schemas.microsoft.com/office/word/2010/wordprocessingGroup" xmlns:wpi="http://schemas.microsoft.com/office/word/2010/wordprocessingInk" xmlns:wne="http://schemas.microsoft.com/office/word/2006/wordml" xmlns:wps="http://schemas.microsoft.com/office/word/2010/wordprocessingShape" mc:Ignorable="w14 w15 w16se w16cid w16 w16cex w16sdtdh wp14">
   <w:tbl>
     <w:tblPr>
@@ -36070,7 +37388,7 @@
 </w:hdr>
 </file>
 
-<file path=word/header4.xml><?xml version="1.0" encoding="utf-8"?>
+<file path=word/header3.xml><?xml version="1.0" encoding="utf-8"?>
 <w:hdr xmlns:wpc="http://schemas.microsoft.com/office/word/2010/wordprocessingCanvas" xmlns:cx="http://schemas.microsoft.com/office/drawing/2014/chartex" xmlns:cx1="http://schemas.microsoft.com/office/drawing/2015/9/8/chartex" xmlns:cx2="http://schemas.microsoft.com/office/drawing/2015/10/21/chartex" xmlns:cx3="http://schemas.microsoft.com/office/drawing/2016/5/9/chartex" xmlns:cx4="http://schemas.microsoft.com/office/drawing/2016/5/10/chartex" xmlns:cx5="http://schemas.microsoft.com/office/drawing/2016/5/11/chartex" xmlns:cx6="http://schemas.microsoft.com/office/drawing/2016/5/12/chartex" xmlns:cx7="http://schemas.microsoft.com/office/drawing/2016/5/13/chartex" xmlns:cx8="http://schemas.microsoft.com/office/drawing/2016/5/14/chartex" xmlns:mc="http://schemas.openxmlformats.org/markup-compatibility/2006" xmlns:aink="http://schemas.microsoft.com/office/drawing/2016/ink" xmlns:am3d="http://schemas.microsoft.com/office/drawing/2017/model3d" xmlns:o="urn:schemas-microsoft-com:office:office" xmlns:oel="http://schemas.microsoft.com/office/2019/extlst" xmlns:r="http://schemas.openxmlformats.org/officeDocument/2006/relationships" xmlns:m="http://schemas.openxmlformats.org/officeDocument/2006/math" xmlns:v="urn:schemas-microsoft-com:vml" xmlns:wp14="http://schemas.microsoft.com/office/word/2010/wordprocessingDrawing" xmlns:wp="http://schemas.openxmlformats.org/drawingml/2006/wordprocessingDrawing" xmlns:w10="urn:schemas-microsoft-com:office:word" xmlns:w="http://schemas.openxmlformats.org/wordprocessingml/2006/main" xmlns:w14="http://schemas.microsoft.com/office/word/2010/wordml" xmlns:w15="http://schemas.microsoft.com/office/word/2012/wordml" xmlns:w16cex="http://schemas.microsoft.com/office/word/2018/wordml/cex" xmlns:w16cid="http://schemas.microsoft.com/office/word/2016/wordml/cid" xmlns:w16="http://schemas.microsoft.com/office/word/2018/wordml" xmlns:w16sdtdh="http://schemas.microsoft.com/office/word/2020/wordml/sdtdatahash" xmlns:w16se="http://schemas.microsoft.com/office/word/2015/wordml/symex" xmlns:wpg="http://schemas.microsoft.com/office/word/2010/wordprocessingGroup" xmlns:wpi="http://schemas.microsoft.com/office/word/2010/wordprocessingInk" xmlns:wne="http://schemas.microsoft.com/office/word/2006/wordml" xmlns:wps="http://schemas.microsoft.com/office/word/2010/wordprocessingShape" mc:Ignorable="w14 w15 w16se w16cid w16 w16cex w16sdtdh wp14">
   <w:tbl>
     <w:tblPr>
@@ -36554,7 +37872,7 @@
 </w:hdr>
 </file>
 
-<file path=word/header5.xml><?xml version="1.0" encoding="utf-8"?>
+<file path=word/header4.xml><?xml version="1.0" encoding="utf-8"?>
 <w:hdr xmlns:wpc="http://schemas.microsoft.com/office/word/2010/wordprocessingCanvas" xmlns:cx="http://schemas.microsoft.com/office/drawing/2014/chartex" xmlns:cx1="http://schemas.microsoft.com/office/drawing/2015/9/8/chartex" xmlns:cx2="http://schemas.microsoft.com/office/drawing/2015/10/21/chartex" xmlns:cx3="http://schemas.microsoft.com/office/drawing/2016/5/9/chartex" xmlns:cx4="http://schemas.microsoft.com/office/drawing/2016/5/10/chartex" xmlns:cx5="http://schemas.microsoft.com/office/drawing/2016/5/11/chartex" xmlns:cx6="http://schemas.microsoft.com/office/drawing/2016/5/12/chartex" xmlns:cx7="http://schemas.microsoft.com/office/drawing/2016/5/13/chartex" xmlns:cx8="http://schemas.microsoft.com/office/drawing/2016/5/14/chartex" xmlns:mc="http://schemas.openxmlformats.org/markup-compatibility/2006" xmlns:aink="http://schemas.microsoft.com/office/drawing/2016/ink" xmlns:am3d="http://schemas.microsoft.com/office/drawing/2017/model3d" xmlns:o="urn:schemas-microsoft-com:office:office" xmlns:oel="http://schemas.microsoft.com/office/2019/extlst" xmlns:r="http://schemas.openxmlformats.org/officeDocument/2006/relationships" xmlns:m="http://schemas.openxmlformats.org/officeDocument/2006/math" xmlns:v="urn:schemas-microsoft-com:vml" xmlns:wp14="http://schemas.microsoft.com/office/word/2010/wordprocessingDrawing" xmlns:wp="http://schemas.openxmlformats.org/drawingml/2006/wordprocessingDrawing" xmlns:w10="urn:schemas-microsoft-com:office:word" xmlns:w="http://schemas.openxmlformats.org/wordprocessingml/2006/main" xmlns:w14="http://schemas.microsoft.com/office/word/2010/wordml" xmlns:w15="http://schemas.microsoft.com/office/word/2012/wordml" xmlns:w16cex="http://schemas.microsoft.com/office/word/2018/wordml/cex" xmlns:w16cid="http://schemas.microsoft.com/office/word/2016/wordml/cid" xmlns:w16="http://schemas.microsoft.com/office/word/2018/wordml" xmlns:w16sdtdh="http://schemas.microsoft.com/office/word/2020/wordml/sdtdatahash" xmlns:w16se="http://schemas.microsoft.com/office/word/2015/wordml/symex" xmlns:wpg="http://schemas.microsoft.com/office/word/2010/wordprocessingGroup" xmlns:wpi="http://schemas.microsoft.com/office/word/2010/wordprocessingInk" xmlns:wne="http://schemas.microsoft.com/office/word/2006/wordml" xmlns:wps="http://schemas.microsoft.com/office/word/2010/wordprocessingShape" mc:Ignorable="w14 w15 w16se w16cid w16 w16cex w16sdtdh wp14">
   <w:tbl>
     <w:tblPr>
@@ -36657,6 +37975,7 @@
               <w:szCs w:val="24"/>
             </w:rPr>
           </w:pPr>
+          <w:proofErr w:type="gramStart"/>
           <w:r>
             <w:rPr>
               <w:rFonts w:ascii="Consolas" w:eastAsia="Times New Roman" w:hAnsi="Consolas" w:cs="Times New Roman"/>
@@ -36693,6 +38012,7 @@
             </w:rPr>
             <w:t>IDENTIFIER</w:t>
           </w:r>
+          <w:proofErr w:type="gramEnd"/>
         </w:p>
       </w:tc>
     </w:tr>
@@ -36823,7 +38143,7 @@
 </w:hdr>
 </file>
 
-<file path=word/header6.xml><?xml version="1.0" encoding="utf-8"?>
+<file path=word/header5.xml><?xml version="1.0" encoding="utf-8"?>
 <w:hdr xmlns:wpc="http://schemas.microsoft.com/office/word/2010/wordprocessingCanvas" xmlns:cx="http://schemas.microsoft.com/office/drawing/2014/chartex" xmlns:cx1="http://schemas.microsoft.com/office/drawing/2015/9/8/chartex" xmlns:cx2="http://schemas.microsoft.com/office/drawing/2015/10/21/chartex" xmlns:cx3="http://schemas.microsoft.com/office/drawing/2016/5/9/chartex" xmlns:cx4="http://schemas.microsoft.com/office/drawing/2016/5/10/chartex" xmlns:cx5="http://schemas.microsoft.com/office/drawing/2016/5/11/chartex" xmlns:cx6="http://schemas.microsoft.com/office/drawing/2016/5/12/chartex" xmlns:cx7="http://schemas.microsoft.com/office/drawing/2016/5/13/chartex" xmlns:cx8="http://schemas.microsoft.com/office/drawing/2016/5/14/chartex" xmlns:mc="http://schemas.openxmlformats.org/markup-compatibility/2006" xmlns:aink="http://schemas.microsoft.com/office/drawing/2016/ink" xmlns:am3d="http://schemas.microsoft.com/office/drawing/2017/model3d" xmlns:o="urn:schemas-microsoft-com:office:office" xmlns:oel="http://schemas.microsoft.com/office/2019/extlst" xmlns:r="http://schemas.openxmlformats.org/officeDocument/2006/relationships" xmlns:m="http://schemas.openxmlformats.org/officeDocument/2006/math" xmlns:v="urn:schemas-microsoft-com:vml" xmlns:wp14="http://schemas.microsoft.com/office/word/2010/wordprocessingDrawing" xmlns:wp="http://schemas.openxmlformats.org/drawingml/2006/wordprocessingDrawing" xmlns:w10="urn:schemas-microsoft-com:office:word" xmlns:w="http://schemas.openxmlformats.org/wordprocessingml/2006/main" xmlns:w14="http://schemas.microsoft.com/office/word/2010/wordml" xmlns:w15="http://schemas.microsoft.com/office/word/2012/wordml" xmlns:w16cex="http://schemas.microsoft.com/office/word/2018/wordml/cex" xmlns:w16cid="http://schemas.microsoft.com/office/word/2016/wordml/cid" xmlns:w16="http://schemas.microsoft.com/office/word/2018/wordml" xmlns:w16sdtdh="http://schemas.microsoft.com/office/word/2020/wordml/sdtdatahash" xmlns:w16se="http://schemas.microsoft.com/office/word/2015/wordml/symex" xmlns:wpg="http://schemas.microsoft.com/office/word/2010/wordprocessingGroup" xmlns:wpi="http://schemas.microsoft.com/office/word/2010/wordprocessingInk" xmlns:wne="http://schemas.microsoft.com/office/word/2006/wordml" xmlns:wps="http://schemas.microsoft.com/office/word/2010/wordprocessingShape" mc:Ignorable="w14 w15 w16se w16cid w16 w16cex w16sdtdh wp14">
   <w:tbl>
     <w:tblPr>
@@ -36926,6 +38246,7 @@
               <w:szCs w:val="24"/>
             </w:rPr>
           </w:pPr>
+          <w:proofErr w:type="gramStart"/>
           <w:r>
             <w:rPr>
               <w:rFonts w:ascii="Consolas" w:eastAsia="Times New Roman" w:hAnsi="Consolas" w:cs="Times New Roman"/>
@@ -36962,6 +38283,7 @@
             </w:rPr>
             <w:t>IDENTIFIER</w:t>
           </w:r>
+          <w:proofErr w:type="gramEnd"/>
         </w:p>
       </w:tc>
     </w:tr>
@@ -37100,7 +38422,7 @@
 </w:hdr>
 </file>
 
-<file path=word/header7.xml><?xml version="1.0" encoding="utf-8"?>
+<file path=word/header6.xml><?xml version="1.0" encoding="utf-8"?>
 <w:hdr xmlns:wpc="http://schemas.microsoft.com/office/word/2010/wordprocessingCanvas" xmlns:cx="http://schemas.microsoft.com/office/drawing/2014/chartex" xmlns:cx1="http://schemas.microsoft.com/office/drawing/2015/9/8/chartex" xmlns:cx2="http://schemas.microsoft.com/office/drawing/2015/10/21/chartex" xmlns:cx3="http://schemas.microsoft.com/office/drawing/2016/5/9/chartex" xmlns:cx4="http://schemas.microsoft.com/office/drawing/2016/5/10/chartex" xmlns:cx5="http://schemas.microsoft.com/office/drawing/2016/5/11/chartex" xmlns:cx6="http://schemas.microsoft.com/office/drawing/2016/5/12/chartex" xmlns:cx7="http://schemas.microsoft.com/office/drawing/2016/5/13/chartex" xmlns:cx8="http://schemas.microsoft.com/office/drawing/2016/5/14/chartex" xmlns:mc="http://schemas.openxmlformats.org/markup-compatibility/2006" xmlns:aink="http://schemas.microsoft.com/office/drawing/2016/ink" xmlns:am3d="http://schemas.microsoft.com/office/drawing/2017/model3d" xmlns:o="urn:schemas-microsoft-com:office:office" xmlns:oel="http://schemas.microsoft.com/office/2019/extlst" xmlns:r="http://schemas.openxmlformats.org/officeDocument/2006/relationships" xmlns:m="http://schemas.openxmlformats.org/officeDocument/2006/math" xmlns:v="urn:schemas-microsoft-com:vml" xmlns:wp14="http://schemas.microsoft.com/office/word/2010/wordprocessingDrawing" xmlns:wp="http://schemas.openxmlformats.org/drawingml/2006/wordprocessingDrawing" xmlns:w10="urn:schemas-microsoft-com:office:word" xmlns:w="http://schemas.openxmlformats.org/wordprocessingml/2006/main" xmlns:w14="http://schemas.microsoft.com/office/word/2010/wordml" xmlns:w15="http://schemas.microsoft.com/office/word/2012/wordml" xmlns:w16cex="http://schemas.microsoft.com/office/word/2018/wordml/cex" xmlns:w16cid="http://schemas.microsoft.com/office/word/2016/wordml/cid" xmlns:w16="http://schemas.microsoft.com/office/word/2018/wordml" xmlns:w16sdtdh="http://schemas.microsoft.com/office/word/2020/wordml/sdtdatahash" xmlns:w16se="http://schemas.microsoft.com/office/word/2015/wordml/symex" xmlns:wpg="http://schemas.microsoft.com/office/word/2010/wordprocessingGroup" xmlns:wpi="http://schemas.microsoft.com/office/word/2010/wordprocessingInk" xmlns:wne="http://schemas.microsoft.com/office/word/2006/wordml" xmlns:wps="http://schemas.microsoft.com/office/word/2010/wordprocessingShape" mc:Ignorable="w14 w15 w16se w16cid w16 w16cex w16sdtdh wp14">
   <w:tbl>
     <w:tblPr>

</xml_diff>

<commit_message>
Generated new artifacts and documentation for the Omega-4217 release
</commit_message>
<xml_diff>
--- a/omega/Digital-AV-Ω39.docx
+++ b/omega/Digital-AV-Ω39.docx
@@ -15400,7 +15400,21 @@
                 <w:rFonts w:ascii="Consolas" w:eastAsia="Courier New" w:hAnsi="Consolas" w:cs="Courier New"/>
                 <w:color w:val="0070C0"/>
               </w:rPr>
-              <w:t>0xC--- (0b00--)</w:t>
+              <w:t>0xC--- (0b</w:t>
+            </w:r>
+            <w:r>
+              <w:rPr>
+                <w:rFonts w:ascii="Consolas" w:eastAsia="Courier New" w:hAnsi="Consolas" w:cs="Courier New"/>
+                <w:color w:val="0070C0"/>
+              </w:rPr>
+              <w:t>11</w:t>
+            </w:r>
+            <w:r>
+              <w:rPr>
+                <w:rFonts w:ascii="Consolas" w:eastAsia="Courier New" w:hAnsi="Consolas" w:cs="Courier New"/>
+                <w:color w:val="0070C0"/>
+              </w:rPr>
+              <w:t>--)</w:t>
             </w:r>
           </w:p>
         </w:tc>
@@ -33002,7 +33016,7 @@
           <w:noProof/>
         </w:rPr>
         <w:pict w14:anchorId="0308F846">
-          <v:shape id="_x0000_s2051" type="#_x0000_t202" style="position:absolute;left:0;text-align:left;margin-left:1376.55pt;margin-top:92.85pt;width:204.15pt;height:47.8pt;z-index:251706368;visibility:visible;mso-wrap-style:square;mso-width-percent:0;mso-height-percent:0;mso-wrap-distance-left:9pt;mso-wrap-distance-top:3.6pt;mso-wrap-distance-right:9pt;mso-wrap-distance-bottom:3.6pt;mso-position-horizontal:right;mso-position-horizontal-relative:margin;mso-position-vertical:absolute;mso-position-vertical-relative:page;mso-width-percent:0;mso-height-percent:0;mso-width-relative:margin;mso-height-relative:margin;v-text-anchor:top" o:gfxdata="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" strokecolor="#5b9bd5 [3204]" strokeweight="1.25pt">
+          <v:shape id="_x0000_s2051" type="#_x0000_t202" style="position:absolute;left:0;text-align:left;margin-left:1529.5pt;margin-top:92.85pt;width:204.15pt;height:47.8pt;z-index:251706368;visibility:visible;mso-wrap-style:square;mso-width-percent:0;mso-height-percent:0;mso-wrap-distance-left:9pt;mso-wrap-distance-top:3.6pt;mso-wrap-distance-right:9pt;mso-wrap-distance-bottom:3.6pt;mso-position-horizontal:right;mso-position-horizontal-relative:margin;mso-position-vertical:absolute;mso-position-vertical-relative:page;mso-width-percent:0;mso-height-percent:0;mso-width-relative:margin;mso-height-relative:margin;v-text-anchor:top" o:gfxdata="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" strokecolor="#5b9bd5 [3204]" strokeweight="1.25pt">
             <v:textbox>
               <w:txbxContent>
                 <w:p>
@@ -35989,23 +36003,7 @@
               <w:sz w:val="18"/>
               <w:szCs w:val="18"/>
             </w:rPr>
-            <w:t>3</w:t>
-          </w:r>
-          <w:r>
-            <w:rPr>
-              <w:rFonts w:ascii="Consolas" w:eastAsia="Times New Roman" w:hAnsi="Consolas" w:cs="Times New Roman"/>
-              <w:sz w:val="18"/>
-              <w:szCs w:val="18"/>
-            </w:rPr>
-            <w:t>B</w:t>
-          </w:r>
-          <w:r>
-            <w:rPr>
-              <w:rFonts w:ascii="Consolas" w:eastAsia="Times New Roman" w:hAnsi="Consolas" w:cs="Times New Roman"/>
-              <w:sz w:val="18"/>
-              <w:szCs w:val="18"/>
-            </w:rPr>
-            <w:t>19</w:t>
+            <w:t>4105</w:t>
           </w:r>
         </w:p>
       </w:tc>

</xml_diff>